<commit_message>
Incluir Agregar a Cadena
</commit_message>
<xml_diff>
--- a/EspecificacionBlockchain.doc.docx
+++ b/EspecificacionBlockchain.doc.docx
@@ -527,7 +527,7 @@
     </w:p>
     <w:p>
       <w:pPr>
-        <w:jc w:val="center"/>
+        <w:jc w:val="both"/>
         <w:rPr>
           <w:lang w:val="es-CR"/>
         </w:rPr>
@@ -555,58 +555,57 @@
     </w:p>
     <w:p>
       <w:pPr>
-        <w:pStyle w:val="Heading2"/>
-      </w:pPr>
-      <w:proofErr w:type="spellStart"/>
-      <w:r>
-        <w:t>Bloques</w:t>
-      </w:r>
-      <w:proofErr w:type="spellEnd"/>
-    </w:p>
-    <w:p>
-      <w:pPr>
-        <w:jc w:val="center"/>
-        <w:rPr>
-          <w:lang w:val="es-CR"/>
-        </w:rPr>
-      </w:pPr>
-      <w:r>
-        <w:rPr>
-          <w:lang w:val="es-CR"/>
-        </w:rPr>
-        <w:t>4</w:t>
-      </w:r>
-      <w:r>
-        <w:rPr>
-          <w:lang w:val="es-CR"/>
-        </w:rPr>
-        <w:t xml:space="preserve"> correspondientes a las transacciones o eventos ocurridos en el sistema. Para lograr este encadenamiento cada bloque debe contener además de los datos, una firma única que lo identifica y la firma del bloque anterior.</w:t>
-      </w:r>
-    </w:p>
-    <w:p>
-      <w:pPr>
-        <w:rPr>
-          <w:lang w:val="es-CR"/>
-        </w:rPr>
-      </w:pPr>
-    </w:p>
-    <w:p>
-      <w:pPr>
-        <w:rPr>
-          <w:lang w:val="es-CR"/>
-        </w:rPr>
-      </w:pPr>
-      <w:r>
-        <w:rPr>
-          <w:lang w:val="es-CR"/>
-        </w:rPr>
-        <w:t>Para definir un bloque</w:t>
-      </w:r>
-      <w:r>
-        <w:rPr>
-          <w:lang w:val="es-CR"/>
-        </w:rPr>
-        <w:t xml:space="preserve"> nuevo requerimos los siguientes arreglos dados, para poder registrar los datos, la firma del bloque actual y anterior y la fecha de creación del bloque.</w:t>
+        <w:jc w:val="both"/>
+        <w:rPr>
+          <w:lang w:val="es-CR"/>
+        </w:rPr>
+      </w:pPr>
+    </w:p>
+    <w:p>
+      <w:pPr>
+        <w:jc w:val="both"/>
+        <w:rPr>
+          <w:lang w:val="es-CR"/>
+        </w:rPr>
+      </w:pPr>
+      <w:r>
+        <w:rPr>
+          <w:lang w:val="es-CR"/>
+        </w:rPr>
+        <w:t xml:space="preserve">Inicialmente definimos todos los mensajes posibles del </w:t>
+      </w:r>
+      <w:proofErr w:type="gramStart"/>
+      <w:r>
+        <w:rPr>
+          <w:lang w:val="es-CR"/>
+        </w:rPr>
+        <w:t>sistema  en</w:t>
+      </w:r>
+      <w:proofErr w:type="gramEnd"/>
+      <w:r>
+        <w:rPr>
+          <w:lang w:val="es-CR"/>
+        </w:rPr>
+        <w:t xml:space="preserve"> el conjunto </w:t>
+      </w:r>
+      <w:r>
+        <w:rPr>
+          <w:i/>
+          <w:lang w:val="es-CR"/>
+        </w:rPr>
+        <w:t>Reporte</w:t>
+      </w:r>
+      <w:r>
+        <w:rPr>
+          <w:lang w:val="es-CR"/>
+        </w:rPr>
+        <w:t xml:space="preserve"> que </w:t>
+      </w:r>
+      <w:r>
+        <w:rPr>
+          <w:lang w:val="es-CR"/>
+        </w:rPr>
+        <w:t>consiste en la siguiente enumeración:</w:t>
       </w:r>
     </w:p>
     <w:p>
@@ -638,6 +637,190 @@
         <w:ind w:left="720"/>
       </w:pPr>
       <w:r>
+        <w:rPr>
+          <w:i/>
+        </w:rPr>
+        <w:t>R</w:t>
+      </w:r>
+      <w:r>
+        <w:rPr>
+          <w:i/>
+        </w:rPr>
+        <w:t>eporte</w:t>
+      </w:r>
+      <w:r>
+        <w:t>:</w:t>
+      </w:r>
+      <w:r>
+        <w:t xml:space="preserve">:= </w:t>
+      </w:r>
+      <w:r>
+        <w:rPr>
+          <w:i/>
+        </w:rPr>
+        <w:t>O</w:t>
+      </w:r>
+      <w:r>
+        <w:rPr>
+          <w:i/>
+        </w:rPr>
+        <w:t>kay</w:t>
+      </w:r>
+      <w:r>
+        <w:t xml:space="preserve"> | </w:t>
+      </w:r>
+      <w:r>
+        <w:rPr>
+          <w:i/>
+        </w:rPr>
+        <w:t>B</w:t>
+      </w:r>
+      <w:r>
+        <w:rPr>
+          <w:i/>
+        </w:rPr>
+        <w:t>loque</w:t>
+      </w:r>
+      <w:r>
+        <w:rPr>
+          <w:i/>
+        </w:rPr>
+        <w:t xml:space="preserve">Invalido </w:t>
+      </w:r>
+      <w:r>
+        <w:t xml:space="preserve">| </w:t>
+      </w:r>
+      <w:r>
+        <w:rPr>
+          <w:i/>
+        </w:rPr>
+        <w:t>R</w:t>
+      </w:r>
+      <w:r>
+        <w:rPr>
+          <w:i/>
+        </w:rPr>
+        <w:t>echazo</w:t>
+      </w:r>
+      <w:r>
+        <w:t xml:space="preserve"> </w:t>
+      </w:r>
+    </w:p>
+    <w:p>
+      <w:pPr>
+        <w:pStyle w:val="ZParBody"/>
+        <w:tabs>
+          <w:tab w:val="left" w:pos="940"/>
+          <w:tab w:val="left" w:pos="1160"/>
+          <w:tab w:val="left" w:pos="1380"/>
+          <w:tab w:val="left" w:pos="1600"/>
+          <w:tab w:val="left" w:pos="1820"/>
+          <w:tab w:val="left" w:pos="2040"/>
+          <w:tab w:val="left" w:pos="2260"/>
+          <w:tab w:val="left" w:pos="2480"/>
+          <w:tab w:val="left" w:pos="2700"/>
+          <w:tab w:val="left" w:pos="2920"/>
+          <w:tab w:val="left" w:pos="3140"/>
+          <w:tab w:val="left" w:pos="3360"/>
+          <w:tab w:val="left" w:pos="3580"/>
+          <w:tab w:val="left" w:pos="3800"/>
+          <w:tab w:val="left" w:pos="4020"/>
+          <w:tab w:val="left" w:pos="4240"/>
+        </w:tabs>
+        <w:ind w:left="720"/>
+      </w:pPr>
+    </w:p>
+    <w:p>
+      <w:pPr>
+        <w:pStyle w:val="ZParBottom"/>
+        <w:ind w:left="720"/>
+      </w:pPr>
+    </w:p>
+    <w:p>
+      <w:pPr>
+        <w:pStyle w:val="Heading2"/>
+      </w:pPr>
+      <w:proofErr w:type="spellStart"/>
+      <w:r>
+        <w:t>Bloques</w:t>
+      </w:r>
+      <w:proofErr w:type="spellEnd"/>
+    </w:p>
+    <w:p>
+      <w:pPr>
+        <w:jc w:val="center"/>
+        <w:rPr>
+          <w:lang w:val="es-CR"/>
+        </w:rPr>
+      </w:pPr>
+      <w:r>
+        <w:rPr>
+          <w:lang w:val="es-CR"/>
+        </w:rPr>
+        <w:t>4</w:t>
+      </w:r>
+      <w:r>
+        <w:rPr>
+          <w:lang w:val="es-CR"/>
+        </w:rPr>
+        <w:t xml:space="preserve"> correspondientes a las transacciones o eventos ocurridos en el sistema. Para lograr este encadenamiento cada bloque debe contener además de los datos, una firma única que lo identifica y la firma del bloque anterior.</w:t>
+      </w:r>
+    </w:p>
+    <w:p>
+      <w:pPr>
+        <w:rPr>
+          <w:lang w:val="es-CR"/>
+        </w:rPr>
+      </w:pPr>
+    </w:p>
+    <w:p>
+      <w:pPr>
+        <w:rPr>
+          <w:lang w:val="es-CR"/>
+        </w:rPr>
+      </w:pPr>
+      <w:r>
+        <w:rPr>
+          <w:lang w:val="es-CR"/>
+        </w:rPr>
+        <w:t>Para definir un bloque</w:t>
+      </w:r>
+      <w:r>
+        <w:rPr>
+          <w:lang w:val="es-CR"/>
+        </w:rPr>
+        <w:t xml:space="preserve"> nuevo requerimos los siguientes arreglos dados, para poder registrar los datos, la firma del bloque actual y anterior y la fecha de creación del bloque.</w:t>
+      </w:r>
+    </w:p>
+    <w:p>
+      <w:pPr>
+        <w:pStyle w:val="ZParTop"/>
+      </w:pPr>
+    </w:p>
+    <w:p>
+      <w:pPr>
+        <w:pStyle w:val="ZParBody"/>
+        <w:tabs>
+          <w:tab w:val="left" w:pos="940"/>
+          <w:tab w:val="left" w:pos="1160"/>
+          <w:tab w:val="left" w:pos="1380"/>
+          <w:tab w:val="left" w:pos="1600"/>
+          <w:tab w:val="left" w:pos="1820"/>
+          <w:tab w:val="left" w:pos="2040"/>
+          <w:tab w:val="left" w:pos="2260"/>
+          <w:tab w:val="left" w:pos="2480"/>
+          <w:tab w:val="left" w:pos="2700"/>
+          <w:tab w:val="left" w:pos="2920"/>
+          <w:tab w:val="left" w:pos="3140"/>
+          <w:tab w:val="left" w:pos="3360"/>
+          <w:tab w:val="left" w:pos="3580"/>
+          <w:tab w:val="left" w:pos="3800"/>
+          <w:tab w:val="left" w:pos="4020"/>
+          <w:tab w:val="left" w:pos="4240"/>
+        </w:tabs>
+        <w:ind w:left="720"/>
+      </w:pPr>
+      <w:r>
         <w:t>[</w:t>
       </w:r>
       <w:r>
@@ -925,27 +1108,19 @@
           <w:tab w:val="left" w:pos="4240"/>
         </w:tabs>
         <w:ind w:left="720"/>
-        <w:rPr>
-          <w:lang w:val="en-US"/>
-        </w:rPr>
-      </w:pPr>
-      <w:r>
-        <w:rPr>
-          <w:i/>
-          <w:lang w:val="en-US"/>
+      </w:pPr>
+      <w:r>
+        <w:rPr>
+          <w:i/>
         </w:rPr>
         <w:t>data</w:t>
       </w:r>
       <w:r>
-        <w:rPr>
-          <w:lang w:val="en-US"/>
-        </w:rPr>
         <w:t xml:space="preserve">: </w:t>
       </w:r>
       <w:r>
         <w:rPr>
           <w:i/>
-          <w:lang w:val="en-US"/>
         </w:rPr>
         <w:t>DATA</w:t>
       </w:r>
@@ -954,9 +1129,6 @@
       <w:pPr>
         <w:pStyle w:val="ZSchBottom"/>
         <w:ind w:left="720"/>
-        <w:rPr>
-          <w:lang w:val="en-US"/>
-        </w:rPr>
       </w:pPr>
     </w:p>
     <w:p>
@@ -1137,6 +1309,7 @@
         <w:rPr>
           <w:u w:val="single"/>
         </w:rPr>
+        <w:lastRenderedPageBreak/>
         <w:tab/>
       </w:r>
       <w:r>
@@ -1234,49 +1407,13 @@
         <w:rPr>
           <w:lang w:val="es-CR"/>
         </w:rPr>
-        <w:t xml:space="preserve">unción que nos valide si el valor de </w:t>
-      </w:r>
-      <w:proofErr w:type="spellStart"/>
-      <w:r>
-        <w:rPr>
-          <w:lang w:val="es-CR"/>
-        </w:rPr>
-        <w:t>proof</w:t>
-      </w:r>
-      <w:proofErr w:type="spellEnd"/>
-      <w:r>
-        <w:rPr>
-          <w:lang w:val="es-CR"/>
-        </w:rPr>
-        <w:t xml:space="preserve"> </w:t>
-      </w:r>
-      <w:proofErr w:type="spellStart"/>
-      <w:r>
-        <w:rPr>
-          <w:lang w:val="es-CR"/>
-        </w:rPr>
-        <w:t>of</w:t>
-      </w:r>
-      <w:proofErr w:type="spellEnd"/>
-      <w:r>
-        <w:rPr>
-          <w:lang w:val="es-CR"/>
-        </w:rPr>
-        <w:t xml:space="preserve"> </w:t>
-      </w:r>
-      <w:proofErr w:type="spellStart"/>
-      <w:r>
-        <w:rPr>
-          <w:lang w:val="es-CR"/>
-        </w:rPr>
-        <w:t>work</w:t>
-      </w:r>
-      <w:proofErr w:type="spellEnd"/>
-      <w:r>
-        <w:rPr>
-          <w:lang w:val="es-CR"/>
-        </w:rPr>
-        <w:t xml:space="preserve"> de un bloque es correcto</w:t>
+        <w:t>unción que nos valide si el</w:t>
+      </w:r>
+      <w:r>
+        <w:rPr>
+          <w:lang w:val="es-CR"/>
+        </w:rPr>
+        <w:t xml:space="preserve"> bloque se puede agregar a la cadena:</w:t>
       </w:r>
     </w:p>
     <w:p>
@@ -1295,14 +1432,19 @@
         <w:rPr>
           <w:u w:val="single"/>
         </w:rPr>
-        <w:lastRenderedPageBreak/>
         <w:tab/>
       </w:r>
       <w:r>
         <w:rPr>
           <w:i/>
         </w:rPr>
-        <w:t>ValidarPOW</w:t>
+        <w:t>Validar</w:t>
+      </w:r>
+      <w:r>
+        <w:rPr>
+          <w:i/>
+        </w:rPr>
+        <w:t>Bloque</w:t>
       </w:r>
       <w:r>
         <w:rPr>
@@ -1378,6 +1520,9 @@
           <w:tab w:val="left" w:pos="4240"/>
         </w:tabs>
         <w:ind w:left="720"/>
+        <w:rPr>
+          <w:i/>
+        </w:rPr>
       </w:pPr>
       <w:r>
         <w:rPr>
@@ -1403,12 +1548,6 @@
         </w:rPr>
         <w:t>loque</w:t>
       </w:r>
-    </w:p>
-    <w:p>
-      <w:pPr>
-        <w:pStyle w:val="ZMid"/>
-        <w:ind w:left="720" w:right="2520"/>
-      </w:pPr>
     </w:p>
     <w:p>
       <w:pPr>
@@ -1441,239 +1580,30 @@
           <w:i/>
           <w:lang w:val="en-US"/>
         </w:rPr>
-        <w:t>bloque</w:t>
+        <w:t>m</w:t>
       </w:r>
       <w:r>
         <w:rPr>
           <w:lang w:val="en-US"/>
         </w:rPr>
-        <w:t>.</w:t>
+        <w:t xml:space="preserve">!: </w:t>
       </w:r>
       <w:r>
         <w:rPr>
           <w:i/>
           <w:lang w:val="en-US"/>
         </w:rPr>
-        <w:t xml:space="preserve">prevblock </w:t>
-      </w:r>
-      <w:r>
+        <w:t>Reporte</w:t>
+      </w:r>
+    </w:p>
+    <w:p>
+      <w:pPr>
+        <w:pStyle w:val="ZMid"/>
+        <w:ind w:left="720" w:right="2520"/>
         <w:rPr>
           <w:lang w:val="en-US"/>
         </w:rPr>
-        <w:t xml:space="preserve">= </w:t>
-      </w:r>
-      <w:r>
-        <w:rPr>
-          <w:lang w:val="en-US"/>
-        </w:rPr>
-        <w:t>(</w:t>
-      </w:r>
-      <w:r>
-        <w:rPr>
-          <w:i/>
-          <w:lang w:val="en-US"/>
-        </w:rPr>
-        <w:t>last cadena</w:t>
-      </w:r>
-      <w:r>
-        <w:rPr>
-          <w:lang w:val="en-US"/>
-        </w:rPr>
-        <w:t>).</w:t>
-      </w:r>
-      <w:r>
-        <w:rPr>
-          <w:i/>
-          <w:lang w:val="en-US"/>
-        </w:rPr>
-        <w:t>fingerp</w:t>
-      </w:r>
-      <w:r>
-        <w:rPr>
-          <w:i/>
-          <w:lang w:val="en-US"/>
-        </w:rPr>
-        <w:t>rint</w:t>
-      </w:r>
-      <w:bookmarkStart w:id="1" w:name="_GoBack"/>
-      <w:bookmarkEnd w:id="1"/>
-    </w:p>
-    <w:p>
-      <w:pPr>
-        <w:pStyle w:val="ZSchBottom"/>
-        <w:ind w:left="720"/>
-        <w:rPr>
-          <w:lang w:val="en-US"/>
-        </w:rPr>
-      </w:pPr>
-    </w:p>
-    <w:p>
-      <w:pPr>
-        <w:pStyle w:val="Heading1"/>
-        <w:rPr>
-          <w:rFonts w:ascii="ZSym" w:hAnsi="ZSym"/>
-          <w:lang w:val="es-CR"/>
-        </w:rPr>
-      </w:pPr>
-      <w:r>
-        <w:rPr>
-          <w:lang w:val="es-CR"/>
-        </w:rPr>
-        <w:t>Operaciones Del Nodo</w:t>
-      </w:r>
-    </w:p>
-    <w:p>
-      <w:pPr>
-        <w:rPr>
-          <w:lang w:val="es-CR"/>
-        </w:rPr>
-      </w:pPr>
-      <w:r>
-        <w:rPr>
-          <w:lang w:val="es-CR"/>
-        </w:rPr>
-        <w:t xml:space="preserve">Para establecer un conjunto de operaciones realizadas por los nodos individuales del sistema de </w:t>
-      </w:r>
-      <w:proofErr w:type="spellStart"/>
-      <w:r>
-        <w:rPr>
-          <w:lang w:val="es-CR"/>
-        </w:rPr>
-        <w:t>blockchain</w:t>
-      </w:r>
-      <w:proofErr w:type="spellEnd"/>
-      <w:r>
-        <w:rPr>
-          <w:lang w:val="es-CR"/>
-        </w:rPr>
-        <w:t>, primero tenemos que definir que responsabilidades tiene cada una de estas entidades en el sistema.</w:t>
-      </w:r>
-    </w:p>
-    <w:p>
-      <w:pPr>
-        <w:rPr>
-          <w:lang w:val="es-CR"/>
-        </w:rPr>
-      </w:pPr>
-    </w:p>
-    <w:p>
-      <w:pPr>
-        <w:rPr>
-          <w:lang w:val="es-CR"/>
-        </w:rPr>
-      </w:pPr>
-      <w:r>
-        <w:rPr>
-          <w:lang w:val="es-CR"/>
-        </w:rPr>
-        <w:t xml:space="preserve">Un nodo de </w:t>
-      </w:r>
-      <w:proofErr w:type="spellStart"/>
-      <w:r>
-        <w:rPr>
-          <w:lang w:val="es-CR"/>
-        </w:rPr>
-        <w:t>blockchain</w:t>
-      </w:r>
-      <w:proofErr w:type="spellEnd"/>
-      <w:r>
-        <w:rPr>
-          <w:lang w:val="es-CR"/>
-        </w:rPr>
-        <w:t xml:space="preserve"> además de mantener un registro de la cadena de bloques tiene como responsabilidad realizar la verificación de un nuevo bloque a ser incorporado en la secuencia. También es responsable de </w:t>
-      </w:r>
-      <w:r>
-        <w:rPr>
-          <w:lang w:val="es-CR"/>
-        </w:rPr>
-        <w:t xml:space="preserve">minar </w:t>
-      </w:r>
-      <w:r>
-        <w:rPr>
-          <w:lang w:val="es-CR"/>
-        </w:rPr>
-        <w:t>bloques, esta operación hace que el nodo tenga que establecer un valor de “</w:t>
-      </w:r>
-      <w:proofErr w:type="spellStart"/>
-      <w:r>
-        <w:rPr>
-          <w:lang w:val="es-CR"/>
-        </w:rPr>
-        <w:t>proof</w:t>
-      </w:r>
-      <w:proofErr w:type="spellEnd"/>
-      <w:r>
-        <w:rPr>
-          <w:lang w:val="es-CR"/>
-        </w:rPr>
-        <w:t xml:space="preserve"> </w:t>
-      </w:r>
-      <w:proofErr w:type="spellStart"/>
-      <w:r>
-        <w:rPr>
-          <w:lang w:val="es-CR"/>
-        </w:rPr>
-        <w:t>of</w:t>
-      </w:r>
-      <w:proofErr w:type="spellEnd"/>
-      <w:r>
-        <w:rPr>
-          <w:lang w:val="es-CR"/>
-        </w:rPr>
-        <w:t xml:space="preserve"> </w:t>
-      </w:r>
-      <w:proofErr w:type="spellStart"/>
-      <w:r>
-        <w:rPr>
-          <w:lang w:val="es-CR"/>
-        </w:rPr>
-        <w:t>work</w:t>
-      </w:r>
-      <w:proofErr w:type="spellEnd"/>
-      <w:r>
-        <w:rPr>
-          <w:lang w:val="es-CR"/>
-        </w:rPr>
-        <w:t>” para un bloque para que este pueda ser enviado a la red y que sea aceptado por los demás nodos como el siguiente nodo válido en la cadena.</w:t>
-      </w:r>
-    </w:p>
-    <w:p>
-      <w:pPr>
-        <w:rPr>
-          <w:lang w:val="es-CR"/>
-        </w:rPr>
-      </w:pPr>
-    </w:p>
-    <w:p>
-      <w:pPr>
-        <w:pStyle w:val="ZSchTop"/>
-        <w:tabs>
-          <w:tab w:val="left" w:pos="720"/>
-          <w:tab w:val="left" w:pos="4320"/>
-        </w:tabs>
-        <w:ind w:left="604"/>
-        <w:rPr>
-          <w:u w:val="single"/>
-        </w:rPr>
-      </w:pPr>
-      <w:r>
-        <w:rPr>
-          <w:u w:val="single"/>
-        </w:rPr>
-        <w:tab/>
-      </w:r>
-      <w:r>
-        <w:rPr>
-          <w:i/>
-        </w:rPr>
-        <w:t>AgregarCadenaOk</w:t>
-      </w:r>
-      <w:r>
-        <w:rPr>
-          <w:u w:val="single"/>
-        </w:rPr>
-        <w:tab/>
-      </w:r>
+      </w:pPr>
     </w:p>
     <w:p>
       <w:pPr>
@@ -1699,19 +1629,67 @@
         <w:ind w:left="720"/>
         <w:rPr>
           <w:i/>
-        </w:rPr>
-      </w:pPr>
-      <w:r>
-        <w:rPr>
-          <w:rFonts w:ascii="ZSym" w:hAnsi="ZSym"/>
-        </w:rPr>
-        <w:t>Δ</w:t>
-      </w:r>
-      <w:r>
-        <w:rPr>
-          <w:i/>
-        </w:rPr>
-        <w:t>Nodo</w:t>
+          <w:lang w:val="en-US"/>
+        </w:rPr>
+      </w:pPr>
+      <w:r>
+        <w:rPr>
+          <w:i/>
+          <w:lang w:val="en-US"/>
+        </w:rPr>
+        <w:t>bloque</w:t>
+      </w:r>
+      <w:r>
+        <w:rPr>
+          <w:lang w:val="en-US"/>
+        </w:rPr>
+        <w:t>.</w:t>
+      </w:r>
+      <w:r>
+        <w:rPr>
+          <w:i/>
+          <w:lang w:val="en-US"/>
+        </w:rPr>
+        <w:t xml:space="preserve">prevblock </w:t>
+      </w:r>
+      <w:r>
+        <w:rPr>
+          <w:lang w:val="en-US"/>
+        </w:rPr>
+        <w:t xml:space="preserve">= </w:t>
+      </w:r>
+      <w:r>
+        <w:rPr>
+          <w:lang w:val="en-US"/>
+        </w:rPr>
+        <w:t>(</w:t>
+      </w:r>
+      <w:r>
+        <w:rPr>
+          <w:i/>
+          <w:lang w:val="en-US"/>
+        </w:rPr>
+        <w:t>last cadena</w:t>
+      </w:r>
+      <w:r>
+        <w:rPr>
+          <w:lang w:val="en-US"/>
+        </w:rPr>
+        <w:t>).</w:t>
+      </w:r>
+      <w:r>
+        <w:rPr>
+          <w:i/>
+          <w:lang w:val="en-US"/>
+        </w:rPr>
+        <w:t>fingerp</w:t>
+      </w:r>
+      <w:r>
+        <w:rPr>
+          <w:i/>
+          <w:lang w:val="en-US"/>
+        </w:rPr>
+        <w:t>rint</w:t>
       </w:r>
     </w:p>
     <w:p>
@@ -1737,39 +1715,252 @@
         </w:tabs>
         <w:ind w:left="720"/>
         <w:rPr>
-          <w:i/>
-        </w:rPr>
-      </w:pPr>
-      <w:r>
-        <w:rPr>
-          <w:i/>
-        </w:rPr>
-        <w:t>nuevo?</w:t>
-      </w:r>
-      <w:r>
-        <w:t>:</w:t>
-      </w:r>
-      <w:r>
+          <w:lang w:val="en-US"/>
+        </w:rPr>
+      </w:pPr>
+      <w:r>
+        <w:rPr>
+          <w:i/>
+          <w:lang w:val="en-US"/>
+        </w:rPr>
+        <w:t>getFingerprint</w:t>
+      </w:r>
+      <w:r>
+        <w:rPr>
+          <w:lang w:val="en-US"/>
+        </w:rPr>
+        <w:t>(</w:t>
+      </w:r>
+      <w:r>
+        <w:rPr>
+          <w:i/>
+          <w:lang w:val="en-US"/>
+        </w:rPr>
+        <w:t>b</w:t>
+      </w:r>
+      <w:r>
+        <w:rPr>
+          <w:i/>
+          <w:lang w:val="en-US"/>
+        </w:rPr>
+        <w:t>loque</w:t>
+      </w:r>
+      <w:r>
+        <w:rPr>
+          <w:lang w:val="en-US"/>
+        </w:rPr>
+        <w:t>)</w:t>
+      </w:r>
+      <w:r>
+        <w:rPr>
+          <w:lang w:val="en-US"/>
+        </w:rPr>
+        <w:t xml:space="preserve"> = </w:t>
+      </w:r>
+      <w:r>
+        <w:rPr>
+          <w:i/>
+          <w:lang w:val="en-US"/>
+        </w:rPr>
+        <w:t>b</w:t>
+      </w:r>
+      <w:r>
+        <w:rPr>
+          <w:i/>
+          <w:lang w:val="en-US"/>
+        </w:rPr>
+        <w:t>loque</w:t>
+      </w:r>
+      <w:r>
+        <w:rPr>
+          <w:lang w:val="en-US"/>
+        </w:rPr>
+        <w:t>.</w:t>
+      </w:r>
+      <w:r>
+        <w:rPr>
+          <w:i/>
+          <w:lang w:val="en-US"/>
+        </w:rPr>
+        <w:t>fingerprint</w:t>
+      </w:r>
+    </w:p>
+    <w:p>
+      <w:pPr>
+        <w:pStyle w:val="ZSchBottom"/>
+        <w:ind w:left="720"/>
+        <w:rPr>
+          <w:lang w:val="en-US"/>
+        </w:rPr>
+      </w:pPr>
+    </w:p>
+    <w:p>
+      <w:pPr>
+        <w:pStyle w:val="Heading1"/>
+        <w:rPr>
+          <w:rFonts w:ascii="ZSym" w:hAnsi="ZSym"/>
+          <w:lang w:val="es-CR"/>
+        </w:rPr>
+      </w:pPr>
+      <w:r>
+        <w:rPr>
+          <w:lang w:val="es-CR"/>
+        </w:rPr>
+        <w:t>Operaciones Del Nodo</w:t>
+      </w:r>
+    </w:p>
+    <w:p>
+      <w:pPr>
+        <w:rPr>
+          <w:lang w:val="es-CR"/>
+        </w:rPr>
+      </w:pPr>
+      <w:r>
+        <w:rPr>
+          <w:lang w:val="es-CR"/>
+        </w:rPr>
+        <w:t xml:space="preserve">Para establecer un conjunto de operaciones realizadas por los nodos individuales del sistema de </w:t>
+      </w:r>
+      <w:proofErr w:type="spellStart"/>
+      <w:r>
+        <w:rPr>
+          <w:lang w:val="es-CR"/>
+        </w:rPr>
+        <w:t>blockchain</w:t>
+      </w:r>
+      <w:proofErr w:type="spellEnd"/>
+      <w:r>
+        <w:rPr>
+          <w:lang w:val="es-CR"/>
+        </w:rPr>
+        <w:t>, primero tenemos que definir que responsabilidades tiene cada una de estas entidades en el sistema.</w:t>
+      </w:r>
+    </w:p>
+    <w:p>
+      <w:pPr>
+        <w:rPr>
+          <w:lang w:val="es-CR"/>
+        </w:rPr>
+      </w:pPr>
+    </w:p>
+    <w:p>
+      <w:pPr>
+        <w:rPr>
+          <w:lang w:val="es-CR"/>
+        </w:rPr>
+      </w:pPr>
+      <w:r>
+        <w:rPr>
+          <w:lang w:val="es-CR"/>
+        </w:rPr>
+        <w:t xml:space="preserve">Un nodo de </w:t>
+      </w:r>
+      <w:proofErr w:type="spellStart"/>
+      <w:r>
+        <w:rPr>
+          <w:lang w:val="es-CR"/>
+        </w:rPr>
+        <w:t>blockchain</w:t>
+      </w:r>
+      <w:proofErr w:type="spellEnd"/>
+      <w:r>
+        <w:rPr>
+          <w:lang w:val="es-CR"/>
+        </w:rPr>
+        <w:t xml:space="preserve"> además de mantener un registro de la cadena de bloques tiene como responsabilidad realizar la verificación de un nuevo bloque a ser incorporado en la secuencia. También es responsable de </w:t>
+      </w:r>
+      <w:r>
+        <w:rPr>
+          <w:lang w:val="es-CR"/>
+        </w:rPr>
+        <w:t xml:space="preserve">minar </w:t>
+      </w:r>
+      <w:r>
+        <w:rPr>
+          <w:lang w:val="es-CR"/>
+        </w:rPr>
+        <w:t>bloques, esta operación hace que el nodo tenga que establecer un valor de “</w:t>
+      </w:r>
+      <w:proofErr w:type="spellStart"/>
+      <w:r>
+        <w:rPr>
+          <w:lang w:val="es-CR"/>
+        </w:rPr>
+        <w:t>proof</w:t>
+      </w:r>
+      <w:proofErr w:type="spellEnd"/>
+      <w:r>
+        <w:rPr>
+          <w:lang w:val="es-CR"/>
+        </w:rPr>
         <w:t xml:space="preserve"> </w:t>
       </w:r>
-      <w:r>
-        <w:rPr>
-          <w:i/>
-        </w:rPr>
-        <w:t>B</w:t>
-      </w:r>
-      <w:r>
-        <w:rPr>
-          <w:i/>
-        </w:rPr>
-        <w:t>loque</w:t>
-      </w:r>
-    </w:p>
-    <w:p>
-      <w:pPr>
-        <w:pStyle w:val="ZMid"/>
-        <w:ind w:left="720" w:right="2520"/>
-      </w:pPr>
+      <w:proofErr w:type="spellStart"/>
+      <w:r>
+        <w:rPr>
+          <w:lang w:val="es-CR"/>
+        </w:rPr>
+        <w:t>of</w:t>
+      </w:r>
+      <w:proofErr w:type="spellEnd"/>
+      <w:r>
+        <w:rPr>
+          <w:lang w:val="es-CR"/>
+        </w:rPr>
+        <w:t xml:space="preserve"> </w:t>
+      </w:r>
+      <w:proofErr w:type="spellStart"/>
+      <w:r>
+        <w:rPr>
+          <w:lang w:val="es-CR"/>
+        </w:rPr>
+        <w:t>work</w:t>
+      </w:r>
+      <w:proofErr w:type="spellEnd"/>
+      <w:r>
+        <w:rPr>
+          <w:lang w:val="es-CR"/>
+        </w:rPr>
+        <w:t>” para un bloque para que este pueda ser enviado a la red y que sea aceptado por los demás nodos como el siguiente nodo válido en la cadena.</w:t>
+      </w:r>
+    </w:p>
+    <w:p>
+      <w:pPr>
+        <w:rPr>
+          <w:lang w:val="es-CR"/>
+        </w:rPr>
+      </w:pPr>
+    </w:p>
+    <w:p>
+      <w:pPr>
+        <w:pStyle w:val="ZSchTop"/>
+        <w:tabs>
+          <w:tab w:val="left" w:pos="720"/>
+          <w:tab w:val="left" w:pos="4320"/>
+        </w:tabs>
+        <w:ind w:left="604"/>
+        <w:rPr>
+          <w:u w:val="single"/>
+        </w:rPr>
+      </w:pPr>
+      <w:r>
+        <w:rPr>
+          <w:u w:val="single"/>
+        </w:rPr>
+        <w:tab/>
+      </w:r>
+      <w:r>
+        <w:rPr>
+          <w:i/>
+        </w:rPr>
+        <w:t>AgregarCadenaOk</w:t>
+      </w:r>
+      <w:r>
+        <w:rPr>
+          <w:u w:val="single"/>
+        </w:rPr>
+        <w:tab/>
+      </w:r>
     </w:p>
     <w:p>
       <w:pPr>
@@ -1793,20 +1984,437 @@
           <w:tab w:val="left" w:pos="4240"/>
         </w:tabs>
         <w:ind w:left="720"/>
-      </w:pPr>
-      <w:r>
-        <w:rPr>
-          <w:i/>
-        </w:rPr>
-        <w:t>t</w:t>
-      </w:r>
-      <w:r>
-        <w:rPr>
-          <w:i/>
-        </w:rPr>
-        <w:t>rue</w:t>
-      </w:r>
-    </w:p>
+        <w:rPr>
+          <w:i/>
+        </w:rPr>
+      </w:pPr>
+      <w:r>
+        <w:rPr>
+          <w:rFonts w:ascii="ZSym" w:hAnsi="ZSym"/>
+        </w:rPr>
+        <w:t>Δ</w:t>
+      </w:r>
+      <w:r>
+        <w:rPr>
+          <w:i/>
+        </w:rPr>
+        <w:t>Nodo</w:t>
+      </w:r>
+    </w:p>
+    <w:p>
+      <w:pPr>
+        <w:pStyle w:val="ZBoxBody"/>
+        <w:tabs>
+          <w:tab w:val="left" w:pos="940"/>
+          <w:tab w:val="left" w:pos="1160"/>
+          <w:tab w:val="left" w:pos="1380"/>
+          <w:tab w:val="left" w:pos="1600"/>
+          <w:tab w:val="left" w:pos="1820"/>
+          <w:tab w:val="left" w:pos="2040"/>
+          <w:tab w:val="left" w:pos="2260"/>
+          <w:tab w:val="left" w:pos="2480"/>
+          <w:tab w:val="left" w:pos="2700"/>
+          <w:tab w:val="left" w:pos="2920"/>
+          <w:tab w:val="left" w:pos="3140"/>
+          <w:tab w:val="left" w:pos="3360"/>
+          <w:tab w:val="left" w:pos="3580"/>
+          <w:tab w:val="left" w:pos="3800"/>
+          <w:tab w:val="left" w:pos="4020"/>
+          <w:tab w:val="left" w:pos="4240"/>
+        </w:tabs>
+        <w:ind w:left="720"/>
+        <w:rPr>
+          <w:i/>
+        </w:rPr>
+      </w:pPr>
+      <w:r>
+        <w:rPr>
+          <w:i/>
+        </w:rPr>
+        <w:t>nuevo?</w:t>
+      </w:r>
+      <w:r>
+        <w:t>:</w:t>
+      </w:r>
+      <w:r>
+        <w:t xml:space="preserve"> </w:t>
+      </w:r>
+      <w:r>
+        <w:rPr>
+          <w:i/>
+        </w:rPr>
+        <w:t>B</w:t>
+      </w:r>
+      <w:r>
+        <w:rPr>
+          <w:i/>
+        </w:rPr>
+        <w:t>loque</w:t>
+      </w:r>
+    </w:p>
+    <w:p>
+      <w:pPr>
+        <w:pStyle w:val="ZBoxBody"/>
+        <w:tabs>
+          <w:tab w:val="left" w:pos="940"/>
+          <w:tab w:val="left" w:pos="1160"/>
+          <w:tab w:val="left" w:pos="1380"/>
+          <w:tab w:val="left" w:pos="1600"/>
+          <w:tab w:val="left" w:pos="1820"/>
+          <w:tab w:val="left" w:pos="2040"/>
+          <w:tab w:val="left" w:pos="2260"/>
+          <w:tab w:val="left" w:pos="2480"/>
+          <w:tab w:val="left" w:pos="2700"/>
+          <w:tab w:val="left" w:pos="2920"/>
+          <w:tab w:val="left" w:pos="3140"/>
+          <w:tab w:val="left" w:pos="3360"/>
+          <w:tab w:val="left" w:pos="3580"/>
+          <w:tab w:val="left" w:pos="3800"/>
+          <w:tab w:val="left" w:pos="4020"/>
+          <w:tab w:val="left" w:pos="4240"/>
+        </w:tabs>
+        <w:ind w:left="720"/>
+        <w:rPr>
+          <w:i/>
+        </w:rPr>
+      </w:pPr>
+      <w:r>
+        <w:rPr>
+          <w:i/>
+        </w:rPr>
+        <w:t>m</w:t>
+      </w:r>
+      <w:r>
+        <w:t>!</w:t>
+      </w:r>
+      <w:r>
+        <w:t xml:space="preserve">: </w:t>
+      </w:r>
+      <w:r>
+        <w:rPr>
+          <w:i/>
+        </w:rPr>
+        <w:t>R</w:t>
+      </w:r>
+      <w:r>
+        <w:rPr>
+          <w:i/>
+        </w:rPr>
+        <w:t>eporte</w:t>
+      </w:r>
+    </w:p>
+    <w:p>
+      <w:pPr>
+        <w:pStyle w:val="ZMid"/>
+        <w:ind w:left="720" w:right="2520"/>
+        <w:rPr>
+          <w:lang w:val="en-US"/>
+        </w:rPr>
+      </w:pPr>
+      <w:r>
+        <w:rPr>
+          <w:lang w:val="en-US"/>
+        </w:rPr>
+        <w:t>¿</w:t>
+      </w:r>
+    </w:p>
+    <w:p>
+      <w:pPr>
+        <w:pStyle w:val="ZBoxBody"/>
+        <w:tabs>
+          <w:tab w:val="left" w:pos="940"/>
+          <w:tab w:val="left" w:pos="1160"/>
+          <w:tab w:val="left" w:pos="1380"/>
+          <w:tab w:val="left" w:pos="1600"/>
+          <w:tab w:val="left" w:pos="1820"/>
+          <w:tab w:val="left" w:pos="2040"/>
+          <w:tab w:val="left" w:pos="2260"/>
+          <w:tab w:val="left" w:pos="2480"/>
+          <w:tab w:val="left" w:pos="2700"/>
+          <w:tab w:val="left" w:pos="2920"/>
+          <w:tab w:val="left" w:pos="3140"/>
+          <w:tab w:val="left" w:pos="3360"/>
+          <w:tab w:val="left" w:pos="3580"/>
+          <w:tab w:val="left" w:pos="3800"/>
+          <w:tab w:val="left" w:pos="4020"/>
+          <w:tab w:val="left" w:pos="4240"/>
+        </w:tabs>
+        <w:ind w:left="720"/>
+        <w:rPr>
+          <w:i/>
+          <w:lang w:val="en-US"/>
+        </w:rPr>
+      </w:pPr>
+      <w:r>
+        <w:rPr>
+          <w:i/>
+          <w:lang w:val="en-US"/>
+        </w:rPr>
+        <w:t>n</w:t>
+      </w:r>
+      <w:r>
+        <w:rPr>
+          <w:i/>
+          <w:lang w:val="en-US"/>
+        </w:rPr>
+        <w:t>uevo</w:t>
+      </w:r>
+      <w:r>
+        <w:rPr>
+          <w:lang w:val="en-US"/>
+        </w:rPr>
+        <w:t>?</w:t>
+      </w:r>
+      <w:r>
+        <w:rPr>
+          <w:lang w:val="en-US"/>
+        </w:rPr>
+        <w:t>.</w:t>
+      </w:r>
+      <w:r>
+        <w:rPr>
+          <w:i/>
+          <w:lang w:val="en-US"/>
+        </w:rPr>
+        <w:t xml:space="preserve">prevblock </w:t>
+      </w:r>
+      <w:r>
+        <w:rPr>
+          <w:lang w:val="en-US"/>
+        </w:rPr>
+        <w:t>= (</w:t>
+      </w:r>
+      <w:r>
+        <w:rPr>
+          <w:i/>
+          <w:lang w:val="en-US"/>
+        </w:rPr>
+        <w:t>last cadena</w:t>
+      </w:r>
+      <w:r>
+        <w:rPr>
+          <w:lang w:val="en-US"/>
+        </w:rPr>
+        <w:t>).</w:t>
+      </w:r>
+      <w:r>
+        <w:rPr>
+          <w:i/>
+          <w:lang w:val="en-US"/>
+        </w:rPr>
+        <w:t>fingerp</w:t>
+      </w:r>
+      <w:r>
+        <w:rPr>
+          <w:i/>
+          <w:lang w:val="en-US"/>
+        </w:rPr>
+        <w:t>rint</w:t>
+      </w:r>
+    </w:p>
+    <w:p>
+      <w:pPr>
+        <w:pStyle w:val="ZBoxBody"/>
+        <w:tabs>
+          <w:tab w:val="left" w:pos="940"/>
+          <w:tab w:val="left" w:pos="1160"/>
+          <w:tab w:val="left" w:pos="1380"/>
+          <w:tab w:val="left" w:pos="1600"/>
+          <w:tab w:val="left" w:pos="1820"/>
+          <w:tab w:val="left" w:pos="2040"/>
+          <w:tab w:val="left" w:pos="2260"/>
+          <w:tab w:val="left" w:pos="2480"/>
+          <w:tab w:val="left" w:pos="2700"/>
+          <w:tab w:val="left" w:pos="2920"/>
+          <w:tab w:val="left" w:pos="3140"/>
+          <w:tab w:val="left" w:pos="3360"/>
+          <w:tab w:val="left" w:pos="3580"/>
+          <w:tab w:val="left" w:pos="3800"/>
+          <w:tab w:val="left" w:pos="4020"/>
+          <w:tab w:val="left" w:pos="4240"/>
+        </w:tabs>
+        <w:ind w:left="720"/>
+        <w:rPr>
+          <w:i/>
+        </w:rPr>
+      </w:pPr>
+      <w:r>
+        <w:rPr>
+          <w:i/>
+        </w:rPr>
+        <w:t>nuevo</w:t>
+      </w:r>
+      <w:r>
+        <w:t>?</w:t>
+      </w:r>
+      <w:r>
+        <w:t>.</w:t>
+      </w:r>
+      <w:r>
+        <w:rPr>
+          <w:i/>
+        </w:rPr>
+        <w:t xml:space="preserve">fingerprint </w:t>
+      </w:r>
+      <w:r>
+        <w:t xml:space="preserve">= </w:t>
+      </w:r>
+      <w:r>
+        <w:rPr>
+          <w:i/>
+        </w:rPr>
+        <w:t>getFingerprint</w:t>
+      </w:r>
+      <w:r>
+        <w:t>(</w:t>
+      </w:r>
+      <w:r>
+        <w:rPr>
+          <w:i/>
+        </w:rPr>
+        <w:t>nuevo</w:t>
+      </w:r>
+      <w:r>
+        <w:t>?</w:t>
+      </w:r>
+      <w:r>
+        <w:t>)</w:t>
+      </w:r>
+    </w:p>
+    <w:p>
+      <w:pPr>
+        <w:pStyle w:val="ZBoxBody"/>
+        <w:tabs>
+          <w:tab w:val="left" w:pos="940"/>
+          <w:tab w:val="left" w:pos="1160"/>
+          <w:tab w:val="left" w:pos="1380"/>
+          <w:tab w:val="left" w:pos="1600"/>
+          <w:tab w:val="left" w:pos="1820"/>
+          <w:tab w:val="left" w:pos="2040"/>
+          <w:tab w:val="left" w:pos="2260"/>
+          <w:tab w:val="left" w:pos="2480"/>
+          <w:tab w:val="left" w:pos="2700"/>
+          <w:tab w:val="left" w:pos="2920"/>
+          <w:tab w:val="left" w:pos="3140"/>
+          <w:tab w:val="left" w:pos="3360"/>
+          <w:tab w:val="left" w:pos="3580"/>
+          <w:tab w:val="left" w:pos="3800"/>
+          <w:tab w:val="left" w:pos="4020"/>
+          <w:tab w:val="left" w:pos="4240"/>
+        </w:tabs>
+        <w:ind w:left="720"/>
+      </w:pPr>
+      <w:r>
+        <w:rPr>
+          <w:i/>
+        </w:rPr>
+        <w:t>cadena</w:t>
+      </w:r>
+      <w:r>
+        <w:rPr>
+          <w:rFonts w:ascii="ZSym" w:hAnsi="ZSym"/>
+        </w:rPr>
+        <w:t xml:space="preserve">′ </w:t>
+      </w:r>
+      <w:r>
+        <w:t>=</w:t>
+      </w:r>
+      <w:r>
+        <w:t xml:space="preserve"> </w:t>
+      </w:r>
+      <w:r>
+        <w:rPr>
+          <w:i/>
+        </w:rPr>
+        <w:t>c</w:t>
+      </w:r>
+      <w:r>
+        <w:rPr>
+          <w:i/>
+        </w:rPr>
+        <w:t xml:space="preserve">adena </w:t>
+      </w:r>
+      <w:r>
+        <w:rPr>
+          <w:rFonts w:ascii="ZSym" w:hAnsi="ZSym"/>
+        </w:rPr>
+        <w:t>⁀</w:t>
+      </w:r>
+      <w:r>
+        <w:rPr>
+          <w:rFonts w:ascii="ZSym" w:hAnsi="ZSym"/>
+        </w:rPr>
+        <w:t xml:space="preserve"> ⟨</w:t>
+      </w:r>
+      <w:r>
+        <w:rPr>
+          <w:i/>
+        </w:rPr>
+        <w:t>nuevo</w:t>
+      </w:r>
+      <w:r>
+        <w:t>?</w:t>
+      </w:r>
+      <w:r>
+        <w:rPr>
+          <w:rFonts w:ascii="ZSym" w:hAnsi="ZSym"/>
+        </w:rPr>
+        <w:t>⟩</w:t>
+      </w:r>
+    </w:p>
+    <w:p>
+      <w:pPr>
+        <w:pStyle w:val="ZBoxBody"/>
+        <w:tabs>
+          <w:tab w:val="left" w:pos="940"/>
+          <w:tab w:val="left" w:pos="1160"/>
+          <w:tab w:val="left" w:pos="1380"/>
+          <w:tab w:val="left" w:pos="1600"/>
+          <w:tab w:val="left" w:pos="1820"/>
+          <w:tab w:val="left" w:pos="2040"/>
+          <w:tab w:val="left" w:pos="2260"/>
+          <w:tab w:val="left" w:pos="2480"/>
+          <w:tab w:val="left" w:pos="2700"/>
+          <w:tab w:val="left" w:pos="2920"/>
+          <w:tab w:val="left" w:pos="3140"/>
+          <w:tab w:val="left" w:pos="3360"/>
+          <w:tab w:val="left" w:pos="3580"/>
+          <w:tab w:val="left" w:pos="3800"/>
+          <w:tab w:val="left" w:pos="4020"/>
+          <w:tab w:val="left" w:pos="4240"/>
+        </w:tabs>
+        <w:ind w:left="720"/>
+        <w:rPr>
+          <w:i/>
+        </w:rPr>
+      </w:pPr>
+      <w:r>
+        <w:rPr>
+          <w:i/>
+        </w:rPr>
+        <w:t>m</w:t>
+      </w:r>
+      <w:r>
+        <w:t>!</w:t>
+      </w:r>
+      <w:r>
+        <w:t xml:space="preserve"> =</w:t>
+      </w:r>
+      <w:r>
+        <w:rPr>
+          <w:i/>
+        </w:rPr>
+        <w:t>O</w:t>
+      </w:r>
+      <w:r>
+        <w:rPr>
+          <w:i/>
+        </w:rPr>
+        <w:t>kay</w:t>
+      </w:r>
+      <w:bookmarkStart w:id="1" w:name="_GoBack"/>
+    </w:p>
+    <w:bookmarkEnd w:id="1"/>
     <w:p>
       <w:pPr>
         <w:pStyle w:val="ZSchBottom"/>
@@ -5427,7 +6035,7 @@
 </file>
 
 <file path=customXml/itemProps1.xml><?xml version="1.0" encoding="utf-8"?>
-<ds:datastoreItem xmlns:ds="http://schemas.openxmlformats.org/officeDocument/2006/customXml" ds:itemID="{CD340DAF-6D1A-407D-92F7-D73B826EEB22}">
+<ds:datastoreItem xmlns:ds="http://schemas.openxmlformats.org/officeDocument/2006/customXml" ds:itemID="{50521238-A9E4-4E71-B60E-B4C5BE292F7C}">
   <ds:schemaRefs>
     <ds:schemaRef ds:uri="http://schemas.openxmlformats.org/officeDocument/2006/bibliography"/>
   </ds:schemaRefs>

</xml_diff>

<commit_message>
Added operations and discussions with prof
</commit_message>
<xml_diff>
--- a/EspecificacionBlockchain.doc.docx
+++ b/EspecificacionBlockchain.doc.docx
@@ -599,14 +599,12 @@
         </w:rPr>
         <w:t xml:space="preserve"> sin las complejidades propias de otras plataformas como Bitcoin y </w:t>
       </w:r>
-      <w:proofErr w:type="gramStart"/>
-      <w:r>
-        <w:rPr>
-          <w:lang w:val="es-CR"/>
-        </w:rPr>
-        <w:t>Ethereum[</w:t>
-      </w:r>
-      <w:proofErr w:type="gramEnd"/>
+      <w:r>
+        <w:rPr>
+          <w:lang w:val="es-CR"/>
+        </w:rPr>
+        <w:t>Ethereum [</w:t>
+      </w:r>
       <w:r>
         <w:rPr>
           <w:lang w:val="es-CR"/>
@@ -1249,19 +1247,27 @@
           <w:tab w:val="left" w:pos="4240"/>
         </w:tabs>
         <w:ind w:left="720"/>
-      </w:pPr>
-      <w:r>
-        <w:rPr>
-          <w:i/>
+        <w:rPr>
+          <w:lang w:val="en-US"/>
+        </w:rPr>
+      </w:pPr>
+      <w:r>
+        <w:rPr>
+          <w:i/>
+          <w:lang w:val="en-US"/>
         </w:rPr>
         <w:t>data</w:t>
       </w:r>
       <w:r>
+        <w:rPr>
+          <w:lang w:val="en-US"/>
+        </w:rPr>
         <w:t xml:space="preserve">: </w:t>
       </w:r>
       <w:r>
         <w:rPr>
           <w:i/>
+          <w:lang w:val="en-US"/>
         </w:rPr>
         <w:t>DATA</w:t>
       </w:r>
@@ -1270,6 +1276,9 @@
       <w:pPr>
         <w:pStyle w:val="ZSchBottom"/>
         <w:ind w:left="720"/>
+        <w:rPr>
+          <w:lang w:val="en-US"/>
+        </w:rPr>
       </w:pPr>
     </w:p>
     <w:p>
@@ -1342,20 +1351,22 @@
         </w:tabs>
         <w:ind w:left="720"/>
         <w:rPr>
-          <w:rFonts w:ascii="Cambria" w:hAnsi="Cambria"/>
-          <w:i/>
-          <w:lang w:val="en-US"/>
-        </w:rPr>
-      </w:pPr>
-      <w:r>
-        <w:rPr>
-          <w:i/>
+          <w:i/>
+          <w:sz w:val="18"/>
+          <w:lang w:val="en-US"/>
+        </w:rPr>
+      </w:pPr>
+      <w:r>
+        <w:rPr>
+          <w:i/>
+          <w:sz w:val="18"/>
           <w:lang w:val="en-US"/>
         </w:rPr>
         <w:t xml:space="preserve">getFingerprint </w:t>
       </w:r>
       <w:r>
         <w:rPr>
+          <w:sz w:val="18"/>
           <w:lang w:val="en-US"/>
         </w:rPr>
         <w:t xml:space="preserve">: </w:t>
@@ -1363,6 +1374,7 @@
       <w:r>
         <w:rPr>
           <w:i/>
+          <w:sz w:val="18"/>
           <w:lang w:val="en-US"/>
         </w:rPr>
         <w:t xml:space="preserve">Bloque </w:t>
@@ -1370,6 +1382,7 @@
       <w:r>
         <w:rPr>
           <w:rFonts w:ascii="ZSym" w:hAnsi="ZSym"/>
+          <w:sz w:val="18"/>
           <w:lang w:val="en-US"/>
         </w:rPr>
         <w:t xml:space="preserve">→ </w:t>
@@ -1377,98 +1390,10 @@
       <w:r>
         <w:rPr>
           <w:i/>
+          <w:sz w:val="18"/>
           <w:lang w:val="en-US"/>
         </w:rPr>
         <w:t>FINGERPRINT</w:t>
-      </w:r>
-    </w:p>
-    <w:p>
-      <w:pPr>
-        <w:pStyle w:val="ZAxBottom"/>
-        <w:ind w:left="720"/>
-        <w:rPr>
-          <w:lang w:val="en-US"/>
-        </w:rPr>
-      </w:pPr>
-      <w:r>
-        <w:rPr>
-          <w:lang w:val="en-US"/>
-        </w:rPr>
-        <w:t>a</w:t>
-      </w:r>
-    </w:p>
-    <w:p>
-      <w:pPr>
-        <w:pStyle w:val="Heading2"/>
-      </w:pPr>
-      <w:proofErr w:type="spellStart"/>
-      <w:r>
-        <w:t>Nodos</w:t>
-      </w:r>
-      <w:proofErr w:type="spellEnd"/>
-    </w:p>
-    <w:p>
-      <w:pPr>
-        <w:rPr>
-          <w:lang w:val="es-CR"/>
-        </w:rPr>
-      </w:pPr>
-      <w:r>
-        <w:rPr>
-          <w:lang w:val="es-CR"/>
-        </w:rPr>
-        <w:t>Establecemos que un n</w:t>
-      </w:r>
-      <w:r>
-        <w:rPr>
-          <w:lang w:val="es-CR"/>
-        </w:rPr>
-        <w:t xml:space="preserve">odo en la cadena de </w:t>
-      </w:r>
-      <w:proofErr w:type="spellStart"/>
-      <w:r>
-        <w:rPr>
-          <w:lang w:val="es-CR"/>
-        </w:rPr>
-        <w:t>blockchain</w:t>
-      </w:r>
-      <w:proofErr w:type="spellEnd"/>
-      <w:r>
-        <w:rPr>
-          <w:lang w:val="es-CR"/>
-        </w:rPr>
-        <w:t xml:space="preserve"> es una entidad que mantiene una secuencia dada de bloques.</w:t>
-      </w:r>
-    </w:p>
-    <w:p>
-      <w:pPr>
-        <w:pStyle w:val="ZSchTop"/>
-        <w:tabs>
-          <w:tab w:val="left" w:pos="720"/>
-          <w:tab w:val="left" w:pos="4320"/>
-        </w:tabs>
-        <w:ind w:left="604"/>
-        <w:rPr>
-          <w:u w:val="single"/>
-        </w:rPr>
-      </w:pPr>
-      <w:r>
-        <w:rPr>
-          <w:u w:val="single"/>
-        </w:rPr>
-        <w:tab/>
-      </w:r>
-      <w:r>
-        <w:rPr>
-          <w:i/>
-        </w:rPr>
-        <w:t>Nodo</w:t>
-      </w:r>
-      <w:r>
-        <w:rPr>
-          <w:u w:val="single"/>
-        </w:rPr>
-        <w:tab/>
       </w:r>
     </w:p>
     <w:p>
@@ -1495,71 +1420,337 @@
         <w:ind w:left="720"/>
         <w:rPr>
           <w:i/>
-        </w:rPr>
-      </w:pPr>
-      <w:r>
-        <w:rPr>
-          <w:i/>
-        </w:rPr>
-        <w:t>c</w:t>
-      </w:r>
-      <w:r>
-        <w:rPr>
-          <w:i/>
-        </w:rPr>
-        <w:t xml:space="preserve">adena: </w:t>
-      </w:r>
-      <w:r>
-        <w:t>seq</w:t>
-      </w:r>
-      <w:r>
-        <w:rPr>
-          <w:i/>
-        </w:rPr>
-        <w:t xml:space="preserve"> Bloque</w:t>
-      </w:r>
-    </w:p>
-    <w:p>
-      <w:pPr>
-        <w:pStyle w:val="ZSchBottom"/>
+          <w:sz w:val="18"/>
+          <w:lang w:val="en-US"/>
+        </w:rPr>
+      </w:pPr>
+      <w:r>
+        <w:rPr>
+          <w:i/>
+          <w:sz w:val="18"/>
+          <w:lang w:val="en-US"/>
+        </w:rPr>
+        <w:t>createFinger</w:t>
+      </w:r>
+      <w:r>
+        <w:rPr>
+          <w:i/>
+          <w:sz w:val="18"/>
+          <w:lang w:val="en-US"/>
+        </w:rPr>
+        <w:t>p</w:t>
+      </w:r>
+      <w:r>
+        <w:rPr>
+          <w:i/>
+          <w:sz w:val="18"/>
+          <w:lang w:val="en-US"/>
+        </w:rPr>
+        <w:t>rint</w:t>
+      </w:r>
+      <w:r>
+        <w:rPr>
+          <w:sz w:val="18"/>
+          <w:lang w:val="en-US"/>
+        </w:rPr>
+        <w:t xml:space="preserve">: </w:t>
+      </w:r>
+      <w:r>
+        <w:rPr>
+          <w:i/>
+          <w:sz w:val="18"/>
+          <w:lang w:val="en-US"/>
+        </w:rPr>
+        <w:t>BloqueEntrada</w:t>
+      </w:r>
+      <w:r>
+        <w:rPr>
+          <w:rFonts w:ascii="ZSym" w:hAnsi="ZSym"/>
+          <w:sz w:val="18"/>
+          <w:lang w:val="en-US"/>
+        </w:rPr>
+        <w:t>→</w:t>
+      </w:r>
+      <w:r>
+        <w:rPr>
+          <w:i/>
+          <w:sz w:val="18"/>
+          <w:lang w:val="en-US"/>
+        </w:rPr>
+        <w:t xml:space="preserve"> FINGERPRINT</w:t>
+      </w:r>
+    </w:p>
+    <w:p>
+      <w:pPr>
+        <w:pStyle w:val="ZAxBottom"/>
         <w:ind w:left="720"/>
-      </w:pPr>
-    </w:p>
-    <w:p>
-      <w:pPr>
-        <w:rPr>
-          <w:lang w:val="es-CR"/>
-        </w:rPr>
-      </w:pPr>
-      <w:r>
-        <w:rPr>
-          <w:lang w:val="es-CR"/>
-        </w:rPr>
-        <w:t xml:space="preserve">También requerimos </w:t>
-      </w:r>
-      <w:r>
-        <w:rPr>
-          <w:lang w:val="es-CR"/>
-        </w:rPr>
-        <w:t>definir</w:t>
-      </w:r>
-      <w:r>
-        <w:rPr>
-          <w:lang w:val="es-CR"/>
-        </w:rPr>
-        <w:t xml:space="preserve"> una f</w:t>
-      </w:r>
-      <w:r>
-        <w:rPr>
-          <w:lang w:val="es-CR"/>
-        </w:rPr>
-        <w:t>unción que nos valide si el</w:t>
-      </w:r>
-      <w:r>
-        <w:rPr>
-          <w:lang w:val="es-CR"/>
-        </w:rPr>
-        <w:t xml:space="preserve"> bloque se puede agregar a la cadena:</w:t>
+        <w:rPr>
+          <w:lang w:val="en-US"/>
+        </w:rPr>
+      </w:pPr>
+      <w:r>
+        <w:rPr>
+          <w:lang w:val="en-US"/>
+        </w:rPr>
+        <w:t>a</w:t>
+      </w:r>
+    </w:p>
+    <w:p>
+      <w:pPr>
+        <w:rPr>
+          <w:lang w:val="es-CR"/>
+        </w:rPr>
+      </w:pPr>
+    </w:p>
+    <w:p>
+      <w:pPr>
+        <w:pStyle w:val="Heading2"/>
+      </w:pPr>
+      <w:proofErr w:type="spellStart"/>
+      <w:r>
+        <w:t>Nodos</w:t>
+      </w:r>
+      <w:proofErr w:type="spellEnd"/>
+    </w:p>
+    <w:p>
+      <w:pPr>
+        <w:rPr>
+          <w:lang w:val="es-CR"/>
+        </w:rPr>
+      </w:pPr>
+      <w:r>
+        <w:rPr>
+          <w:lang w:val="es-CR"/>
+        </w:rPr>
+        <w:t>Establecemos que un n</w:t>
+      </w:r>
+      <w:r>
+        <w:rPr>
+          <w:lang w:val="es-CR"/>
+        </w:rPr>
+        <w:t xml:space="preserve">odo en la cadena de </w:t>
+      </w:r>
+      <w:proofErr w:type="spellStart"/>
+      <w:r>
+        <w:rPr>
+          <w:lang w:val="es-CR"/>
+        </w:rPr>
+        <w:t>blockchain</w:t>
+      </w:r>
+      <w:proofErr w:type="spellEnd"/>
+      <w:r>
+        <w:rPr>
+          <w:lang w:val="es-CR"/>
+        </w:rPr>
+        <w:t xml:space="preserve"> es una entidad que mantiene una secuencia dada de bloques</w:t>
+      </w:r>
+      <w:r>
+        <w:rPr>
+          <w:lang w:val="es-CR"/>
+        </w:rPr>
+        <w:t>.</w:t>
+      </w:r>
+    </w:p>
+    <w:p>
+      <w:pPr>
+        <w:rPr>
+          <w:lang w:val="es-CR"/>
+        </w:rPr>
+      </w:pPr>
+    </w:p>
+    <w:p>
+      <w:pPr>
+        <w:rPr>
+          <w:lang w:val="es-CR"/>
+        </w:rPr>
+      </w:pPr>
+      <w:r>
+        <w:rPr>
+          <w:lang w:val="es-CR"/>
+        </w:rPr>
+        <w:t>Vamos a definir como arreglos dados para los nodos</w:t>
+      </w:r>
+    </w:p>
+    <w:p>
+      <w:pPr>
+        <w:rPr>
+          <w:lang w:val="es-CR"/>
+        </w:rPr>
+      </w:pPr>
+    </w:p>
+    <w:p>
+      <w:pPr>
+        <w:rPr>
+          <w:lang w:val="es-CR"/>
+        </w:rPr>
+      </w:pPr>
+    </w:p>
+    <w:p>
+      <w:pPr>
+        <w:pStyle w:val="ZParTop"/>
+      </w:pPr>
+    </w:p>
+    <w:p>
+      <w:pPr>
+        <w:pStyle w:val="ZParBody"/>
+        <w:tabs>
+          <w:tab w:val="left" w:pos="940"/>
+          <w:tab w:val="left" w:pos="1160"/>
+          <w:tab w:val="left" w:pos="1380"/>
+          <w:tab w:val="left" w:pos="1600"/>
+          <w:tab w:val="left" w:pos="1820"/>
+          <w:tab w:val="left" w:pos="2040"/>
+          <w:tab w:val="left" w:pos="2260"/>
+          <w:tab w:val="left" w:pos="2480"/>
+          <w:tab w:val="left" w:pos="2700"/>
+          <w:tab w:val="left" w:pos="2920"/>
+          <w:tab w:val="left" w:pos="3140"/>
+          <w:tab w:val="left" w:pos="3360"/>
+          <w:tab w:val="left" w:pos="3580"/>
+          <w:tab w:val="left" w:pos="3800"/>
+          <w:tab w:val="left" w:pos="4020"/>
+          <w:tab w:val="left" w:pos="4240"/>
+        </w:tabs>
+        <w:ind w:left="720"/>
+      </w:pPr>
+      <w:r>
+        <w:t>[</w:t>
+      </w:r>
+      <w:r>
+        <w:rPr>
+          <w:i/>
+        </w:rPr>
+        <w:t>I</w:t>
+      </w:r>
+      <w:r>
+        <w:rPr>
+          <w:i/>
+        </w:rPr>
+        <w:t>PADDRESS</w:t>
+      </w:r>
+      <w:r>
+        <w:t>]</w:t>
+      </w:r>
+    </w:p>
+    <w:p>
+      <w:pPr>
+        <w:pStyle w:val="ZParBottom"/>
+        <w:ind w:left="720"/>
+      </w:pPr>
+    </w:p>
+    <w:p>
+      <w:pPr>
+        <w:rPr>
+          <w:lang w:val="es-CR"/>
+        </w:rPr>
+      </w:pPr>
+    </w:p>
+    <w:p>
+      <w:pPr>
+        <w:pStyle w:val="ZParTop"/>
+      </w:pPr>
+    </w:p>
+    <w:p>
+      <w:pPr>
+        <w:pStyle w:val="ZParBody"/>
+        <w:tabs>
+          <w:tab w:val="left" w:pos="940"/>
+          <w:tab w:val="left" w:pos="1160"/>
+          <w:tab w:val="left" w:pos="1380"/>
+          <w:tab w:val="left" w:pos="1600"/>
+          <w:tab w:val="left" w:pos="1820"/>
+          <w:tab w:val="left" w:pos="2040"/>
+          <w:tab w:val="left" w:pos="2260"/>
+          <w:tab w:val="left" w:pos="2480"/>
+          <w:tab w:val="left" w:pos="2700"/>
+          <w:tab w:val="left" w:pos="2920"/>
+          <w:tab w:val="left" w:pos="3140"/>
+          <w:tab w:val="left" w:pos="3360"/>
+          <w:tab w:val="left" w:pos="3580"/>
+          <w:tab w:val="left" w:pos="3800"/>
+          <w:tab w:val="left" w:pos="4020"/>
+          <w:tab w:val="left" w:pos="4240"/>
+        </w:tabs>
+        <w:ind w:left="720"/>
+        <w:rPr>
+          <w:rFonts w:ascii="Cambria" w:hAnsi="Cambria"/>
+        </w:rPr>
+      </w:pPr>
+      <w:r>
+        <w:rPr>
+          <w:i/>
+        </w:rPr>
+        <w:t>S</w:t>
+      </w:r>
+      <w:r>
+        <w:rPr>
+          <w:i/>
+        </w:rPr>
+        <w:t xml:space="preserve">tatus </w:t>
+      </w:r>
+      <w:r>
+        <w:t>:</w:t>
+      </w:r>
+      <w:r>
+        <w:t>:</w:t>
+      </w:r>
+      <w:r>
+        <w:t xml:space="preserve">= </w:t>
+      </w:r>
+      <w:r>
+        <w:rPr>
+          <w:i/>
+        </w:rPr>
+        <w:t>A</w:t>
+      </w:r>
+      <w:r>
+        <w:rPr>
+          <w:i/>
+        </w:rPr>
+        <w:t xml:space="preserve">ctivo </w:t>
+      </w:r>
+      <w:r>
+        <w:t>|</w:t>
+      </w:r>
+      <w:r>
+        <w:t xml:space="preserve"> </w:t>
+      </w:r>
+      <w:r>
+        <w:rPr>
+          <w:i/>
+        </w:rPr>
+        <w:t>I</w:t>
+      </w:r>
+      <w:r>
+        <w:rPr>
+          <w:i/>
+        </w:rPr>
+        <w:t>nactivo</w:t>
+      </w:r>
+    </w:p>
+    <w:p>
+      <w:pPr>
+        <w:pStyle w:val="ZParBottom"/>
+        <w:ind w:left="720"/>
+      </w:pPr>
+    </w:p>
+    <w:p>
+      <w:pPr>
+        <w:rPr>
+          <w:lang w:val="es-CR"/>
+        </w:rPr>
+      </w:pPr>
+      <w:r>
+        <w:rPr>
+          <w:lang w:val="es-CR"/>
+        </w:rPr>
+        <w:t xml:space="preserve">La estructura de un nodo va a estar dada por un </w:t>
+      </w:r>
+      <w:r>
+        <w:rPr>
+          <w:lang w:val="es-CR"/>
+        </w:rPr>
+        <w:t>esquema que contiene una IP que suponemos única, un estado indicando su actividad en el sistema y una cadena que contiene la secuencia de bloques calculados al momento.</w:t>
       </w:r>
     </w:p>
     <w:p>
@@ -1584,13 +1775,7 @@
         <w:rPr>
           <w:i/>
         </w:rPr>
-        <w:t>Validar</w:t>
-      </w:r>
-      <w:r>
-        <w:rPr>
-          <w:i/>
-        </w:rPr>
-        <w:t>Bloque</w:t>
+        <w:t>Nodo</w:t>
       </w:r>
       <w:r>
         <w:rPr>
@@ -1627,21 +1812,24 @@
       </w:pPr>
       <w:r>
         <w:rPr>
-          <w:rFonts w:ascii="ZSym" w:hAnsi="ZSym"/>
-        </w:rPr>
-        <w:t>Ξ</w:t>
-      </w:r>
-      <w:r>
-        <w:rPr>
-          <w:i/>
-        </w:rPr>
-        <w:t>N</w:t>
-      </w:r>
-      <w:r>
-        <w:rPr>
-          <w:i/>
-        </w:rPr>
-        <w:t>odo</w:t>
+          <w:i/>
+        </w:rPr>
+        <w:t>IP</w:t>
+      </w:r>
+      <w:r>
+        <w:t xml:space="preserve">: </w:t>
+      </w:r>
+      <w:r>
+        <w:rPr>
+          <w:i/>
+        </w:rPr>
+        <w:t>I</w:t>
+      </w:r>
+      <w:r>
+        <w:rPr>
+          <w:i/>
+        </w:rPr>
+        <w:t>PADDRESS</w:t>
       </w:r>
     </w:p>
     <w:p>
@@ -1674,25 +1862,22 @@
         <w:rPr>
           <w:i/>
         </w:rPr>
-        <w:t>bloque</w:t>
-      </w:r>
-      <w:r>
-        <w:t>:</w:t>
-      </w:r>
-      <w:r>
-        <w:t xml:space="preserve"> </w:t>
-      </w:r>
-      <w:r>
-        <w:rPr>
-          <w:i/>
-        </w:rPr>
-        <w:t>B</w:t>
-      </w:r>
-      <w:r>
-        <w:rPr>
-          <w:i/>
-        </w:rPr>
-        <w:t>loque</w:t>
+        <w:t>Estado</w:t>
+      </w:r>
+      <w:r>
+        <w:t xml:space="preserve">: </w:t>
+      </w:r>
+      <w:r>
+        <w:rPr>
+          <w:i/>
+        </w:rPr>
+        <w:t>S</w:t>
+      </w:r>
+      <w:r>
+        <w:rPr>
+          <w:i/>
+        </w:rPr>
+        <w:t>tatus</w:t>
       </w:r>
     </w:p>
     <w:p>
@@ -1717,28 +1902,153 @@
           <w:tab w:val="left" w:pos="4240"/>
         </w:tabs>
         <w:ind w:left="720"/>
-      </w:pPr>
-      <w:r>
-        <w:rPr>
-          <w:i/>
-        </w:rPr>
-        <w:t>m</w:t>
-      </w:r>
-      <w:r>
-        <w:t xml:space="preserve">!: </w:t>
-      </w:r>
-      <w:r>
-        <w:rPr>
-          <w:i/>
-        </w:rPr>
-        <w:t>Reporte</w:t>
-      </w:r>
-    </w:p>
-    <w:p>
-      <w:pPr>
-        <w:pStyle w:val="ZMid"/>
-        <w:ind w:left="720" w:right="2520"/>
-      </w:pPr>
+        <w:rPr>
+          <w:i/>
+        </w:rPr>
+      </w:pPr>
+      <w:r>
+        <w:rPr>
+          <w:i/>
+        </w:rPr>
+        <w:t>c</w:t>
+      </w:r>
+      <w:r>
+        <w:rPr>
+          <w:i/>
+        </w:rPr>
+        <w:t xml:space="preserve">adena: </w:t>
+      </w:r>
+      <w:r>
+        <w:t>seq</w:t>
+      </w:r>
+      <w:r>
+        <w:rPr>
+          <w:i/>
+        </w:rPr>
+        <w:t xml:space="preserve"> Bloque</w:t>
+      </w:r>
+    </w:p>
+    <w:p>
+      <w:pPr>
+        <w:pStyle w:val="ZSchBottom"/>
+        <w:ind w:left="720"/>
+      </w:pPr>
+    </w:p>
+    <w:p>
+      <w:pPr>
+        <w:rPr>
+          <w:lang w:val="es-CR"/>
+        </w:rPr>
+      </w:pPr>
+    </w:p>
+    <w:p>
+      <w:pPr>
+        <w:pStyle w:val="Heading2"/>
+        <w:numPr>
+          <w:ilvl w:val="0"/>
+          <w:numId w:val="0"/>
+        </w:numPr>
+      </w:pPr>
+    </w:p>
+    <w:p>
+      <w:pPr>
+        <w:pStyle w:val="Heading2"/>
+      </w:pPr>
+      <w:proofErr w:type="spellStart"/>
+      <w:r>
+        <w:t>Creación</w:t>
+      </w:r>
+      <w:proofErr w:type="spellEnd"/>
+      <w:r>
+        <w:t xml:space="preserve"> de </w:t>
+      </w:r>
+      <w:proofErr w:type="spellStart"/>
+      <w:r>
+        <w:t>Bloques</w:t>
+      </w:r>
+      <w:proofErr w:type="spellEnd"/>
+    </w:p>
+    <w:p>
+      <w:pPr>
+        <w:rPr>
+          <w:lang w:val="es-CR"/>
+        </w:rPr>
+      </w:pPr>
+      <w:r>
+        <w:rPr>
+          <w:lang w:val="es-CR"/>
+        </w:rPr>
+        <w:t>Para generar un bloque n</w:t>
+      </w:r>
+      <w:r>
+        <w:rPr>
+          <w:lang w:val="es-CR"/>
+        </w:rPr>
+        <w:t xml:space="preserve">uevo ocupamos definir un subtipo </w:t>
+      </w:r>
+      <w:proofErr w:type="spellStart"/>
+      <w:r>
+        <w:rPr>
+          <w:i/>
+          <w:lang w:val="es-CR"/>
+        </w:rPr>
+        <w:t>BloqueEntrada</w:t>
+      </w:r>
+      <w:proofErr w:type="spellEnd"/>
+      <w:r>
+        <w:rPr>
+          <w:lang w:val="es-CR"/>
+        </w:rPr>
+        <w:t xml:space="preserve"> que vamos a utilizar para calcular el hash correspondiente al bloque.</w:t>
+      </w:r>
+    </w:p>
+    <w:p>
+      <w:pPr>
+        <w:rPr>
+          <w:lang w:val="es-CR"/>
+        </w:rPr>
+      </w:pPr>
+    </w:p>
+    <w:p>
+      <w:pPr>
+        <w:rPr>
+          <w:lang w:val="es-CR"/>
+        </w:rPr>
+      </w:pPr>
+    </w:p>
+    <w:p>
+      <w:pPr>
+        <w:pStyle w:val="ZSchTop"/>
+        <w:tabs>
+          <w:tab w:val="left" w:pos="720"/>
+          <w:tab w:val="left" w:pos="4320"/>
+        </w:tabs>
+        <w:ind w:left="604"/>
+        <w:rPr>
+          <w:u w:val="single"/>
+          <w:lang w:val="en-US"/>
+        </w:rPr>
+      </w:pPr>
+      <w:r>
+        <w:rPr>
+          <w:u w:val="single"/>
+        </w:rPr>
+        <w:tab/>
+      </w:r>
+      <w:r>
+        <w:rPr>
+          <w:i/>
+          <w:lang w:val="en-US"/>
+        </w:rPr>
+        <w:t>BloqueEntrada</w:t>
+      </w:r>
+      <w:r>
+        <w:rPr>
+          <w:u w:val="single"/>
+          <w:lang w:val="en-US"/>
+        </w:rPr>
+        <w:tab/>
+      </w:r>
     </w:p>
     <w:p>
       <w:pPr>
@@ -1772,59 +2082,37 @@
           <w:i/>
           <w:lang w:val="en-US"/>
         </w:rPr>
-        <w:t>bloque</w:t>
-      </w:r>
-      <w:r>
-        <w:rPr>
-          <w:lang w:val="en-US"/>
-        </w:rPr>
-        <w:t>.</w:t>
-      </w:r>
-      <w:r>
-        <w:rPr>
-          <w:i/>
-          <w:lang w:val="en-US"/>
-        </w:rPr>
-        <w:t xml:space="preserve">prevblock </w:t>
-      </w:r>
-      <w:r>
-        <w:rPr>
-          <w:lang w:val="en-US"/>
-        </w:rPr>
-        <w:t xml:space="preserve">= </w:t>
-      </w:r>
-      <w:r>
-        <w:rPr>
-          <w:lang w:val="en-US"/>
-        </w:rPr>
-        <w:t>(</w:t>
-      </w:r>
-      <w:r>
-        <w:rPr>
-          <w:i/>
-          <w:lang w:val="en-US"/>
-        </w:rPr>
-        <w:t>last cadena</w:t>
-      </w:r>
-      <w:r>
-        <w:rPr>
-          <w:lang w:val="en-US"/>
-        </w:rPr>
-        <w:t>).</w:t>
-      </w:r>
-      <w:r>
-        <w:rPr>
-          <w:i/>
-          <w:lang w:val="en-US"/>
-        </w:rPr>
-        <w:t>fingerp</w:t>
-      </w:r>
-      <w:r>
-        <w:rPr>
-          <w:i/>
-          <w:lang w:val="en-US"/>
-        </w:rPr>
-        <w:t>rint</w:t>
+        <w:t>prevblock</w:t>
+      </w:r>
+      <w:r>
+        <w:rPr>
+          <w:lang w:val="en-US"/>
+        </w:rPr>
+        <w:t xml:space="preserve">: </w:t>
+      </w:r>
+      <w:r>
+        <w:rPr>
+          <w:i/>
+          <w:lang w:val="en-US"/>
+        </w:rPr>
+        <w:t>FINGERPRINT</w:t>
+      </w:r>
+      <w:commentRangeStart w:id="1"/>
+      <w:r>
+        <w:rPr>
+          <w:i/>
+          <w:lang w:val="en-US"/>
+        </w:rPr>
+        <w:t xml:space="preserve"> </w:t>
+      </w:r>
+      <w:commentRangeEnd w:id="1"/>
+      <w:r>
+        <w:rPr>
+          <w:rStyle w:val="CommentReference"/>
+          <w:noProof w:val="0"/>
+          <w:lang w:val="en-US"/>
+        </w:rPr>
+        <w:commentReference w:id="1"/>
       </w:r>
     </w:p>
     <w:p>
@@ -1859,66 +2147,20 @@
           <w:i/>
           <w:lang w:val="en-US"/>
         </w:rPr>
-        <w:t>getFingerprint</w:t>
-      </w:r>
-      <w:r>
-        <w:rPr>
-          <w:lang w:val="en-US"/>
-        </w:rPr>
-        <w:t>(</w:t>
-      </w:r>
-      <w:r>
-        <w:rPr>
-          <w:i/>
-          <w:lang w:val="en-US"/>
-        </w:rPr>
-        <w:t>b</w:t>
-      </w:r>
-      <w:r>
-        <w:rPr>
-          <w:i/>
-          <w:lang w:val="en-US"/>
-        </w:rPr>
-        <w:t>loque</w:t>
-      </w:r>
-      <w:r>
-        <w:rPr>
-          <w:lang w:val="en-US"/>
-        </w:rPr>
-        <w:t>)</w:t>
-      </w:r>
-      <w:r>
-        <w:rPr>
-          <w:lang w:val="en-US"/>
-        </w:rPr>
-        <w:t xml:space="preserve"> = </w:t>
-      </w:r>
-      <w:r>
-        <w:rPr>
-          <w:i/>
-          <w:lang w:val="en-US"/>
-        </w:rPr>
-        <w:t>b</w:t>
-      </w:r>
-      <w:r>
-        <w:rPr>
-          <w:i/>
-          <w:lang w:val="en-US"/>
-        </w:rPr>
-        <w:t>loque</w:t>
-      </w:r>
-      <w:r>
-        <w:rPr>
-          <w:lang w:val="en-US"/>
-        </w:rPr>
-        <w:t>.</w:t>
-      </w:r>
-      <w:r>
-        <w:rPr>
-          <w:i/>
-          <w:lang w:val="en-US"/>
-        </w:rPr>
-        <w:t>fingerprint</w:t>
+        <w:t>indice</w:t>
+      </w:r>
+      <w:r>
+        <w:rPr>
+          <w:lang w:val="en-US"/>
+        </w:rPr>
+        <w:t xml:space="preserve">: </w:t>
+      </w:r>
+      <w:r>
+        <w:rPr>
+          <w:rFonts w:ascii="ZSym" w:hAnsi="ZSym"/>
+          <w:lang w:val="en-US"/>
+        </w:rPr>
+        <w:t>ℕ</w:t>
       </w:r>
     </w:p>
     <w:p>
@@ -1943,51 +2185,30 @@
           <w:tab w:val="left" w:pos="4240"/>
         </w:tabs>
         <w:ind w:left="720"/>
-      </w:pPr>
-      <w:r>
-        <w:rPr>
-          <w:i/>
-        </w:rPr>
-        <w:t>bloque</w:t>
-      </w:r>
-      <w:r>
-        <w:t>.</w:t>
-      </w:r>
-      <w:r>
-        <w:rPr>
-          <w:i/>
-        </w:rPr>
-        <w:t xml:space="preserve">indice </w:t>
-      </w:r>
-      <w:r>
-        <w:t>= (</w:t>
-      </w:r>
-      <w:r>
-        <w:rPr>
-          <w:i/>
-        </w:rPr>
-        <w:t>last cadena</w:t>
-      </w:r>
-      <w:r>
-        <w:t>).</w:t>
-      </w:r>
-      <w:r>
-        <w:rPr>
-          <w:i/>
-        </w:rPr>
-        <w:t>in</w:t>
-      </w:r>
-      <w:r>
-        <w:rPr>
-          <w:i/>
-        </w:rPr>
-        <w:t xml:space="preserve">dice </w:t>
-      </w:r>
-      <w:r>
-        <w:t>+</w:t>
-      </w:r>
-      <w:r>
-        <w:t xml:space="preserve"> 1</w:t>
+        <w:rPr>
+          <w:i/>
+          <w:lang w:val="en-US"/>
+        </w:rPr>
+      </w:pPr>
+      <w:r>
+        <w:rPr>
+          <w:i/>
+          <w:lang w:val="en-US"/>
+        </w:rPr>
+        <w:t>timestamp</w:t>
+      </w:r>
+      <w:r>
+        <w:rPr>
+          <w:lang w:val="en-US"/>
+        </w:rPr>
+        <w:t xml:space="preserve">: </w:t>
+      </w:r>
+      <w:r>
+        <w:rPr>
+          <w:i/>
+          <w:lang w:val="en-US"/>
+        </w:rPr>
+        <w:t>TIMESTAMP</w:t>
       </w:r>
     </w:p>
     <w:p>
@@ -2017,25 +2238,16 @@
         <w:rPr>
           <w:i/>
         </w:rPr>
-        <w:t>m</w:t>
-      </w:r>
-      <w:r>
-        <w:t>!</w:t>
-      </w:r>
-      <w:r>
-        <w:t xml:space="preserve"> = </w:t>
-      </w:r>
-      <w:r>
-        <w:rPr>
-          <w:i/>
-        </w:rPr>
-        <w:t>O</w:t>
-      </w:r>
-      <w:r>
-        <w:rPr>
-          <w:i/>
-        </w:rPr>
-        <w:t>kay</w:t>
+        <w:t>data</w:t>
+      </w:r>
+      <w:r>
+        <w:t xml:space="preserve">: </w:t>
+      </w:r>
+      <w:r>
+        <w:rPr>
+          <w:i/>
+        </w:rPr>
+        <w:t>DATA</w:t>
       </w:r>
     </w:p>
     <w:p>
@@ -2046,180 +2258,62 @@
     </w:p>
     <w:p>
       <w:pPr>
-        <w:pStyle w:val="Heading1"/>
-        <w:rPr>
-          <w:rFonts w:ascii="ZSym" w:hAnsi="ZSym"/>
-          <w:lang w:val="es-CR"/>
-        </w:rPr>
-      </w:pPr>
-      <w:r>
-        <w:rPr>
-          <w:lang w:val="es-CR"/>
-        </w:rPr>
-        <w:t>Operaciones Del Nodo</w:t>
-      </w:r>
-    </w:p>
-    <w:p>
-      <w:pPr>
-        <w:rPr>
-          <w:lang w:val="es-CR"/>
-        </w:rPr>
-      </w:pPr>
-      <w:r>
-        <w:rPr>
-          <w:lang w:val="es-CR"/>
-        </w:rPr>
-        <w:t xml:space="preserve">Para establecer un conjunto de operaciones realizadas por los nodos individuales del sistema de </w:t>
+        <w:jc w:val="both"/>
+        <w:rPr>
+          <w:szCs w:val="16"/>
+          <w:lang w:val="es-CR"/>
+        </w:rPr>
+      </w:pPr>
+      <w:r>
+        <w:rPr>
+          <w:szCs w:val="16"/>
+          <w:lang w:val="es-CR"/>
+        </w:rPr>
+        <w:t xml:space="preserve">Utilizando </w:t>
       </w:r>
       <w:proofErr w:type="spellStart"/>
       <w:r>
         <w:rPr>
-          <w:lang w:val="es-CR"/>
-        </w:rPr>
-        <w:t>blockchain</w:t>
+          <w:i/>
+          <w:szCs w:val="16"/>
+          <w:lang w:val="es-CR"/>
+        </w:rPr>
+        <w:t>BloqueEntrada</w:t>
       </w:r>
       <w:proofErr w:type="spellEnd"/>
       <w:r>
         <w:rPr>
-          <w:lang w:val="es-CR"/>
-        </w:rPr>
-        <w:t>, primero tenemos que definir que responsabilidades tiene cada una de estas entidades en el sistema.</w:t>
-      </w:r>
-    </w:p>
-    <w:p>
-      <w:pPr>
-        <w:rPr>
-          <w:lang w:val="es-CR"/>
-        </w:rPr>
-      </w:pPr>
-    </w:p>
-    <w:p>
-      <w:pPr>
-        <w:rPr>
-          <w:lang w:val="es-CR"/>
-        </w:rPr>
-      </w:pPr>
-      <w:r>
-        <w:rPr>
-          <w:lang w:val="es-CR"/>
-        </w:rPr>
-        <w:t xml:space="preserve">Un nodo de </w:t>
+          <w:szCs w:val="16"/>
+          <w:lang w:val="es-CR"/>
+        </w:rPr>
+        <w:t xml:space="preserve"> y la función </w:t>
       </w:r>
       <w:proofErr w:type="spellStart"/>
       <w:r>
         <w:rPr>
-          <w:lang w:val="es-CR"/>
-        </w:rPr>
-        <w:t>blockchain</w:t>
+          <w:i/>
+          <w:szCs w:val="16"/>
+          <w:lang w:val="es-CR"/>
+        </w:rPr>
+        <w:t>createFingerprint</w:t>
       </w:r>
       <w:proofErr w:type="spellEnd"/>
       <w:r>
         <w:rPr>
-          <w:lang w:val="es-CR"/>
-        </w:rPr>
-        <w:t xml:space="preserve"> además de mantener un registro de la cadena de bloques tiene como responsabilidad realizar la verificación de un nuevo bloque a ser incorporado en la secuencia. También es responsable de </w:t>
-      </w:r>
-      <w:r>
-        <w:rPr>
-          <w:lang w:val="es-CR"/>
-        </w:rPr>
-        <w:t xml:space="preserve">minar </w:t>
-      </w:r>
-      <w:r>
-        <w:rPr>
-          <w:lang w:val="es-CR"/>
-        </w:rPr>
-        <w:t>bloques, esta operación hace que el nodo tenga que establecer un valor de “</w:t>
-      </w:r>
-      <w:proofErr w:type="spellStart"/>
-      <w:r>
-        <w:rPr>
-          <w:lang w:val="es-CR"/>
-        </w:rPr>
-        <w:t>proof</w:t>
-      </w:r>
-      <w:proofErr w:type="spellEnd"/>
-      <w:r>
-        <w:rPr>
-          <w:lang w:val="es-CR"/>
-        </w:rPr>
-        <w:t xml:space="preserve"> </w:t>
-      </w:r>
-      <w:proofErr w:type="spellStart"/>
-      <w:r>
-        <w:rPr>
-          <w:lang w:val="es-CR"/>
-        </w:rPr>
-        <w:t>of</w:t>
-      </w:r>
-      <w:proofErr w:type="spellEnd"/>
-      <w:r>
-        <w:rPr>
-          <w:lang w:val="es-CR"/>
-        </w:rPr>
-        <w:t xml:space="preserve"> </w:t>
-      </w:r>
-      <w:proofErr w:type="spellStart"/>
-      <w:r>
-        <w:rPr>
-          <w:lang w:val="es-CR"/>
-        </w:rPr>
-        <w:t>work</w:t>
-      </w:r>
-      <w:proofErr w:type="spellEnd"/>
-      <w:r>
-        <w:rPr>
-          <w:lang w:val="es-CR"/>
-        </w:rPr>
-        <w:t>” para un bloque para que este pueda ser enviado a la red y que sea aceptado por los demás nodos como el siguiente nodo válido en la cadena.</w:t>
-      </w:r>
-    </w:p>
-    <w:p>
-      <w:pPr>
-        <w:rPr>
-          <w:lang w:val="es-CR"/>
-        </w:rPr>
-      </w:pPr>
-    </w:p>
-    <w:p>
-      <w:pPr>
-        <w:pStyle w:val="Heading2"/>
-        <w:rPr>
-          <w:lang w:val="es-CR"/>
-        </w:rPr>
-      </w:pPr>
-      <w:r>
-        <w:rPr>
-          <w:lang w:val="es-CR"/>
-        </w:rPr>
-        <w:t>Agregar un nodo a l</w:t>
-      </w:r>
-      <w:r>
-        <w:rPr>
-          <w:lang w:val="es-CR"/>
-        </w:rPr>
-        <w:t>a cadena</w:t>
-      </w:r>
-    </w:p>
-    <w:p>
-      <w:pPr>
-        <w:rPr>
-          <w:lang w:val="es-CR"/>
-        </w:rPr>
-      </w:pPr>
-    </w:p>
-    <w:p>
-      <w:pPr>
-        <w:rPr>
-          <w:lang w:val="es-CR"/>
-        </w:rPr>
-      </w:pPr>
-      <w:r>
-        <w:rPr>
-          <w:lang w:val="es-CR"/>
-        </w:rPr>
-        <w:t xml:space="preserve">La operación para agregar un nuevo bloque a la cadena de bloques del nodo actual. </w:t>
-      </w:r>
+          <w:szCs w:val="16"/>
+          <w:lang w:val="es-CR"/>
+        </w:rPr>
+        <w:t xml:space="preserve"> podemos generar una nueva instancia de un bloque y calcular su identificador único.</w:t>
+      </w:r>
+    </w:p>
+    <w:p>
+      <w:pPr>
+        <w:jc w:val="both"/>
+        <w:rPr>
+          <w:szCs w:val="16"/>
+          <w:lang w:val="es-CR"/>
+        </w:rPr>
+      </w:pPr>
     </w:p>
     <w:p>
       <w:pPr>
@@ -2243,7 +2337,7 @@
         <w:rPr>
           <w:i/>
         </w:rPr>
-        <w:t>AgregarCadenaOk</w:t>
+        <w:t>CrearBloque</w:t>
       </w:r>
       <w:r>
         <w:rPr>
@@ -2280,15 +2374,24 @@
       </w:pPr>
       <w:r>
         <w:rPr>
-          <w:rFonts w:ascii="ZSym" w:hAnsi="ZSym"/>
-        </w:rPr>
-        <w:t>Δ</w:t>
-      </w:r>
-      <w:r>
-        <w:rPr>
-          <w:i/>
-        </w:rPr>
-        <w:t>Nodo</w:t>
+          <w:i/>
+        </w:rPr>
+        <w:t>entrada</w:t>
+      </w:r>
+      <w:r>
+        <w:t xml:space="preserve">?: </w:t>
+      </w:r>
+      <w:r>
+        <w:rPr>
+          <w:i/>
+        </w:rPr>
+        <w:t>B</w:t>
+      </w:r>
+      <w:r>
+        <w:rPr>
+          <w:i/>
+        </w:rPr>
+        <w:t>loqueEntrada</w:t>
       </w:r>
     </w:p>
     <w:p>
@@ -2314,20 +2417,20 @@
         </w:tabs>
         <w:ind w:left="720"/>
         <w:rPr>
-          <w:i/>
-        </w:rPr>
-      </w:pPr>
-      <w:r>
-        <w:rPr>
-          <w:i/>
-        </w:rPr>
-        <w:t>nuevo?</w:t>
-      </w:r>
-      <w:r>
-        <w:t>:</w:t>
-      </w:r>
-      <w:r>
-        <w:t xml:space="preserve"> </w:t>
+          <w:rFonts w:ascii="Cambria" w:hAnsi="Cambria"/>
+        </w:rPr>
+      </w:pPr>
+      <w:r>
+        <w:rPr>
+          <w:i/>
+        </w:rPr>
+        <w:t>Nuevo</w:t>
+      </w:r>
+      <w:r>
+        <w:t>!</w:t>
+      </w:r>
+      <w:r>
+        <w:t xml:space="preserve">: </w:t>
       </w:r>
       <w:r>
         <w:rPr>
@@ -2341,6 +2444,12 @@
         </w:rPr>
         <w:t>loque</w:t>
       </w:r>
+    </w:p>
+    <w:p>
+      <w:pPr>
+        <w:pStyle w:val="ZMid"/>
+        <w:ind w:left="720" w:right="2520"/>
+      </w:pPr>
     </w:p>
     <w:p>
       <w:pPr>
@@ -2364,48 +2473,42 @@
           <w:tab w:val="left" w:pos="4240"/>
         </w:tabs>
         <w:ind w:left="720"/>
-        <w:rPr>
-          <w:i/>
-        </w:rPr>
-      </w:pPr>
-      <w:r>
-        <w:rPr>
-          <w:i/>
-        </w:rPr>
-        <w:t>m</w:t>
-      </w:r>
-      <w:r>
-        <w:t>!</w:t>
-      </w:r>
-      <w:r>
-        <w:t xml:space="preserve">: </w:t>
-      </w:r>
-      <w:r>
-        <w:rPr>
-          <w:i/>
-        </w:rPr>
-        <w:t>R</w:t>
-      </w:r>
-      <w:r>
-        <w:rPr>
-          <w:i/>
-        </w:rPr>
-        <w:t>eporte</w:t>
-      </w:r>
-    </w:p>
-    <w:p>
-      <w:pPr>
-        <w:pStyle w:val="ZMid"/>
-        <w:ind w:left="720" w:right="2520"/>
-        <w:rPr>
-          <w:lang w:val="en-US"/>
-        </w:rPr>
-      </w:pPr>
-      <w:r>
-        <w:rPr>
-          <w:lang w:val="en-US"/>
-        </w:rPr>
-        <w:t>¿</w:t>
+      </w:pPr>
+      <w:r>
+        <w:rPr>
+          <w:i/>
+        </w:rPr>
+        <w:t>Nuevo</w:t>
+      </w:r>
+      <w:r>
+        <w:t>!.</w:t>
+      </w:r>
+      <w:r>
+        <w:rPr>
+          <w:i/>
+        </w:rPr>
+        <w:t>f</w:t>
+      </w:r>
+      <w:r>
+        <w:rPr>
+          <w:i/>
+        </w:rPr>
+        <w:t xml:space="preserve">ingerprint </w:t>
+      </w:r>
+      <w:r>
+        <w:t>=</w:t>
+      </w:r>
+      <w:r>
+        <w:t xml:space="preserve"> </w:t>
+      </w:r>
+      <w:r>
+        <w:rPr>
+          <w:i/>
+        </w:rPr>
+        <w:t>createFingerprint entrada</w:t>
+      </w:r>
+      <w:r>
+        <w:t>?</w:t>
       </w:r>
     </w:p>
     <w:p>
@@ -2432,74 +2535,70 @@
         <w:ind w:left="720"/>
         <w:rPr>
           <w:i/>
-          <w:lang w:val="en-US"/>
-        </w:rPr>
-      </w:pPr>
-      <w:r>
-        <w:rPr>
-          <w:i/>
-          <w:lang w:val="en-US"/>
-        </w:rPr>
-        <w:t>n</w:t>
-      </w:r>
-      <w:r>
-        <w:rPr>
-          <w:i/>
-          <w:lang w:val="en-US"/>
+        </w:rPr>
+      </w:pPr>
+      <w:r>
+        <w:rPr>
+          <w:i/>
+        </w:rPr>
+        <w:t>N</w:t>
+      </w:r>
+      <w:r>
+        <w:rPr>
+          <w:i/>
         </w:rPr>
         <w:t>uevo</w:t>
       </w:r>
       <w:r>
-        <w:rPr>
-          <w:lang w:val="en-US"/>
-        </w:rPr>
+        <w:t>!</w:t>
+      </w:r>
+      <w:r>
+        <w:t>.</w:t>
+      </w:r>
+      <w:r>
+        <w:rPr>
+          <w:i/>
+        </w:rPr>
+        <w:t>p</w:t>
+      </w:r>
+      <w:r>
+        <w:rPr>
+          <w:i/>
+        </w:rPr>
+        <w:t xml:space="preserve">revblock </w:t>
+      </w:r>
+      <w:r>
+        <w:t xml:space="preserve">= </w:t>
+      </w:r>
+      <w:r>
+        <w:rPr>
+          <w:i/>
+        </w:rPr>
+        <w:t>e</w:t>
+      </w:r>
+      <w:r>
+        <w:rPr>
+          <w:i/>
+        </w:rPr>
+        <w:t>ntrada</w:t>
+      </w:r>
+      <w:r>
         <w:t>?</w:t>
       </w:r>
       <w:r>
-        <w:rPr>
-          <w:lang w:val="en-US"/>
-        </w:rPr>
         <w:t>.</w:t>
       </w:r>
       <w:r>
         <w:rPr>
           <w:i/>
-          <w:lang w:val="en-US"/>
-        </w:rPr>
-        <w:t xml:space="preserve">prevblock </w:t>
-      </w:r>
-      <w:r>
-        <w:rPr>
-          <w:lang w:val="en-US"/>
-        </w:rPr>
-        <w:t>= (</w:t>
-      </w:r>
-      <w:r>
-        <w:rPr>
-          <w:i/>
-          <w:lang w:val="en-US"/>
-        </w:rPr>
-        <w:t>last cadena</w:t>
-      </w:r>
-      <w:r>
-        <w:rPr>
-          <w:lang w:val="en-US"/>
-        </w:rPr>
-        <w:t>).</w:t>
-      </w:r>
-      <w:r>
-        <w:rPr>
-          <w:i/>
-          <w:lang w:val="en-US"/>
-        </w:rPr>
-        <w:t>fingerp</w:t>
-      </w:r>
-      <w:r>
-        <w:rPr>
-          <w:i/>
-          <w:lang w:val="en-US"/>
-        </w:rPr>
-        <w:t>rint</w:t>
+        </w:rPr>
+        <w:t>p</w:t>
+      </w:r>
+      <w:r>
+        <w:rPr>
+          <w:i/>
+        </w:rPr>
+        <w:t>revblock</w:t>
       </w:r>
     </w:p>
     <w:p>
@@ -2526,72 +2625,67 @@
         <w:ind w:left="720"/>
         <w:rPr>
           <w:i/>
-          <w:lang w:val="en-US"/>
-        </w:rPr>
-      </w:pPr>
-      <w:r>
-        <w:rPr>
-          <w:i/>
-          <w:lang w:val="en-US"/>
-        </w:rPr>
-        <w:t>nuevo</w:t>
-      </w:r>
-      <w:r>
-        <w:rPr>
-          <w:lang w:val="en-US"/>
-        </w:rPr>
+        </w:rPr>
+      </w:pPr>
+      <w:r>
+        <w:rPr>
+          <w:i/>
+        </w:rPr>
+        <w:t>Nuevo</w:t>
+      </w:r>
+      <w:r>
+        <w:t>!</w:t>
+      </w:r>
+      <w:r>
+        <w:t>.</w:t>
+      </w:r>
+      <w:r>
+        <w:rPr>
+          <w:i/>
+        </w:rPr>
+        <w:t>i</w:t>
+      </w:r>
+      <w:r>
+        <w:rPr>
+          <w:i/>
+        </w:rPr>
+        <w:t xml:space="preserve">ndice </w:t>
+      </w:r>
+      <w:r>
+        <w:t>=</w:t>
+      </w:r>
+      <w:r>
+        <w:t xml:space="preserve"> </w:t>
+      </w:r>
+      <w:r>
+        <w:rPr>
+          <w:i/>
+        </w:rPr>
+        <w:t>e</w:t>
+      </w:r>
+      <w:r>
+        <w:rPr>
+          <w:i/>
+        </w:rPr>
+        <w:t>ntrada</w:t>
+      </w:r>
+      <w:r>
         <w:t>?</w:t>
       </w:r>
       <w:r>
-        <w:rPr>
-          <w:lang w:val="en-US"/>
-        </w:rPr>
         <w:t>.</w:t>
       </w:r>
       <w:r>
         <w:rPr>
           <w:i/>
-          <w:lang w:val="en-US"/>
-        </w:rPr>
-        <w:t xml:space="preserve">fingerprint </w:t>
-      </w:r>
-      <w:r>
-        <w:rPr>
-          <w:lang w:val="en-US"/>
-        </w:rPr>
-        <w:t xml:space="preserve">= </w:t>
-      </w:r>
-      <w:r>
-        <w:rPr>
-          <w:i/>
-          <w:lang w:val="en-US"/>
-        </w:rPr>
-        <w:t>getFingerprint</w:t>
-      </w:r>
-      <w:r>
-        <w:rPr>
-          <w:lang w:val="en-US"/>
-        </w:rPr>
-        <w:t>(</w:t>
-      </w:r>
-      <w:r>
-        <w:rPr>
-          <w:i/>
-          <w:lang w:val="en-US"/>
-        </w:rPr>
-        <w:t>nuevo</w:t>
-      </w:r>
-      <w:r>
-        <w:rPr>
-          <w:lang w:val="en-US"/>
-        </w:rPr>
-        <w:t>?</w:t>
-      </w:r>
-      <w:r>
-        <w:rPr>
-          <w:lang w:val="en-US"/>
-        </w:rPr>
-        <w:t>)</w:t>
+        </w:rPr>
+        <w:t>i</w:t>
+      </w:r>
+      <w:r>
+        <w:rPr>
+          <w:i/>
+        </w:rPr>
+        <w:t>ndice</w:t>
       </w:r>
     </w:p>
     <w:p>
@@ -2616,18 +2710,33 @@
           <w:tab w:val="left" w:pos="4240"/>
         </w:tabs>
         <w:ind w:left="720"/>
-      </w:pPr>
-      <w:r>
-        <w:rPr>
-          <w:i/>
-        </w:rPr>
-        <w:t>cadena</w:t>
-      </w:r>
-      <w:r>
-        <w:rPr>
-          <w:rFonts w:ascii="ZSym" w:hAnsi="ZSym"/>
-        </w:rPr>
-        <w:t xml:space="preserve">′ </w:t>
+        <w:rPr>
+          <w:i/>
+        </w:rPr>
+      </w:pPr>
+      <w:r>
+        <w:rPr>
+          <w:i/>
+        </w:rPr>
+        <w:t>Nuevo</w:t>
+      </w:r>
+      <w:r>
+        <w:t>!</w:t>
+      </w:r>
+      <w:r>
+        <w:t>.</w:t>
+      </w:r>
+      <w:r>
+        <w:rPr>
+          <w:i/>
+        </w:rPr>
+        <w:t>t</w:t>
+      </w:r>
+      <w:r>
+        <w:rPr>
+          <w:i/>
+        </w:rPr>
+        <w:t xml:space="preserve">imestamp </w:t>
       </w:r>
       <w:r>
         <w:t>=</w:t>
@@ -2639,40 +2748,31 @@
         <w:rPr>
           <w:i/>
         </w:rPr>
-        <w:t>c</w:t>
-      </w:r>
-      <w:r>
-        <w:rPr>
-          <w:i/>
-        </w:rPr>
-        <w:t xml:space="preserve">adena </w:t>
-      </w:r>
-      <w:r>
-        <w:rPr>
-          <w:rFonts w:ascii="ZSym" w:hAnsi="ZSym"/>
-        </w:rPr>
-        <w:t>⁀</w:t>
-      </w:r>
-      <w:r>
-        <w:rPr>
-          <w:rFonts w:ascii="ZSym" w:hAnsi="ZSym"/>
-        </w:rPr>
-        <w:t xml:space="preserve"> ⟨</w:t>
-      </w:r>
-      <w:r>
-        <w:rPr>
-          <w:i/>
-        </w:rPr>
-        <w:t>nuevo</w:t>
+        <w:t>e</w:t>
+      </w:r>
+      <w:r>
+        <w:rPr>
+          <w:i/>
+        </w:rPr>
+        <w:t>ntrada</w:t>
       </w:r>
       <w:r>
         <w:t>?</w:t>
       </w:r>
       <w:r>
-        <w:rPr>
-          <w:rFonts w:ascii="ZSym" w:hAnsi="ZSym"/>
-        </w:rPr>
-        <w:t>⟩</w:t>
+        <w:t>.</w:t>
+      </w:r>
+      <w:r>
+        <w:rPr>
+          <w:i/>
+        </w:rPr>
+        <w:t>t</w:t>
+      </w:r>
+      <w:r>
+        <w:rPr>
+          <w:i/>
+        </w:rPr>
+        <w:t>imestamp</w:t>
       </w:r>
     </w:p>
     <w:p>
@@ -2705,25 +2805,58 @@
         <w:rPr>
           <w:i/>
         </w:rPr>
-        <w:t>m</w:t>
+        <w:t>Nuevo</w:t>
       </w:r>
       <w:r>
         <w:t>!</w:t>
       </w:r>
       <w:r>
-        <w:t xml:space="preserve"> =</w:t>
-      </w:r>
-      <w:r>
-        <w:rPr>
-          <w:i/>
-        </w:rPr>
-        <w:t>O</w:t>
-      </w:r>
-      <w:r>
-        <w:rPr>
-          <w:i/>
-        </w:rPr>
-        <w:t>kay</w:t>
+        <w:t>.</w:t>
+      </w:r>
+      <w:r>
+        <w:rPr>
+          <w:i/>
+        </w:rPr>
+        <w:t>d</w:t>
+      </w:r>
+      <w:r>
+        <w:rPr>
+          <w:i/>
+        </w:rPr>
+        <w:t xml:space="preserve">ata </w:t>
+      </w:r>
+      <w:r>
+        <w:t>=</w:t>
+      </w:r>
+      <w:r>
+        <w:t xml:space="preserve"> </w:t>
+      </w:r>
+      <w:r>
+        <w:rPr>
+          <w:i/>
+        </w:rPr>
+        <w:t>e</w:t>
+      </w:r>
+      <w:r>
+        <w:rPr>
+          <w:i/>
+        </w:rPr>
+        <w:t>ntrada</w:t>
+      </w:r>
+      <w:r>
+        <w:t>?.</w:t>
+      </w:r>
+      <w:r>
+        <w:rPr>
+          <w:i/>
+        </w:rPr>
+        <w:t>d</w:t>
+      </w:r>
+      <w:r>
+        <w:rPr>
+          <w:i/>
+        </w:rPr>
+        <w:t>ata</w:t>
       </w:r>
     </w:p>
     <w:p>
@@ -2734,45 +2867,56 @@
     </w:p>
     <w:p>
       <w:pPr>
-        <w:pStyle w:val="ReferenceHead"/>
-        <w:rPr>
-          <w:lang w:val="es-CR"/>
-        </w:rPr>
-      </w:pPr>
-    </w:p>
-    <w:p>
-      <w:pPr>
-        <w:pStyle w:val="Heading2"/>
-        <w:rPr>
-          <w:lang w:val="es-CR"/>
-        </w:rPr>
-      </w:pPr>
-      <w:r>
-        <w:rPr>
-          <w:lang w:val="es-CR"/>
-        </w:rPr>
-        <w:t>Reemplazar cadena</w:t>
-      </w:r>
-    </w:p>
-    <w:p>
-      <w:pPr>
-        <w:rPr>
-          <w:lang w:val="es-CR"/>
-        </w:rPr>
-      </w:pPr>
-      <w:r>
-        <w:rPr>
-          <w:lang w:val="es-CR"/>
-        </w:rPr>
-        <w:t>Hay ocasiones en las que es necesario que el nodo escoja entre dos posibles cadenas de bloques debido a que dos nodos distintos han creado bloques con el mismo índice, en estos casos es necesario reemplazar la cadena completa por la cadena más larga de bloques disponible.</w:t>
-      </w:r>
-    </w:p>
-    <w:p>
-      <w:pPr>
-        <w:rPr>
-          <w:lang w:val="es-CR"/>
-        </w:rPr>
-      </w:pPr>
+        <w:rPr>
+          <w:lang w:val="es-CR"/>
+        </w:rPr>
+      </w:pPr>
+      <w:bookmarkStart w:id="2" w:name="_GoBack"/>
+      <w:bookmarkEnd w:id="2"/>
+    </w:p>
+    <w:p>
+      <w:pPr>
+        <w:rPr>
+          <w:lang w:val="es-CR"/>
+        </w:rPr>
+      </w:pPr>
+    </w:p>
+    <w:p>
+      <w:pPr>
+        <w:rPr>
+          <w:lang w:val="es-CR"/>
+        </w:rPr>
+      </w:pPr>
+      <w:r>
+        <w:rPr>
+          <w:lang w:val="es-CR"/>
+        </w:rPr>
+        <w:t xml:space="preserve">También requerimos </w:t>
+      </w:r>
+      <w:r>
+        <w:rPr>
+          <w:lang w:val="es-CR"/>
+        </w:rPr>
+        <w:t>definir</w:t>
+      </w:r>
+      <w:r>
+        <w:rPr>
+          <w:lang w:val="es-CR"/>
+        </w:rPr>
+        <w:t xml:space="preserve"> una f</w:t>
+      </w:r>
+      <w:r>
+        <w:rPr>
+          <w:lang w:val="es-CR"/>
+        </w:rPr>
+        <w:t>unción que nos valide si el</w:t>
+      </w:r>
+      <w:r>
+        <w:rPr>
+          <w:lang w:val="es-CR"/>
+        </w:rPr>
+        <w:t xml:space="preserve"> bloque se puede agregar a la cadena:</w:t>
+      </w:r>
     </w:p>
     <w:p>
       <w:pPr>
@@ -2796,7 +2940,13 @@
         <w:rPr>
           <w:i/>
         </w:rPr>
-        <w:t>ReemplazarCadena</w:t>
+        <w:t>Validar</w:t>
+      </w:r>
+      <w:r>
+        <w:rPr>
+          <w:i/>
+        </w:rPr>
+        <w:t>Bloque</w:t>
       </w:r>
       <w:r>
         <w:rPr>
@@ -2835,7 +2985,7 @@
         <w:rPr>
           <w:rFonts w:ascii="ZSym" w:hAnsi="ZSym"/>
         </w:rPr>
-        <w:t>Δ</w:t>
+        <w:t>Ξ</w:t>
       </w:r>
       <w:r>
         <w:rPr>
@@ -2873,36 +3023,35 @@
         </w:tabs>
         <w:ind w:left="720"/>
         <w:rPr>
-          <w:rFonts w:ascii="Cambria" w:hAnsi="Cambria"/>
-          <w:i/>
-        </w:rPr>
-      </w:pPr>
-      <w:r>
-        <w:rPr>
-          <w:i/>
-        </w:rPr>
-        <w:t>nuevaCadena?</w:t>
+          <w:i/>
+        </w:rPr>
+      </w:pPr>
+      <w:r>
+        <w:rPr>
+          <w:i/>
+        </w:rPr>
+        <w:t>bloque</w:t>
+      </w:r>
+      <w:r>
+        <w:t>?</w:t>
       </w:r>
       <w:r>
         <w:t>:</w:t>
       </w:r>
       <w:r>
-        <w:t xml:space="preserve"> seq</w:t>
-      </w:r>
-      <w:r>
-        <w:rPr>
-          <w:i/>
-        </w:rPr>
-        <w:t xml:space="preserve"> Bloque</w:t>
-      </w:r>
-    </w:p>
-    <w:p>
-      <w:pPr>
-        <w:pStyle w:val="ZMid"/>
-        <w:ind w:left="720" w:right="2520"/>
-      </w:pPr>
-      <w:r>
-        <w:t>/</w:t>
+        <w:t xml:space="preserve"> </w:t>
+      </w:r>
+      <w:r>
+        <w:rPr>
+          <w:i/>
+        </w:rPr>
+        <w:t>B</w:t>
+      </w:r>
+      <w:r>
+        <w:rPr>
+          <w:i/>
+        </w:rPr>
+        <w:t>loque</w:t>
       </w:r>
     </w:p>
     <w:p>
@@ -2927,49 +3076,28 @@
           <w:tab w:val="left" w:pos="4240"/>
         </w:tabs>
         <w:ind w:left="720"/>
-        <w:rPr>
-          <w:i/>
-        </w:rPr>
-      </w:pPr>
-      <w:r>
-        <w:t>#</w:t>
-      </w:r>
-      <w:r>
-        <w:rPr>
-          <w:i/>
-        </w:rPr>
-        <w:t>nuevaCadena</w:t>
-      </w:r>
-      <w:r>
-        <w:t>?</w:t>
-      </w:r>
-      <w:r>
-        <w:rPr>
-          <w:i/>
-        </w:rPr>
-        <w:t xml:space="preserve"> </w:t>
-      </w:r>
-      <w:r>
-        <w:t>&gt;</w:t>
-      </w:r>
-      <w:r>
-        <w:t xml:space="preserve"> </w:t>
-      </w:r>
-      <w:r>
-        <w:t>#</w:t>
-      </w:r>
-      <w:r>
-        <w:rPr>
-          <w:i/>
-        </w:rPr>
-        <w:t>c</w:t>
-      </w:r>
-      <w:r>
-        <w:rPr>
-          <w:i/>
-        </w:rPr>
-        <w:t>adena</w:t>
-      </w:r>
+      </w:pPr>
+      <w:r>
+        <w:rPr>
+          <w:i/>
+        </w:rPr>
+        <w:t>m</w:t>
+      </w:r>
+      <w:r>
+        <w:t xml:space="preserve">!: </w:t>
+      </w:r>
+      <w:r>
+        <w:rPr>
+          <w:i/>
+        </w:rPr>
+        <w:t>Reporte</w:t>
+      </w:r>
+    </w:p>
+    <w:p>
+      <w:pPr>
+        <w:pStyle w:val="ZMid"/>
+        <w:ind w:left="720" w:right="2520"/>
+      </w:pPr>
     </w:p>
     <w:p>
       <w:pPr>
@@ -2995,49 +3123,287 @@
         <w:ind w:left="720"/>
         <w:rPr>
           <w:i/>
-        </w:rPr>
-      </w:pPr>
-      <w:r>
-        <w:rPr>
-          <w:i/>
-        </w:rPr>
-        <w:t>cadena</w:t>
-      </w:r>
-      <w:r>
-        <w:rPr>
-          <w:rFonts w:ascii="ZSym" w:hAnsi="ZSym"/>
-        </w:rPr>
-        <w:t>′</w:t>
-      </w:r>
-      <w:r>
-        <w:rPr>
-          <w:i/>
+          <w:lang w:val="en-US"/>
+        </w:rPr>
+      </w:pPr>
+      <w:r>
+        <w:rPr>
+          <w:i/>
+          <w:lang w:val="en-US"/>
+        </w:rPr>
+        <w:t>bloque</w:t>
+      </w:r>
+      <w:r>
+        <w:rPr>
+          <w:lang w:val="en-US"/>
+        </w:rPr>
+        <w:t>?</w:t>
+      </w:r>
+      <w:r>
+        <w:rPr>
+          <w:lang w:val="en-US"/>
+        </w:rPr>
+        <w:t>.</w:t>
+      </w:r>
+      <w:r>
+        <w:rPr>
+          <w:i/>
+          <w:lang w:val="en-US"/>
+        </w:rPr>
+        <w:t xml:space="preserve">prevblock </w:t>
+      </w:r>
+      <w:r>
+        <w:rPr>
+          <w:lang w:val="en-US"/>
+        </w:rPr>
+        <w:t xml:space="preserve">= </w:t>
+      </w:r>
+      <w:r>
+        <w:rPr>
+          <w:lang w:val="en-US"/>
+        </w:rPr>
+        <w:t>(</w:t>
+      </w:r>
+      <w:r>
+        <w:rPr>
+          <w:i/>
+          <w:lang w:val="en-US"/>
+        </w:rPr>
+        <w:t>last cadena</w:t>
+      </w:r>
+      <w:r>
+        <w:rPr>
+          <w:lang w:val="en-US"/>
+        </w:rPr>
+        <w:t>).</w:t>
+      </w:r>
+      <w:r>
+        <w:rPr>
+          <w:i/>
+          <w:lang w:val="en-US"/>
+        </w:rPr>
+        <w:t>fingerp</w:t>
+      </w:r>
+      <w:r>
+        <w:rPr>
+          <w:i/>
+          <w:lang w:val="en-US"/>
+        </w:rPr>
+        <w:t>rint</w:t>
+      </w:r>
+    </w:p>
+    <w:p>
+      <w:pPr>
+        <w:pStyle w:val="ZBoxBody"/>
+        <w:tabs>
+          <w:tab w:val="left" w:pos="940"/>
+          <w:tab w:val="left" w:pos="1160"/>
+          <w:tab w:val="left" w:pos="1380"/>
+          <w:tab w:val="left" w:pos="1600"/>
+          <w:tab w:val="left" w:pos="1820"/>
+          <w:tab w:val="left" w:pos="2040"/>
+          <w:tab w:val="left" w:pos="2260"/>
+          <w:tab w:val="left" w:pos="2480"/>
+          <w:tab w:val="left" w:pos="2700"/>
+          <w:tab w:val="left" w:pos="2920"/>
+          <w:tab w:val="left" w:pos="3140"/>
+          <w:tab w:val="left" w:pos="3360"/>
+          <w:tab w:val="left" w:pos="3580"/>
+          <w:tab w:val="left" w:pos="3800"/>
+          <w:tab w:val="left" w:pos="4020"/>
+          <w:tab w:val="left" w:pos="4240"/>
+        </w:tabs>
+        <w:ind w:left="720"/>
+        <w:rPr>
+          <w:i/>
+        </w:rPr>
+      </w:pPr>
+      <w:r>
+        <w:rPr>
+          <w:i/>
+          <w:lang w:val="en-US"/>
+        </w:rPr>
+        <w:t>getFingerprint</w:t>
+      </w:r>
+      <w:r>
+        <w:rPr>
+          <w:lang w:val="en-US"/>
+        </w:rPr>
+        <w:t>(</w:t>
+      </w:r>
+      <w:r>
+        <w:rPr>
+          <w:i/>
+          <w:lang w:val="en-US"/>
+        </w:rPr>
+        <w:t>b</w:t>
+      </w:r>
+      <w:r>
+        <w:rPr>
+          <w:i/>
+          <w:lang w:val="en-US"/>
+        </w:rPr>
+        <w:t>loque</w:t>
+      </w:r>
+      <w:r>
+        <w:rPr>
+          <w:lang w:val="en-US"/>
+        </w:rPr>
+        <w:t>?</w:t>
+      </w:r>
+      <w:r>
+        <w:rPr>
+          <w:lang w:val="en-US"/>
+        </w:rPr>
+        <w:t>)</w:t>
+      </w:r>
+      <w:r>
+        <w:rPr>
+          <w:lang w:val="en-US"/>
         </w:rPr>
         <w:t xml:space="preserve"> </w:t>
       </w:r>
       <w:r>
-        <w:t>=</w:t>
-      </w:r>
-      <w:r>
-        <w:t xml:space="preserve"> </w:t>
-      </w:r>
-      <w:r>
-        <w:rPr>
-          <w:i/>
-        </w:rPr>
-        <w:t>n</w:t>
-      </w:r>
-      <w:r>
-        <w:rPr>
-          <w:i/>
-        </w:rPr>
-        <w:t>uevaCadena</w:t>
+        <w:t xml:space="preserve">= </w:t>
+      </w:r>
+      <w:r>
+        <w:rPr>
+          <w:i/>
+        </w:rPr>
+        <w:t>bloque</w:t>
       </w:r>
       <w:r>
         <w:t>?</w:t>
       </w:r>
-      <w:bookmarkStart w:id="1" w:name="_GoBack"/>
-      <w:bookmarkEnd w:id="1"/>
+      <w:r>
+        <w:t>.</w:t>
+      </w:r>
+      <w:r>
+        <w:rPr>
+          <w:i/>
+        </w:rPr>
+        <w:t>fingerprint</w:t>
+      </w:r>
+    </w:p>
+    <w:p>
+      <w:pPr>
+        <w:pStyle w:val="ZBoxBody"/>
+        <w:tabs>
+          <w:tab w:val="left" w:pos="940"/>
+          <w:tab w:val="left" w:pos="1160"/>
+          <w:tab w:val="left" w:pos="1380"/>
+          <w:tab w:val="left" w:pos="1600"/>
+          <w:tab w:val="left" w:pos="1820"/>
+          <w:tab w:val="left" w:pos="2040"/>
+          <w:tab w:val="left" w:pos="2260"/>
+          <w:tab w:val="left" w:pos="2480"/>
+          <w:tab w:val="left" w:pos="2700"/>
+          <w:tab w:val="left" w:pos="2920"/>
+          <w:tab w:val="left" w:pos="3140"/>
+          <w:tab w:val="left" w:pos="3360"/>
+          <w:tab w:val="left" w:pos="3580"/>
+          <w:tab w:val="left" w:pos="3800"/>
+          <w:tab w:val="left" w:pos="4020"/>
+          <w:tab w:val="left" w:pos="4240"/>
+        </w:tabs>
+        <w:ind w:left="720"/>
+      </w:pPr>
+      <w:r>
+        <w:rPr>
+          <w:i/>
+        </w:rPr>
+        <w:t>bloque</w:t>
+      </w:r>
+      <w:r>
+        <w:t>?</w:t>
+      </w:r>
+      <w:r>
+        <w:t>.</w:t>
+      </w:r>
+      <w:r>
+        <w:rPr>
+          <w:i/>
+        </w:rPr>
+        <w:t xml:space="preserve">indice </w:t>
+      </w:r>
+      <w:r>
+        <w:t>= (</w:t>
+      </w:r>
+      <w:r>
+        <w:rPr>
+          <w:i/>
+        </w:rPr>
+        <w:t>last cadena</w:t>
+      </w:r>
+      <w:r>
+        <w:t>).</w:t>
+      </w:r>
+      <w:r>
+        <w:rPr>
+          <w:i/>
+        </w:rPr>
+        <w:t>in</w:t>
+      </w:r>
+      <w:r>
+        <w:rPr>
+          <w:i/>
+        </w:rPr>
+        <w:t xml:space="preserve">dice </w:t>
+      </w:r>
+      <w:r>
+        <w:t>+</w:t>
+      </w:r>
+      <w:r>
+        <w:t xml:space="preserve"> 1</w:t>
+      </w:r>
+    </w:p>
+    <w:p>
+      <w:pPr>
+        <w:pStyle w:val="ZBoxBody"/>
+        <w:tabs>
+          <w:tab w:val="left" w:pos="940"/>
+          <w:tab w:val="left" w:pos="1160"/>
+          <w:tab w:val="left" w:pos="1380"/>
+          <w:tab w:val="left" w:pos="1600"/>
+          <w:tab w:val="left" w:pos="1820"/>
+          <w:tab w:val="left" w:pos="2040"/>
+          <w:tab w:val="left" w:pos="2260"/>
+          <w:tab w:val="left" w:pos="2480"/>
+          <w:tab w:val="left" w:pos="2700"/>
+          <w:tab w:val="left" w:pos="2920"/>
+          <w:tab w:val="left" w:pos="3140"/>
+          <w:tab w:val="left" w:pos="3360"/>
+          <w:tab w:val="left" w:pos="3580"/>
+          <w:tab w:val="left" w:pos="3800"/>
+          <w:tab w:val="left" w:pos="4020"/>
+          <w:tab w:val="left" w:pos="4240"/>
+        </w:tabs>
+        <w:ind w:left="720"/>
+      </w:pPr>
+      <w:r>
+        <w:rPr>
+          <w:i/>
+        </w:rPr>
+        <w:t>m</w:t>
+      </w:r>
+      <w:r>
+        <w:t>!</w:t>
+      </w:r>
+      <w:r>
+        <w:t xml:space="preserve"> = </w:t>
+      </w:r>
+      <w:r>
+        <w:rPr>
+          <w:i/>
+        </w:rPr>
+        <w:t>O</w:t>
+      </w:r>
+      <w:r>
+        <w:rPr>
+          <w:i/>
+        </w:rPr>
+        <w:t>kay</w:t>
+      </w:r>
     </w:p>
     <w:p>
       <w:pPr>
@@ -3047,10 +3413,1250 @@
     </w:p>
     <w:p>
       <w:pPr>
-        <w:rPr>
-          <w:lang w:val="es-CR"/>
-        </w:rPr>
-      </w:pPr>
+        <w:pStyle w:val="Heading1"/>
+        <w:rPr>
+          <w:rFonts w:ascii="ZSym" w:hAnsi="ZSym"/>
+          <w:lang w:val="es-CR"/>
+        </w:rPr>
+      </w:pPr>
+      <w:r>
+        <w:rPr>
+          <w:lang w:val="es-CR"/>
+        </w:rPr>
+        <w:t>Operaciones Del Nodo</w:t>
+      </w:r>
+    </w:p>
+    <w:p>
+      <w:pPr>
+        <w:rPr>
+          <w:lang w:val="es-CR"/>
+        </w:rPr>
+      </w:pPr>
+      <w:r>
+        <w:rPr>
+          <w:lang w:val="es-CR"/>
+        </w:rPr>
+        <w:t xml:space="preserve">Para establecer un conjunto de operaciones realizadas por los nodos individuales del sistema de </w:t>
+      </w:r>
+      <w:proofErr w:type="spellStart"/>
+      <w:r>
+        <w:rPr>
+          <w:lang w:val="es-CR"/>
+        </w:rPr>
+        <w:t>blockchain</w:t>
+      </w:r>
+      <w:proofErr w:type="spellEnd"/>
+      <w:r>
+        <w:rPr>
+          <w:lang w:val="es-CR"/>
+        </w:rPr>
+        <w:t>, primero tenemos que definir que responsabilidades tiene cada una de estas entidades en el sistema.</w:t>
+      </w:r>
+    </w:p>
+    <w:p>
+      <w:pPr>
+        <w:rPr>
+          <w:lang w:val="es-CR"/>
+        </w:rPr>
+      </w:pPr>
+    </w:p>
+    <w:p>
+      <w:pPr>
+        <w:rPr>
+          <w:lang w:val="es-CR"/>
+        </w:rPr>
+      </w:pPr>
+      <w:r>
+        <w:rPr>
+          <w:lang w:val="es-CR"/>
+        </w:rPr>
+        <w:t xml:space="preserve">Un nodo de </w:t>
+      </w:r>
+      <w:proofErr w:type="spellStart"/>
+      <w:r>
+        <w:rPr>
+          <w:lang w:val="es-CR"/>
+        </w:rPr>
+        <w:t>blockchain</w:t>
+      </w:r>
+      <w:proofErr w:type="spellEnd"/>
+      <w:r>
+        <w:rPr>
+          <w:lang w:val="es-CR"/>
+        </w:rPr>
+        <w:t xml:space="preserve"> además de mantener un registro de la cadena de bloques tiene como responsabilidad realizar la verificación de un nuevo bloque a ser incorporado en la secuencia. También es responsable de </w:t>
+      </w:r>
+      <w:r>
+        <w:rPr>
+          <w:lang w:val="es-CR"/>
+        </w:rPr>
+        <w:t xml:space="preserve">minar </w:t>
+      </w:r>
+      <w:r>
+        <w:rPr>
+          <w:lang w:val="es-CR"/>
+        </w:rPr>
+        <w:t>bloques, esta operación hace que el nodo tenga que establecer un valor de “</w:t>
+      </w:r>
+      <w:proofErr w:type="spellStart"/>
+      <w:r>
+        <w:rPr>
+          <w:lang w:val="es-CR"/>
+        </w:rPr>
+        <w:t>proof</w:t>
+      </w:r>
+      <w:proofErr w:type="spellEnd"/>
+      <w:r>
+        <w:rPr>
+          <w:lang w:val="es-CR"/>
+        </w:rPr>
+        <w:t xml:space="preserve"> </w:t>
+      </w:r>
+      <w:proofErr w:type="spellStart"/>
+      <w:r>
+        <w:rPr>
+          <w:lang w:val="es-CR"/>
+        </w:rPr>
+        <w:t>of</w:t>
+      </w:r>
+      <w:proofErr w:type="spellEnd"/>
+      <w:r>
+        <w:rPr>
+          <w:lang w:val="es-CR"/>
+        </w:rPr>
+        <w:t xml:space="preserve"> </w:t>
+      </w:r>
+      <w:proofErr w:type="spellStart"/>
+      <w:r>
+        <w:rPr>
+          <w:lang w:val="es-CR"/>
+        </w:rPr>
+        <w:t>work</w:t>
+      </w:r>
+      <w:proofErr w:type="spellEnd"/>
+      <w:r>
+        <w:rPr>
+          <w:lang w:val="es-CR"/>
+        </w:rPr>
+        <w:t>” para un bloque para que este pueda ser enviado a la red y que sea aceptado por los demás nodos como el siguiente nodo válido en la cadena.</w:t>
+      </w:r>
+    </w:p>
+    <w:p>
+      <w:pPr>
+        <w:rPr>
+          <w:lang w:val="es-CR"/>
+        </w:rPr>
+      </w:pPr>
+    </w:p>
+    <w:p>
+      <w:pPr>
+        <w:pStyle w:val="Heading2"/>
+        <w:rPr>
+          <w:lang w:val="es-CR"/>
+        </w:rPr>
+      </w:pPr>
+      <w:r>
+        <w:rPr>
+          <w:lang w:val="es-CR"/>
+        </w:rPr>
+        <w:t>Agregar un nodo a l</w:t>
+      </w:r>
+      <w:r>
+        <w:rPr>
+          <w:lang w:val="es-CR"/>
+        </w:rPr>
+        <w:t>a cadena</w:t>
+      </w:r>
+    </w:p>
+    <w:p>
+      <w:pPr>
+        <w:rPr>
+          <w:lang w:val="es-CR"/>
+        </w:rPr>
+      </w:pPr>
+    </w:p>
+    <w:p>
+      <w:pPr>
+        <w:rPr>
+          <w:lang w:val="es-CR"/>
+        </w:rPr>
+      </w:pPr>
+      <w:r>
+        <w:rPr>
+          <w:lang w:val="es-CR"/>
+        </w:rPr>
+        <w:t xml:space="preserve">La operación para agregar un nuevo bloque a la cadena de bloques del nodo actual. </w:t>
+      </w:r>
+    </w:p>
+    <w:p>
+      <w:pPr>
+        <w:pStyle w:val="ZSchTop"/>
+        <w:tabs>
+          <w:tab w:val="left" w:pos="720"/>
+          <w:tab w:val="left" w:pos="4320"/>
+        </w:tabs>
+        <w:ind w:left="604"/>
+        <w:rPr>
+          <w:u w:val="single"/>
+        </w:rPr>
+      </w:pPr>
+      <w:r>
+        <w:rPr>
+          <w:u w:val="single"/>
+        </w:rPr>
+        <w:lastRenderedPageBreak/>
+        <w:tab/>
+      </w:r>
+      <w:r>
+        <w:rPr>
+          <w:i/>
+        </w:rPr>
+        <w:t>AgregarCadenaOk</w:t>
+      </w:r>
+      <w:r>
+        <w:rPr>
+          <w:u w:val="single"/>
+        </w:rPr>
+        <w:tab/>
+      </w:r>
+    </w:p>
+    <w:p>
+      <w:pPr>
+        <w:pStyle w:val="ZBoxBody"/>
+        <w:tabs>
+          <w:tab w:val="left" w:pos="940"/>
+          <w:tab w:val="left" w:pos="1160"/>
+          <w:tab w:val="left" w:pos="1380"/>
+          <w:tab w:val="left" w:pos="1600"/>
+          <w:tab w:val="left" w:pos="1820"/>
+          <w:tab w:val="left" w:pos="2040"/>
+          <w:tab w:val="left" w:pos="2260"/>
+          <w:tab w:val="left" w:pos="2480"/>
+          <w:tab w:val="left" w:pos="2700"/>
+          <w:tab w:val="left" w:pos="2920"/>
+          <w:tab w:val="left" w:pos="3140"/>
+          <w:tab w:val="left" w:pos="3360"/>
+          <w:tab w:val="left" w:pos="3580"/>
+          <w:tab w:val="left" w:pos="3800"/>
+          <w:tab w:val="left" w:pos="4020"/>
+          <w:tab w:val="left" w:pos="4240"/>
+        </w:tabs>
+        <w:ind w:left="720"/>
+        <w:rPr>
+          <w:i/>
+        </w:rPr>
+      </w:pPr>
+      <w:r>
+        <w:rPr>
+          <w:rFonts w:ascii="ZSym" w:hAnsi="ZSym"/>
+        </w:rPr>
+        <w:t>Δ</w:t>
+      </w:r>
+      <w:r>
+        <w:rPr>
+          <w:i/>
+        </w:rPr>
+        <w:t>Nodo</w:t>
+      </w:r>
+    </w:p>
+    <w:p>
+      <w:pPr>
+        <w:pStyle w:val="ZBoxBody"/>
+        <w:tabs>
+          <w:tab w:val="left" w:pos="940"/>
+          <w:tab w:val="left" w:pos="1160"/>
+          <w:tab w:val="left" w:pos="1380"/>
+          <w:tab w:val="left" w:pos="1600"/>
+          <w:tab w:val="left" w:pos="1820"/>
+          <w:tab w:val="left" w:pos="2040"/>
+          <w:tab w:val="left" w:pos="2260"/>
+          <w:tab w:val="left" w:pos="2480"/>
+          <w:tab w:val="left" w:pos="2700"/>
+          <w:tab w:val="left" w:pos="2920"/>
+          <w:tab w:val="left" w:pos="3140"/>
+          <w:tab w:val="left" w:pos="3360"/>
+          <w:tab w:val="left" w:pos="3580"/>
+          <w:tab w:val="left" w:pos="3800"/>
+          <w:tab w:val="left" w:pos="4020"/>
+          <w:tab w:val="left" w:pos="4240"/>
+        </w:tabs>
+        <w:ind w:left="720"/>
+        <w:rPr>
+          <w:i/>
+        </w:rPr>
+      </w:pPr>
+      <w:r>
+        <w:rPr>
+          <w:i/>
+        </w:rPr>
+        <w:t>nuevo?</w:t>
+      </w:r>
+      <w:r>
+        <w:t>:</w:t>
+      </w:r>
+      <w:r>
+        <w:t xml:space="preserve"> </w:t>
+      </w:r>
+      <w:r>
+        <w:rPr>
+          <w:i/>
+        </w:rPr>
+        <w:t>B</w:t>
+      </w:r>
+      <w:r>
+        <w:rPr>
+          <w:i/>
+        </w:rPr>
+        <w:t>loque</w:t>
+      </w:r>
+    </w:p>
+    <w:p>
+      <w:pPr>
+        <w:pStyle w:val="ZBoxBody"/>
+        <w:tabs>
+          <w:tab w:val="left" w:pos="940"/>
+          <w:tab w:val="left" w:pos="1160"/>
+          <w:tab w:val="left" w:pos="1380"/>
+          <w:tab w:val="left" w:pos="1600"/>
+          <w:tab w:val="left" w:pos="1820"/>
+          <w:tab w:val="left" w:pos="2040"/>
+          <w:tab w:val="left" w:pos="2260"/>
+          <w:tab w:val="left" w:pos="2480"/>
+          <w:tab w:val="left" w:pos="2700"/>
+          <w:tab w:val="left" w:pos="2920"/>
+          <w:tab w:val="left" w:pos="3140"/>
+          <w:tab w:val="left" w:pos="3360"/>
+          <w:tab w:val="left" w:pos="3580"/>
+          <w:tab w:val="left" w:pos="3800"/>
+          <w:tab w:val="left" w:pos="4020"/>
+          <w:tab w:val="left" w:pos="4240"/>
+        </w:tabs>
+        <w:ind w:left="720"/>
+        <w:rPr>
+          <w:i/>
+        </w:rPr>
+      </w:pPr>
+      <w:r>
+        <w:rPr>
+          <w:i/>
+        </w:rPr>
+        <w:t>m</w:t>
+      </w:r>
+      <w:r>
+        <w:t>!</w:t>
+      </w:r>
+      <w:r>
+        <w:t xml:space="preserve">: </w:t>
+      </w:r>
+      <w:r>
+        <w:rPr>
+          <w:i/>
+        </w:rPr>
+        <w:t>R</w:t>
+      </w:r>
+      <w:r>
+        <w:rPr>
+          <w:i/>
+        </w:rPr>
+        <w:t>eporte</w:t>
+      </w:r>
+    </w:p>
+    <w:p>
+      <w:pPr>
+        <w:pStyle w:val="ZMid"/>
+        <w:ind w:left="720" w:right="2520"/>
+        <w:rPr>
+          <w:lang w:val="en-US"/>
+        </w:rPr>
+      </w:pPr>
+      <w:r>
+        <w:rPr>
+          <w:lang w:val="en-US"/>
+        </w:rPr>
+        <w:t>¿</w:t>
+      </w:r>
+    </w:p>
+    <w:p>
+      <w:pPr>
+        <w:pStyle w:val="ZBoxBody"/>
+        <w:tabs>
+          <w:tab w:val="left" w:pos="940"/>
+          <w:tab w:val="left" w:pos="1160"/>
+          <w:tab w:val="left" w:pos="1380"/>
+          <w:tab w:val="left" w:pos="1600"/>
+          <w:tab w:val="left" w:pos="1820"/>
+          <w:tab w:val="left" w:pos="2040"/>
+          <w:tab w:val="left" w:pos="2260"/>
+          <w:tab w:val="left" w:pos="2480"/>
+          <w:tab w:val="left" w:pos="2700"/>
+          <w:tab w:val="left" w:pos="2920"/>
+          <w:tab w:val="left" w:pos="3140"/>
+          <w:tab w:val="left" w:pos="3360"/>
+          <w:tab w:val="left" w:pos="3580"/>
+          <w:tab w:val="left" w:pos="3800"/>
+          <w:tab w:val="left" w:pos="4020"/>
+          <w:tab w:val="left" w:pos="4240"/>
+        </w:tabs>
+        <w:ind w:left="720"/>
+        <w:rPr>
+          <w:i/>
+          <w:lang w:val="en-US"/>
+        </w:rPr>
+      </w:pPr>
+      <w:r>
+        <w:rPr>
+          <w:i/>
+          <w:lang w:val="en-US"/>
+        </w:rPr>
+        <w:t>n</w:t>
+      </w:r>
+      <w:r>
+        <w:rPr>
+          <w:i/>
+          <w:lang w:val="en-US"/>
+        </w:rPr>
+        <w:t>uevo</w:t>
+      </w:r>
+      <w:r>
+        <w:rPr>
+          <w:lang w:val="en-US"/>
+        </w:rPr>
+        <w:t>?</w:t>
+      </w:r>
+      <w:r>
+        <w:rPr>
+          <w:lang w:val="en-US"/>
+        </w:rPr>
+        <w:t>.</w:t>
+      </w:r>
+      <w:r>
+        <w:rPr>
+          <w:i/>
+          <w:lang w:val="en-US"/>
+        </w:rPr>
+        <w:t xml:space="preserve">prevblock </w:t>
+      </w:r>
+      <w:r>
+        <w:rPr>
+          <w:lang w:val="en-US"/>
+        </w:rPr>
+        <w:t>= (</w:t>
+      </w:r>
+      <w:r>
+        <w:rPr>
+          <w:i/>
+          <w:lang w:val="en-US"/>
+        </w:rPr>
+        <w:t>last cadena</w:t>
+      </w:r>
+      <w:r>
+        <w:rPr>
+          <w:lang w:val="en-US"/>
+        </w:rPr>
+        <w:t>).</w:t>
+      </w:r>
+      <w:r>
+        <w:rPr>
+          <w:i/>
+          <w:lang w:val="en-US"/>
+        </w:rPr>
+        <w:t>fingerp</w:t>
+      </w:r>
+      <w:r>
+        <w:rPr>
+          <w:i/>
+          <w:lang w:val="en-US"/>
+        </w:rPr>
+        <w:t>rint</w:t>
+      </w:r>
+    </w:p>
+    <w:p>
+      <w:pPr>
+        <w:pStyle w:val="ZBoxBody"/>
+        <w:tabs>
+          <w:tab w:val="left" w:pos="940"/>
+          <w:tab w:val="left" w:pos="1160"/>
+          <w:tab w:val="left" w:pos="1380"/>
+          <w:tab w:val="left" w:pos="1600"/>
+          <w:tab w:val="left" w:pos="1820"/>
+          <w:tab w:val="left" w:pos="2040"/>
+          <w:tab w:val="left" w:pos="2260"/>
+          <w:tab w:val="left" w:pos="2480"/>
+          <w:tab w:val="left" w:pos="2700"/>
+          <w:tab w:val="left" w:pos="2920"/>
+          <w:tab w:val="left" w:pos="3140"/>
+          <w:tab w:val="left" w:pos="3360"/>
+          <w:tab w:val="left" w:pos="3580"/>
+          <w:tab w:val="left" w:pos="3800"/>
+          <w:tab w:val="left" w:pos="4020"/>
+          <w:tab w:val="left" w:pos="4240"/>
+        </w:tabs>
+        <w:ind w:left="720"/>
+        <w:rPr>
+          <w:i/>
+          <w:lang w:val="en-US"/>
+        </w:rPr>
+      </w:pPr>
+      <w:r>
+        <w:rPr>
+          <w:i/>
+          <w:lang w:val="en-US"/>
+        </w:rPr>
+        <w:t>nuevo</w:t>
+      </w:r>
+      <w:r>
+        <w:rPr>
+          <w:lang w:val="en-US"/>
+        </w:rPr>
+        <w:t>?</w:t>
+      </w:r>
+      <w:r>
+        <w:rPr>
+          <w:lang w:val="en-US"/>
+        </w:rPr>
+        <w:t>.</w:t>
+      </w:r>
+      <w:r>
+        <w:rPr>
+          <w:i/>
+          <w:lang w:val="en-US"/>
+        </w:rPr>
+        <w:t xml:space="preserve">fingerprint </w:t>
+      </w:r>
+      <w:r>
+        <w:rPr>
+          <w:lang w:val="en-US"/>
+        </w:rPr>
+        <w:t xml:space="preserve">= </w:t>
+      </w:r>
+      <w:r>
+        <w:rPr>
+          <w:i/>
+          <w:lang w:val="en-US"/>
+        </w:rPr>
+        <w:t>getFingerprint</w:t>
+      </w:r>
+      <w:r>
+        <w:rPr>
+          <w:lang w:val="en-US"/>
+        </w:rPr>
+        <w:t>(</w:t>
+      </w:r>
+      <w:r>
+        <w:rPr>
+          <w:i/>
+          <w:lang w:val="en-US"/>
+        </w:rPr>
+        <w:t>nuevo</w:t>
+      </w:r>
+      <w:r>
+        <w:rPr>
+          <w:lang w:val="en-US"/>
+        </w:rPr>
+        <w:t>?</w:t>
+      </w:r>
+      <w:r>
+        <w:rPr>
+          <w:lang w:val="en-US"/>
+        </w:rPr>
+        <w:t>)</w:t>
+      </w:r>
+    </w:p>
+    <w:p>
+      <w:pPr>
+        <w:pStyle w:val="ZBoxBody"/>
+        <w:tabs>
+          <w:tab w:val="left" w:pos="940"/>
+          <w:tab w:val="left" w:pos="1160"/>
+          <w:tab w:val="left" w:pos="1380"/>
+          <w:tab w:val="left" w:pos="1600"/>
+          <w:tab w:val="left" w:pos="1820"/>
+          <w:tab w:val="left" w:pos="2040"/>
+          <w:tab w:val="left" w:pos="2260"/>
+          <w:tab w:val="left" w:pos="2480"/>
+          <w:tab w:val="left" w:pos="2700"/>
+          <w:tab w:val="left" w:pos="2920"/>
+          <w:tab w:val="left" w:pos="3140"/>
+          <w:tab w:val="left" w:pos="3360"/>
+          <w:tab w:val="left" w:pos="3580"/>
+          <w:tab w:val="left" w:pos="3800"/>
+          <w:tab w:val="left" w:pos="4020"/>
+          <w:tab w:val="left" w:pos="4240"/>
+        </w:tabs>
+        <w:ind w:left="720"/>
+      </w:pPr>
+      <w:r>
+        <w:rPr>
+          <w:i/>
+        </w:rPr>
+        <w:t>cadena</w:t>
+      </w:r>
+      <w:r>
+        <w:rPr>
+          <w:rFonts w:ascii="ZSym" w:hAnsi="ZSym"/>
+        </w:rPr>
+        <w:t xml:space="preserve">′ </w:t>
+      </w:r>
+      <w:r>
+        <w:t>=</w:t>
+      </w:r>
+      <w:r>
+        <w:t xml:space="preserve"> </w:t>
+      </w:r>
+      <w:r>
+        <w:rPr>
+          <w:i/>
+        </w:rPr>
+        <w:t>c</w:t>
+      </w:r>
+      <w:r>
+        <w:rPr>
+          <w:i/>
+        </w:rPr>
+        <w:t xml:space="preserve">adena </w:t>
+      </w:r>
+      <w:r>
+        <w:rPr>
+          <w:rFonts w:ascii="ZSym" w:hAnsi="ZSym"/>
+        </w:rPr>
+        <w:t>⁀</w:t>
+      </w:r>
+      <w:r>
+        <w:rPr>
+          <w:rFonts w:ascii="ZSym" w:hAnsi="ZSym"/>
+        </w:rPr>
+        <w:t xml:space="preserve"> ⟨</w:t>
+      </w:r>
+      <w:r>
+        <w:rPr>
+          <w:i/>
+        </w:rPr>
+        <w:t>nuevo</w:t>
+      </w:r>
+      <w:r>
+        <w:t>?</w:t>
+      </w:r>
+      <w:r>
+        <w:rPr>
+          <w:rFonts w:ascii="ZSym" w:hAnsi="ZSym"/>
+        </w:rPr>
+        <w:t>⟩</w:t>
+      </w:r>
+    </w:p>
+    <w:p>
+      <w:pPr>
+        <w:pStyle w:val="ZBoxBody"/>
+        <w:tabs>
+          <w:tab w:val="left" w:pos="940"/>
+          <w:tab w:val="left" w:pos="1160"/>
+          <w:tab w:val="left" w:pos="1380"/>
+          <w:tab w:val="left" w:pos="1600"/>
+          <w:tab w:val="left" w:pos="1820"/>
+          <w:tab w:val="left" w:pos="2040"/>
+          <w:tab w:val="left" w:pos="2260"/>
+          <w:tab w:val="left" w:pos="2480"/>
+          <w:tab w:val="left" w:pos="2700"/>
+          <w:tab w:val="left" w:pos="2920"/>
+          <w:tab w:val="left" w:pos="3140"/>
+          <w:tab w:val="left" w:pos="3360"/>
+          <w:tab w:val="left" w:pos="3580"/>
+          <w:tab w:val="left" w:pos="3800"/>
+          <w:tab w:val="left" w:pos="4020"/>
+          <w:tab w:val="left" w:pos="4240"/>
+        </w:tabs>
+        <w:ind w:left="720"/>
+        <w:rPr>
+          <w:i/>
+        </w:rPr>
+      </w:pPr>
+      <w:r>
+        <w:rPr>
+          <w:i/>
+        </w:rPr>
+        <w:t>m</w:t>
+      </w:r>
+      <w:r>
+        <w:t>!</w:t>
+      </w:r>
+      <w:r>
+        <w:t xml:space="preserve"> =</w:t>
+      </w:r>
+      <w:r>
+        <w:rPr>
+          <w:i/>
+        </w:rPr>
+        <w:t>O</w:t>
+      </w:r>
+      <w:r>
+        <w:rPr>
+          <w:i/>
+        </w:rPr>
+        <w:t>kay</w:t>
+      </w:r>
+    </w:p>
+    <w:p>
+      <w:pPr>
+        <w:pStyle w:val="ZSchBottom"/>
+        <w:ind w:left="720"/>
+      </w:pPr>
+    </w:p>
+    <w:p>
+      <w:pPr>
+        <w:pStyle w:val="ReferenceHead"/>
+        <w:rPr>
+          <w:lang w:val="es-CR"/>
+        </w:rPr>
+      </w:pPr>
+    </w:p>
+    <w:p>
+      <w:pPr>
+        <w:pStyle w:val="Heading2"/>
+        <w:rPr>
+          <w:lang w:val="es-CR"/>
+        </w:rPr>
+      </w:pPr>
+      <w:r>
+        <w:rPr>
+          <w:lang w:val="es-CR"/>
+        </w:rPr>
+        <w:t>Reemplazar cadena</w:t>
+      </w:r>
+    </w:p>
+    <w:p>
+      <w:pPr>
+        <w:rPr>
+          <w:lang w:val="es-CR"/>
+        </w:rPr>
+      </w:pPr>
+      <w:r>
+        <w:rPr>
+          <w:lang w:val="es-CR"/>
+        </w:rPr>
+        <w:t>Hay ocasiones en las que es necesario que el nodo escoja entre dos posibles cadenas de bloques debido a que dos nodos distintos han creado bloques con el mismo índice, en estos casos es necesario reemplazar la cadena completa por la cadena más larga de bloques disponible.</w:t>
+      </w:r>
+    </w:p>
+    <w:p>
+      <w:pPr>
+        <w:rPr>
+          <w:lang w:val="es-CR"/>
+        </w:rPr>
+      </w:pPr>
+    </w:p>
+    <w:p>
+      <w:pPr>
+        <w:pStyle w:val="ZSchTop"/>
+        <w:tabs>
+          <w:tab w:val="left" w:pos="720"/>
+          <w:tab w:val="left" w:pos="4320"/>
+        </w:tabs>
+        <w:ind w:left="604"/>
+        <w:rPr>
+          <w:u w:val="single"/>
+        </w:rPr>
+      </w:pPr>
+      <w:r>
+        <w:rPr>
+          <w:u w:val="single"/>
+        </w:rPr>
+        <w:tab/>
+      </w:r>
+      <w:r>
+        <w:rPr>
+          <w:i/>
+        </w:rPr>
+        <w:t>ReemplazarCadena</w:t>
+      </w:r>
+      <w:r>
+        <w:rPr>
+          <w:u w:val="single"/>
+        </w:rPr>
+        <w:tab/>
+      </w:r>
+    </w:p>
+    <w:p>
+      <w:pPr>
+        <w:pStyle w:val="ZBoxBody"/>
+        <w:tabs>
+          <w:tab w:val="left" w:pos="940"/>
+          <w:tab w:val="left" w:pos="1160"/>
+          <w:tab w:val="left" w:pos="1380"/>
+          <w:tab w:val="left" w:pos="1600"/>
+          <w:tab w:val="left" w:pos="1820"/>
+          <w:tab w:val="left" w:pos="2040"/>
+          <w:tab w:val="left" w:pos="2260"/>
+          <w:tab w:val="left" w:pos="2480"/>
+          <w:tab w:val="left" w:pos="2700"/>
+          <w:tab w:val="left" w:pos="2920"/>
+          <w:tab w:val="left" w:pos="3140"/>
+          <w:tab w:val="left" w:pos="3360"/>
+          <w:tab w:val="left" w:pos="3580"/>
+          <w:tab w:val="left" w:pos="3800"/>
+          <w:tab w:val="left" w:pos="4020"/>
+          <w:tab w:val="left" w:pos="4240"/>
+        </w:tabs>
+        <w:ind w:left="720"/>
+        <w:rPr>
+          <w:i/>
+        </w:rPr>
+      </w:pPr>
+      <w:r>
+        <w:rPr>
+          <w:rFonts w:ascii="ZSym" w:hAnsi="ZSym"/>
+        </w:rPr>
+        <w:t>Δ</w:t>
+      </w:r>
+      <w:r>
+        <w:rPr>
+          <w:i/>
+        </w:rPr>
+        <w:t>N</w:t>
+      </w:r>
+      <w:r>
+        <w:rPr>
+          <w:i/>
+        </w:rPr>
+        <w:t>odo</w:t>
+      </w:r>
+    </w:p>
+    <w:p>
+      <w:pPr>
+        <w:pStyle w:val="ZBoxBody"/>
+        <w:tabs>
+          <w:tab w:val="left" w:pos="940"/>
+          <w:tab w:val="left" w:pos="1160"/>
+          <w:tab w:val="left" w:pos="1380"/>
+          <w:tab w:val="left" w:pos="1600"/>
+          <w:tab w:val="left" w:pos="1820"/>
+          <w:tab w:val="left" w:pos="2040"/>
+          <w:tab w:val="left" w:pos="2260"/>
+          <w:tab w:val="left" w:pos="2480"/>
+          <w:tab w:val="left" w:pos="2700"/>
+          <w:tab w:val="left" w:pos="2920"/>
+          <w:tab w:val="left" w:pos="3140"/>
+          <w:tab w:val="left" w:pos="3360"/>
+          <w:tab w:val="left" w:pos="3580"/>
+          <w:tab w:val="left" w:pos="3800"/>
+          <w:tab w:val="left" w:pos="4020"/>
+          <w:tab w:val="left" w:pos="4240"/>
+        </w:tabs>
+        <w:ind w:left="720"/>
+        <w:rPr>
+          <w:rFonts w:ascii="Cambria" w:hAnsi="Cambria"/>
+          <w:i/>
+        </w:rPr>
+      </w:pPr>
+      <w:r>
+        <w:rPr>
+          <w:i/>
+        </w:rPr>
+        <w:t>nuevaCadena?</w:t>
+      </w:r>
+      <w:r>
+        <w:t>:</w:t>
+      </w:r>
+      <w:r>
+        <w:t xml:space="preserve"> seq</w:t>
+      </w:r>
+      <w:r>
+        <w:rPr>
+          <w:i/>
+        </w:rPr>
+        <w:t xml:space="preserve"> Bloque</w:t>
+      </w:r>
+    </w:p>
+    <w:p>
+      <w:pPr>
+        <w:pStyle w:val="ZMid"/>
+        <w:ind w:left="720" w:right="2520"/>
+      </w:pPr>
+      <w:r>
+        <w:t>/</w:t>
+      </w:r>
+    </w:p>
+    <w:p>
+      <w:pPr>
+        <w:pStyle w:val="ZBoxBody"/>
+        <w:tabs>
+          <w:tab w:val="left" w:pos="940"/>
+          <w:tab w:val="left" w:pos="1160"/>
+          <w:tab w:val="left" w:pos="1380"/>
+          <w:tab w:val="left" w:pos="1600"/>
+          <w:tab w:val="left" w:pos="1820"/>
+          <w:tab w:val="left" w:pos="2040"/>
+          <w:tab w:val="left" w:pos="2260"/>
+          <w:tab w:val="left" w:pos="2480"/>
+          <w:tab w:val="left" w:pos="2700"/>
+          <w:tab w:val="left" w:pos="2920"/>
+          <w:tab w:val="left" w:pos="3140"/>
+          <w:tab w:val="left" w:pos="3360"/>
+          <w:tab w:val="left" w:pos="3580"/>
+          <w:tab w:val="left" w:pos="3800"/>
+          <w:tab w:val="left" w:pos="4020"/>
+          <w:tab w:val="left" w:pos="4240"/>
+        </w:tabs>
+        <w:ind w:left="720"/>
+        <w:rPr>
+          <w:i/>
+        </w:rPr>
+      </w:pPr>
+      <w:r>
+        <w:t>#</w:t>
+      </w:r>
+      <w:r>
+        <w:rPr>
+          <w:i/>
+        </w:rPr>
+        <w:t>nuevaCadena</w:t>
+      </w:r>
+      <w:r>
+        <w:t>?</w:t>
+      </w:r>
+      <w:r>
+        <w:rPr>
+          <w:i/>
+        </w:rPr>
+        <w:t xml:space="preserve"> </w:t>
+      </w:r>
+      <w:r>
+        <w:t>&gt;</w:t>
+      </w:r>
+      <w:r>
+        <w:t xml:space="preserve"> </w:t>
+      </w:r>
+      <w:r>
+        <w:t>#</w:t>
+      </w:r>
+      <w:r>
+        <w:rPr>
+          <w:i/>
+        </w:rPr>
+        <w:t>c</w:t>
+      </w:r>
+      <w:r>
+        <w:rPr>
+          <w:i/>
+        </w:rPr>
+        <w:t>adena</w:t>
+      </w:r>
+    </w:p>
+    <w:p>
+      <w:pPr>
+        <w:pStyle w:val="ZBoxBody"/>
+        <w:tabs>
+          <w:tab w:val="left" w:pos="940"/>
+          <w:tab w:val="left" w:pos="1160"/>
+          <w:tab w:val="left" w:pos="1380"/>
+          <w:tab w:val="left" w:pos="1600"/>
+          <w:tab w:val="left" w:pos="1820"/>
+          <w:tab w:val="left" w:pos="2040"/>
+          <w:tab w:val="left" w:pos="2260"/>
+          <w:tab w:val="left" w:pos="2480"/>
+          <w:tab w:val="left" w:pos="2700"/>
+          <w:tab w:val="left" w:pos="2920"/>
+          <w:tab w:val="left" w:pos="3140"/>
+          <w:tab w:val="left" w:pos="3360"/>
+          <w:tab w:val="left" w:pos="3580"/>
+          <w:tab w:val="left" w:pos="3800"/>
+          <w:tab w:val="left" w:pos="4020"/>
+          <w:tab w:val="left" w:pos="4240"/>
+        </w:tabs>
+        <w:ind w:left="720"/>
+        <w:rPr>
+          <w:i/>
+        </w:rPr>
+      </w:pPr>
+      <w:r>
+        <w:rPr>
+          <w:i/>
+        </w:rPr>
+        <w:t>cadena</w:t>
+      </w:r>
+      <w:r>
+        <w:rPr>
+          <w:rFonts w:ascii="ZSym" w:hAnsi="ZSym"/>
+        </w:rPr>
+        <w:t>′</w:t>
+      </w:r>
+      <w:r>
+        <w:rPr>
+          <w:i/>
+        </w:rPr>
+        <w:t xml:space="preserve"> </w:t>
+      </w:r>
+      <w:r>
+        <w:t>=</w:t>
+      </w:r>
+      <w:r>
+        <w:t xml:space="preserve"> </w:t>
+      </w:r>
+      <w:r>
+        <w:rPr>
+          <w:i/>
+        </w:rPr>
+        <w:t>n</w:t>
+      </w:r>
+      <w:r>
+        <w:rPr>
+          <w:i/>
+        </w:rPr>
+        <w:t>uevaCadena</w:t>
+      </w:r>
+      <w:r>
+        <w:t>?</w:t>
+      </w:r>
+    </w:p>
+    <w:p>
+      <w:pPr>
+        <w:pStyle w:val="ZSchBottom"/>
+        <w:ind w:left="720"/>
+      </w:pPr>
+    </w:p>
+    <w:p>
+      <w:pPr>
+        <w:rPr>
+          <w:lang w:val="es-CR"/>
+        </w:rPr>
+      </w:pPr>
+      <w:r>
+        <w:rPr>
+          <w:lang w:val="es-CR"/>
+        </w:rPr>
+        <w:t>TODO:</w:t>
+      </w:r>
+    </w:p>
+    <w:p>
+      <w:pPr>
+        <w:pStyle w:val="ListParagraph"/>
+        <w:numPr>
+          <w:ilvl w:val="0"/>
+          <w:numId w:val="42"/>
+        </w:numPr>
+        <w:rPr>
+          <w:lang w:val="es-CR"/>
+        </w:rPr>
+      </w:pPr>
+      <w:proofErr w:type="spellStart"/>
+      <w:r>
+        <w:rPr>
+          <w:lang w:val="es-CR"/>
+        </w:rPr>
+        <w:t>RechazarNodo</w:t>
+      </w:r>
+      <w:proofErr w:type="spellEnd"/>
+    </w:p>
+    <w:p>
+      <w:pPr>
+        <w:pStyle w:val="ListParagraph"/>
+        <w:numPr>
+          <w:ilvl w:val="0"/>
+          <w:numId w:val="42"/>
+        </w:numPr>
+        <w:rPr>
+          <w:lang w:val="es-CR"/>
+        </w:rPr>
+      </w:pPr>
+      <w:proofErr w:type="spellStart"/>
+      <w:r>
+        <w:rPr>
+          <w:lang w:val="es-CR"/>
+        </w:rPr>
+        <w:t>IniciarNodo</w:t>
+      </w:r>
+      <w:proofErr w:type="spellEnd"/>
+    </w:p>
+    <w:p>
+      <w:pPr>
+        <w:pStyle w:val="ListParagraph"/>
+        <w:numPr>
+          <w:ilvl w:val="0"/>
+          <w:numId w:val="42"/>
+        </w:numPr>
+        <w:rPr>
+          <w:lang w:val="es-CR"/>
+        </w:rPr>
+      </w:pPr>
+      <w:proofErr w:type="spellStart"/>
+      <w:r>
+        <w:rPr>
+          <w:lang w:val="es-CR"/>
+        </w:rPr>
+        <w:t>IniciarBloque</w:t>
+      </w:r>
+      <w:proofErr w:type="spellEnd"/>
+    </w:p>
+    <w:p>
+      <w:pPr>
+        <w:pStyle w:val="ListParagraph"/>
+        <w:numPr>
+          <w:ilvl w:val="0"/>
+          <w:numId w:val="42"/>
+        </w:numPr>
+        <w:rPr>
+          <w:lang w:val="es-CR"/>
+        </w:rPr>
+      </w:pPr>
+      <w:proofErr w:type="spellStart"/>
+      <w:r>
+        <w:rPr>
+          <w:lang w:val="es-CR"/>
+        </w:rPr>
+        <w:t>AgregarNuevoNodo</w:t>
+      </w:r>
+      <w:proofErr w:type="spellEnd"/>
+    </w:p>
+    <w:p>
+      <w:pPr>
+        <w:pStyle w:val="ListParagraph"/>
+        <w:numPr>
+          <w:ilvl w:val="0"/>
+          <w:numId w:val="42"/>
+        </w:numPr>
+        <w:rPr>
+          <w:lang w:val="es-CR"/>
+        </w:rPr>
+      </w:pPr>
+      <w:proofErr w:type="spellStart"/>
+      <w:r>
+        <w:rPr>
+          <w:lang w:val="es-CR"/>
+        </w:rPr>
+        <w:t>LeerCadena</w:t>
+      </w:r>
+      <w:proofErr w:type="spellEnd"/>
+    </w:p>
+    <w:p>
+      <w:pPr>
+        <w:pStyle w:val="ListParagraph"/>
+        <w:numPr>
+          <w:ilvl w:val="0"/>
+          <w:numId w:val="42"/>
+        </w:numPr>
+        <w:rPr>
+          <w:lang w:val="es-CR"/>
+        </w:rPr>
+      </w:pPr>
+      <w:proofErr w:type="spellStart"/>
+      <w:r>
+        <w:rPr>
+          <w:lang w:val="es-CR"/>
+        </w:rPr>
+        <w:t>BuscarTransacción</w:t>
+      </w:r>
+      <w:proofErr w:type="spellEnd"/>
+    </w:p>
+    <w:p>
+      <w:pPr>
+        <w:pStyle w:val="ListParagraph"/>
+        <w:numPr>
+          <w:ilvl w:val="0"/>
+          <w:numId w:val="42"/>
+        </w:numPr>
+        <w:rPr>
+          <w:lang w:val="es-CR"/>
+        </w:rPr>
+      </w:pPr>
+      <w:proofErr w:type="spellStart"/>
+      <w:r>
+        <w:rPr>
+          <w:lang w:val="es-CR"/>
+        </w:rPr>
+        <w:t>GenerarBloque</w:t>
+      </w:r>
+      <w:proofErr w:type="spellEnd"/>
+    </w:p>
+    <w:p>
+      <w:pPr>
+        <w:pStyle w:val="ListParagraph"/>
+        <w:numPr>
+          <w:ilvl w:val="0"/>
+          <w:numId w:val="42"/>
+        </w:numPr>
+        <w:rPr>
+          <w:lang w:val="es-CR"/>
+        </w:rPr>
+      </w:pPr>
+      <w:proofErr w:type="spellStart"/>
+      <w:r>
+        <w:rPr>
+          <w:lang w:val="es-CR"/>
+        </w:rPr>
+        <w:t>IniciarCadena</w:t>
+      </w:r>
+      <w:proofErr w:type="spellEnd"/>
+    </w:p>
+    <w:p>
+      <w:pPr>
+        <w:pStyle w:val="ListParagraph"/>
+        <w:numPr>
+          <w:ilvl w:val="0"/>
+          <w:numId w:val="42"/>
+        </w:numPr>
+        <w:rPr>
+          <w:lang w:val="es-CR"/>
+        </w:rPr>
+      </w:pPr>
+      <w:proofErr w:type="spellStart"/>
+      <w:r>
+        <w:rPr>
+          <w:lang w:val="es-CR"/>
+        </w:rPr>
+        <w:t>LeerBloque</w:t>
+      </w:r>
+      <w:proofErr w:type="spellEnd"/>
+    </w:p>
+    <w:p>
+      <w:pPr>
+        <w:pStyle w:val="ListParagraph"/>
+        <w:numPr>
+          <w:ilvl w:val="0"/>
+          <w:numId w:val="42"/>
+        </w:numPr>
+        <w:rPr>
+          <w:lang w:val="es-CR"/>
+        </w:rPr>
+      </w:pPr>
+      <w:proofErr w:type="spellStart"/>
+      <w:proofErr w:type="gramStart"/>
+      <w:r>
+        <w:rPr>
+          <w:lang w:val="es-CR"/>
+        </w:rPr>
+        <w:t>Agregar,Saldo</w:t>
+      </w:r>
+      <w:proofErr w:type="spellEnd"/>
+      <w:proofErr w:type="gramEnd"/>
+      <w:r>
+        <w:rPr>
+          <w:lang w:val="es-CR"/>
+        </w:rPr>
+        <w:t xml:space="preserve">, Revisar </w:t>
+      </w:r>
+    </w:p>
+    <w:p>
+      <w:pPr>
+        <w:pStyle w:val="ListParagraph"/>
+        <w:numPr>
+          <w:ilvl w:val="0"/>
+          <w:numId w:val="42"/>
+        </w:numPr>
+        <w:rPr>
+          <w:lang w:val="es-CR"/>
+        </w:rPr>
+      </w:pPr>
+      <w:proofErr w:type="spellStart"/>
+      <w:r>
+        <w:rPr>
+          <w:lang w:val="es-CR"/>
+        </w:rPr>
+        <w:t>Wallet</w:t>
+      </w:r>
+      <w:proofErr w:type="spellEnd"/>
+      <w:r>
+        <w:rPr>
+          <w:lang w:val="es-CR"/>
+        </w:rPr>
+        <w:t>, Transferencias</w:t>
+      </w:r>
     </w:p>
     <w:p>
       <w:pPr>
@@ -3122,7 +4728,7 @@
       <w:pPr>
         <w:pStyle w:val="References"/>
       </w:pPr>
-      <w:hyperlink r:id="rId8" w:history="1">
+      <w:hyperlink r:id="rId11" w:history="1">
         <w:r>
           <w:rPr>
             <w:rStyle w:val="Hyperlink"/>
@@ -3173,7 +4779,7 @@
       </w:pPr>
     </w:p>
     <w:sectPr>
-      <w:headerReference w:type="default" r:id="rId9"/>
+      <w:headerReference w:type="default" r:id="rId12"/>
       <w:type w:val="continuous"/>
       <w:pgSz w:w="12240" w:h="15840" w:code="1"/>
       <w:pgMar w:top="1008" w:right="936" w:bottom="1008" w:left="936" w:header="432" w:footer="432" w:gutter="0"/>
@@ -3181,6 +4787,47 @@
     </w:sectPr>
   </w:body>
 </w:document>
+</file>
+
+<file path=word/comments.xml><?xml version="1.0" encoding="utf-8"?>
+<w:comments xmlns:wpc="http://schemas.microsoft.com/office/word/2010/wordprocessingCanvas" xmlns:cx="http://schemas.microsoft.com/office/drawing/2014/chartex" xmlns:cx1="http://schemas.microsoft.com/office/drawing/2015/9/8/chartex" xmlns:cx2="http://schemas.microsoft.com/office/drawing/2015/10/21/chartex" xmlns:cx3="http://schemas.microsoft.com/office/drawing/2016/5/9/chartex" xmlns:cx4="http://schemas.microsoft.com/office/drawing/2016/5/10/chartex" xmlns:cx5="http://schemas.microsoft.com/office/drawing/2016/5/11/chartex" xmlns:cx6="http://schemas.microsoft.com/office/drawing/2016/5/12/chartex" xmlns:cx7="http://schemas.microsoft.com/office/drawing/2016/5/13/chartex" xmlns:cx8="http://schemas.microsoft.com/office/drawing/2016/5/14/chartex" xmlns:mc="http://schemas.openxmlformats.org/markup-compatibility/2006" xmlns:aink="http://schemas.microsoft.com/office/drawing/2016/ink" xmlns:am3d="http://schemas.microsoft.com/office/drawing/2017/model3d" xmlns:o="urn:schemas-microsoft-com:office:office" xmlns:r="http://schemas.openxmlformats.org/officeDocument/2006/relationships" xmlns:m="http://schemas.openxmlformats.org/officeDocument/2006/math" xmlns:v="urn:schemas-microsoft-com:vml" xmlns:wp14="http://schemas.microsoft.com/office/word/2010/wordprocessingDrawing" xmlns:wp="http://schemas.openxmlformats.org/drawingml/2006/wordprocessingDrawing" xmlns:w10="urn:schemas-microsoft-com:office:word" xmlns:w="http://schemas.openxmlformats.org/wordprocessingml/2006/main" xmlns:w14="http://schemas.microsoft.com/office/word/2010/wordml" xmlns:w15="http://schemas.microsoft.com/office/word/2012/wordml" xmlns:w16cid="http://schemas.microsoft.com/office/word/2016/wordml/cid" xmlns:w16se="http://schemas.microsoft.com/office/word/2015/wordml/symex" xmlns:wpg="http://schemas.microsoft.com/office/word/2010/wordprocessingGroup" xmlns:wpi="http://schemas.microsoft.com/office/word/2010/wordprocessingInk" xmlns:wne="http://schemas.microsoft.com/office/word/2006/wordml" xmlns:wps="http://schemas.microsoft.com/office/word/2010/wordprocessingShape" mc:Ignorable="w14 w15 w16se w16cid wp14">
+  <w:comment w:id="1" w:author="Ignacio Trejos" w:date="2019-10-29T21:55:00Z" w:initials="IT">
+    <w:p>
+      <w:pPr>
+        <w:pStyle w:val="CommentText"/>
+        <w:rPr>
+          <w:lang w:val="es-CR"/>
+        </w:rPr>
+      </w:pPr>
+      <w:r>
+        <w:rPr>
+          <w:rStyle w:val="CommentReference"/>
+          <w:highlight w:val="green"/>
+        </w:rPr>
+        <w:annotationRef/>
+      </w:r>
+      <w:r>
+        <w:rPr>
+          <w:highlight w:val="green"/>
+          <w:lang w:val="es-CR"/>
+        </w:rPr>
+        <w:t>Entradas</w:t>
+      </w:r>
+    </w:p>
+  </w:comment>
+</w:comments>
+</file>
+
+<file path=word/commentsExtended.xml><?xml version="1.0" encoding="utf-8"?>
+<w15:commentsEx xmlns:wpc="http://schemas.microsoft.com/office/word/2010/wordprocessingCanvas" xmlns:cx="http://schemas.microsoft.com/office/drawing/2014/chartex" xmlns:cx1="http://schemas.microsoft.com/office/drawing/2015/9/8/chartex" xmlns:cx2="http://schemas.microsoft.com/office/drawing/2015/10/21/chartex" xmlns:cx3="http://schemas.microsoft.com/office/drawing/2016/5/9/chartex" xmlns:cx4="http://schemas.microsoft.com/office/drawing/2016/5/10/chartex" xmlns:cx5="http://schemas.microsoft.com/office/drawing/2016/5/11/chartex" xmlns:cx6="http://schemas.microsoft.com/office/drawing/2016/5/12/chartex" xmlns:cx7="http://schemas.microsoft.com/office/drawing/2016/5/13/chartex" xmlns:cx8="http://schemas.microsoft.com/office/drawing/2016/5/14/chartex" xmlns:mc="http://schemas.openxmlformats.org/markup-compatibility/2006" xmlns:aink="http://schemas.microsoft.com/office/drawing/2016/ink" xmlns:am3d="http://schemas.microsoft.com/office/drawing/2017/model3d" xmlns:o="urn:schemas-microsoft-com:office:office" xmlns:r="http://schemas.openxmlformats.org/officeDocument/2006/relationships" xmlns:m="http://schemas.openxmlformats.org/officeDocument/2006/math" xmlns:v="urn:schemas-microsoft-com:vml" xmlns:wp14="http://schemas.microsoft.com/office/word/2010/wordprocessingDrawing" xmlns:wp="http://schemas.openxmlformats.org/drawingml/2006/wordprocessingDrawing" xmlns:w10="urn:schemas-microsoft-com:office:word" xmlns:w="http://schemas.openxmlformats.org/wordprocessingml/2006/main" xmlns:w14="http://schemas.microsoft.com/office/word/2010/wordml" xmlns:w15="http://schemas.microsoft.com/office/word/2012/wordml" xmlns:w16cid="http://schemas.microsoft.com/office/word/2016/wordml/cid" xmlns:w16se="http://schemas.microsoft.com/office/word/2015/wordml/symex" xmlns:wpg="http://schemas.microsoft.com/office/word/2010/wordprocessingGroup" xmlns:wpi="http://schemas.microsoft.com/office/word/2010/wordprocessingInk" xmlns:wne="http://schemas.microsoft.com/office/word/2006/wordml" xmlns:wps="http://schemas.microsoft.com/office/word/2010/wordprocessingShape" mc:Ignorable="w14 w15 w16se w16cid wp14">
+  <w15:commentEx w15:paraId="73442285" w15:done="1"/>
+</w15:commentsEx>
+</file>
+
+<file path=word/commentsIds.xml><?xml version="1.0" encoding="utf-8"?>
+<w16cid:commentsIds xmlns:wpc="http://schemas.microsoft.com/office/word/2010/wordprocessingCanvas" xmlns:cx="http://schemas.microsoft.com/office/drawing/2014/chartex" xmlns:cx1="http://schemas.microsoft.com/office/drawing/2015/9/8/chartex" xmlns:cx2="http://schemas.microsoft.com/office/drawing/2015/10/21/chartex" xmlns:cx3="http://schemas.microsoft.com/office/drawing/2016/5/9/chartex" xmlns:cx4="http://schemas.microsoft.com/office/drawing/2016/5/10/chartex" xmlns:cx5="http://schemas.microsoft.com/office/drawing/2016/5/11/chartex" xmlns:cx6="http://schemas.microsoft.com/office/drawing/2016/5/12/chartex" xmlns:cx7="http://schemas.microsoft.com/office/drawing/2016/5/13/chartex" xmlns:cx8="http://schemas.microsoft.com/office/drawing/2016/5/14/chartex" xmlns:mc="http://schemas.openxmlformats.org/markup-compatibility/2006" xmlns:aink="http://schemas.microsoft.com/office/drawing/2016/ink" xmlns:am3d="http://schemas.microsoft.com/office/drawing/2017/model3d" xmlns:o="urn:schemas-microsoft-com:office:office" xmlns:r="http://schemas.openxmlformats.org/officeDocument/2006/relationships" xmlns:m="http://schemas.openxmlformats.org/officeDocument/2006/math" xmlns:v="urn:schemas-microsoft-com:vml" xmlns:wp14="http://schemas.microsoft.com/office/word/2010/wordprocessingDrawing" xmlns:wp="http://schemas.openxmlformats.org/drawingml/2006/wordprocessingDrawing" xmlns:w10="urn:schemas-microsoft-com:office:word" xmlns:w="http://schemas.openxmlformats.org/wordprocessingml/2006/main" xmlns:w14="http://schemas.microsoft.com/office/word/2010/wordml" xmlns:w15="http://schemas.microsoft.com/office/word/2012/wordml" xmlns:w16cid="http://schemas.microsoft.com/office/word/2016/wordml/cid" xmlns:w16se="http://schemas.microsoft.com/office/word/2015/wordml/symex" xmlns:wpg="http://schemas.microsoft.com/office/word/2010/wordprocessingGroup" xmlns:wpi="http://schemas.microsoft.com/office/word/2010/wordprocessingInk" xmlns:wne="http://schemas.microsoft.com/office/word/2006/wordml" xmlns:wps="http://schemas.microsoft.com/office/word/2010/wordprocessingShape" mc:Ignorable="w14 w15 w16se w16cid wp14">
+  <w16cid:commentId w16cid:paraId="73442285" w16cid:durableId="21645823"/>
+</w16cid:commentsIds>
 </file>
 
 <file path=word/endnotes.xml><?xml version="1.0" encoding="utf-8"?>
@@ -4302,6 +5949,119 @@
     </w:lvl>
   </w:abstractNum>
   <w:abstractNum w:abstractNumId="24" w15:restartNumberingAfterBreak="0">
+    <w:nsid w:val="49C25947"/>
+    <w:multiLevelType w:val="hybridMultilevel"/>
+    <w:tmpl w:val="9A705334"/>
+    <w:lvl w:ilvl="0" w:tplc="140A0001">
+      <w:start w:val="1"/>
+      <w:numFmt w:val="bullet"/>
+      <w:lvlText w:val=""/>
+      <w:lvlJc w:val="left"/>
+      <w:pPr>
+        <w:ind w:left="720" w:hanging="360"/>
+      </w:pPr>
+      <w:rPr>
+        <w:rFonts w:ascii="Symbol" w:hAnsi="Symbol" w:hint="default"/>
+      </w:rPr>
+    </w:lvl>
+    <w:lvl w:ilvl="1" w:tplc="140A0003" w:tentative="1">
+      <w:start w:val="1"/>
+      <w:numFmt w:val="bullet"/>
+      <w:lvlText w:val="o"/>
+      <w:lvlJc w:val="left"/>
+      <w:pPr>
+        <w:ind w:left="1440" w:hanging="360"/>
+      </w:pPr>
+      <w:rPr>
+        <w:rFonts w:ascii="Courier New" w:hAnsi="Courier New" w:cs="Courier New" w:hint="default"/>
+      </w:rPr>
+    </w:lvl>
+    <w:lvl w:ilvl="2" w:tplc="140A0005" w:tentative="1">
+      <w:start w:val="1"/>
+      <w:numFmt w:val="bullet"/>
+      <w:lvlText w:val=""/>
+      <w:lvlJc w:val="left"/>
+      <w:pPr>
+        <w:ind w:left="2160" w:hanging="360"/>
+      </w:pPr>
+      <w:rPr>
+        <w:rFonts w:ascii="Wingdings" w:hAnsi="Wingdings" w:hint="default"/>
+      </w:rPr>
+    </w:lvl>
+    <w:lvl w:ilvl="3" w:tplc="140A0001" w:tentative="1">
+      <w:start w:val="1"/>
+      <w:numFmt w:val="bullet"/>
+      <w:lvlText w:val=""/>
+      <w:lvlJc w:val="left"/>
+      <w:pPr>
+        <w:ind w:left="2880" w:hanging="360"/>
+      </w:pPr>
+      <w:rPr>
+        <w:rFonts w:ascii="Symbol" w:hAnsi="Symbol" w:hint="default"/>
+      </w:rPr>
+    </w:lvl>
+    <w:lvl w:ilvl="4" w:tplc="140A0003" w:tentative="1">
+      <w:start w:val="1"/>
+      <w:numFmt w:val="bullet"/>
+      <w:lvlText w:val="o"/>
+      <w:lvlJc w:val="left"/>
+      <w:pPr>
+        <w:ind w:left="3600" w:hanging="360"/>
+      </w:pPr>
+      <w:rPr>
+        <w:rFonts w:ascii="Courier New" w:hAnsi="Courier New" w:cs="Courier New" w:hint="default"/>
+      </w:rPr>
+    </w:lvl>
+    <w:lvl w:ilvl="5" w:tplc="140A0005" w:tentative="1">
+      <w:start w:val="1"/>
+      <w:numFmt w:val="bullet"/>
+      <w:lvlText w:val=""/>
+      <w:lvlJc w:val="left"/>
+      <w:pPr>
+        <w:ind w:left="4320" w:hanging="360"/>
+      </w:pPr>
+      <w:rPr>
+        <w:rFonts w:ascii="Wingdings" w:hAnsi="Wingdings" w:hint="default"/>
+      </w:rPr>
+    </w:lvl>
+    <w:lvl w:ilvl="6" w:tplc="140A0001" w:tentative="1">
+      <w:start w:val="1"/>
+      <w:numFmt w:val="bullet"/>
+      <w:lvlText w:val=""/>
+      <w:lvlJc w:val="left"/>
+      <w:pPr>
+        <w:ind w:left="5040" w:hanging="360"/>
+      </w:pPr>
+      <w:rPr>
+        <w:rFonts w:ascii="Symbol" w:hAnsi="Symbol" w:hint="default"/>
+      </w:rPr>
+    </w:lvl>
+    <w:lvl w:ilvl="7" w:tplc="140A0003" w:tentative="1">
+      <w:start w:val="1"/>
+      <w:numFmt w:val="bullet"/>
+      <w:lvlText w:val="o"/>
+      <w:lvlJc w:val="left"/>
+      <w:pPr>
+        <w:ind w:left="5760" w:hanging="360"/>
+      </w:pPr>
+      <w:rPr>
+        <w:rFonts w:ascii="Courier New" w:hAnsi="Courier New" w:cs="Courier New" w:hint="default"/>
+      </w:rPr>
+    </w:lvl>
+    <w:lvl w:ilvl="8" w:tplc="140A0005" w:tentative="1">
+      <w:start w:val="1"/>
+      <w:numFmt w:val="bullet"/>
+      <w:lvlText w:val=""/>
+      <w:lvlJc w:val="left"/>
+      <w:pPr>
+        <w:ind w:left="6480" w:hanging="360"/>
+      </w:pPr>
+      <w:rPr>
+        <w:rFonts w:ascii="Wingdings" w:hAnsi="Wingdings" w:hint="default"/>
+      </w:rPr>
+    </w:lvl>
+  </w:abstractNum>
+  <w:abstractNum w:abstractNumId="25" w15:restartNumberingAfterBreak="0">
     <w:nsid w:val="4D0B59CF"/>
     <w:multiLevelType w:val="singleLevel"/>
     <w:tmpl w:val="4A4223A6"/>
@@ -4316,7 +6076,7 @@
       </w:pPr>
     </w:lvl>
   </w:abstractNum>
-  <w:abstractNum w:abstractNumId="25" w15:restartNumberingAfterBreak="0">
+  <w:abstractNum w:abstractNumId="26" w15:restartNumberingAfterBreak="0">
     <w:nsid w:val="55630736"/>
     <w:multiLevelType w:val="singleLevel"/>
     <w:tmpl w:val="0BEC9FB0"/>
@@ -4331,7 +6091,7 @@
       </w:pPr>
     </w:lvl>
   </w:abstractNum>
-  <w:abstractNum w:abstractNumId="26" w15:restartNumberingAfterBreak="0">
+  <w:abstractNum w:abstractNumId="27" w15:restartNumberingAfterBreak="0">
     <w:nsid w:val="6DC3293B"/>
     <w:multiLevelType w:val="singleLevel"/>
     <w:tmpl w:val="A28C3CCC"/>
@@ -4351,7 +6111,7 @@
       </w:rPr>
     </w:lvl>
   </w:abstractNum>
-  <w:abstractNum w:abstractNumId="27" w15:restartNumberingAfterBreak="0">
+  <w:abstractNum w:abstractNumId="28" w15:restartNumberingAfterBreak="0">
     <w:nsid w:val="70C21745"/>
     <w:multiLevelType w:val="hybridMultilevel"/>
     <w:tmpl w:val="C5AA9EB4"/>
@@ -4437,7 +6197,7 @@
       </w:pPr>
     </w:lvl>
   </w:abstractNum>
-  <w:abstractNum w:abstractNumId="28" w15:restartNumberingAfterBreak="0">
+  <w:abstractNum w:abstractNumId="29" w15:restartNumberingAfterBreak="0">
     <w:nsid w:val="722C3FDB"/>
     <w:multiLevelType w:val="hybridMultilevel"/>
     <w:tmpl w:val="E0222B8A"/>
@@ -4523,7 +6283,7 @@
       </w:pPr>
     </w:lvl>
   </w:abstractNum>
-  <w:abstractNum w:abstractNumId="29" w15:restartNumberingAfterBreak="0">
+  <w:abstractNum w:abstractNumId="30" w15:restartNumberingAfterBreak="0">
     <w:nsid w:val="750A417B"/>
     <w:multiLevelType w:val="hybridMultilevel"/>
     <w:tmpl w:val="78D28260"/>
@@ -4609,7 +6369,7 @@
       </w:pPr>
     </w:lvl>
   </w:abstractNum>
-  <w:abstractNum w:abstractNumId="30" w15:restartNumberingAfterBreak="0">
+  <w:abstractNum w:abstractNumId="31" w15:restartNumberingAfterBreak="0">
     <w:nsid w:val="75CE3AEE"/>
     <w:multiLevelType w:val="hybridMultilevel"/>
     <w:tmpl w:val="A03C883C"/>
@@ -4698,7 +6458,7 @@
       </w:pPr>
     </w:lvl>
   </w:abstractNum>
-  <w:abstractNum w:abstractNumId="31" w15:restartNumberingAfterBreak="0">
+  <w:abstractNum w:abstractNumId="32" w15:restartNumberingAfterBreak="0">
     <w:nsid w:val="77E315E9"/>
     <w:multiLevelType w:val="singleLevel"/>
     <w:tmpl w:val="0BEC9FB0"/>
@@ -4849,13 +6609,13 @@
     <w:abstractNumId w:val="13"/>
   </w:num>
   <w:num w:numId="14">
+    <w:abstractNumId w:val="26"/>
+  </w:num>
+  <w:num w:numId="15">
     <w:abstractNumId w:val="25"/>
   </w:num>
-  <w:num w:numId="15">
-    <w:abstractNumId w:val="24"/>
-  </w:num>
   <w:num w:numId="16">
-    <w:abstractNumId w:val="31"/>
+    <w:abstractNumId w:val="32"/>
   </w:num>
   <w:num w:numId="17">
     <w:abstractNumId w:val="16"/>
@@ -4864,7 +6624,7 @@
     <w:abstractNumId w:val="14"/>
   </w:num>
   <w:num w:numId="19">
-    <w:abstractNumId w:val="26"/>
+    <w:abstractNumId w:val="27"/>
   </w:num>
   <w:num w:numId="20">
     <w:abstractNumId w:val="20"/>
@@ -4900,22 +6660,22 @@
     </w:lvlOverride>
   </w:num>
   <w:num w:numId="22">
-    <w:abstractNumId w:val="30"/>
+    <w:abstractNumId w:val="31"/>
   </w:num>
   <w:num w:numId="23">
-    <w:abstractNumId w:val="29"/>
+    <w:abstractNumId w:val="30"/>
   </w:num>
   <w:num w:numId="24">
     <w:abstractNumId w:val="23"/>
   </w:num>
   <w:num w:numId="25">
-    <w:abstractNumId w:val="28"/>
+    <w:abstractNumId w:val="29"/>
   </w:num>
   <w:num w:numId="26">
     <w:abstractNumId w:val="12"/>
   </w:num>
   <w:num w:numId="27">
-    <w:abstractNumId w:val="27"/>
+    <w:abstractNumId w:val="28"/>
   </w:num>
   <w:num w:numId="28">
     <w:abstractNumId w:val="18"/>
@@ -4959,7 +6719,18 @@
   <w:num w:numId="41">
     <w:abstractNumId w:val="15"/>
   </w:num>
+  <w:num w:numId="42">
+    <w:abstractNumId w:val="24"/>
+  </w:num>
 </w:numbering>
+</file>
+
+<file path=word/people.xml><?xml version="1.0" encoding="utf-8"?>
+<w15:people xmlns:wpc="http://schemas.microsoft.com/office/word/2010/wordprocessingCanvas" xmlns:cx="http://schemas.microsoft.com/office/drawing/2014/chartex" xmlns:cx1="http://schemas.microsoft.com/office/drawing/2015/9/8/chartex" xmlns:cx2="http://schemas.microsoft.com/office/drawing/2015/10/21/chartex" xmlns:cx3="http://schemas.microsoft.com/office/drawing/2016/5/9/chartex" xmlns:cx4="http://schemas.microsoft.com/office/drawing/2016/5/10/chartex" xmlns:cx5="http://schemas.microsoft.com/office/drawing/2016/5/11/chartex" xmlns:cx6="http://schemas.microsoft.com/office/drawing/2016/5/12/chartex" xmlns:cx7="http://schemas.microsoft.com/office/drawing/2016/5/13/chartex" xmlns:cx8="http://schemas.microsoft.com/office/drawing/2016/5/14/chartex" xmlns:mc="http://schemas.openxmlformats.org/markup-compatibility/2006" xmlns:aink="http://schemas.microsoft.com/office/drawing/2016/ink" xmlns:am3d="http://schemas.microsoft.com/office/drawing/2017/model3d" xmlns:o="urn:schemas-microsoft-com:office:office" xmlns:r="http://schemas.openxmlformats.org/officeDocument/2006/relationships" xmlns:m="http://schemas.openxmlformats.org/officeDocument/2006/math" xmlns:v="urn:schemas-microsoft-com:vml" xmlns:wp14="http://schemas.microsoft.com/office/word/2010/wordprocessingDrawing" xmlns:wp="http://schemas.openxmlformats.org/drawingml/2006/wordprocessingDrawing" xmlns:w10="urn:schemas-microsoft-com:office:word" xmlns:w="http://schemas.openxmlformats.org/wordprocessingml/2006/main" xmlns:w14="http://schemas.microsoft.com/office/word/2010/wordml" xmlns:w15="http://schemas.microsoft.com/office/word/2012/wordml" xmlns:w16cid="http://schemas.microsoft.com/office/word/2016/wordml/cid" xmlns:w16se="http://schemas.microsoft.com/office/word/2015/wordml/symex" xmlns:wpg="http://schemas.microsoft.com/office/word/2010/wordprocessingGroup" xmlns:wpi="http://schemas.microsoft.com/office/word/2010/wordprocessingInk" xmlns:wne="http://schemas.microsoft.com/office/word/2006/wordml" xmlns:wps="http://schemas.microsoft.com/office/word/2010/wordprocessingShape" mc:Ignorable="w14 w15 w16se w16cid wp14">
+  <w15:person w15:author="Ignacio Trejos">
+    <w15:presenceInfo w15:providerId="AD" w15:userId="S-1-5-21-3069362932-1744370332-3304770689-1116"/>
+  </w15:person>
+</w15:people>
 </file>
 
 <file path=word/styles.xml><?xml version="1.0" encoding="utf-8"?>
@@ -6407,6 +8178,59 @@
       <w:noProof/>
     </w:rPr>
   </w:style>
+  <w:style w:type="paragraph" w:styleId="ListParagraph">
+    <w:name w:val="List Paragraph"/>
+    <w:basedOn w:val="Normal"/>
+    <w:uiPriority w:val="72"/>
+    <w:qFormat/>
+    <w:rsid w:val="00CC0D4D"/>
+    <w:pPr>
+      <w:ind w:left="720"/>
+      <w:contextualSpacing/>
+    </w:pPr>
+  </w:style>
+  <w:style w:type="character" w:styleId="CommentReference">
+    <w:name w:val="annotation reference"/>
+    <w:basedOn w:val="DefaultParagraphFont"/>
+    <w:rsid w:val="00FE6998"/>
+    <w:rPr>
+      <w:sz w:val="16"/>
+      <w:szCs w:val="16"/>
+    </w:rPr>
+  </w:style>
+  <w:style w:type="paragraph" w:styleId="CommentText">
+    <w:name w:val="annotation text"/>
+    <w:basedOn w:val="Normal"/>
+    <w:link w:val="CommentTextChar"/>
+    <w:rsid w:val="00FE6998"/>
+  </w:style>
+  <w:style w:type="character" w:customStyle="1" w:styleId="CommentTextChar">
+    <w:name w:val="Comment Text Char"/>
+    <w:basedOn w:val="DefaultParagraphFont"/>
+    <w:link w:val="CommentText"/>
+    <w:rsid w:val="00FE6998"/>
+  </w:style>
+  <w:style w:type="paragraph" w:styleId="CommentSubject">
+    <w:name w:val="annotation subject"/>
+    <w:basedOn w:val="CommentText"/>
+    <w:next w:val="CommentText"/>
+    <w:link w:val="CommentSubjectChar"/>
+    <w:rsid w:val="00333D4A"/>
+    <w:rPr>
+      <w:b/>
+      <w:bCs/>
+    </w:rPr>
+  </w:style>
+  <w:style w:type="character" w:customStyle="1" w:styleId="CommentSubjectChar">
+    <w:name w:val="Comment Subject Char"/>
+    <w:basedOn w:val="CommentTextChar"/>
+    <w:link w:val="CommentSubject"/>
+    <w:rsid w:val="00333D4A"/>
+    <w:rPr>
+      <w:b/>
+      <w:bCs/>
+    </w:rPr>
+  </w:style>
 </w:styles>
 </file>
 
@@ -6676,7 +8500,7 @@
 </file>
 
 <file path=customXml/itemProps1.xml><?xml version="1.0" encoding="utf-8"?>
-<ds:datastoreItem xmlns:ds="http://schemas.openxmlformats.org/officeDocument/2006/customXml" ds:itemID="{CDD38F1C-54ED-418D-94AF-A6BE2AF3AC05}">
+<ds:datastoreItem xmlns:ds="http://schemas.openxmlformats.org/officeDocument/2006/customXml" ds:itemID="{FA7E7B68-4451-4401-95FB-72A8A51F4273}">
   <ds:schemaRefs>
     <ds:schemaRef ds:uri="http://schemas.openxmlformats.org/officeDocument/2006/bibliography"/>
   </ds:schemaRefs>

</xml_diff>

<commit_message>
Added init and other minor changes
</commit_message>
<xml_diff>
--- a/EspecificacionBlockchain.doc.docx
+++ b/EspecificacionBlockchain.doc.docx
@@ -4,6 +4,84 @@
   <w:body>
     <w:p>
       <w:pPr>
+        <w:pStyle w:val="Title"/>
+        <w:framePr w:wrap="notBeside" w:x="1610" w:y="227"/>
+        <w:rPr>
+          <w:lang w:val="es-CR"/>
+        </w:rPr>
+      </w:pPr>
+      <w:r>
+        <w:rPr>
+          <w:lang w:val="es-CR"/>
+        </w:rPr>
+        <w:t>Especificación Formal de Operaciones d</w:t>
+      </w:r>
+      <w:r>
+        <w:rPr>
+          <w:lang w:val="es-CR"/>
+        </w:rPr>
+        <w:t xml:space="preserve">e </w:t>
+      </w:r>
+      <w:proofErr w:type="spellStart"/>
+      <w:r>
+        <w:rPr>
+          <w:lang w:val="es-CR"/>
+        </w:rPr>
+        <w:t>Blockchain</w:t>
+      </w:r>
+      <w:proofErr w:type="spellEnd"/>
+      <w:r>
+        <w:rPr>
+          <w:lang w:val="es-CR"/>
+        </w:rPr>
+        <w:t xml:space="preserve"> usando </w:t>
+      </w:r>
+      <w:r>
+        <w:rPr>
+          <w:rFonts w:ascii="ZSym" w:hAnsi="ZSym"/>
+          <w:lang w:val="es-CR"/>
+        </w:rPr>
+        <w:t>ℤ</w:t>
+      </w:r>
+    </w:p>
+    <w:p>
+      <w:pPr>
+        <w:pStyle w:val="Authors"/>
+        <w:framePr w:h="781" w:hRule="exact" w:wrap="notBeside" w:x="1509" w:y="1633"/>
+        <w:rPr>
+          <w:i/>
+          <w:lang w:val="es-CR"/>
+        </w:rPr>
+      </w:pPr>
+      <w:r>
+        <w:rPr>
+          <w:lang w:val="es-CR"/>
+        </w:rPr>
+        <w:t>Manuel Figueroa</w:t>
+      </w:r>
+      <w:r>
+        <w:rPr>
+          <w:i/>
+          <w:lang w:val="es-CR"/>
+        </w:rPr>
+        <w:t>, ITCR</w:t>
+      </w:r>
+      <w:r>
+        <w:rPr>
+          <w:lang w:val="es-CR"/>
+        </w:rPr>
+        <w:t>, Esteban Leandro,</w:t>
+      </w:r>
+      <w:r>
+        <w:rPr>
+          <w:i/>
+          <w:lang w:val="es-CR"/>
+        </w:rPr>
+        <w:t xml:space="preserve"> ITCR</w:t>
+      </w:r>
+    </w:p>
+    <w:p>
+      <w:pPr>
         <w:pStyle w:val="Text"/>
         <w:ind w:firstLine="0"/>
         <w:rPr>
@@ -18,103 +96,6 @@
         </w:rPr>
         <w:footnoteReference w:customMarkFollows="1" w:id="1"/>
         <w:sym w:font="Symbol" w:char="F020"/>
-      </w:r>
-    </w:p>
-    <w:p>
-      <w:pPr>
-        <w:pStyle w:val="Title"/>
-        <w:framePr w:wrap="notBeside"/>
-        <w:rPr>
-          <w:lang w:val="es-CR"/>
-        </w:rPr>
-      </w:pPr>
-      <w:r>
-        <w:rPr>
-          <w:lang w:val="es-CR"/>
-        </w:rPr>
-        <w:t>Especificación Formal de Operaciones d</w:t>
-      </w:r>
-      <w:r>
-        <w:rPr>
-          <w:lang w:val="es-CR"/>
-        </w:rPr>
-        <w:t xml:space="preserve">e </w:t>
-      </w:r>
-      <w:proofErr w:type="spellStart"/>
-      <w:r>
-        <w:rPr>
-          <w:lang w:val="es-CR"/>
-        </w:rPr>
-        <w:t>Blockchain</w:t>
-      </w:r>
-      <w:proofErr w:type="spellEnd"/>
-      <w:r>
-        <w:rPr>
-          <w:lang w:val="es-CR"/>
-        </w:rPr>
-        <w:t xml:space="preserve"> usando </w:t>
-      </w:r>
-      <w:r>
-        <w:rPr>
-          <w:rFonts w:ascii="ZSym" w:hAnsi="ZSym"/>
-          <w:lang w:val="es-CR"/>
-        </w:rPr>
-        <w:t>ℤ</w:t>
-      </w:r>
-    </w:p>
-    <w:p>
-      <w:pPr>
-        <w:pStyle w:val="Authors"/>
-        <w:framePr w:wrap="notBeside"/>
-        <w:rPr>
-          <w:i/>
-          <w:lang w:val="es-CR"/>
-        </w:rPr>
-      </w:pPr>
-      <w:r>
-        <w:rPr>
-          <w:lang w:val="es-CR"/>
-        </w:rPr>
-        <w:t>Manuel Figueroa</w:t>
-      </w:r>
-      <w:r>
-        <w:rPr>
-          <w:i/>
-          <w:lang w:val="es-CR"/>
-        </w:rPr>
-        <w:t xml:space="preserve">, </w:t>
-      </w:r>
-      <w:r>
-        <w:rPr>
-          <w:i/>
-          <w:lang w:val="es-CR"/>
-        </w:rPr>
-        <w:t>ITCR</w:t>
-      </w:r>
-      <w:r>
-        <w:rPr>
-          <w:lang w:val="es-CR"/>
-        </w:rPr>
-        <w:t xml:space="preserve">, </w:t>
-      </w:r>
-      <w:r>
-        <w:rPr>
-          <w:lang w:val="es-CR"/>
-        </w:rPr>
-        <w:t>Esteban Leandro</w:t>
-      </w:r>
-      <w:r>
-        <w:rPr>
-          <w:lang w:val="es-CR"/>
-        </w:rPr>
-        <w:t>,</w:t>
-      </w:r>
-      <w:r>
-        <w:rPr>
-          <w:i/>
-          <w:lang w:val="es-CR"/>
-        </w:rPr>
-        <w:t xml:space="preserve"> ITCR</w:t>
       </w:r>
     </w:p>
     <w:p>
@@ -1201,26 +1182,20 @@
         <w:ind w:left="720"/>
         <w:rPr>
           <w:i/>
-          <w:lang w:val="en-US"/>
-        </w:rPr>
-      </w:pPr>
-      <w:r>
-        <w:rPr>
-          <w:i/>
-          <w:lang w:val="en-US"/>
+        </w:rPr>
+      </w:pPr>
+      <w:r>
+        <w:rPr>
+          <w:i/>
         </w:rPr>
         <w:t>timestamp</w:t>
       </w:r>
       <w:r>
-        <w:rPr>
-          <w:lang w:val="en-US"/>
-        </w:rPr>
         <w:t xml:space="preserve">: </w:t>
       </w:r>
       <w:r>
         <w:rPr>
           <w:i/>
-          <w:lang w:val="en-US"/>
         </w:rPr>
         <w:t>TIMESTAMP</w:t>
       </w:r>
@@ -1247,27 +1222,19 @@
           <w:tab w:val="left" w:pos="4240"/>
         </w:tabs>
         <w:ind w:left="720"/>
-        <w:rPr>
-          <w:lang w:val="en-US"/>
-        </w:rPr>
-      </w:pPr>
-      <w:r>
-        <w:rPr>
-          <w:i/>
-          <w:lang w:val="en-US"/>
+      </w:pPr>
+      <w:r>
+        <w:rPr>
+          <w:i/>
         </w:rPr>
         <w:t>data</w:t>
       </w:r>
       <w:r>
-        <w:rPr>
-          <w:lang w:val="en-US"/>
-        </w:rPr>
         <w:t xml:space="preserve">: </w:t>
       </w:r>
       <w:r>
         <w:rPr>
           <w:i/>
-          <w:lang w:val="en-US"/>
         </w:rPr>
         <w:t>DATA</w:t>
       </w:r>
@@ -1276,9 +1243,6 @@
       <w:pPr>
         <w:pStyle w:val="ZSchBottom"/>
         <w:ind w:left="720"/>
-        <w:rPr>
-          <w:lang w:val="en-US"/>
-        </w:rPr>
       </w:pPr>
     </w:p>
     <w:p>
@@ -1584,6 +1548,12 @@
           <w:lang w:val="es-CR"/>
         </w:rPr>
       </w:pPr>
+      <w:r>
+        <w:rPr>
+          <w:lang w:val="es-CR"/>
+        </w:rPr>
+        <w:t>La dirección IP va a servir de identificador único para el nodo</w:t>
+      </w:r>
     </w:p>
     <w:p>
       <w:pPr>
@@ -1930,128 +1900,6 @@
     </w:p>
     <w:p>
       <w:pPr>
-        <w:pStyle w:val="ZSchBottom"/>
-        <w:ind w:left="720"/>
-      </w:pPr>
-    </w:p>
-    <w:p>
-      <w:pPr>
-        <w:rPr>
-          <w:lang w:val="es-CR"/>
-        </w:rPr>
-      </w:pPr>
-    </w:p>
-    <w:p>
-      <w:pPr>
-        <w:pStyle w:val="Heading2"/>
-        <w:numPr>
-          <w:ilvl w:val="0"/>
-          <w:numId w:val="0"/>
-        </w:numPr>
-      </w:pPr>
-    </w:p>
-    <w:p>
-      <w:pPr>
-        <w:pStyle w:val="Heading2"/>
-      </w:pPr>
-      <w:proofErr w:type="spellStart"/>
-      <w:r>
-        <w:t>Creación</w:t>
-      </w:r>
-      <w:proofErr w:type="spellEnd"/>
-      <w:r>
-        <w:t xml:space="preserve"> de </w:t>
-      </w:r>
-      <w:proofErr w:type="spellStart"/>
-      <w:r>
-        <w:t>Bloques</w:t>
-      </w:r>
-      <w:proofErr w:type="spellEnd"/>
-    </w:p>
-    <w:p>
-      <w:pPr>
-        <w:rPr>
-          <w:lang w:val="es-CR"/>
-        </w:rPr>
-      </w:pPr>
-      <w:r>
-        <w:rPr>
-          <w:lang w:val="es-CR"/>
-        </w:rPr>
-        <w:t>Para generar un bloque n</w:t>
-      </w:r>
-      <w:r>
-        <w:rPr>
-          <w:lang w:val="es-CR"/>
-        </w:rPr>
-        <w:t xml:space="preserve">uevo ocupamos definir un subtipo </w:t>
-      </w:r>
-      <w:proofErr w:type="spellStart"/>
-      <w:r>
-        <w:rPr>
-          <w:i/>
-          <w:lang w:val="es-CR"/>
-        </w:rPr>
-        <w:t>BloqueEntrada</w:t>
-      </w:r>
-      <w:proofErr w:type="spellEnd"/>
-      <w:r>
-        <w:rPr>
-          <w:lang w:val="es-CR"/>
-        </w:rPr>
-        <w:t xml:space="preserve"> que vamos a utilizar para calcular el hash correspondiente al bloque.</w:t>
-      </w:r>
-    </w:p>
-    <w:p>
-      <w:pPr>
-        <w:rPr>
-          <w:lang w:val="es-CR"/>
-        </w:rPr>
-      </w:pPr>
-    </w:p>
-    <w:p>
-      <w:pPr>
-        <w:rPr>
-          <w:lang w:val="es-CR"/>
-        </w:rPr>
-      </w:pPr>
-    </w:p>
-    <w:p>
-      <w:pPr>
-        <w:pStyle w:val="ZSchTop"/>
-        <w:tabs>
-          <w:tab w:val="left" w:pos="720"/>
-          <w:tab w:val="left" w:pos="4320"/>
-        </w:tabs>
-        <w:ind w:left="604"/>
-        <w:rPr>
-          <w:u w:val="single"/>
-          <w:lang w:val="en-US"/>
-        </w:rPr>
-      </w:pPr>
-      <w:r>
-        <w:rPr>
-          <w:u w:val="single"/>
-        </w:rPr>
-        <w:tab/>
-      </w:r>
-      <w:r>
-        <w:rPr>
-          <w:i/>
-          <w:lang w:val="en-US"/>
-        </w:rPr>
-        <w:t>BloqueEntrada</w:t>
-      </w:r>
-      <w:r>
-        <w:rPr>
-          <w:u w:val="single"/>
-          <w:lang w:val="en-US"/>
-        </w:rPr>
-        <w:tab/>
-      </w:r>
-    </w:p>
-    <w:p>
-      <w:pPr>
         <w:pStyle w:val="ZBoxBody"/>
         <w:tabs>
           <w:tab w:val="left" w:pos="940"/>
@@ -2074,45 +1922,167 @@
         <w:ind w:left="720"/>
         <w:rPr>
           <w:i/>
+        </w:rPr>
+      </w:pPr>
+      <w:r>
+        <w:rPr>
+          <w:i/>
+        </w:rPr>
+        <w:t>peers</w:t>
+      </w:r>
+      <w:r>
+        <w:t>:</w:t>
+      </w:r>
+      <w:r>
+        <w:t xml:space="preserve"> </w:t>
+      </w:r>
+      <w:r>
+        <w:rPr>
+          <w:rFonts w:ascii="ZSym" w:hAnsi="ZSym"/>
+        </w:rPr>
+        <w:t>ℙ</w:t>
+      </w:r>
+      <w:r>
+        <w:t xml:space="preserve"> </w:t>
+      </w:r>
+      <w:r>
+        <w:rPr>
+          <w:i/>
+        </w:rPr>
+        <w:t>I</w:t>
+      </w:r>
+      <w:r>
+        <w:rPr>
+          <w:i/>
+        </w:rPr>
+        <w:t>PADDRESS</w:t>
+      </w:r>
+      <w:bookmarkStart w:id="1" w:name="_GoBack"/>
+      <w:bookmarkEnd w:id="1"/>
+    </w:p>
+    <w:p>
+      <w:pPr>
+        <w:pStyle w:val="ZSchBottom"/>
+        <w:ind w:left="720"/>
+      </w:pPr>
+    </w:p>
+    <w:p>
+      <w:pPr>
+        <w:rPr>
+          <w:lang w:val="es-CR"/>
+        </w:rPr>
+      </w:pPr>
+    </w:p>
+    <w:p>
+      <w:pPr>
+        <w:pStyle w:val="Heading2"/>
+        <w:numPr>
+          <w:ilvl w:val="0"/>
+          <w:numId w:val="0"/>
+        </w:numPr>
+        <w:rPr>
+          <w:lang w:val="es-CR"/>
+        </w:rPr>
+      </w:pPr>
+    </w:p>
+    <w:p>
+      <w:pPr>
+        <w:pStyle w:val="Heading2"/>
+      </w:pPr>
+      <w:proofErr w:type="spellStart"/>
+      <w:r>
+        <w:t>Creación</w:t>
+      </w:r>
+      <w:proofErr w:type="spellEnd"/>
+      <w:r>
+        <w:t xml:space="preserve"> de </w:t>
+      </w:r>
+      <w:proofErr w:type="spellStart"/>
+      <w:r>
+        <w:t>Bloques</w:t>
+      </w:r>
+      <w:proofErr w:type="spellEnd"/>
+    </w:p>
+    <w:p>
+      <w:pPr>
+        <w:rPr>
+          <w:lang w:val="es-CR"/>
+        </w:rPr>
+      </w:pPr>
+      <w:r>
+        <w:rPr>
+          <w:lang w:val="es-CR"/>
+        </w:rPr>
+        <w:t>Para generar un bloque n</w:t>
+      </w:r>
+      <w:r>
+        <w:rPr>
+          <w:lang w:val="es-CR"/>
+        </w:rPr>
+        <w:t xml:space="preserve">uevo ocupamos definir un subtipo </w:t>
+      </w:r>
+      <w:proofErr w:type="spellStart"/>
+      <w:r>
+        <w:rPr>
+          <w:i/>
+          <w:lang w:val="es-CR"/>
+        </w:rPr>
+        <w:t>BloqueEntrada</w:t>
+      </w:r>
+      <w:proofErr w:type="spellEnd"/>
+      <w:r>
+        <w:rPr>
+          <w:lang w:val="es-CR"/>
+        </w:rPr>
+        <w:t xml:space="preserve"> que vamos a utilizar para calcular el hash correspondiente al bloque.</w:t>
+      </w:r>
+    </w:p>
+    <w:p>
+      <w:pPr>
+        <w:rPr>
+          <w:lang w:val="es-CR"/>
+        </w:rPr>
+      </w:pPr>
+    </w:p>
+    <w:p>
+      <w:pPr>
+        <w:rPr>
+          <w:lang w:val="es-CR"/>
+        </w:rPr>
+      </w:pPr>
+    </w:p>
+    <w:p>
+      <w:pPr>
+        <w:pStyle w:val="ZSchTop"/>
+        <w:tabs>
+          <w:tab w:val="left" w:pos="720"/>
+          <w:tab w:val="left" w:pos="4320"/>
+        </w:tabs>
+        <w:ind w:left="604"/>
+        <w:rPr>
+          <w:u w:val="single"/>
           <w:lang w:val="en-US"/>
         </w:rPr>
       </w:pPr>
       <w:r>
         <w:rPr>
+          <w:u w:val="single"/>
+        </w:rPr>
+        <w:tab/>
+      </w:r>
+      <w:r>
+        <w:rPr>
           <w:i/>
           <w:lang w:val="en-US"/>
         </w:rPr>
-        <w:t>prevblock</w:t>
-      </w:r>
-      <w:r>
-        <w:rPr>
+        <w:t>BloqueEntrada</w:t>
+      </w:r>
+      <w:r>
+        <w:rPr>
+          <w:u w:val="single"/>
           <w:lang w:val="en-US"/>
         </w:rPr>
-        <w:t xml:space="preserve">: </w:t>
-      </w:r>
-      <w:r>
-        <w:rPr>
-          <w:i/>
-          <w:lang w:val="en-US"/>
-        </w:rPr>
-        <w:t>FINGERPRINT</w:t>
-      </w:r>
-      <w:commentRangeStart w:id="1"/>
-      <w:r>
-        <w:rPr>
-          <w:i/>
-          <w:lang w:val="en-US"/>
-        </w:rPr>
-        <w:t xml:space="preserve"> </w:t>
-      </w:r>
-      <w:commentRangeEnd w:id="1"/>
-      <w:r>
-        <w:rPr>
-          <w:rStyle w:val="CommentReference"/>
-          <w:noProof w:val="0"/>
-          <w:lang w:val="en-US"/>
-        </w:rPr>
-        <w:commentReference w:id="1"/>
+        <w:tab/>
       </w:r>
     </w:p>
     <w:p>
@@ -2147,7 +2117,7 @@
           <w:i/>
           <w:lang w:val="en-US"/>
         </w:rPr>
-        <w:t>indice</w:t>
+        <w:t>prevblock</w:t>
       </w:r>
       <w:r>
         <w:rPr>
@@ -2157,10 +2127,27 @@
       </w:r>
       <w:r>
         <w:rPr>
-          <w:rFonts w:ascii="ZSym" w:hAnsi="ZSym"/>
+          <w:i/>
           <w:lang w:val="en-US"/>
         </w:rPr>
-        <w:t>ℕ</w:t>
+        <w:t>FINGERPRINT</w:t>
+      </w:r>
+      <w:commentRangeStart w:id="2"/>
+      <w:r>
+        <w:rPr>
+          <w:i/>
+          <w:lang w:val="en-US"/>
+        </w:rPr>
+        <w:t xml:space="preserve"> </w:t>
+      </w:r>
+      <w:commentRangeEnd w:id="2"/>
+      <w:r>
+        <w:rPr>
+          <w:rStyle w:val="CommentReference"/>
+          <w:noProof w:val="0"/>
+          <w:lang w:val="en-US"/>
+        </w:rPr>
+        <w:commentReference w:id="2"/>
       </w:r>
     </w:p>
     <w:p>
@@ -2195,7 +2182,7 @@
           <w:i/>
           <w:lang w:val="en-US"/>
         </w:rPr>
-        <w:t>timestamp</w:t>
+        <w:t>indice</w:t>
       </w:r>
       <w:r>
         <w:rPr>
@@ -2205,10 +2192,10 @@
       </w:r>
       <w:r>
         <w:rPr>
-          <w:i/>
+          <w:rFonts w:ascii="ZSym" w:hAnsi="ZSym"/>
           <w:lang w:val="en-US"/>
         </w:rPr>
-        <w:t>TIMESTAMP</w:t>
+        <w:t>ℕ</w:t>
       </w:r>
     </w:p>
     <w:p>
@@ -2233,117 +2220,30 @@
           <w:tab w:val="left" w:pos="4240"/>
         </w:tabs>
         <w:ind w:left="720"/>
-      </w:pPr>
-      <w:r>
-        <w:rPr>
-          <w:i/>
-        </w:rPr>
-        <w:t>data</w:t>
-      </w:r>
-      <w:r>
+        <w:rPr>
+          <w:i/>
+          <w:lang w:val="en-US"/>
+        </w:rPr>
+      </w:pPr>
+      <w:r>
+        <w:rPr>
+          <w:i/>
+          <w:lang w:val="en-US"/>
+        </w:rPr>
+        <w:t>timestamp</w:t>
+      </w:r>
+      <w:r>
+        <w:rPr>
+          <w:lang w:val="en-US"/>
+        </w:rPr>
         <w:t xml:space="preserve">: </w:t>
       </w:r>
       <w:r>
         <w:rPr>
           <w:i/>
-        </w:rPr>
-        <w:t>DATA</w:t>
-      </w:r>
-    </w:p>
-    <w:p>
-      <w:pPr>
-        <w:pStyle w:val="ZSchBottom"/>
-        <w:ind w:left="720"/>
-      </w:pPr>
-    </w:p>
-    <w:p>
-      <w:pPr>
-        <w:jc w:val="both"/>
-        <w:rPr>
-          <w:szCs w:val="16"/>
-          <w:lang w:val="es-CR"/>
-        </w:rPr>
-      </w:pPr>
-      <w:r>
-        <w:rPr>
-          <w:szCs w:val="16"/>
-          <w:lang w:val="es-CR"/>
-        </w:rPr>
-        <w:t xml:space="preserve">Utilizando </w:t>
-      </w:r>
-      <w:proofErr w:type="spellStart"/>
-      <w:r>
-        <w:rPr>
-          <w:i/>
-          <w:szCs w:val="16"/>
-          <w:lang w:val="es-CR"/>
-        </w:rPr>
-        <w:t>BloqueEntrada</w:t>
-      </w:r>
-      <w:proofErr w:type="spellEnd"/>
-      <w:r>
-        <w:rPr>
-          <w:szCs w:val="16"/>
-          <w:lang w:val="es-CR"/>
-        </w:rPr>
-        <w:t xml:space="preserve"> y la función </w:t>
-      </w:r>
-      <w:proofErr w:type="spellStart"/>
-      <w:r>
-        <w:rPr>
-          <w:i/>
-          <w:szCs w:val="16"/>
-          <w:lang w:val="es-CR"/>
-        </w:rPr>
-        <w:t>createFingerprint</w:t>
-      </w:r>
-      <w:proofErr w:type="spellEnd"/>
-      <w:r>
-        <w:rPr>
-          <w:szCs w:val="16"/>
-          <w:lang w:val="es-CR"/>
-        </w:rPr>
-        <w:t xml:space="preserve"> podemos generar una nueva instancia de un bloque y calcular su identificador único.</w:t>
-      </w:r>
-    </w:p>
-    <w:p>
-      <w:pPr>
-        <w:jc w:val="both"/>
-        <w:rPr>
-          <w:szCs w:val="16"/>
-          <w:lang w:val="es-CR"/>
-        </w:rPr>
-      </w:pPr>
-    </w:p>
-    <w:p>
-      <w:pPr>
-        <w:pStyle w:val="ZSchTop"/>
-        <w:tabs>
-          <w:tab w:val="left" w:pos="720"/>
-          <w:tab w:val="left" w:pos="4320"/>
-        </w:tabs>
-        <w:ind w:left="604"/>
-        <w:rPr>
-          <w:u w:val="single"/>
-        </w:rPr>
-      </w:pPr>
-      <w:r>
-        <w:rPr>
-          <w:u w:val="single"/>
-        </w:rPr>
-        <w:tab/>
-      </w:r>
-      <w:r>
-        <w:rPr>
-          <w:i/>
-        </w:rPr>
-        <w:t>CrearBloque</w:t>
-      </w:r>
-      <w:r>
-        <w:rPr>
-          <w:u w:val="single"/>
-        </w:rPr>
-        <w:tab/>
+          <w:lang w:val="en-US"/>
+        </w:rPr>
+        <w:t>TIMESTAMP</w:t>
       </w:r>
     </w:p>
     <w:p>
@@ -2368,30 +2268,117 @@
           <w:tab w:val="left" w:pos="4240"/>
         </w:tabs>
         <w:ind w:left="720"/>
-        <w:rPr>
-          <w:i/>
-        </w:rPr>
-      </w:pPr>
-      <w:r>
-        <w:rPr>
-          <w:i/>
-        </w:rPr>
-        <w:t>entrada</w:t>
-      </w:r>
-      <w:r>
-        <w:t xml:space="preserve">?: </w:t>
-      </w:r>
-      <w:r>
-        <w:rPr>
-          <w:i/>
-        </w:rPr>
-        <w:t>B</w:t>
-      </w:r>
-      <w:r>
-        <w:rPr>
-          <w:i/>
-        </w:rPr>
-        <w:t>loqueEntrada</w:t>
+      </w:pPr>
+      <w:r>
+        <w:rPr>
+          <w:i/>
+        </w:rPr>
+        <w:t>data</w:t>
+      </w:r>
+      <w:r>
+        <w:t xml:space="preserve">: </w:t>
+      </w:r>
+      <w:r>
+        <w:rPr>
+          <w:i/>
+        </w:rPr>
+        <w:t>DATA</w:t>
+      </w:r>
+    </w:p>
+    <w:p>
+      <w:pPr>
+        <w:pStyle w:val="ZSchBottom"/>
+        <w:ind w:left="720"/>
+      </w:pPr>
+    </w:p>
+    <w:p>
+      <w:pPr>
+        <w:jc w:val="both"/>
+        <w:rPr>
+          <w:szCs w:val="16"/>
+          <w:lang w:val="es-CR"/>
+        </w:rPr>
+      </w:pPr>
+      <w:r>
+        <w:rPr>
+          <w:szCs w:val="16"/>
+          <w:lang w:val="es-CR"/>
+        </w:rPr>
+        <w:t xml:space="preserve">Utilizando </w:t>
+      </w:r>
+      <w:proofErr w:type="spellStart"/>
+      <w:r>
+        <w:rPr>
+          <w:i/>
+          <w:szCs w:val="16"/>
+          <w:lang w:val="es-CR"/>
+        </w:rPr>
+        <w:t>BloqueEntrada</w:t>
+      </w:r>
+      <w:proofErr w:type="spellEnd"/>
+      <w:r>
+        <w:rPr>
+          <w:szCs w:val="16"/>
+          <w:lang w:val="es-CR"/>
+        </w:rPr>
+        <w:t xml:space="preserve"> y la función </w:t>
+      </w:r>
+      <w:proofErr w:type="spellStart"/>
+      <w:r>
+        <w:rPr>
+          <w:i/>
+          <w:szCs w:val="16"/>
+          <w:lang w:val="es-CR"/>
+        </w:rPr>
+        <w:t>createFingerprint</w:t>
+      </w:r>
+      <w:proofErr w:type="spellEnd"/>
+      <w:r>
+        <w:rPr>
+          <w:szCs w:val="16"/>
+          <w:lang w:val="es-CR"/>
+        </w:rPr>
+        <w:t xml:space="preserve"> podemos generar una nueva instancia de un bloque y calcular su identificador único.</w:t>
+      </w:r>
+    </w:p>
+    <w:p>
+      <w:pPr>
+        <w:jc w:val="both"/>
+        <w:rPr>
+          <w:szCs w:val="16"/>
+          <w:lang w:val="es-CR"/>
+        </w:rPr>
+      </w:pPr>
+    </w:p>
+    <w:p>
+      <w:pPr>
+        <w:pStyle w:val="ZSchTop"/>
+        <w:tabs>
+          <w:tab w:val="left" w:pos="720"/>
+          <w:tab w:val="left" w:pos="4320"/>
+        </w:tabs>
+        <w:ind w:left="604"/>
+        <w:rPr>
+          <w:u w:val="single"/>
+        </w:rPr>
+      </w:pPr>
+      <w:r>
+        <w:rPr>
+          <w:u w:val="single"/>
+        </w:rPr>
+        <w:tab/>
+      </w:r>
+      <w:r>
+        <w:rPr>
+          <w:i/>
+        </w:rPr>
+        <w:t>CrearBloque</w:t>
+      </w:r>
+      <w:r>
+        <w:rPr>
+          <w:u w:val="single"/>
+        </w:rPr>
+        <w:tab/>
       </w:r>
     </w:p>
     <w:p>
@@ -2417,20 +2404,17 @@
         </w:tabs>
         <w:ind w:left="720"/>
         <w:rPr>
-          <w:rFonts w:ascii="Cambria" w:hAnsi="Cambria"/>
-        </w:rPr>
-      </w:pPr>
-      <w:r>
-        <w:rPr>
-          <w:i/>
-        </w:rPr>
-        <w:t>Nuevo</w:t>
-      </w:r>
-      <w:r>
-        <w:t>!</w:t>
-      </w:r>
-      <w:r>
-        <w:t xml:space="preserve">: </w:t>
+          <w:i/>
+        </w:rPr>
+      </w:pPr>
+      <w:r>
+        <w:rPr>
+          <w:i/>
+        </w:rPr>
+        <w:t>entrada</w:t>
+      </w:r>
+      <w:r>
+        <w:t xml:space="preserve">?: </w:t>
       </w:r>
       <w:r>
         <w:rPr>
@@ -2442,14 +2426,8 @@
         <w:rPr>
           <w:i/>
         </w:rPr>
-        <w:t>loque</w:t>
-      </w:r>
-    </w:p>
-    <w:p>
-      <w:pPr>
-        <w:pStyle w:val="ZMid"/>
-        <w:ind w:left="720" w:right="2520"/>
-      </w:pPr>
+        <w:t>loqueEntrada</w:t>
+      </w:r>
     </w:p>
     <w:p>
       <w:pPr>
@@ -2473,6 +2451,9 @@
           <w:tab w:val="left" w:pos="4240"/>
         </w:tabs>
         <w:ind w:left="720"/>
+        <w:rPr>
+          <w:rFonts w:ascii="Cambria" w:hAnsi="Cambria"/>
+        </w:rPr>
       </w:pPr>
       <w:r>
         <w:rPr>
@@ -2481,35 +2462,29 @@
         <w:t>Nuevo</w:t>
       </w:r>
       <w:r>
-        <w:t>!.</w:t>
-      </w:r>
-      <w:r>
-        <w:rPr>
-          <w:i/>
-        </w:rPr>
-        <w:t>f</w:t>
-      </w:r>
-      <w:r>
-        <w:rPr>
-          <w:i/>
-        </w:rPr>
-        <w:t xml:space="preserve">ingerprint </w:t>
-      </w:r>
-      <w:r>
-        <w:t>=</w:t>
-      </w:r>
-      <w:r>
-        <w:t xml:space="preserve"> </w:t>
-      </w:r>
-      <w:r>
-        <w:rPr>
-          <w:i/>
-        </w:rPr>
-        <w:t>createFingerprint entrada</w:t>
-      </w:r>
-      <w:r>
-        <w:t>?</w:t>
-      </w:r>
+        <w:t>!</w:t>
+      </w:r>
+      <w:r>
+        <w:t xml:space="preserve">: </w:t>
+      </w:r>
+      <w:r>
+        <w:rPr>
+          <w:i/>
+        </w:rPr>
+        <w:t>B</w:t>
+      </w:r>
+      <w:r>
+        <w:rPr>
+          <w:i/>
+        </w:rPr>
+        <w:t>loque</w:t>
+      </w:r>
+    </w:p>
+    <w:p>
+      <w:pPr>
+        <w:pStyle w:val="ZMid"/>
+        <w:ind w:left="720" w:right="2520"/>
+      </w:pPr>
     </w:p>
     <w:p>
       <w:pPr>
@@ -2533,72 +2508,42 @@
           <w:tab w:val="left" w:pos="4240"/>
         </w:tabs>
         <w:ind w:left="720"/>
-        <w:rPr>
-          <w:i/>
-        </w:rPr>
-      </w:pPr>
-      <w:r>
-        <w:rPr>
-          <w:i/>
-        </w:rPr>
-        <w:t>N</w:t>
-      </w:r>
-      <w:r>
-        <w:rPr>
-          <w:i/>
-        </w:rPr>
-        <w:t>uevo</w:t>
-      </w:r>
-      <w:r>
-        <w:t>!</w:t>
-      </w:r>
-      <w:r>
-        <w:t>.</w:t>
-      </w:r>
-      <w:r>
-        <w:rPr>
-          <w:i/>
-        </w:rPr>
-        <w:t>p</w:t>
-      </w:r>
-      <w:r>
-        <w:rPr>
-          <w:i/>
-        </w:rPr>
-        <w:t xml:space="preserve">revblock </w:t>
-      </w:r>
-      <w:r>
-        <w:t xml:space="preserve">= </w:t>
-      </w:r>
-      <w:r>
-        <w:rPr>
-          <w:i/>
-        </w:rPr>
-        <w:t>e</w:t>
-      </w:r>
-      <w:r>
-        <w:rPr>
-          <w:i/>
-        </w:rPr>
-        <w:t>ntrada</w:t>
+      </w:pPr>
+      <w:r>
+        <w:rPr>
+          <w:i/>
+        </w:rPr>
+        <w:t>Nuevo</w:t>
+      </w:r>
+      <w:r>
+        <w:t>!.</w:t>
+      </w:r>
+      <w:r>
+        <w:rPr>
+          <w:i/>
+        </w:rPr>
+        <w:t>f</w:t>
+      </w:r>
+      <w:r>
+        <w:rPr>
+          <w:i/>
+        </w:rPr>
+        <w:t xml:space="preserve">ingerprint </w:t>
+      </w:r>
+      <w:r>
+        <w:t>=</w:t>
+      </w:r>
+      <w:r>
+        <w:t xml:space="preserve"> </w:t>
+      </w:r>
+      <w:r>
+        <w:rPr>
+          <w:i/>
+        </w:rPr>
+        <w:t>createFingerprint entrada</w:t>
       </w:r>
       <w:r>
         <w:t>?</w:t>
-      </w:r>
-      <w:r>
-        <w:t>.</w:t>
-      </w:r>
-      <w:r>
-        <w:rPr>
-          <w:i/>
-        </w:rPr>
-        <w:t>p</w:t>
-      </w:r>
-      <w:r>
-        <w:rPr>
-          <w:i/>
-        </w:rPr>
-        <w:t>revblock</w:t>
       </w:r>
     </w:p>
     <w:p>
@@ -2631,7 +2576,13 @@
         <w:rPr>
           <w:i/>
         </w:rPr>
-        <w:t>Nuevo</w:t>
+        <w:t>N</w:t>
+      </w:r>
+      <w:r>
+        <w:rPr>
+          <w:i/>
+        </w:rPr>
+        <w:t>uevo</w:t>
       </w:r>
       <w:r>
         <w:t>!</w:t>
@@ -2643,19 +2594,16 @@
         <w:rPr>
           <w:i/>
         </w:rPr>
-        <w:t>i</w:t>
-      </w:r>
-      <w:r>
-        <w:rPr>
-          <w:i/>
-        </w:rPr>
-        <w:t xml:space="preserve">ndice </w:t>
-      </w:r>
-      <w:r>
-        <w:t>=</w:t>
-      </w:r>
-      <w:r>
-        <w:t xml:space="preserve"> </w:t>
+        <w:t>p</w:t>
+      </w:r>
+      <w:r>
+        <w:rPr>
+          <w:i/>
+        </w:rPr>
+        <w:t xml:space="preserve">revblock </w:t>
+      </w:r>
+      <w:r>
+        <w:t xml:space="preserve">= </w:t>
       </w:r>
       <w:r>
         <w:rPr>
@@ -2679,13 +2627,13 @@
         <w:rPr>
           <w:i/>
         </w:rPr>
-        <w:t>i</w:t>
-      </w:r>
-      <w:r>
-        <w:rPr>
-          <w:i/>
-        </w:rPr>
-        <w:t>ndice</w:t>
+        <w:t>p</w:t>
+      </w:r>
+      <w:r>
+        <w:rPr>
+          <w:i/>
+        </w:rPr>
+        <w:t>revblock</w:t>
       </w:r>
     </w:p>
     <w:p>
@@ -2730,13 +2678,13 @@
         <w:rPr>
           <w:i/>
         </w:rPr>
-        <w:t>t</w:t>
-      </w:r>
-      <w:r>
-        <w:rPr>
-          <w:i/>
-        </w:rPr>
-        <w:t xml:space="preserve">imestamp </w:t>
+        <w:t>i</w:t>
+      </w:r>
+      <w:r>
+        <w:rPr>
+          <w:i/>
+        </w:rPr>
+        <w:t xml:space="preserve">ndice </w:t>
       </w:r>
       <w:r>
         <w:t>=</w:t>
@@ -2766,13 +2714,13 @@
         <w:rPr>
           <w:i/>
         </w:rPr>
-        <w:t>t</w:t>
-      </w:r>
-      <w:r>
-        <w:rPr>
-          <w:i/>
-        </w:rPr>
-        <w:t>imestamp</w:t>
+        <w:t>i</w:t>
+      </w:r>
+      <w:r>
+        <w:rPr>
+          <w:i/>
+        </w:rPr>
+        <w:t>ndice</w:t>
       </w:r>
     </w:p>
     <w:p>
@@ -2817,13 +2765,13 @@
         <w:rPr>
           <w:i/>
         </w:rPr>
-        <w:t>d</w:t>
-      </w:r>
-      <w:r>
-        <w:rPr>
-          <w:i/>
-        </w:rPr>
-        <w:t xml:space="preserve">ata </w:t>
+        <w:t>t</w:t>
+      </w:r>
+      <w:r>
+        <w:rPr>
+          <w:i/>
+        </w:rPr>
+        <w:t xml:space="preserve">imestamp </w:t>
       </w:r>
       <w:r>
         <w:t>=</w:t>
@@ -2844,115 +2792,22 @@
         <w:t>ntrada</w:t>
       </w:r>
       <w:r>
-        <w:t>?.</w:t>
-      </w:r>
-      <w:r>
-        <w:rPr>
-          <w:i/>
-        </w:rPr>
-        <w:t>d</w:t>
-      </w:r>
-      <w:r>
-        <w:rPr>
-          <w:i/>
-        </w:rPr>
-        <w:t>ata</w:t>
-      </w:r>
-    </w:p>
-    <w:p>
-      <w:pPr>
-        <w:pStyle w:val="ZSchBottom"/>
-        <w:ind w:left="720"/>
-      </w:pPr>
-    </w:p>
-    <w:p>
-      <w:pPr>
-        <w:rPr>
-          <w:lang w:val="es-CR"/>
-        </w:rPr>
-      </w:pPr>
-      <w:bookmarkStart w:id="2" w:name="_GoBack"/>
-      <w:bookmarkEnd w:id="2"/>
-    </w:p>
-    <w:p>
-      <w:pPr>
-        <w:rPr>
-          <w:lang w:val="es-CR"/>
-        </w:rPr>
-      </w:pPr>
-    </w:p>
-    <w:p>
-      <w:pPr>
-        <w:rPr>
-          <w:lang w:val="es-CR"/>
-        </w:rPr>
-      </w:pPr>
-      <w:r>
-        <w:rPr>
-          <w:lang w:val="es-CR"/>
-        </w:rPr>
-        <w:t xml:space="preserve">También requerimos </w:t>
-      </w:r>
-      <w:r>
-        <w:rPr>
-          <w:lang w:val="es-CR"/>
-        </w:rPr>
-        <w:t>definir</w:t>
-      </w:r>
-      <w:r>
-        <w:rPr>
-          <w:lang w:val="es-CR"/>
-        </w:rPr>
-        <w:t xml:space="preserve"> una f</w:t>
-      </w:r>
-      <w:r>
-        <w:rPr>
-          <w:lang w:val="es-CR"/>
-        </w:rPr>
-        <w:t>unción que nos valide si el</w:t>
-      </w:r>
-      <w:r>
-        <w:rPr>
-          <w:lang w:val="es-CR"/>
-        </w:rPr>
-        <w:t xml:space="preserve"> bloque se puede agregar a la cadena:</w:t>
-      </w:r>
-    </w:p>
-    <w:p>
-      <w:pPr>
-        <w:pStyle w:val="ZSchTop"/>
-        <w:tabs>
-          <w:tab w:val="left" w:pos="720"/>
-          <w:tab w:val="left" w:pos="4320"/>
-        </w:tabs>
-        <w:ind w:left="604"/>
-        <w:rPr>
-          <w:u w:val="single"/>
-        </w:rPr>
-      </w:pPr>
-      <w:r>
-        <w:rPr>
-          <w:u w:val="single"/>
-        </w:rPr>
-        <w:tab/>
-      </w:r>
-      <w:r>
-        <w:rPr>
-          <w:i/>
-        </w:rPr>
-        <w:t>Validar</w:t>
-      </w:r>
-      <w:r>
-        <w:rPr>
-          <w:i/>
-        </w:rPr>
-        <w:t>Bloque</w:t>
-      </w:r>
-      <w:r>
-        <w:rPr>
-          <w:u w:val="single"/>
-        </w:rPr>
-        <w:tab/>
+        <w:t>?</w:t>
+      </w:r>
+      <w:r>
+        <w:t>.</w:t>
+      </w:r>
+      <w:r>
+        <w:rPr>
+          <w:i/>
+        </w:rPr>
+        <w:t>t</w:t>
+      </w:r>
+      <w:r>
+        <w:rPr>
+          <w:i/>
+        </w:rPr>
+        <w:t>imestamp</w:t>
       </w:r>
     </w:p>
     <w:p>
@@ -2983,21 +2838,154 @@
       </w:pPr>
       <w:r>
         <w:rPr>
-          <w:rFonts w:ascii="ZSym" w:hAnsi="ZSym"/>
-        </w:rPr>
-        <w:t>Ξ</w:t>
-      </w:r>
-      <w:r>
-        <w:rPr>
-          <w:i/>
-        </w:rPr>
-        <w:t>N</w:t>
-      </w:r>
-      <w:r>
-        <w:rPr>
-          <w:i/>
-        </w:rPr>
-        <w:t>odo</w:t>
+          <w:i/>
+        </w:rPr>
+        <w:t>Nuevo</w:t>
+      </w:r>
+      <w:r>
+        <w:t>!</w:t>
+      </w:r>
+      <w:r>
+        <w:t>.</w:t>
+      </w:r>
+      <w:r>
+        <w:rPr>
+          <w:i/>
+        </w:rPr>
+        <w:t>d</w:t>
+      </w:r>
+      <w:r>
+        <w:rPr>
+          <w:i/>
+        </w:rPr>
+        <w:t xml:space="preserve">ata </w:t>
+      </w:r>
+      <w:r>
+        <w:t>=</w:t>
+      </w:r>
+      <w:r>
+        <w:t xml:space="preserve"> </w:t>
+      </w:r>
+      <w:r>
+        <w:rPr>
+          <w:i/>
+        </w:rPr>
+        <w:t>e</w:t>
+      </w:r>
+      <w:r>
+        <w:rPr>
+          <w:i/>
+        </w:rPr>
+        <w:t>ntrada</w:t>
+      </w:r>
+      <w:r>
+        <w:t>?.</w:t>
+      </w:r>
+      <w:r>
+        <w:rPr>
+          <w:i/>
+        </w:rPr>
+        <w:t>d</w:t>
+      </w:r>
+      <w:r>
+        <w:rPr>
+          <w:i/>
+        </w:rPr>
+        <w:t>ata</w:t>
+      </w:r>
+    </w:p>
+    <w:p>
+      <w:pPr>
+        <w:pStyle w:val="ZSchBottom"/>
+        <w:ind w:left="720"/>
+      </w:pPr>
+    </w:p>
+    <w:p>
+      <w:pPr>
+        <w:rPr>
+          <w:lang w:val="es-CR"/>
+        </w:rPr>
+      </w:pPr>
+    </w:p>
+    <w:p>
+      <w:pPr>
+        <w:rPr>
+          <w:lang w:val="es-CR"/>
+        </w:rPr>
+      </w:pPr>
+    </w:p>
+    <w:p>
+      <w:pPr>
+        <w:rPr>
+          <w:lang w:val="es-CR"/>
+        </w:rPr>
+      </w:pPr>
+      <w:r>
+        <w:rPr>
+          <w:lang w:val="es-CR"/>
+        </w:rPr>
+        <w:t xml:space="preserve">También requerimos </w:t>
+      </w:r>
+      <w:r>
+        <w:rPr>
+          <w:lang w:val="es-CR"/>
+        </w:rPr>
+        <w:t>definir</w:t>
+      </w:r>
+      <w:r>
+        <w:rPr>
+          <w:lang w:val="es-CR"/>
+        </w:rPr>
+        <w:t xml:space="preserve"> una f</w:t>
+      </w:r>
+      <w:r>
+        <w:rPr>
+          <w:lang w:val="es-CR"/>
+        </w:rPr>
+        <w:t>unción que nos valide si el</w:t>
+      </w:r>
+      <w:r>
+        <w:rPr>
+          <w:lang w:val="es-CR"/>
+        </w:rPr>
+        <w:t xml:space="preserve"> bloque se puede agregar a la cadena:</w:t>
+      </w:r>
+    </w:p>
+    <w:p>
+      <w:pPr>
+        <w:pStyle w:val="ZSchTop"/>
+        <w:tabs>
+          <w:tab w:val="left" w:pos="720"/>
+          <w:tab w:val="left" w:pos="4320"/>
+        </w:tabs>
+        <w:ind w:left="604"/>
+        <w:rPr>
+          <w:u w:val="single"/>
+        </w:rPr>
+      </w:pPr>
+      <w:r>
+        <w:rPr>
+          <w:u w:val="single"/>
+        </w:rPr>
+        <w:tab/>
+      </w:r>
+      <w:r>
+        <w:rPr>
+          <w:i/>
+        </w:rPr>
+        <w:t>Validar</w:t>
+      </w:r>
+      <w:r>
+        <w:rPr>
+          <w:i/>
+        </w:rPr>
+        <w:t>Bloque</w:t>
+      </w:r>
+      <w:r>
+        <w:rPr>
+          <w:u w:val="single"/>
+        </w:rPr>
+        <w:tab/>
       </w:r>
     </w:p>
     <w:p>
@@ -3028,30 +3016,21 @@
       </w:pPr>
       <w:r>
         <w:rPr>
-          <w:i/>
-        </w:rPr>
-        <w:t>bloque</w:t>
-      </w:r>
-      <w:r>
-        <w:t>?</w:t>
-      </w:r>
-      <w:r>
-        <w:t>:</w:t>
-      </w:r>
-      <w:r>
-        <w:t xml:space="preserve"> </w:t>
-      </w:r>
-      <w:r>
-        <w:rPr>
-          <w:i/>
-        </w:rPr>
-        <w:t>B</w:t>
-      </w:r>
-      <w:r>
-        <w:rPr>
-          <w:i/>
-        </w:rPr>
-        <w:t>loque</w:t>
+          <w:rFonts w:ascii="ZSym" w:hAnsi="ZSym"/>
+        </w:rPr>
+        <w:t>Ξ</w:t>
+      </w:r>
+      <w:r>
+        <w:rPr>
+          <w:i/>
+        </w:rPr>
+        <w:t>N</w:t>
+      </w:r>
+      <w:r>
+        <w:rPr>
+          <w:i/>
+        </w:rPr>
+        <w:t>odo</w:t>
       </w:r>
     </w:p>
     <w:p>
@@ -3076,28 +3055,37 @@
           <w:tab w:val="left" w:pos="4240"/>
         </w:tabs>
         <w:ind w:left="720"/>
-      </w:pPr>
-      <w:r>
-        <w:rPr>
-          <w:i/>
-        </w:rPr>
-        <w:t>m</w:t>
-      </w:r>
-      <w:r>
-        <w:t xml:space="preserve">!: </w:t>
-      </w:r>
-      <w:r>
-        <w:rPr>
-          <w:i/>
-        </w:rPr>
-        <w:t>Reporte</w:t>
-      </w:r>
-    </w:p>
-    <w:p>
-      <w:pPr>
-        <w:pStyle w:val="ZMid"/>
-        <w:ind w:left="720" w:right="2520"/>
-      </w:pPr>
+        <w:rPr>
+          <w:i/>
+        </w:rPr>
+      </w:pPr>
+      <w:r>
+        <w:rPr>
+          <w:i/>
+        </w:rPr>
+        <w:t>bloque</w:t>
+      </w:r>
+      <w:r>
+        <w:t>?</w:t>
+      </w:r>
+      <w:r>
+        <w:t>:</w:t>
+      </w:r>
+      <w:r>
+        <w:t xml:space="preserve"> </w:t>
+      </w:r>
+      <w:r>
+        <w:rPr>
+          <w:i/>
+        </w:rPr>
+        <w:t>B</w:t>
+      </w:r>
+      <w:r>
+        <w:rPr>
+          <w:i/>
+        </w:rPr>
+        <w:t>loque</w:t>
+      </w:r>
     </w:p>
     <w:p>
       <w:pPr>
@@ -3121,76 +3109,28 @@
           <w:tab w:val="left" w:pos="4240"/>
         </w:tabs>
         <w:ind w:left="720"/>
-        <w:rPr>
-          <w:i/>
-          <w:lang w:val="en-US"/>
-        </w:rPr>
-      </w:pPr>
-      <w:r>
-        <w:rPr>
-          <w:i/>
-          <w:lang w:val="en-US"/>
-        </w:rPr>
-        <w:t>bloque</w:t>
-      </w:r>
-      <w:r>
-        <w:rPr>
-          <w:lang w:val="en-US"/>
-        </w:rPr>
-        <w:t>?</w:t>
-      </w:r>
-      <w:r>
-        <w:rPr>
-          <w:lang w:val="en-US"/>
-        </w:rPr>
-        <w:t>.</w:t>
-      </w:r>
-      <w:r>
-        <w:rPr>
-          <w:i/>
-          <w:lang w:val="en-US"/>
-        </w:rPr>
-        <w:t xml:space="preserve">prevblock </w:t>
-      </w:r>
-      <w:r>
-        <w:rPr>
-          <w:lang w:val="en-US"/>
-        </w:rPr>
-        <w:t xml:space="preserve">= </w:t>
-      </w:r>
-      <w:r>
-        <w:rPr>
-          <w:lang w:val="en-US"/>
-        </w:rPr>
-        <w:t>(</w:t>
-      </w:r>
-      <w:r>
-        <w:rPr>
-          <w:i/>
-          <w:lang w:val="en-US"/>
-        </w:rPr>
-        <w:t>last cadena</w:t>
-      </w:r>
-      <w:r>
-        <w:rPr>
-          <w:lang w:val="en-US"/>
-        </w:rPr>
-        <w:t>).</w:t>
-      </w:r>
-      <w:r>
-        <w:rPr>
-          <w:i/>
-          <w:lang w:val="en-US"/>
-        </w:rPr>
-        <w:t>fingerp</w:t>
-      </w:r>
-      <w:r>
-        <w:rPr>
-          <w:i/>
-          <w:lang w:val="en-US"/>
-        </w:rPr>
-        <w:t>rint</w:t>
-      </w:r>
+      </w:pPr>
+      <w:r>
+        <w:rPr>
+          <w:i/>
+        </w:rPr>
+        <w:t>m</w:t>
+      </w:r>
+      <w:r>
+        <w:t xml:space="preserve">!: </w:t>
+      </w:r>
+      <w:r>
+        <w:rPr>
+          <w:i/>
+        </w:rPr>
+        <w:t>Reporte</w:t>
+      </w:r>
+    </w:p>
+    <w:p>
+      <w:pPr>
+        <w:pStyle w:val="ZMid"/>
+        <w:ind w:left="720" w:right="2520"/>
+      </w:pPr>
     </w:p>
     <w:p>
       <w:pPr>
@@ -3216,19 +3156,45 @@
         <w:ind w:left="720"/>
         <w:rPr>
           <w:i/>
-        </w:rPr>
-      </w:pPr>
-      <w:r>
-        <w:rPr>
-          <w:i/>
           <w:lang w:val="en-US"/>
         </w:rPr>
-        <w:t>getFingerprint</w:t>
-      </w:r>
-      <w:r>
-        <w:rPr>
+      </w:pPr>
+      <w:r>
+        <w:rPr>
+          <w:i/>
           <w:lang w:val="en-US"/>
         </w:rPr>
+        <w:t>bloque</w:t>
+      </w:r>
+      <w:r>
+        <w:rPr>
+          <w:lang w:val="en-US"/>
+        </w:rPr>
+        <w:t>?</w:t>
+      </w:r>
+      <w:r>
+        <w:rPr>
+          <w:lang w:val="en-US"/>
+        </w:rPr>
+        <w:t>.</w:t>
+      </w:r>
+      <w:r>
+        <w:rPr>
+          <w:i/>
+          <w:lang w:val="en-US"/>
+        </w:rPr>
+        <w:t xml:space="preserve">prevblock </w:t>
+      </w:r>
+      <w:r>
+        <w:rPr>
+          <w:lang w:val="en-US"/>
+        </w:rPr>
+        <w:t xml:space="preserve">= </w:t>
+      </w:r>
+      <w:r>
+        <w:rPr>
+          <w:lang w:val="en-US"/>
+        </w:rPr>
         <w:t>(</w:t>
       </w:r>
       <w:r>
@@ -3236,53 +3202,27 @@
           <w:i/>
           <w:lang w:val="en-US"/>
         </w:rPr>
-        <w:t>b</w:t>
-      </w:r>
-      <w:r>
-        <w:rPr>
-          <w:i/>
+        <w:t>last cadena</w:t>
+      </w:r>
+      <w:r>
+        <w:rPr>
           <w:lang w:val="en-US"/>
         </w:rPr>
-        <w:t>loque</w:t>
-      </w:r>
-      <w:r>
-        <w:rPr>
+        <w:t>).</w:t>
+      </w:r>
+      <w:r>
+        <w:rPr>
+          <w:i/>
           <w:lang w:val="en-US"/>
         </w:rPr>
-        <w:t>?</w:t>
-      </w:r>
-      <w:r>
-        <w:rPr>
+        <w:t>fingerp</w:t>
+      </w:r>
+      <w:r>
+        <w:rPr>
+          <w:i/>
           <w:lang w:val="en-US"/>
         </w:rPr>
-        <w:t>)</w:t>
-      </w:r>
-      <w:r>
-        <w:rPr>
-          <w:lang w:val="en-US"/>
-        </w:rPr>
-        <w:t xml:space="preserve"> </w:t>
-      </w:r>
-      <w:r>
-        <w:t xml:space="preserve">= </w:t>
-      </w:r>
-      <w:r>
-        <w:rPr>
-          <w:i/>
-        </w:rPr>
-        <w:t>bloque</w:t>
-      </w:r>
-      <w:r>
-        <w:t>?</w:t>
-      </w:r>
-      <w:r>
-        <w:t>.</w:t>
-      </w:r>
-      <w:r>
-        <w:rPr>
-          <w:i/>
-        </w:rPr>
-        <w:t>fingerprint</w:t>
+        <w:t>rint</w:t>
       </w:r>
     </w:p>
     <w:p>
@@ -3307,7 +3247,58 @@
           <w:tab w:val="left" w:pos="4240"/>
         </w:tabs>
         <w:ind w:left="720"/>
-      </w:pPr>
+        <w:rPr>
+          <w:i/>
+        </w:rPr>
+      </w:pPr>
+      <w:r>
+        <w:rPr>
+          <w:i/>
+          <w:lang w:val="en-US"/>
+        </w:rPr>
+        <w:t>getFingerprint</w:t>
+      </w:r>
+      <w:r>
+        <w:rPr>
+          <w:lang w:val="en-US"/>
+        </w:rPr>
+        <w:t>(</w:t>
+      </w:r>
+      <w:r>
+        <w:rPr>
+          <w:i/>
+          <w:lang w:val="en-US"/>
+        </w:rPr>
+        <w:t>b</w:t>
+      </w:r>
+      <w:r>
+        <w:rPr>
+          <w:i/>
+          <w:lang w:val="en-US"/>
+        </w:rPr>
+        <w:t>loque</w:t>
+      </w:r>
+      <w:r>
+        <w:rPr>
+          <w:lang w:val="en-US"/>
+        </w:rPr>
+        <w:t>?</w:t>
+      </w:r>
+      <w:r>
+        <w:rPr>
+          <w:lang w:val="en-US"/>
+        </w:rPr>
+        <w:t>)</w:t>
+      </w:r>
+      <w:r>
+        <w:rPr>
+          <w:lang w:val="en-US"/>
+        </w:rPr>
+        <w:t xml:space="preserve"> </w:t>
+      </w:r>
+      <w:r>
+        <w:t xml:space="preserve">= </w:t>
+      </w:r>
       <w:r>
         <w:rPr>
           <w:i/>
@@ -3324,37 +3315,7 @@
         <w:rPr>
           <w:i/>
         </w:rPr>
-        <w:t xml:space="preserve">indice </w:t>
-      </w:r>
-      <w:r>
-        <w:t>= (</w:t>
-      </w:r>
-      <w:r>
-        <w:rPr>
-          <w:i/>
-        </w:rPr>
-        <w:t>last cadena</w:t>
-      </w:r>
-      <w:r>
-        <w:t>).</w:t>
-      </w:r>
-      <w:r>
-        <w:rPr>
-          <w:i/>
-        </w:rPr>
-        <w:t>in</w:t>
-      </w:r>
-      <w:r>
-        <w:rPr>
-          <w:i/>
-        </w:rPr>
-        <w:t xml:space="preserve">dice </w:t>
-      </w:r>
-      <w:r>
-        <w:t>+</w:t>
-      </w:r>
-      <w:r>
-        <w:t xml:space="preserve"> 1</w:t>
+        <w:t>fingerprint</w:t>
       </w:r>
     </w:p>
     <w:p>
@@ -3384,240 +3345,49 @@
         <w:rPr>
           <w:i/>
         </w:rPr>
-        <w:t>m</w:t>
-      </w:r>
-      <w:r>
-        <w:t>!</w:t>
-      </w:r>
-      <w:r>
-        <w:t xml:space="preserve"> = </w:t>
-      </w:r>
-      <w:r>
-        <w:rPr>
-          <w:i/>
-        </w:rPr>
-        <w:t>O</w:t>
-      </w:r>
-      <w:r>
-        <w:rPr>
-          <w:i/>
-        </w:rPr>
-        <w:t>kay</w:t>
-      </w:r>
-    </w:p>
-    <w:p>
-      <w:pPr>
-        <w:pStyle w:val="ZSchBottom"/>
-        <w:ind w:left="720"/>
-      </w:pPr>
-    </w:p>
-    <w:p>
-      <w:pPr>
-        <w:pStyle w:val="Heading1"/>
-        <w:rPr>
-          <w:rFonts w:ascii="ZSym" w:hAnsi="ZSym"/>
-          <w:lang w:val="es-CR"/>
-        </w:rPr>
-      </w:pPr>
-      <w:r>
-        <w:rPr>
-          <w:lang w:val="es-CR"/>
-        </w:rPr>
-        <w:t>Operaciones Del Nodo</w:t>
-      </w:r>
-    </w:p>
-    <w:p>
-      <w:pPr>
-        <w:rPr>
-          <w:lang w:val="es-CR"/>
-        </w:rPr>
-      </w:pPr>
-      <w:r>
-        <w:rPr>
-          <w:lang w:val="es-CR"/>
-        </w:rPr>
-        <w:t xml:space="preserve">Para establecer un conjunto de operaciones realizadas por los nodos individuales del sistema de </w:t>
-      </w:r>
-      <w:proofErr w:type="spellStart"/>
-      <w:r>
-        <w:rPr>
-          <w:lang w:val="es-CR"/>
-        </w:rPr>
-        <w:t>blockchain</w:t>
-      </w:r>
-      <w:proofErr w:type="spellEnd"/>
-      <w:r>
-        <w:rPr>
-          <w:lang w:val="es-CR"/>
-        </w:rPr>
-        <w:t>, primero tenemos que definir que responsabilidades tiene cada una de estas entidades en el sistema.</w:t>
-      </w:r>
-    </w:p>
-    <w:p>
-      <w:pPr>
-        <w:rPr>
-          <w:lang w:val="es-CR"/>
-        </w:rPr>
-      </w:pPr>
-    </w:p>
-    <w:p>
-      <w:pPr>
-        <w:rPr>
-          <w:lang w:val="es-CR"/>
-        </w:rPr>
-      </w:pPr>
-      <w:r>
-        <w:rPr>
-          <w:lang w:val="es-CR"/>
-        </w:rPr>
-        <w:t xml:space="preserve">Un nodo de </w:t>
-      </w:r>
-      <w:proofErr w:type="spellStart"/>
-      <w:r>
-        <w:rPr>
-          <w:lang w:val="es-CR"/>
-        </w:rPr>
-        <w:t>blockchain</w:t>
-      </w:r>
-      <w:proofErr w:type="spellEnd"/>
-      <w:r>
-        <w:rPr>
-          <w:lang w:val="es-CR"/>
-        </w:rPr>
-        <w:t xml:space="preserve"> además de mantener un registro de la cadena de bloques tiene como responsabilidad realizar la verificación de un nuevo bloque a ser incorporado en la secuencia. También es responsable de </w:t>
-      </w:r>
-      <w:r>
-        <w:rPr>
-          <w:lang w:val="es-CR"/>
-        </w:rPr>
-        <w:t xml:space="preserve">minar </w:t>
-      </w:r>
-      <w:r>
-        <w:rPr>
-          <w:lang w:val="es-CR"/>
-        </w:rPr>
-        <w:t>bloques, esta operación hace que el nodo tenga que establecer un valor de “</w:t>
-      </w:r>
-      <w:proofErr w:type="spellStart"/>
-      <w:r>
-        <w:rPr>
-          <w:lang w:val="es-CR"/>
-        </w:rPr>
-        <w:t>proof</w:t>
-      </w:r>
-      <w:proofErr w:type="spellEnd"/>
-      <w:r>
-        <w:rPr>
-          <w:lang w:val="es-CR"/>
-        </w:rPr>
-        <w:t xml:space="preserve"> </w:t>
-      </w:r>
-      <w:proofErr w:type="spellStart"/>
-      <w:r>
-        <w:rPr>
-          <w:lang w:val="es-CR"/>
-        </w:rPr>
-        <w:t>of</w:t>
-      </w:r>
-      <w:proofErr w:type="spellEnd"/>
-      <w:r>
-        <w:rPr>
-          <w:lang w:val="es-CR"/>
-        </w:rPr>
-        <w:t xml:space="preserve"> </w:t>
-      </w:r>
-      <w:proofErr w:type="spellStart"/>
-      <w:r>
-        <w:rPr>
-          <w:lang w:val="es-CR"/>
-        </w:rPr>
-        <w:t>work</w:t>
-      </w:r>
-      <w:proofErr w:type="spellEnd"/>
-      <w:r>
-        <w:rPr>
-          <w:lang w:val="es-CR"/>
-        </w:rPr>
-        <w:t>” para un bloque para que este pueda ser enviado a la red y que sea aceptado por los demás nodos como el siguiente nodo válido en la cadena.</w:t>
-      </w:r>
-    </w:p>
-    <w:p>
-      <w:pPr>
-        <w:rPr>
-          <w:lang w:val="es-CR"/>
-        </w:rPr>
-      </w:pPr>
-    </w:p>
-    <w:p>
-      <w:pPr>
-        <w:pStyle w:val="Heading2"/>
-        <w:rPr>
-          <w:lang w:val="es-CR"/>
-        </w:rPr>
-      </w:pPr>
-      <w:r>
-        <w:rPr>
-          <w:lang w:val="es-CR"/>
-        </w:rPr>
-        <w:t>Agregar un nodo a l</w:t>
-      </w:r>
-      <w:r>
-        <w:rPr>
-          <w:lang w:val="es-CR"/>
-        </w:rPr>
-        <w:t>a cadena</w:t>
-      </w:r>
-    </w:p>
-    <w:p>
-      <w:pPr>
-        <w:rPr>
-          <w:lang w:val="es-CR"/>
-        </w:rPr>
-      </w:pPr>
-    </w:p>
-    <w:p>
-      <w:pPr>
-        <w:rPr>
-          <w:lang w:val="es-CR"/>
-        </w:rPr>
-      </w:pPr>
-      <w:r>
-        <w:rPr>
-          <w:lang w:val="es-CR"/>
-        </w:rPr>
-        <w:t xml:space="preserve">La operación para agregar un nuevo bloque a la cadena de bloques del nodo actual. </w:t>
-      </w:r>
-    </w:p>
-    <w:p>
-      <w:pPr>
-        <w:pStyle w:val="ZSchTop"/>
-        <w:tabs>
-          <w:tab w:val="left" w:pos="720"/>
-          <w:tab w:val="left" w:pos="4320"/>
-        </w:tabs>
-        <w:ind w:left="604"/>
-        <w:rPr>
-          <w:u w:val="single"/>
-        </w:rPr>
-      </w:pPr>
-      <w:r>
-        <w:rPr>
-          <w:u w:val="single"/>
-        </w:rPr>
-        <w:lastRenderedPageBreak/>
-        <w:tab/>
-      </w:r>
-      <w:r>
-        <w:rPr>
-          <w:i/>
-        </w:rPr>
-        <w:t>AgregarCadenaOk</w:t>
-      </w:r>
-      <w:r>
-        <w:rPr>
-          <w:u w:val="single"/>
-        </w:rPr>
-        <w:tab/>
+        <w:t>bloque</w:t>
+      </w:r>
+      <w:r>
+        <w:t>?</w:t>
+      </w:r>
+      <w:r>
+        <w:t>.</w:t>
+      </w:r>
+      <w:r>
+        <w:rPr>
+          <w:i/>
+        </w:rPr>
+        <w:t xml:space="preserve">indice </w:t>
+      </w:r>
+      <w:r>
+        <w:t>= (</w:t>
+      </w:r>
+      <w:r>
+        <w:rPr>
+          <w:i/>
+        </w:rPr>
+        <w:t>last cadena</w:t>
+      </w:r>
+      <w:r>
+        <w:t>).</w:t>
+      </w:r>
+      <w:r>
+        <w:rPr>
+          <w:i/>
+        </w:rPr>
+        <w:t>in</w:t>
+      </w:r>
+      <w:r>
+        <w:rPr>
+          <w:i/>
+        </w:rPr>
+        <w:t xml:space="preserve">dice </w:t>
+      </w:r>
+      <w:r>
+        <w:t>+</w:t>
+      </w:r>
+      <w:r>
+        <w:t xml:space="preserve"> 1</w:t>
       </w:r>
     </w:p>
     <w:p>
@@ -3642,21 +3412,245 @@
           <w:tab w:val="left" w:pos="4240"/>
         </w:tabs>
         <w:ind w:left="720"/>
-        <w:rPr>
-          <w:i/>
-        </w:rPr>
-      </w:pPr>
-      <w:r>
+      </w:pPr>
+      <w:r>
+        <w:rPr>
+          <w:i/>
+        </w:rPr>
+        <w:t>m</w:t>
+      </w:r>
+      <w:r>
+        <w:t>!</w:t>
+      </w:r>
+      <w:r>
+        <w:t xml:space="preserve"> = </w:t>
+      </w:r>
+      <w:r>
+        <w:rPr>
+          <w:i/>
+        </w:rPr>
+        <w:t>O</w:t>
+      </w:r>
+      <w:r>
+        <w:rPr>
+          <w:i/>
+        </w:rPr>
+        <w:t>kay</w:t>
+      </w:r>
+    </w:p>
+    <w:p>
+      <w:pPr>
+        <w:pStyle w:val="ZSchBottom"/>
+        <w:ind w:left="720"/>
+      </w:pPr>
+    </w:p>
+    <w:p>
+      <w:pPr>
+        <w:pStyle w:val="Heading1"/>
         <w:rPr>
           <w:rFonts w:ascii="ZSym" w:hAnsi="ZSym"/>
-        </w:rPr>
-        <w:t>Δ</w:t>
-      </w:r>
-      <w:r>
-        <w:rPr>
-          <w:i/>
-        </w:rPr>
-        <w:t>Nodo</w:t>
+          <w:lang w:val="es-CR"/>
+        </w:rPr>
+      </w:pPr>
+      <w:r>
+        <w:rPr>
+          <w:lang w:val="es-CR"/>
+        </w:rPr>
+        <w:t>Operaciones Del Nodo</w:t>
+      </w:r>
+    </w:p>
+    <w:p>
+      <w:pPr>
+        <w:rPr>
+          <w:lang w:val="es-CR"/>
+        </w:rPr>
+      </w:pPr>
+      <w:r>
+        <w:rPr>
+          <w:lang w:val="es-CR"/>
+        </w:rPr>
+        <w:t xml:space="preserve">Para establecer un conjunto de operaciones realizadas por los nodos individuales del sistema de </w:t>
+      </w:r>
+      <w:proofErr w:type="spellStart"/>
+      <w:r>
+        <w:rPr>
+          <w:lang w:val="es-CR"/>
+        </w:rPr>
+        <w:t>blockchain</w:t>
+      </w:r>
+      <w:proofErr w:type="spellEnd"/>
+      <w:r>
+        <w:rPr>
+          <w:lang w:val="es-CR"/>
+        </w:rPr>
+        <w:t>, primero tenemos que definir que responsabilidades tiene cada una de estas entidades en el sistema.</w:t>
+      </w:r>
+    </w:p>
+    <w:p>
+      <w:pPr>
+        <w:rPr>
+          <w:lang w:val="es-CR"/>
+        </w:rPr>
+      </w:pPr>
+    </w:p>
+    <w:p>
+      <w:pPr>
+        <w:rPr>
+          <w:lang w:val="es-CR"/>
+        </w:rPr>
+      </w:pPr>
+      <w:r>
+        <w:rPr>
+          <w:lang w:val="es-CR"/>
+        </w:rPr>
+        <w:t xml:space="preserve">Un nodo de </w:t>
+      </w:r>
+      <w:proofErr w:type="spellStart"/>
+      <w:r>
+        <w:rPr>
+          <w:lang w:val="es-CR"/>
+        </w:rPr>
+        <w:t>blockchain</w:t>
+      </w:r>
+      <w:proofErr w:type="spellEnd"/>
+      <w:r>
+        <w:rPr>
+          <w:lang w:val="es-CR"/>
+        </w:rPr>
+        <w:t xml:space="preserve"> además de mantener un registro de la cadena de bloques tiene como responsabilidad realizar la verificación de un nuevo bloque a ser incorporado en la secuencia. También es responsable de </w:t>
+      </w:r>
+      <w:r>
+        <w:rPr>
+          <w:lang w:val="es-CR"/>
+        </w:rPr>
+        <w:t xml:space="preserve">minar </w:t>
+      </w:r>
+      <w:r>
+        <w:rPr>
+          <w:lang w:val="es-CR"/>
+        </w:rPr>
+        <w:t>bloques, esta operación hace que el nodo tenga que establecer un valor de “</w:t>
+      </w:r>
+      <w:proofErr w:type="spellStart"/>
+      <w:r>
+        <w:rPr>
+          <w:lang w:val="es-CR"/>
+        </w:rPr>
+        <w:t>proof</w:t>
+      </w:r>
+      <w:proofErr w:type="spellEnd"/>
+      <w:r>
+        <w:rPr>
+          <w:lang w:val="es-CR"/>
+        </w:rPr>
+        <w:t xml:space="preserve"> </w:t>
+      </w:r>
+      <w:proofErr w:type="spellStart"/>
+      <w:r>
+        <w:rPr>
+          <w:lang w:val="es-CR"/>
+        </w:rPr>
+        <w:t>of</w:t>
+      </w:r>
+      <w:proofErr w:type="spellEnd"/>
+      <w:r>
+        <w:rPr>
+          <w:lang w:val="es-CR"/>
+        </w:rPr>
+        <w:t xml:space="preserve"> </w:t>
+      </w:r>
+      <w:proofErr w:type="spellStart"/>
+      <w:r>
+        <w:rPr>
+          <w:lang w:val="es-CR"/>
+        </w:rPr>
+        <w:t>work</w:t>
+      </w:r>
+      <w:proofErr w:type="spellEnd"/>
+      <w:r>
+        <w:rPr>
+          <w:lang w:val="es-CR"/>
+        </w:rPr>
+        <w:t>” para un bloque para que este pueda ser enviado a la red y que sea aceptado por los demás nodos como el siguiente nodo válido en la cadena.</w:t>
+      </w:r>
+    </w:p>
+    <w:p>
+      <w:pPr>
+        <w:rPr>
+          <w:lang w:val="es-CR"/>
+        </w:rPr>
+      </w:pPr>
+    </w:p>
+    <w:p>
+      <w:pPr>
+        <w:pStyle w:val="Heading2"/>
+        <w:rPr>
+          <w:lang w:val="es-CR"/>
+        </w:rPr>
+      </w:pPr>
+      <w:r>
+        <w:rPr>
+          <w:lang w:val="es-CR"/>
+        </w:rPr>
+        <w:t>Agregar un nodo a l</w:t>
+      </w:r>
+      <w:r>
+        <w:rPr>
+          <w:lang w:val="es-CR"/>
+        </w:rPr>
+        <w:t>a cadena</w:t>
+      </w:r>
+    </w:p>
+    <w:p>
+      <w:pPr>
+        <w:rPr>
+          <w:lang w:val="es-CR"/>
+        </w:rPr>
+      </w:pPr>
+    </w:p>
+    <w:p>
+      <w:pPr>
+        <w:rPr>
+          <w:lang w:val="es-CR"/>
+        </w:rPr>
+      </w:pPr>
+      <w:r>
+        <w:rPr>
+          <w:lang w:val="es-CR"/>
+        </w:rPr>
+        <w:t xml:space="preserve">La operación para agregar un nuevo bloque a la cadena de bloques del nodo actual. </w:t>
+      </w:r>
+    </w:p>
+    <w:p>
+      <w:pPr>
+        <w:pStyle w:val="ZSchTop"/>
+        <w:tabs>
+          <w:tab w:val="left" w:pos="720"/>
+          <w:tab w:val="left" w:pos="4320"/>
+        </w:tabs>
+        <w:ind w:left="604"/>
+        <w:rPr>
+          <w:u w:val="single"/>
+        </w:rPr>
+      </w:pPr>
+      <w:r>
+        <w:rPr>
+          <w:u w:val="single"/>
+        </w:rPr>
+        <w:lastRenderedPageBreak/>
+        <w:tab/>
+      </w:r>
+      <w:r>
+        <w:rPr>
+          <w:i/>
+        </w:rPr>
+        <w:t>AgregarCadenaOk</w:t>
+      </w:r>
+      <w:r>
+        <w:rPr>
+          <w:u w:val="single"/>
+        </w:rPr>
+        <w:tab/>
       </w:r>
     </w:p>
     <w:p>
@@ -3687,27 +3681,15 @@
       </w:pPr>
       <w:r>
         <w:rPr>
-          <w:i/>
-        </w:rPr>
-        <w:t>nuevo?</w:t>
-      </w:r>
-      <w:r>
-        <w:t>:</w:t>
-      </w:r>
-      <w:r>
-        <w:t xml:space="preserve"> </w:t>
-      </w:r>
-      <w:r>
-        <w:rPr>
-          <w:i/>
-        </w:rPr>
-        <w:t>B</w:t>
-      </w:r>
-      <w:r>
-        <w:rPr>
-          <w:i/>
-        </w:rPr>
-        <w:t>loque</w:t>
+          <w:rFonts w:ascii="ZSym" w:hAnsi="ZSym"/>
+        </w:rPr>
+        <w:t>Δ</w:t>
+      </w:r>
+      <w:r>
+        <w:rPr>
+          <w:i/>
+        </w:rPr>
+        <w:t>Nodo</w:t>
       </w:r>
     </w:p>
     <w:p>
@@ -3740,40 +3722,25 @@
         <w:rPr>
           <w:i/>
         </w:rPr>
-        <w:t>m</w:t>
-      </w:r>
-      <w:r>
-        <w:t>!</w:t>
-      </w:r>
-      <w:r>
-        <w:t xml:space="preserve">: </w:t>
-      </w:r>
-      <w:r>
-        <w:rPr>
-          <w:i/>
-        </w:rPr>
-        <w:t>R</w:t>
-      </w:r>
-      <w:r>
-        <w:rPr>
-          <w:i/>
-        </w:rPr>
-        <w:t>eporte</w:t>
-      </w:r>
-    </w:p>
-    <w:p>
-      <w:pPr>
-        <w:pStyle w:val="ZMid"/>
-        <w:ind w:left="720" w:right="2520"/>
-        <w:rPr>
-          <w:lang w:val="en-US"/>
-        </w:rPr>
-      </w:pPr>
-      <w:r>
-        <w:rPr>
-          <w:lang w:val="en-US"/>
-        </w:rPr>
-        <w:t>¿</w:t>
+        <w:t>nuevo?</w:t>
+      </w:r>
+      <w:r>
+        <w:t>:</w:t>
+      </w:r>
+      <w:r>
+        <w:t xml:space="preserve"> </w:t>
+      </w:r>
+      <w:r>
+        <w:rPr>
+          <w:i/>
+        </w:rPr>
+        <w:t>B</w:t>
+      </w:r>
+      <w:r>
+        <w:rPr>
+          <w:i/>
+        </w:rPr>
+        <w:t>loque</w:t>
       </w:r>
     </w:p>
     <w:p>
@@ -3800,74 +3767,46 @@
         <w:ind w:left="720"/>
         <w:rPr>
           <w:i/>
+        </w:rPr>
+      </w:pPr>
+      <w:r>
+        <w:rPr>
+          <w:i/>
+        </w:rPr>
+        <w:t>m</w:t>
+      </w:r>
+      <w:r>
+        <w:t>!</w:t>
+      </w:r>
+      <w:r>
+        <w:t xml:space="preserve">: </w:t>
+      </w:r>
+      <w:r>
+        <w:rPr>
+          <w:i/>
+        </w:rPr>
+        <w:t>R</w:t>
+      </w:r>
+      <w:r>
+        <w:rPr>
+          <w:i/>
+        </w:rPr>
+        <w:t>eporte</w:t>
+      </w:r>
+    </w:p>
+    <w:p>
+      <w:pPr>
+        <w:pStyle w:val="ZMid"/>
+        <w:ind w:left="720" w:right="2520"/>
+        <w:rPr>
           <w:lang w:val="en-US"/>
         </w:rPr>
       </w:pPr>
       <w:r>
         <w:rPr>
-          <w:i/>
           <w:lang w:val="en-US"/>
         </w:rPr>
-        <w:t>n</w:t>
-      </w:r>
-      <w:r>
-        <w:rPr>
-          <w:i/>
-          <w:lang w:val="en-US"/>
-        </w:rPr>
-        <w:t>uevo</w:t>
-      </w:r>
-      <w:r>
-        <w:rPr>
-          <w:lang w:val="en-US"/>
-        </w:rPr>
-        <w:t>?</w:t>
-      </w:r>
-      <w:r>
-        <w:rPr>
-          <w:lang w:val="en-US"/>
-        </w:rPr>
-        <w:t>.</w:t>
-      </w:r>
-      <w:r>
-        <w:rPr>
-          <w:i/>
-          <w:lang w:val="en-US"/>
-        </w:rPr>
-        <w:t xml:space="preserve">prevblock </w:t>
-      </w:r>
-      <w:r>
-        <w:rPr>
-          <w:lang w:val="en-US"/>
-        </w:rPr>
-        <w:t>= (</w:t>
-      </w:r>
-      <w:r>
-        <w:rPr>
-          <w:i/>
-          <w:lang w:val="en-US"/>
-        </w:rPr>
-        <w:t>last cadena</w:t>
-      </w:r>
-      <w:r>
-        <w:rPr>
-          <w:lang w:val="en-US"/>
-        </w:rPr>
-        <w:t>).</w:t>
-      </w:r>
-      <w:r>
-        <w:rPr>
-          <w:i/>
-          <w:lang w:val="en-US"/>
-        </w:rPr>
-        <w:t>fingerp</w:t>
-      </w:r>
-      <w:r>
-        <w:rPr>
-          <w:i/>
-          <w:lang w:val="en-US"/>
-        </w:rPr>
-        <w:t>rint</w:t>
+        <w:t>¿</w:t>
       </w:r>
     </w:p>
     <w:p>
@@ -3902,12 +3841,19 @@
           <w:i/>
           <w:lang w:val="en-US"/>
         </w:rPr>
-        <w:t>nuevo</w:t>
-      </w:r>
-      <w:r>
-        <w:rPr>
+        <w:t>n</w:t>
+      </w:r>
+      <w:r>
+        <w:rPr>
+          <w:i/>
           <w:lang w:val="en-US"/>
         </w:rPr>
+        <w:t>uevo</w:t>
+      </w:r>
+      <w:r>
+        <w:rPr>
+          <w:lang w:val="en-US"/>
+        </w:rPr>
         <w:t>?</w:t>
       </w:r>
       <w:r>
@@ -3921,45 +3867,40 @@
           <w:i/>
           <w:lang w:val="en-US"/>
         </w:rPr>
-        <w:t xml:space="preserve">fingerprint </w:t>
+        <w:t xml:space="preserve">prevblock </w:t>
       </w:r>
       <w:r>
         <w:rPr>
           <w:lang w:val="en-US"/>
         </w:rPr>
-        <w:t xml:space="preserve">= </w:t>
+        <w:t>= (</w:t>
       </w:r>
       <w:r>
         <w:rPr>
           <w:i/>
           <w:lang w:val="en-US"/>
         </w:rPr>
-        <w:t>getFingerprint</w:t>
+        <w:t>last cadena</w:t>
       </w:r>
       <w:r>
         <w:rPr>
           <w:lang w:val="en-US"/>
         </w:rPr>
-        <w:t>(</w:t>
+        <w:t>).</w:t>
       </w:r>
       <w:r>
         <w:rPr>
           <w:i/>
           <w:lang w:val="en-US"/>
         </w:rPr>
-        <w:t>nuevo</w:t>
-      </w:r>
-      <w:r>
-        <w:rPr>
+        <w:t>fingerp</w:t>
+      </w:r>
+      <w:r>
+        <w:rPr>
+          <w:i/>
           <w:lang w:val="en-US"/>
         </w:rPr>
-        <w:t>?</w:t>
-      </w:r>
-      <w:r>
-        <w:rPr>
-          <w:lang w:val="en-US"/>
-        </w:rPr>
-        <w:t>)</w:t>
+        <w:t>rint</w:t>
       </w:r>
     </w:p>
     <w:p>
@@ -3984,63 +3925,74 @@
           <w:tab w:val="left" w:pos="4240"/>
         </w:tabs>
         <w:ind w:left="720"/>
-      </w:pPr>
-      <w:r>
-        <w:rPr>
-          <w:i/>
-        </w:rPr>
-        <w:t>cadena</w:t>
-      </w:r>
-      <w:r>
-        <w:rPr>
-          <w:rFonts w:ascii="ZSym" w:hAnsi="ZSym"/>
-        </w:rPr>
-        <w:t xml:space="preserve">′ </w:t>
-      </w:r>
-      <w:r>
-        <w:t>=</w:t>
-      </w:r>
-      <w:r>
-        <w:t xml:space="preserve"> </w:t>
-      </w:r>
-      <w:r>
-        <w:rPr>
-          <w:i/>
-        </w:rPr>
-        <w:t>c</w:t>
-      </w:r>
-      <w:r>
-        <w:rPr>
-          <w:i/>
-        </w:rPr>
-        <w:t xml:space="preserve">adena </w:t>
-      </w:r>
-      <w:r>
-        <w:rPr>
-          <w:rFonts w:ascii="ZSym" w:hAnsi="ZSym"/>
-        </w:rPr>
-        <w:t>⁀</w:t>
-      </w:r>
-      <w:r>
-        <w:rPr>
-          <w:rFonts w:ascii="ZSym" w:hAnsi="ZSym"/>
-        </w:rPr>
-        <w:t xml:space="preserve"> ⟨</w:t>
-      </w:r>
-      <w:r>
-        <w:rPr>
-          <w:i/>
+        <w:rPr>
+          <w:i/>
+          <w:lang w:val="en-US"/>
+        </w:rPr>
+      </w:pPr>
+      <w:r>
+        <w:rPr>
+          <w:i/>
+          <w:lang w:val="en-US"/>
         </w:rPr>
         <w:t>nuevo</w:t>
       </w:r>
       <w:r>
+        <w:rPr>
+          <w:lang w:val="en-US"/>
+        </w:rPr>
         <w:t>?</w:t>
       </w:r>
       <w:r>
         <w:rPr>
-          <w:rFonts w:ascii="ZSym" w:hAnsi="ZSym"/>
-        </w:rPr>
-        <w:t>⟩</w:t>
+          <w:lang w:val="en-US"/>
+        </w:rPr>
+        <w:t>.</w:t>
+      </w:r>
+      <w:r>
+        <w:rPr>
+          <w:i/>
+          <w:lang w:val="en-US"/>
+        </w:rPr>
+        <w:t xml:space="preserve">fingerprint </w:t>
+      </w:r>
+      <w:r>
+        <w:rPr>
+          <w:lang w:val="en-US"/>
+        </w:rPr>
+        <w:t xml:space="preserve">= </w:t>
+      </w:r>
+      <w:r>
+        <w:rPr>
+          <w:i/>
+          <w:lang w:val="en-US"/>
+        </w:rPr>
+        <w:t>getFingerprint</w:t>
+      </w:r>
+      <w:r>
+        <w:rPr>
+          <w:lang w:val="en-US"/>
+        </w:rPr>
+        <w:t>(</w:t>
+      </w:r>
+      <w:r>
+        <w:rPr>
+          <w:i/>
+          <w:lang w:val="en-US"/>
+        </w:rPr>
+        <w:t>nuevo</w:t>
+      </w:r>
+      <w:r>
+        <w:rPr>
+          <w:lang w:val="en-US"/>
+        </w:rPr>
+        <w:t>?</w:t>
+      </w:r>
+      <w:r>
+        <w:rPr>
+          <w:lang w:val="en-US"/>
+        </w:rPr>
+        <w:t>)</w:t>
       </w:r>
     </w:p>
     <w:p>
@@ -4065,112 +4017,63 @@
           <w:tab w:val="left" w:pos="4240"/>
         </w:tabs>
         <w:ind w:left="720"/>
-        <w:rPr>
-          <w:i/>
-        </w:rPr>
-      </w:pPr>
-      <w:r>
-        <w:rPr>
-          <w:i/>
-        </w:rPr>
-        <w:t>m</w:t>
-      </w:r>
-      <w:r>
-        <w:t>!</w:t>
-      </w:r>
-      <w:r>
-        <w:t xml:space="preserve"> =</w:t>
-      </w:r>
-      <w:r>
-        <w:rPr>
-          <w:i/>
-        </w:rPr>
-        <w:t>O</w:t>
-      </w:r>
-      <w:r>
-        <w:rPr>
-          <w:i/>
-        </w:rPr>
-        <w:t>kay</w:t>
-      </w:r>
-    </w:p>
-    <w:p>
-      <w:pPr>
-        <w:pStyle w:val="ZSchBottom"/>
-        <w:ind w:left="720"/>
-      </w:pPr>
-    </w:p>
-    <w:p>
-      <w:pPr>
-        <w:pStyle w:val="ReferenceHead"/>
-        <w:rPr>
-          <w:lang w:val="es-CR"/>
-        </w:rPr>
-      </w:pPr>
-    </w:p>
-    <w:p>
-      <w:pPr>
-        <w:pStyle w:val="Heading2"/>
-        <w:rPr>
-          <w:lang w:val="es-CR"/>
-        </w:rPr>
-      </w:pPr>
-      <w:r>
-        <w:rPr>
-          <w:lang w:val="es-CR"/>
-        </w:rPr>
-        <w:t>Reemplazar cadena</w:t>
-      </w:r>
-    </w:p>
-    <w:p>
-      <w:pPr>
-        <w:rPr>
-          <w:lang w:val="es-CR"/>
-        </w:rPr>
-      </w:pPr>
-      <w:r>
-        <w:rPr>
-          <w:lang w:val="es-CR"/>
-        </w:rPr>
-        <w:t>Hay ocasiones en las que es necesario que el nodo escoja entre dos posibles cadenas de bloques debido a que dos nodos distintos han creado bloques con el mismo índice, en estos casos es necesario reemplazar la cadena completa por la cadena más larga de bloques disponible.</w:t>
-      </w:r>
-    </w:p>
-    <w:p>
-      <w:pPr>
-        <w:rPr>
-          <w:lang w:val="es-CR"/>
-        </w:rPr>
-      </w:pPr>
-    </w:p>
-    <w:p>
-      <w:pPr>
-        <w:pStyle w:val="ZSchTop"/>
-        <w:tabs>
-          <w:tab w:val="left" w:pos="720"/>
-          <w:tab w:val="left" w:pos="4320"/>
-        </w:tabs>
-        <w:ind w:left="604"/>
-        <w:rPr>
-          <w:u w:val="single"/>
-        </w:rPr>
-      </w:pPr>
-      <w:r>
-        <w:rPr>
-          <w:u w:val="single"/>
-        </w:rPr>
-        <w:tab/>
-      </w:r>
-      <w:r>
-        <w:rPr>
-          <w:i/>
-        </w:rPr>
-        <w:t>ReemplazarCadena</w:t>
-      </w:r>
-      <w:r>
-        <w:rPr>
-          <w:u w:val="single"/>
-        </w:rPr>
-        <w:tab/>
+      </w:pPr>
+      <w:r>
+        <w:rPr>
+          <w:i/>
+        </w:rPr>
+        <w:t>cadena</w:t>
+      </w:r>
+      <w:r>
+        <w:rPr>
+          <w:rFonts w:ascii="ZSym" w:hAnsi="ZSym"/>
+        </w:rPr>
+        <w:t xml:space="preserve">′ </w:t>
+      </w:r>
+      <w:r>
+        <w:t>=</w:t>
+      </w:r>
+      <w:r>
+        <w:t xml:space="preserve"> </w:t>
+      </w:r>
+      <w:r>
+        <w:rPr>
+          <w:i/>
+        </w:rPr>
+        <w:t>c</w:t>
+      </w:r>
+      <w:r>
+        <w:rPr>
+          <w:i/>
+        </w:rPr>
+        <w:t xml:space="preserve">adena </w:t>
+      </w:r>
+      <w:r>
+        <w:rPr>
+          <w:rFonts w:ascii="ZSym" w:hAnsi="ZSym"/>
+        </w:rPr>
+        <w:t>⁀</w:t>
+      </w:r>
+      <w:r>
+        <w:rPr>
+          <w:rFonts w:ascii="ZSym" w:hAnsi="ZSym"/>
+        </w:rPr>
+        <w:t xml:space="preserve"> ⟨</w:t>
+      </w:r>
+      <w:r>
+        <w:rPr>
+          <w:i/>
+        </w:rPr>
+        <w:t>nuevo</w:t>
+      </w:r>
+      <w:r>
+        <w:t>?</w:t>
+      </w:r>
+      <w:r>
+        <w:rPr>
+          <w:rFonts w:ascii="ZSym" w:hAnsi="ZSym"/>
+        </w:rPr>
+        <w:t>⟩</w:t>
       </w:r>
     </w:p>
     <w:p>
@@ -4201,21 +4104,106 @@
       </w:pPr>
       <w:r>
         <w:rPr>
-          <w:rFonts w:ascii="ZSym" w:hAnsi="ZSym"/>
-        </w:rPr>
-        <w:t>Δ</w:t>
-      </w:r>
-      <w:r>
-        <w:rPr>
-          <w:i/>
-        </w:rPr>
-        <w:t>N</w:t>
-      </w:r>
-      <w:r>
-        <w:rPr>
-          <w:i/>
-        </w:rPr>
-        <w:t>odo</w:t>
+          <w:i/>
+        </w:rPr>
+        <w:t>m</w:t>
+      </w:r>
+      <w:r>
+        <w:t>!</w:t>
+      </w:r>
+      <w:r>
+        <w:t xml:space="preserve"> =</w:t>
+      </w:r>
+      <w:r>
+        <w:rPr>
+          <w:i/>
+        </w:rPr>
+        <w:t>O</w:t>
+      </w:r>
+      <w:r>
+        <w:rPr>
+          <w:i/>
+        </w:rPr>
+        <w:t>kay</w:t>
+      </w:r>
+    </w:p>
+    <w:p>
+      <w:pPr>
+        <w:pStyle w:val="ZSchBottom"/>
+        <w:ind w:left="720"/>
+      </w:pPr>
+    </w:p>
+    <w:p>
+      <w:pPr>
+        <w:pStyle w:val="ReferenceHead"/>
+        <w:rPr>
+          <w:lang w:val="es-CR"/>
+        </w:rPr>
+      </w:pPr>
+    </w:p>
+    <w:p>
+      <w:pPr>
+        <w:pStyle w:val="Heading2"/>
+        <w:rPr>
+          <w:lang w:val="es-CR"/>
+        </w:rPr>
+      </w:pPr>
+      <w:r>
+        <w:rPr>
+          <w:lang w:val="es-CR"/>
+        </w:rPr>
+        <w:t>Reemplazar cadena</w:t>
+      </w:r>
+    </w:p>
+    <w:p>
+      <w:pPr>
+        <w:rPr>
+          <w:lang w:val="es-CR"/>
+        </w:rPr>
+      </w:pPr>
+      <w:r>
+        <w:rPr>
+          <w:lang w:val="es-CR"/>
+        </w:rPr>
+        <w:t>Hay ocasiones en las que es necesario que el nodo escoja entre dos posibles cadenas de bloques debido a que dos nodos distintos han creado bloques con el mismo índice, en estos casos es necesario reemplazar la cadena completa por la cadena más larga de bloques disponible.</w:t>
+      </w:r>
+    </w:p>
+    <w:p>
+      <w:pPr>
+        <w:rPr>
+          <w:lang w:val="es-CR"/>
+        </w:rPr>
+      </w:pPr>
+    </w:p>
+    <w:p>
+      <w:pPr>
+        <w:pStyle w:val="ZSchTop"/>
+        <w:tabs>
+          <w:tab w:val="left" w:pos="720"/>
+          <w:tab w:val="left" w:pos="4320"/>
+        </w:tabs>
+        <w:ind w:left="604"/>
+        <w:rPr>
+          <w:u w:val="single"/>
+        </w:rPr>
+      </w:pPr>
+      <w:r>
+        <w:rPr>
+          <w:u w:val="single"/>
+        </w:rPr>
+        <w:tab/>
+      </w:r>
+      <w:r>
+        <w:rPr>
+          <w:i/>
+        </w:rPr>
+        <w:t>ReemplazarCadena</w:t>
+      </w:r>
+      <w:r>
+        <w:rPr>
+          <w:u w:val="single"/>
+        </w:rPr>
+        <w:tab/>
       </w:r>
     </w:p>
     <w:p>
@@ -4241,36 +4229,26 @@
         </w:tabs>
         <w:ind w:left="720"/>
         <w:rPr>
-          <w:rFonts w:ascii="Cambria" w:hAnsi="Cambria"/>
-          <w:i/>
-        </w:rPr>
-      </w:pPr>
-      <w:r>
-        <w:rPr>
-          <w:i/>
-        </w:rPr>
-        <w:t>nuevaCadena?</w:t>
-      </w:r>
-      <w:r>
-        <w:t>:</w:t>
-      </w:r>
-      <w:r>
-        <w:t xml:space="preserve"> seq</w:t>
-      </w:r>
-      <w:r>
-        <w:rPr>
-          <w:i/>
-        </w:rPr>
-        <w:t xml:space="preserve"> Bloque</w:t>
-      </w:r>
-    </w:p>
-    <w:p>
-      <w:pPr>
-        <w:pStyle w:val="ZMid"/>
-        <w:ind w:left="720" w:right="2520"/>
-      </w:pPr>
-      <w:r>
-        <w:t>/</w:t>
+          <w:i/>
+        </w:rPr>
+      </w:pPr>
+      <w:r>
+        <w:rPr>
+          <w:rFonts w:ascii="ZSym" w:hAnsi="ZSym"/>
+        </w:rPr>
+        <w:t>Δ</w:t>
+      </w:r>
+      <w:r>
+        <w:rPr>
+          <w:i/>
+        </w:rPr>
+        <w:t>N</w:t>
+      </w:r>
+      <w:r>
+        <w:rPr>
+          <w:i/>
+        </w:rPr>
+        <w:t>odo</w:t>
       </w:r>
     </w:p>
     <w:p>
@@ -4296,47 +4274,36 @@
         </w:tabs>
         <w:ind w:left="720"/>
         <w:rPr>
-          <w:i/>
-        </w:rPr>
-      </w:pPr>
-      <w:r>
-        <w:t>#</w:t>
-      </w:r>
-      <w:r>
-        <w:rPr>
-          <w:i/>
-        </w:rPr>
-        <w:t>nuevaCadena</w:t>
-      </w:r>
-      <w:r>
-        <w:t>?</w:t>
-      </w:r>
-      <w:r>
-        <w:rPr>
-          <w:i/>
-        </w:rPr>
-        <w:t xml:space="preserve"> </w:t>
-      </w:r>
-      <w:r>
-        <w:t>&gt;</w:t>
-      </w:r>
-      <w:r>
-        <w:t xml:space="preserve"> </w:t>
-      </w:r>
-      <w:r>
-        <w:t>#</w:t>
-      </w:r>
-      <w:r>
-        <w:rPr>
-          <w:i/>
-        </w:rPr>
-        <w:t>c</w:t>
-      </w:r>
-      <w:r>
-        <w:rPr>
-          <w:i/>
-        </w:rPr>
-        <w:t>adena</w:t>
+          <w:rFonts w:ascii="Cambria" w:hAnsi="Cambria"/>
+          <w:i/>
+        </w:rPr>
+      </w:pPr>
+      <w:r>
+        <w:rPr>
+          <w:i/>
+        </w:rPr>
+        <w:t>nuevaCadena?</w:t>
+      </w:r>
+      <w:r>
+        <w:t>:</w:t>
+      </w:r>
+      <w:r>
+        <w:t xml:space="preserve"> seq</w:t>
+      </w:r>
+      <w:r>
+        <w:rPr>
+          <w:i/>
+        </w:rPr>
+        <w:t xml:space="preserve"> Bloque</w:t>
+      </w:r>
+    </w:p>
+    <w:p>
+      <w:pPr>
+        <w:pStyle w:val="ZMid"/>
+        <w:ind w:left="720" w:right="2520"/>
+      </w:pPr>
+      <w:r>
+        <w:t>/</w:t>
       </w:r>
     </w:p>
     <w:p>
@@ -4366,6 +4333,72 @@
         </w:rPr>
       </w:pPr>
       <w:r>
+        <w:t>#</w:t>
+      </w:r>
+      <w:r>
+        <w:rPr>
+          <w:i/>
+        </w:rPr>
+        <w:t>nuevaCadena</w:t>
+      </w:r>
+      <w:r>
+        <w:t>?</w:t>
+      </w:r>
+      <w:r>
+        <w:rPr>
+          <w:i/>
+        </w:rPr>
+        <w:t xml:space="preserve"> </w:t>
+      </w:r>
+      <w:r>
+        <w:t>&gt;</w:t>
+      </w:r>
+      <w:r>
+        <w:t xml:space="preserve"> </w:t>
+      </w:r>
+      <w:r>
+        <w:t>#</w:t>
+      </w:r>
+      <w:r>
+        <w:rPr>
+          <w:i/>
+        </w:rPr>
+        <w:t>c</w:t>
+      </w:r>
+      <w:r>
+        <w:rPr>
+          <w:i/>
+        </w:rPr>
+        <w:t>adena</w:t>
+      </w:r>
+    </w:p>
+    <w:p>
+      <w:pPr>
+        <w:pStyle w:val="ZBoxBody"/>
+        <w:tabs>
+          <w:tab w:val="left" w:pos="940"/>
+          <w:tab w:val="left" w:pos="1160"/>
+          <w:tab w:val="left" w:pos="1380"/>
+          <w:tab w:val="left" w:pos="1600"/>
+          <w:tab w:val="left" w:pos="1820"/>
+          <w:tab w:val="left" w:pos="2040"/>
+          <w:tab w:val="left" w:pos="2260"/>
+          <w:tab w:val="left" w:pos="2480"/>
+          <w:tab w:val="left" w:pos="2700"/>
+          <w:tab w:val="left" w:pos="2920"/>
+          <w:tab w:val="left" w:pos="3140"/>
+          <w:tab w:val="left" w:pos="3360"/>
+          <w:tab w:val="left" w:pos="3580"/>
+          <w:tab w:val="left" w:pos="3800"/>
+          <w:tab w:val="left" w:pos="4020"/>
+          <w:tab w:val="left" w:pos="4240"/>
+        </w:tabs>
+        <w:ind w:left="720"/>
+        <w:rPr>
+          <w:i/>
+        </w:rPr>
+      </w:pPr>
+      <w:r>
         <w:rPr>
           <w:i/>
         </w:rPr>
@@ -4409,6 +4442,823 @@
       <w:pPr>
         <w:pStyle w:val="ZSchBottom"/>
         <w:ind w:left="720"/>
+      </w:pPr>
+    </w:p>
+    <w:p>
+      <w:pPr>
+        <w:rPr>
+          <w:lang w:val="es-CR"/>
+        </w:rPr>
+      </w:pPr>
+    </w:p>
+    <w:p>
+      <w:pPr>
+        <w:pStyle w:val="Heading2"/>
+        <w:rPr>
+          <w:lang w:val="es-CR"/>
+        </w:rPr>
+      </w:pPr>
+      <w:r>
+        <w:rPr>
+          <w:lang w:val="es-CR"/>
+        </w:rPr>
+        <w:t>Listar Bloques</w:t>
+      </w:r>
+    </w:p>
+    <w:p>
+      <w:pPr>
+        <w:rPr>
+          <w:lang w:val="es-CR"/>
+        </w:rPr>
+      </w:pPr>
+      <w:r>
+        <w:rPr>
+          <w:lang w:val="es-CR"/>
+        </w:rPr>
+        <w:t>Es común que el usuario de un nodo quiera consultar la lista completa de bloques almacenados en el sistema, para lo que se debe incluir la operación</w:t>
+      </w:r>
+      <w:r>
+        <w:rPr>
+          <w:lang w:val="es-CR"/>
+        </w:rPr>
+        <w:t xml:space="preserve"> </w:t>
+      </w:r>
+      <w:proofErr w:type="spellStart"/>
+      <w:r>
+        <w:rPr>
+          <w:i/>
+          <w:lang w:val="es-CR"/>
+        </w:rPr>
+        <w:t>ListBlocks</w:t>
+      </w:r>
+      <w:proofErr w:type="spellEnd"/>
+      <w:r>
+        <w:rPr>
+          <w:i/>
+          <w:lang w:val="es-CR"/>
+        </w:rPr>
+        <w:t>.</w:t>
+      </w:r>
+    </w:p>
+    <w:p>
+      <w:pPr>
+        <w:rPr>
+          <w:lang w:val="es-CR"/>
+        </w:rPr>
+      </w:pPr>
+    </w:p>
+    <w:p>
+      <w:pPr>
+        <w:pStyle w:val="ZParTop"/>
+        <w:rPr>
+          <w:sz w:val="22"/>
+          <w:szCs w:val="22"/>
+        </w:rPr>
+      </w:pPr>
+    </w:p>
+    <w:p>
+      <w:pPr>
+        <w:pStyle w:val="ZParBody"/>
+        <w:tabs>
+          <w:tab w:val="left" w:pos="940"/>
+          <w:tab w:val="left" w:pos="1160"/>
+          <w:tab w:val="left" w:pos="1380"/>
+          <w:tab w:val="left" w:pos="1600"/>
+          <w:tab w:val="left" w:pos="1820"/>
+          <w:tab w:val="left" w:pos="2040"/>
+          <w:tab w:val="left" w:pos="2260"/>
+          <w:tab w:val="left" w:pos="2480"/>
+          <w:tab w:val="left" w:pos="2700"/>
+          <w:tab w:val="left" w:pos="2920"/>
+          <w:tab w:val="left" w:pos="3140"/>
+          <w:tab w:val="left" w:pos="3360"/>
+          <w:tab w:val="left" w:pos="3580"/>
+          <w:tab w:val="left" w:pos="3800"/>
+          <w:tab w:val="left" w:pos="4020"/>
+          <w:tab w:val="left" w:pos="4240"/>
+          <w:tab w:val="left" w:pos="4460"/>
+          <w:tab w:val="left" w:pos="4680"/>
+          <w:tab w:val="left" w:pos="4900"/>
+          <w:tab w:val="left" w:pos="5120"/>
+          <w:tab w:val="left" w:pos="5340"/>
+          <w:tab w:val="left" w:pos="5560"/>
+          <w:tab w:val="left" w:pos="5780"/>
+          <w:tab w:val="left" w:pos="6000"/>
+          <w:tab w:val="left" w:pos="6220"/>
+          <w:tab w:val="left" w:pos="6440"/>
+          <w:tab w:val="left" w:pos="6660"/>
+          <w:tab w:val="left" w:pos="6880"/>
+          <w:tab w:val="left" w:pos="7100"/>
+          <w:tab w:val="left" w:pos="7320"/>
+          <w:tab w:val="left" w:pos="7540"/>
+          <w:tab w:val="left" w:pos="7760"/>
+          <w:tab w:val="left" w:pos="7980"/>
+          <w:tab w:val="left" w:pos="8200"/>
+        </w:tabs>
+        <w:ind w:left="720"/>
+        <w:rPr>
+          <w:i/>
+          <w:szCs w:val="22"/>
+        </w:rPr>
+      </w:pPr>
+      <w:r>
+        <w:rPr>
+          <w:i/>
+          <w:szCs w:val="22"/>
+        </w:rPr>
+        <w:t>listarBloques</w:t>
+      </w:r>
+    </w:p>
+    <w:p>
+      <w:pPr>
+        <w:pStyle w:val="ZParBody"/>
+        <w:tabs>
+          <w:tab w:val="left" w:pos="940"/>
+          <w:tab w:val="left" w:pos="1160"/>
+          <w:tab w:val="left" w:pos="1380"/>
+          <w:tab w:val="left" w:pos="1600"/>
+          <w:tab w:val="left" w:pos="1820"/>
+          <w:tab w:val="left" w:pos="2040"/>
+          <w:tab w:val="left" w:pos="2260"/>
+          <w:tab w:val="left" w:pos="2480"/>
+          <w:tab w:val="left" w:pos="2700"/>
+          <w:tab w:val="left" w:pos="2920"/>
+          <w:tab w:val="left" w:pos="3140"/>
+          <w:tab w:val="left" w:pos="3360"/>
+          <w:tab w:val="left" w:pos="3580"/>
+          <w:tab w:val="left" w:pos="3800"/>
+          <w:tab w:val="left" w:pos="4020"/>
+          <w:tab w:val="left" w:pos="4240"/>
+          <w:tab w:val="left" w:pos="4460"/>
+          <w:tab w:val="left" w:pos="4680"/>
+          <w:tab w:val="left" w:pos="4900"/>
+          <w:tab w:val="left" w:pos="5120"/>
+          <w:tab w:val="left" w:pos="5340"/>
+          <w:tab w:val="left" w:pos="5560"/>
+          <w:tab w:val="left" w:pos="5780"/>
+          <w:tab w:val="left" w:pos="6000"/>
+          <w:tab w:val="left" w:pos="6220"/>
+          <w:tab w:val="left" w:pos="6440"/>
+          <w:tab w:val="left" w:pos="6660"/>
+          <w:tab w:val="left" w:pos="6880"/>
+          <w:tab w:val="left" w:pos="7100"/>
+          <w:tab w:val="left" w:pos="7320"/>
+          <w:tab w:val="left" w:pos="7540"/>
+          <w:tab w:val="left" w:pos="7760"/>
+          <w:tab w:val="left" w:pos="7980"/>
+          <w:tab w:val="left" w:pos="8200"/>
+        </w:tabs>
+        <w:ind w:left="720"/>
+        <w:rPr>
+          <w:szCs w:val="22"/>
+        </w:rPr>
+      </w:pPr>
+      <w:r>
+        <w:rPr>
+          <w:i/>
+          <w:szCs w:val="22"/>
+        </w:rPr>
+        <w:t xml:space="preserve"> </w:t>
+      </w:r>
+      <w:r>
+        <w:rPr>
+          <w:szCs w:val="22"/>
+        </w:rPr>
+        <w:t xml:space="preserve">== ( </w:t>
+      </w:r>
+      <w:r>
+        <w:rPr>
+          <w:rFonts w:ascii="ZSym" w:hAnsi="ZSym"/>
+          <w:i/>
+          <w:szCs w:val="22"/>
+          <w:lang w:val="en-GB"/>
+        </w:rPr>
+        <w:t>λ</w:t>
+      </w:r>
+      <w:r>
+        <w:rPr>
+          <w:szCs w:val="22"/>
+        </w:rPr>
+        <w:t xml:space="preserve"> </w:t>
+      </w:r>
+      <w:r>
+        <w:rPr>
+          <w:i/>
+          <w:szCs w:val="22"/>
+        </w:rPr>
+        <w:t>Nodo</w:t>
+      </w:r>
+      <w:r>
+        <w:rPr>
+          <w:szCs w:val="22"/>
+        </w:rPr>
+        <w:t>;</w:t>
+      </w:r>
+    </w:p>
+    <w:p>
+      <w:pPr>
+        <w:pStyle w:val="ZParBody"/>
+        <w:tabs>
+          <w:tab w:val="left" w:pos="940"/>
+          <w:tab w:val="left" w:pos="1160"/>
+          <w:tab w:val="left" w:pos="1380"/>
+          <w:tab w:val="left" w:pos="1600"/>
+          <w:tab w:val="left" w:pos="1820"/>
+          <w:tab w:val="left" w:pos="2040"/>
+          <w:tab w:val="left" w:pos="2260"/>
+          <w:tab w:val="left" w:pos="2480"/>
+          <w:tab w:val="left" w:pos="2700"/>
+          <w:tab w:val="left" w:pos="2920"/>
+          <w:tab w:val="left" w:pos="3140"/>
+          <w:tab w:val="left" w:pos="3360"/>
+          <w:tab w:val="left" w:pos="3580"/>
+          <w:tab w:val="left" w:pos="3800"/>
+          <w:tab w:val="left" w:pos="4020"/>
+          <w:tab w:val="left" w:pos="4240"/>
+          <w:tab w:val="left" w:pos="4460"/>
+          <w:tab w:val="left" w:pos="4680"/>
+          <w:tab w:val="left" w:pos="4900"/>
+          <w:tab w:val="left" w:pos="5120"/>
+          <w:tab w:val="left" w:pos="5340"/>
+          <w:tab w:val="left" w:pos="5560"/>
+          <w:tab w:val="left" w:pos="5780"/>
+          <w:tab w:val="left" w:pos="6000"/>
+          <w:tab w:val="left" w:pos="6220"/>
+          <w:tab w:val="left" w:pos="6440"/>
+          <w:tab w:val="left" w:pos="6660"/>
+          <w:tab w:val="left" w:pos="6880"/>
+          <w:tab w:val="left" w:pos="7100"/>
+          <w:tab w:val="left" w:pos="7320"/>
+          <w:tab w:val="left" w:pos="7540"/>
+          <w:tab w:val="left" w:pos="7760"/>
+          <w:tab w:val="left" w:pos="7980"/>
+          <w:tab w:val="left" w:pos="8200"/>
+        </w:tabs>
+        <w:ind w:left="720"/>
+        <w:rPr>
+          <w:szCs w:val="22"/>
+        </w:rPr>
+      </w:pPr>
+      <w:r>
+        <w:rPr>
+          <w:szCs w:val="22"/>
+        </w:rPr>
+        <w:t xml:space="preserve">  </w:t>
+      </w:r>
+      <w:r>
+        <w:rPr>
+          <w:i/>
+          <w:szCs w:val="22"/>
+        </w:rPr>
+        <w:t>b</w:t>
+      </w:r>
+      <w:r>
+        <w:rPr>
+          <w:szCs w:val="22"/>
+        </w:rPr>
+        <w:t>:</w:t>
+      </w:r>
+      <w:r>
+        <w:rPr>
+          <w:i/>
+          <w:szCs w:val="22"/>
+        </w:rPr>
+        <w:t xml:space="preserve"> seq Bloque </w:t>
+      </w:r>
+      <w:r>
+        <w:rPr>
+          <w:rFonts w:ascii="ZSym" w:hAnsi="ZSym"/>
+          <w:szCs w:val="22"/>
+        </w:rPr>
+        <w:t>⦁</w:t>
+      </w:r>
+      <w:r>
+        <w:rPr>
+          <w:i/>
+          <w:szCs w:val="22"/>
+        </w:rPr>
+        <w:t xml:space="preserve"> cadena</w:t>
+      </w:r>
+      <w:r>
+        <w:rPr>
+          <w:szCs w:val="22"/>
+        </w:rPr>
+        <w:t>)</w:t>
+      </w:r>
+    </w:p>
+    <w:p>
+      <w:pPr>
+        <w:pStyle w:val="ZParBottom"/>
+        <w:ind w:left="720"/>
+      </w:pPr>
+    </w:p>
+    <w:p>
+      <w:pPr>
+        <w:rPr>
+          <w:lang w:val="es-CR"/>
+        </w:rPr>
+      </w:pPr>
+    </w:p>
+    <w:p>
+      <w:pPr>
+        <w:pStyle w:val="Heading2"/>
+        <w:rPr>
+          <w:lang w:val="es-CR"/>
+        </w:rPr>
+      </w:pPr>
+      <w:r>
+        <w:rPr>
+          <w:lang w:val="es-CR"/>
+        </w:rPr>
+        <w:t>Iniciar Sistema</w:t>
+      </w:r>
+    </w:p>
+    <w:p>
+      <w:pPr>
+        <w:rPr>
+          <w:lang w:val="es-CR"/>
+        </w:rPr>
+      </w:pPr>
+      <w:r>
+        <w:rPr>
+          <w:lang w:val="es-CR"/>
+        </w:rPr>
+        <w:t>Al arrancar el sistema iniciamos creando un nuevo nodo con un bloque génesis. Dicho bloque contiene un estado inicial y</w:t>
+      </w:r>
+      <w:r>
+        <w:rPr>
+          <w:lang w:val="es-CR"/>
+        </w:rPr>
+        <w:t xml:space="preserve"> solamente sirve como marcador del inicio de la cadena.</w:t>
+      </w:r>
+    </w:p>
+    <w:p>
+      <w:pPr>
+        <w:rPr>
+          <w:lang w:val="es-CR"/>
+        </w:rPr>
+      </w:pPr>
+    </w:p>
+    <w:p>
+      <w:pPr>
+        <w:pStyle w:val="ZAxTop"/>
+      </w:pPr>
+    </w:p>
+    <w:p>
+      <w:pPr>
+        <w:pStyle w:val="ZBoxBody"/>
+        <w:tabs>
+          <w:tab w:val="left" w:pos="940"/>
+          <w:tab w:val="left" w:pos="1160"/>
+          <w:tab w:val="left" w:pos="1380"/>
+          <w:tab w:val="left" w:pos="1600"/>
+          <w:tab w:val="left" w:pos="1820"/>
+          <w:tab w:val="left" w:pos="2040"/>
+          <w:tab w:val="left" w:pos="2260"/>
+          <w:tab w:val="left" w:pos="2480"/>
+          <w:tab w:val="left" w:pos="2700"/>
+          <w:tab w:val="left" w:pos="2920"/>
+          <w:tab w:val="left" w:pos="3140"/>
+          <w:tab w:val="left" w:pos="3360"/>
+          <w:tab w:val="left" w:pos="3580"/>
+          <w:tab w:val="left" w:pos="3800"/>
+          <w:tab w:val="left" w:pos="4020"/>
+          <w:tab w:val="left" w:pos="4240"/>
+        </w:tabs>
+        <w:ind w:left="720"/>
+        <w:rPr>
+          <w:i/>
+        </w:rPr>
+      </w:pPr>
+      <w:r>
+        <w:rPr>
+          <w:i/>
+        </w:rPr>
+        <w:t>g</w:t>
+      </w:r>
+      <w:r>
+        <w:rPr>
+          <w:i/>
+        </w:rPr>
+        <w:t>etIP</w:t>
+      </w:r>
+      <w:r>
+        <w:t>:</w:t>
+      </w:r>
+      <w:r>
+        <w:t xml:space="preserve"> </w:t>
+      </w:r>
+      <w:r>
+        <w:rPr>
+          <w:rFonts w:ascii="ZSym" w:hAnsi="ZSym"/>
+        </w:rPr>
+        <w:t>ℙ</w:t>
+      </w:r>
+      <w:r>
+        <w:t xml:space="preserve"> </w:t>
+      </w:r>
+      <w:r>
+        <w:rPr>
+          <w:i/>
+        </w:rPr>
+        <w:t>N</w:t>
+      </w:r>
+      <w:r>
+        <w:rPr>
+          <w:i/>
+        </w:rPr>
+        <w:t>odo</w:t>
+      </w:r>
+      <w:r>
+        <w:rPr>
+          <w:rFonts w:ascii="ZSym" w:hAnsi="ZSym"/>
+        </w:rPr>
+        <w:t>→</w:t>
+      </w:r>
+      <w:r>
+        <w:rPr>
+          <w:i/>
+        </w:rPr>
+        <w:t>IPADDRESS</w:t>
+      </w:r>
+    </w:p>
+    <w:p>
+      <w:pPr>
+        <w:pStyle w:val="ZAxBottom"/>
+        <w:ind w:left="720"/>
+      </w:pPr>
+    </w:p>
+    <w:p>
+      <w:pPr>
+        <w:rPr>
+          <w:lang w:val="es-CR"/>
+        </w:rPr>
+      </w:pPr>
+    </w:p>
+    <w:p>
+      <w:pPr>
+        <w:rPr>
+          <w:lang w:val="es-CR"/>
+        </w:rPr>
+      </w:pPr>
+    </w:p>
+    <w:p>
+      <w:pPr>
+        <w:rPr>
+          <w:lang w:val="es-CR"/>
+        </w:rPr>
+      </w:pPr>
+    </w:p>
+    <w:p>
+      <w:pPr>
+        <w:rPr>
+          <w:lang w:val="es-CR"/>
+        </w:rPr>
+      </w:pPr>
+    </w:p>
+    <w:p>
+      <w:pPr>
+        <w:rPr>
+          <w:lang w:val="es-CR"/>
+        </w:rPr>
+      </w:pPr>
+    </w:p>
+    <w:p>
+      <w:pPr>
+        <w:pStyle w:val="ZSchTop"/>
+        <w:tabs>
+          <w:tab w:val="left" w:pos="720"/>
+          <w:tab w:val="left" w:pos="4320"/>
+        </w:tabs>
+        <w:ind w:left="604"/>
+        <w:rPr>
+          <w:u w:val="single"/>
+        </w:rPr>
+      </w:pPr>
+      <w:r>
+        <w:rPr>
+          <w:u w:val="single"/>
+        </w:rPr>
+        <w:tab/>
+      </w:r>
+      <w:r>
+        <w:rPr>
+          <w:i/>
+        </w:rPr>
+        <w:t>InitBlockchain</w:t>
+      </w:r>
+      <w:r>
+        <w:rPr>
+          <w:u w:val="single"/>
+        </w:rPr>
+        <w:tab/>
+      </w:r>
+    </w:p>
+    <w:p>
+      <w:pPr>
+        <w:pStyle w:val="ZBoxBody"/>
+        <w:tabs>
+          <w:tab w:val="left" w:pos="940"/>
+          <w:tab w:val="left" w:pos="1160"/>
+          <w:tab w:val="left" w:pos="1380"/>
+          <w:tab w:val="left" w:pos="1600"/>
+          <w:tab w:val="left" w:pos="1820"/>
+          <w:tab w:val="left" w:pos="2040"/>
+          <w:tab w:val="left" w:pos="2260"/>
+          <w:tab w:val="left" w:pos="2480"/>
+          <w:tab w:val="left" w:pos="2700"/>
+          <w:tab w:val="left" w:pos="2920"/>
+          <w:tab w:val="left" w:pos="3140"/>
+          <w:tab w:val="left" w:pos="3360"/>
+          <w:tab w:val="left" w:pos="3580"/>
+          <w:tab w:val="left" w:pos="3800"/>
+          <w:tab w:val="left" w:pos="4020"/>
+          <w:tab w:val="left" w:pos="4240"/>
+        </w:tabs>
+        <w:ind w:left="720"/>
+        <w:rPr>
+          <w:rFonts w:ascii="Cambria" w:hAnsi="Cambria"/>
+        </w:rPr>
+      </w:pPr>
+      <w:r>
+        <w:rPr>
+          <w:rFonts w:ascii="ZSym" w:hAnsi="ZSym"/>
+        </w:rPr>
+        <w:t>Δ</w:t>
+      </w:r>
+      <w:r>
+        <w:rPr>
+          <w:i/>
+        </w:rPr>
+        <w:t>Nodo</w:t>
+      </w:r>
+    </w:p>
+    <w:p>
+      <w:pPr>
+        <w:pStyle w:val="ZMid"/>
+        <w:ind w:left="720" w:right="2520"/>
+      </w:pPr>
+    </w:p>
+    <w:p>
+      <w:pPr>
+        <w:pStyle w:val="ZBoxBody"/>
+        <w:tabs>
+          <w:tab w:val="left" w:pos="940"/>
+          <w:tab w:val="left" w:pos="1160"/>
+          <w:tab w:val="left" w:pos="1380"/>
+          <w:tab w:val="left" w:pos="1600"/>
+          <w:tab w:val="left" w:pos="1820"/>
+          <w:tab w:val="left" w:pos="2040"/>
+          <w:tab w:val="left" w:pos="2260"/>
+          <w:tab w:val="left" w:pos="2480"/>
+          <w:tab w:val="left" w:pos="2700"/>
+          <w:tab w:val="left" w:pos="2920"/>
+          <w:tab w:val="left" w:pos="3140"/>
+          <w:tab w:val="left" w:pos="3360"/>
+          <w:tab w:val="left" w:pos="3580"/>
+          <w:tab w:val="left" w:pos="3800"/>
+          <w:tab w:val="left" w:pos="4020"/>
+          <w:tab w:val="left" w:pos="4240"/>
+        </w:tabs>
+        <w:ind w:left="720"/>
+        <w:rPr>
+          <w:i/>
+        </w:rPr>
+      </w:pPr>
+      <w:r>
+        <w:rPr>
+          <w:i/>
+        </w:rPr>
+        <w:t>IP</w:t>
+      </w:r>
+      <w:r>
+        <w:rPr>
+          <w:rFonts w:ascii="ZSym" w:hAnsi="ZSym"/>
+        </w:rPr>
+        <w:t>′</w:t>
+      </w:r>
+      <w:r>
+        <w:rPr>
+          <w:i/>
+        </w:rPr>
+        <w:t xml:space="preserve"> </w:t>
+      </w:r>
+      <w:r>
+        <w:t xml:space="preserve">= </w:t>
+      </w:r>
+      <w:r>
+        <w:rPr>
+          <w:i/>
+        </w:rPr>
+        <w:t>getIP</w:t>
+      </w:r>
+      <w:r>
+        <w:t>(</w:t>
+      </w:r>
+      <w:r>
+        <w:rPr>
+          <w:i/>
+        </w:rPr>
+        <w:t>Nodo</w:t>
+      </w:r>
+      <w:r>
+        <w:t>)</w:t>
+      </w:r>
+    </w:p>
+    <w:p>
+      <w:pPr>
+        <w:pStyle w:val="ZBoxBody"/>
+        <w:tabs>
+          <w:tab w:val="left" w:pos="940"/>
+          <w:tab w:val="left" w:pos="1160"/>
+          <w:tab w:val="left" w:pos="1380"/>
+          <w:tab w:val="left" w:pos="1600"/>
+          <w:tab w:val="left" w:pos="1820"/>
+          <w:tab w:val="left" w:pos="2040"/>
+          <w:tab w:val="left" w:pos="2260"/>
+          <w:tab w:val="left" w:pos="2480"/>
+          <w:tab w:val="left" w:pos="2700"/>
+          <w:tab w:val="left" w:pos="2920"/>
+          <w:tab w:val="left" w:pos="3140"/>
+          <w:tab w:val="left" w:pos="3360"/>
+          <w:tab w:val="left" w:pos="3580"/>
+          <w:tab w:val="left" w:pos="3800"/>
+          <w:tab w:val="left" w:pos="4020"/>
+          <w:tab w:val="left" w:pos="4240"/>
+        </w:tabs>
+        <w:ind w:left="720"/>
+        <w:rPr>
+          <w:i/>
+        </w:rPr>
+      </w:pPr>
+      <w:r>
+        <w:rPr>
+          <w:i/>
+        </w:rPr>
+        <w:t>E</w:t>
+      </w:r>
+      <w:r>
+        <w:rPr>
+          <w:i/>
+        </w:rPr>
+        <w:t>stado</w:t>
+      </w:r>
+      <w:r>
+        <w:rPr>
+          <w:rFonts w:ascii="ZSym" w:hAnsi="ZSym"/>
+        </w:rPr>
+        <w:t>′</w:t>
+      </w:r>
+      <w:r>
+        <w:rPr>
+          <w:i/>
+        </w:rPr>
+        <w:t xml:space="preserve"> </w:t>
+      </w:r>
+      <w:r>
+        <w:t>=</w:t>
+      </w:r>
+      <w:r>
+        <w:t xml:space="preserve"> </w:t>
+      </w:r>
+      <w:r>
+        <w:rPr>
+          <w:i/>
+        </w:rPr>
+        <w:t>A</w:t>
+      </w:r>
+      <w:r>
+        <w:rPr>
+          <w:i/>
+        </w:rPr>
+        <w:t>ctivo</w:t>
+      </w:r>
+    </w:p>
+    <w:p>
+      <w:pPr>
+        <w:pStyle w:val="ZBoxBody"/>
+        <w:tabs>
+          <w:tab w:val="left" w:pos="940"/>
+          <w:tab w:val="left" w:pos="1160"/>
+          <w:tab w:val="left" w:pos="1380"/>
+          <w:tab w:val="left" w:pos="1600"/>
+          <w:tab w:val="left" w:pos="1820"/>
+          <w:tab w:val="left" w:pos="2040"/>
+          <w:tab w:val="left" w:pos="2260"/>
+          <w:tab w:val="left" w:pos="2480"/>
+          <w:tab w:val="left" w:pos="2700"/>
+          <w:tab w:val="left" w:pos="2920"/>
+          <w:tab w:val="left" w:pos="3140"/>
+          <w:tab w:val="left" w:pos="3360"/>
+          <w:tab w:val="left" w:pos="3580"/>
+          <w:tab w:val="left" w:pos="3800"/>
+          <w:tab w:val="left" w:pos="4020"/>
+          <w:tab w:val="left" w:pos="4240"/>
+        </w:tabs>
+        <w:ind w:left="720"/>
+        <w:rPr>
+          <w:rFonts w:ascii="ZSym" w:hAnsi="ZSym"/>
+        </w:rPr>
+      </w:pPr>
+      <w:r>
+        <w:rPr>
+          <w:i/>
+        </w:rPr>
+        <w:t>cadena</w:t>
+      </w:r>
+      <w:r>
+        <w:rPr>
+          <w:rFonts w:ascii="ZSym" w:hAnsi="ZSym"/>
+        </w:rPr>
+        <w:t>′</w:t>
+      </w:r>
+      <w:r>
+        <w:rPr>
+          <w:i/>
+        </w:rPr>
+        <w:t xml:space="preserve"> </w:t>
+      </w:r>
+      <w:r>
+        <w:t>=</w:t>
+      </w:r>
+      <w:r>
+        <w:t xml:space="preserve"> </w:t>
+      </w:r>
+      <w:r>
+        <w:rPr>
+          <w:rFonts w:ascii="ZSym" w:hAnsi="ZSym"/>
+        </w:rPr>
+        <w:t>⟨⟩</w:t>
+      </w:r>
+    </w:p>
+    <w:p>
+      <w:pPr>
+        <w:pStyle w:val="ZBoxBody"/>
+        <w:tabs>
+          <w:tab w:val="left" w:pos="940"/>
+          <w:tab w:val="left" w:pos="1160"/>
+          <w:tab w:val="left" w:pos="1380"/>
+          <w:tab w:val="left" w:pos="1600"/>
+          <w:tab w:val="left" w:pos="1820"/>
+          <w:tab w:val="left" w:pos="2040"/>
+          <w:tab w:val="left" w:pos="2260"/>
+          <w:tab w:val="left" w:pos="2480"/>
+          <w:tab w:val="left" w:pos="2700"/>
+          <w:tab w:val="left" w:pos="2920"/>
+          <w:tab w:val="left" w:pos="3140"/>
+          <w:tab w:val="left" w:pos="3360"/>
+          <w:tab w:val="left" w:pos="3580"/>
+          <w:tab w:val="left" w:pos="3800"/>
+          <w:tab w:val="left" w:pos="4020"/>
+          <w:tab w:val="left" w:pos="4240"/>
+        </w:tabs>
+        <w:ind w:left="720"/>
+        <w:rPr>
+          <w:i/>
+        </w:rPr>
+      </w:pPr>
+      <w:r>
+        <w:rPr>
+          <w:i/>
+        </w:rPr>
+        <w:t>peers</w:t>
+      </w:r>
+      <w:r>
+        <w:rPr>
+          <w:rFonts w:ascii="ZSym" w:hAnsi="ZSym"/>
+        </w:rPr>
+        <w:t>′</w:t>
+      </w:r>
+      <w:r>
+        <w:rPr>
+          <w:i/>
+        </w:rPr>
+        <w:t xml:space="preserve"> </w:t>
+      </w:r>
+      <w:r>
+        <w:t>=</w:t>
+      </w:r>
+      <w:r>
+        <w:t xml:space="preserve"> </w:t>
+      </w:r>
+      <w:r>
+        <w:rPr>
+          <w:rFonts w:ascii="ZSym" w:hAnsi="ZSym"/>
+        </w:rPr>
+        <w:t>∅</w:t>
+      </w:r>
+    </w:p>
+    <w:p>
+      <w:pPr>
+        <w:pStyle w:val="ZSchBottom"/>
+        <w:ind w:left="720"/>
+      </w:pPr>
+    </w:p>
+    <w:p>
+      <w:pPr>
+        <w:rPr>
+          <w:lang w:val="es-CR"/>
+        </w:rPr>
       </w:pPr>
     </w:p>
     <w:p>
@@ -4791,7 +5641,7 @@
 
 <file path=word/comments.xml><?xml version="1.0" encoding="utf-8"?>
 <w:comments xmlns:wpc="http://schemas.microsoft.com/office/word/2010/wordprocessingCanvas" xmlns:cx="http://schemas.microsoft.com/office/drawing/2014/chartex" xmlns:cx1="http://schemas.microsoft.com/office/drawing/2015/9/8/chartex" xmlns:cx2="http://schemas.microsoft.com/office/drawing/2015/10/21/chartex" xmlns:cx3="http://schemas.microsoft.com/office/drawing/2016/5/9/chartex" xmlns:cx4="http://schemas.microsoft.com/office/drawing/2016/5/10/chartex" xmlns:cx5="http://schemas.microsoft.com/office/drawing/2016/5/11/chartex" xmlns:cx6="http://schemas.microsoft.com/office/drawing/2016/5/12/chartex" xmlns:cx7="http://schemas.microsoft.com/office/drawing/2016/5/13/chartex" xmlns:cx8="http://schemas.microsoft.com/office/drawing/2016/5/14/chartex" xmlns:mc="http://schemas.openxmlformats.org/markup-compatibility/2006" xmlns:aink="http://schemas.microsoft.com/office/drawing/2016/ink" xmlns:am3d="http://schemas.microsoft.com/office/drawing/2017/model3d" xmlns:o="urn:schemas-microsoft-com:office:office" xmlns:r="http://schemas.openxmlformats.org/officeDocument/2006/relationships" xmlns:m="http://schemas.openxmlformats.org/officeDocument/2006/math" xmlns:v="urn:schemas-microsoft-com:vml" xmlns:wp14="http://schemas.microsoft.com/office/word/2010/wordprocessingDrawing" xmlns:wp="http://schemas.openxmlformats.org/drawingml/2006/wordprocessingDrawing" xmlns:w10="urn:schemas-microsoft-com:office:word" xmlns:w="http://schemas.openxmlformats.org/wordprocessingml/2006/main" xmlns:w14="http://schemas.microsoft.com/office/word/2010/wordml" xmlns:w15="http://schemas.microsoft.com/office/word/2012/wordml" xmlns:w16cid="http://schemas.microsoft.com/office/word/2016/wordml/cid" xmlns:w16se="http://schemas.microsoft.com/office/word/2015/wordml/symex" xmlns:wpg="http://schemas.microsoft.com/office/word/2010/wordprocessingGroup" xmlns:wpi="http://schemas.microsoft.com/office/word/2010/wordprocessingInk" xmlns:wne="http://schemas.microsoft.com/office/word/2006/wordml" xmlns:wps="http://schemas.microsoft.com/office/word/2010/wordprocessingShape" mc:Ignorable="w14 w15 w16se w16cid wp14">
-  <w:comment w:id="1" w:author="Ignacio Trejos" w:date="2019-10-29T21:55:00Z" w:initials="IT">
+  <w:comment w:id="2" w:author="Ignacio Trejos" w:date="2019-10-29T21:55:00Z" w:initials="IT">
     <w:p>
       <w:pPr>
         <w:pStyle w:val="CommentText"/>
@@ -8500,7 +9350,7 @@
 </file>
 
 <file path=customXml/itemProps1.xml><?xml version="1.0" encoding="utf-8"?>
-<ds:datastoreItem xmlns:ds="http://schemas.openxmlformats.org/officeDocument/2006/customXml" ds:itemID="{FA7E7B68-4451-4401-95FB-72A8A51F4273}">
+<ds:datastoreItem xmlns:ds="http://schemas.openxmlformats.org/officeDocument/2006/customXml" ds:itemID="{E1369544-C9AC-4DED-A8AE-FF194E7508AC}">
   <ds:schemaRefs>
     <ds:schemaRef ds:uri="http://schemas.openxmlformats.org/officeDocument/2006/bibliography"/>
   </ds:schemaRefs>

</xml_diff>

<commit_message>
Se agrega la especificacion de transacciones
</commit_message>
<xml_diff>
--- a/EspecificacionBlockchain.doc.docx
+++ b/EspecificacionBlockchain.doc.docx
@@ -46,57 +46,67 @@
     </w:p>
     <w:p>
       <w:pPr>
-        <w:pStyle w:val="Authors"/>
-        <w:framePr w:h="781" w:hRule="exact" w:wrap="notBeside" w:x="1509" w:y="1633"/>
-        <w:rPr>
-          <w:i/>
-          <w:lang w:val="es-CR"/>
-        </w:rPr>
-      </w:pPr>
-      <w:r>
-        <w:rPr>
-          <w:lang w:val="es-CR"/>
-        </w:rPr>
-        <w:t>Manuel Figueroa</w:t>
-      </w:r>
-      <w:r>
-        <w:rPr>
-          <w:i/>
-          <w:lang w:val="es-CR"/>
-        </w:rPr>
-        <w:t>, ITCR</w:t>
-      </w:r>
-      <w:r>
-        <w:rPr>
-          <w:lang w:val="es-CR"/>
-        </w:rPr>
-        <w:t>, Esteban Leandro,</w:t>
-      </w:r>
-      <w:r>
-        <w:rPr>
-          <w:i/>
-          <w:lang w:val="es-CR"/>
-        </w:rPr>
-        <w:t xml:space="preserve"> ITCR</w:t>
-      </w:r>
-    </w:p>
-    <w:p>
-      <w:pPr>
-        <w:pStyle w:val="Text"/>
-        <w:ind w:firstLine="0"/>
-        <w:rPr>
-          <w:sz w:val="18"/>
-          <w:szCs w:val="18"/>
-        </w:rPr>
-      </w:pPr>
-      <w:r>
-        <w:rPr>
-          <w:sz w:val="18"/>
-          <w:szCs w:val="18"/>
-        </w:rPr>
-        <w:footnoteReference w:customMarkFollows="1" w:id="1"/>
-        <w:sym w:font="Symbol" w:char="F020"/>
-      </w:r>
+        <w:jc w:val="center"/>
+        <w:rPr>
+          <w:sz w:val="22"/>
+          <w:szCs w:val="22"/>
+          <w:lang w:val="es-CR"/>
+        </w:rPr>
+      </w:pPr>
+      <w:r>
+        <w:rPr>
+          <w:sz w:val="22"/>
+          <w:szCs w:val="22"/>
+          <w:lang w:val="es-CR"/>
+        </w:rPr>
+        <w:t>Manuel Figueroa, ITCR, Esteban Leandro ITCR</w:t>
+      </w:r>
+    </w:p>
+    <w:p>
+      <w:pPr>
+        <w:jc w:val="center"/>
+        <w:rPr>
+          <w:sz w:val="22"/>
+          <w:szCs w:val="22"/>
+          <w:lang w:val="es-CR"/>
+        </w:rPr>
+      </w:pPr>
+      <w:r>
+        <w:rPr>
+          <w:sz w:val="22"/>
+          <w:szCs w:val="22"/>
+          <w:lang w:val="es-CR"/>
+        </w:rPr>
+        <w:t>{</w:t>
+      </w:r>
+      <w:proofErr w:type="spellStart"/>
+      <w:r>
+        <w:rPr>
+          <w:sz w:val="22"/>
+          <w:szCs w:val="22"/>
+          <w:lang w:val="es-CR"/>
+        </w:rPr>
+        <w:t>mfigueroacr</w:t>
+      </w:r>
+      <w:proofErr w:type="spellEnd"/>
+      <w:r>
+        <w:rPr>
+          <w:sz w:val="22"/>
+          <w:szCs w:val="22"/>
+          <w:lang w:val="es-CR"/>
+        </w:rPr>
+        <w:t>, elc790}@gmail.com</w:t>
+      </w:r>
+    </w:p>
+    <w:p>
+      <w:pPr>
+        <w:jc w:val="center"/>
+        <w:rPr>
+          <w:sz w:val="22"/>
+          <w:szCs w:val="22"/>
+          <w:lang w:val="es-CR"/>
+        </w:rPr>
+      </w:pPr>
     </w:p>
     <w:p>
       <w:pPr>
@@ -284,6 +294,19 @@
           <w:lang w:val="es-CR"/>
         </w:rPr>
         <w:t>.</w:t>
+      </w:r>
+    </w:p>
+    <w:p>
+      <w:pPr>
+        <w:rPr>
+          <w:lang w:val="es-CR"/>
+        </w:rPr>
+      </w:pPr>
+      <w:r>
+        <w:rPr>
+          <w:lang w:val="es-CR"/>
+        </w:rPr>
+        <w:t>Nota: Se omite el uso de acentos en el texto formal.</w:t>
       </w:r>
     </w:p>
     <w:p>
@@ -977,6 +1000,7 @@
         <w:rPr>
           <w:lang w:val="es-CR"/>
         </w:rPr>
+        <w:lastRenderedPageBreak/>
         <w:t>Entonces un bloque va a estar definido por el esquema:</w:t>
       </w:r>
     </w:p>
@@ -1957,40 +1981,44 @@
         </w:rPr>
         <w:t>PADDRESS</w:t>
       </w:r>
+    </w:p>
+    <w:p>
+      <w:pPr>
+        <w:pStyle w:val="ZSchBottom"/>
+        <w:ind w:left="720"/>
+      </w:pPr>
+    </w:p>
+    <w:p>
+      <w:pPr>
+        <w:rPr>
+          <w:lang w:val="es-CR"/>
+        </w:rPr>
+      </w:pPr>
+    </w:p>
+    <w:p>
+      <w:pPr>
+        <w:rPr>
+          <w:i/>
+          <w:iCs/>
+          <w:lang w:val="es-CR"/>
+        </w:rPr>
+      </w:pPr>
+      <w:r>
+        <w:rPr>
+          <w:lang w:val="es-CR"/>
+        </w:rPr>
+        <w:br w:type="page"/>
+      </w:r>
+    </w:p>
+    <w:p>
+      <w:pPr>
+        <w:pStyle w:val="Heading2"/>
+      </w:pPr>
       <w:bookmarkStart w:id="1" w:name="_GoBack"/>
       <w:bookmarkEnd w:id="1"/>
-    </w:p>
-    <w:p>
-      <w:pPr>
-        <w:pStyle w:val="ZSchBottom"/>
-        <w:ind w:left="720"/>
-      </w:pPr>
-    </w:p>
-    <w:p>
-      <w:pPr>
-        <w:rPr>
-          <w:lang w:val="es-CR"/>
-        </w:rPr>
-      </w:pPr>
-    </w:p>
-    <w:p>
-      <w:pPr>
-        <w:pStyle w:val="Heading2"/>
-        <w:numPr>
-          <w:ilvl w:val="0"/>
-          <w:numId w:val="0"/>
-        </w:numPr>
-        <w:rPr>
-          <w:lang w:val="es-CR"/>
-        </w:rPr>
-      </w:pPr>
-    </w:p>
-    <w:p>
-      <w:pPr>
-        <w:pStyle w:val="Heading2"/>
-      </w:pPr>
       <w:proofErr w:type="spellStart"/>
       <w:r>
+        <w:lastRenderedPageBreak/>
         <w:t>Creación</w:t>
       </w:r>
       <w:proofErr w:type="spellEnd"/>
@@ -4557,7 +4585,6 @@
         </w:tabs>
         <w:ind w:left="720"/>
         <w:rPr>
-          <w:i/>
           <w:szCs w:val="22"/>
         </w:rPr>
       </w:pPr>
@@ -4568,10 +4595,149 @@
         </w:rPr>
         <w:t>listarBloques</w:t>
       </w:r>
-    </w:p>
-    <w:p>
-      <w:pPr>
-        <w:pStyle w:val="ZParBody"/>
+      <w:r>
+        <w:rPr>
+          <w:i/>
+          <w:szCs w:val="22"/>
+        </w:rPr>
+        <w:t xml:space="preserve"> </w:t>
+      </w:r>
+      <w:r>
+        <w:rPr>
+          <w:szCs w:val="22"/>
+        </w:rPr>
+        <w:t xml:space="preserve">== ( </w:t>
+      </w:r>
+      <w:r>
+        <w:rPr>
+          <w:rFonts w:ascii="ZSym" w:hAnsi="ZSym"/>
+          <w:i/>
+          <w:szCs w:val="22"/>
+          <w:lang w:val="en-GB"/>
+        </w:rPr>
+        <w:t>λ</w:t>
+      </w:r>
+      <w:r>
+        <w:rPr>
+          <w:szCs w:val="22"/>
+        </w:rPr>
+        <w:t xml:space="preserve"> </w:t>
+      </w:r>
+      <w:r>
+        <w:rPr>
+          <w:i/>
+          <w:szCs w:val="22"/>
+        </w:rPr>
+        <w:t>Nodo</w:t>
+      </w:r>
+      <w:r>
+        <w:rPr>
+          <w:szCs w:val="22"/>
+        </w:rPr>
+        <w:t xml:space="preserve">; </w:t>
+      </w:r>
+      <w:r>
+        <w:rPr>
+          <w:i/>
+          <w:szCs w:val="22"/>
+        </w:rPr>
+        <w:t>b</w:t>
+      </w:r>
+      <w:r>
+        <w:rPr>
+          <w:szCs w:val="22"/>
+        </w:rPr>
+        <w:t>:</w:t>
+      </w:r>
+      <w:r>
+        <w:rPr>
+          <w:i/>
+          <w:szCs w:val="22"/>
+        </w:rPr>
+        <w:t xml:space="preserve"> seq Bloque </w:t>
+      </w:r>
+      <w:r>
+        <w:rPr>
+          <w:rFonts w:ascii="ZSym" w:hAnsi="ZSym"/>
+          <w:szCs w:val="22"/>
+        </w:rPr>
+        <w:t>⦁</w:t>
+      </w:r>
+      <w:r>
+        <w:rPr>
+          <w:i/>
+          <w:szCs w:val="22"/>
+        </w:rPr>
+        <w:t xml:space="preserve"> cadena</w:t>
+      </w:r>
+      <w:r>
+        <w:rPr>
+          <w:szCs w:val="22"/>
+        </w:rPr>
+        <w:t>)</w:t>
+      </w:r>
+    </w:p>
+    <w:p>
+      <w:pPr>
+        <w:pStyle w:val="ZParBottom"/>
+        <w:ind w:left="720"/>
+      </w:pPr>
+    </w:p>
+    <w:p>
+      <w:pPr>
+        <w:rPr>
+          <w:lang w:val="es-CR"/>
+        </w:rPr>
+      </w:pPr>
+    </w:p>
+    <w:p>
+      <w:pPr>
+        <w:rPr>
+          <w:lang w:val="es-CR"/>
+        </w:rPr>
+      </w:pPr>
+    </w:p>
+    <w:p>
+      <w:pPr>
+        <w:pStyle w:val="Heading2"/>
+        <w:rPr>
+          <w:lang w:val="es-CR"/>
+        </w:rPr>
+      </w:pPr>
+      <w:r>
+        <w:rPr>
+          <w:lang w:val="es-CR"/>
+        </w:rPr>
+        <w:t>Iniciar Sistema</w:t>
+      </w:r>
+    </w:p>
+    <w:p>
+      <w:pPr>
+        <w:rPr>
+          <w:lang w:val="es-CR"/>
+        </w:rPr>
+      </w:pPr>
+      <w:r>
+        <w:rPr>
+          <w:lang w:val="es-CR"/>
+        </w:rPr>
+        <w:t>Al arrancar el sistema iniciamos creando un nuevo nodo con un bloque génesis. Dicho bloque contiene un estado inicial y</w:t>
+      </w:r>
+      <w:r>
+        <w:rPr>
+          <w:lang w:val="es-CR"/>
+        </w:rPr>
+        <w:t xml:space="preserve"> solamente sirve como marcador del inicio de la cadena.</w:t>
+      </w:r>
+    </w:p>
+    <w:p>
+      <w:pPr>
+        <w:pStyle w:val="ZAxTop"/>
+      </w:pPr>
+    </w:p>
+    <w:p>
+      <w:pPr>
+        <w:pStyle w:val="ZBoxBody"/>
         <w:tabs>
           <w:tab w:val="left" w:pos="940"/>
           <w:tab w:val="left" w:pos="1160"/>
@@ -4607,57 +4773,813 @@
           <w:tab w:val="left" w:pos="7760"/>
           <w:tab w:val="left" w:pos="7980"/>
           <w:tab w:val="left" w:pos="8200"/>
+          <w:tab w:val="left" w:pos="8420"/>
+          <w:tab w:val="left" w:pos="8640"/>
+          <w:tab w:val="left" w:pos="8860"/>
+          <w:tab w:val="left" w:pos="9080"/>
+          <w:tab w:val="left" w:pos="9300"/>
+          <w:tab w:val="left" w:pos="9520"/>
+          <w:tab w:val="left" w:pos="9740"/>
         </w:tabs>
         <w:ind w:left="720"/>
-        <w:rPr>
-          <w:szCs w:val="22"/>
-        </w:rPr>
-      </w:pPr>
-      <w:r>
-        <w:rPr>
-          <w:i/>
-          <w:szCs w:val="22"/>
-        </w:rPr>
+      </w:pPr>
+      <w:r>
+        <w:rPr>
+          <w:i/>
+        </w:rPr>
+        <w:t>bloqueGenesis</w:t>
+      </w:r>
+      <w:r>
+        <w:t>:</w:t>
+      </w:r>
+      <w:r>
         <w:t xml:space="preserve"> </w:t>
       </w:r>
       <w:r>
         <w:rPr>
-          <w:szCs w:val="22"/>
-        </w:rPr>
-        <w:t xml:space="preserve">== ( </w:t>
+          <w:i/>
+        </w:rPr>
+        <w:t>B</w:t>
+      </w:r>
+      <w:r>
+        <w:rPr>
+          <w:i/>
+        </w:rPr>
+        <w:t>loque</w:t>
+      </w:r>
+    </w:p>
+    <w:p>
+      <w:pPr>
+        <w:pStyle w:val="ZAxBottom"/>
+        <w:ind w:left="720"/>
+      </w:pPr>
+    </w:p>
+    <w:p>
+      <w:pPr>
+        <w:rPr>
+          <w:lang w:val="es-CR"/>
+        </w:rPr>
+      </w:pPr>
+    </w:p>
+    <w:p>
+      <w:pPr>
+        <w:pStyle w:val="ZAxTop"/>
+      </w:pPr>
+    </w:p>
+    <w:p>
+      <w:pPr>
+        <w:pStyle w:val="ZBoxBody"/>
+        <w:tabs>
+          <w:tab w:val="left" w:pos="940"/>
+          <w:tab w:val="left" w:pos="1160"/>
+          <w:tab w:val="left" w:pos="1380"/>
+          <w:tab w:val="left" w:pos="1600"/>
+          <w:tab w:val="left" w:pos="1820"/>
+          <w:tab w:val="left" w:pos="2040"/>
+          <w:tab w:val="left" w:pos="2260"/>
+          <w:tab w:val="left" w:pos="2480"/>
+          <w:tab w:val="left" w:pos="2700"/>
+          <w:tab w:val="left" w:pos="2920"/>
+          <w:tab w:val="left" w:pos="3140"/>
+          <w:tab w:val="left" w:pos="3360"/>
+          <w:tab w:val="left" w:pos="3580"/>
+          <w:tab w:val="left" w:pos="3800"/>
+          <w:tab w:val="left" w:pos="4020"/>
+          <w:tab w:val="left" w:pos="4240"/>
+        </w:tabs>
+        <w:ind w:left="720"/>
+        <w:rPr>
+          <w:i/>
+          <w:lang w:val="en-US"/>
+        </w:rPr>
+      </w:pPr>
+      <w:r>
+        <w:rPr>
+          <w:i/>
+          <w:lang w:val="en-US"/>
+        </w:rPr>
+        <w:t>getIP</w:t>
+      </w:r>
+      <w:r>
+        <w:rPr>
+          <w:lang w:val="en-US"/>
+        </w:rPr>
+        <w:t xml:space="preserve">: </w:t>
       </w:r>
       <w:r>
         <w:rPr>
           <w:rFonts w:ascii="ZSym" w:hAnsi="ZSym"/>
-          <w:i/>
-          <w:szCs w:val="22"/>
-          <w:lang w:val="en-GB"/>
-        </w:rPr>
-        <w:t>λ</w:t>
-      </w:r>
-      <w:r>
-        <w:rPr>
-          <w:szCs w:val="22"/>
+          <w:lang w:val="en-US"/>
+        </w:rPr>
+        <w:t>ℙ</w:t>
+      </w:r>
+      <w:r>
+        <w:rPr>
+          <w:lang w:val="en-US"/>
         </w:rPr>
         <w:t xml:space="preserve"> </w:t>
       </w:r>
       <w:r>
         <w:rPr>
           <w:i/>
-          <w:szCs w:val="22"/>
+          <w:lang w:val="en-US"/>
         </w:rPr>
         <w:t>Nodo</w:t>
       </w:r>
       <w:r>
         <w:rPr>
-          <w:szCs w:val="22"/>
-        </w:rPr>
-        <w:t>;</w:t>
-      </w:r>
-    </w:p>
-    <w:p>
-      <w:pPr>
-        <w:pStyle w:val="ZParBody"/>
+          <w:rFonts w:ascii="ZSym" w:hAnsi="ZSym"/>
+          <w:lang w:val="en-US"/>
+        </w:rPr>
+        <w:t>→</w:t>
+      </w:r>
+      <w:r>
+        <w:rPr>
+          <w:i/>
+          <w:lang w:val="en-US"/>
+        </w:rPr>
+        <w:t>IPADDRESS</w:t>
+      </w:r>
+    </w:p>
+    <w:p>
+      <w:pPr>
+        <w:pStyle w:val="ZAxBottom"/>
+        <w:ind w:left="720"/>
+        <w:rPr>
+          <w:lang w:val="en-US"/>
+        </w:rPr>
+      </w:pPr>
+    </w:p>
+    <w:p/>
+    <w:p/>
+    <w:p>
+      <w:pPr>
+        <w:sectPr>
+          <w:headerReference w:type="default" r:id="rId11"/>
+          <w:type w:val="continuous"/>
+          <w:pgSz w:w="12240" w:h="15840" w:code="1"/>
+          <w:pgMar w:top="1008" w:right="936" w:bottom="1008" w:left="936" w:header="432" w:footer="432" w:gutter="0"/>
+          <w:cols w:space="288"/>
+        </w:sectPr>
+      </w:pPr>
+    </w:p>
+    <w:p/>
+    <w:p>
+      <w:pPr>
+        <w:pStyle w:val="ZSchTop"/>
+        <w:tabs>
+          <w:tab w:val="left" w:pos="720"/>
+          <w:tab w:val="left" w:pos="4320"/>
+        </w:tabs>
+        <w:ind w:left="604"/>
+        <w:rPr>
+          <w:u w:val="single"/>
+          <w:lang w:val="en-US"/>
+        </w:rPr>
+      </w:pPr>
+      <w:r>
+        <w:rPr>
+          <w:u w:val="single"/>
+          <w:lang w:val="en-US"/>
+        </w:rPr>
+        <w:lastRenderedPageBreak/>
+        <w:tab/>
+      </w:r>
+      <w:r>
+        <w:rPr>
+          <w:i/>
+          <w:lang w:val="en-US"/>
+        </w:rPr>
+        <w:t>InitBlockchain</w:t>
+      </w:r>
+      <w:r>
+        <w:rPr>
+          <w:u w:val="single"/>
+          <w:lang w:val="en-US"/>
+        </w:rPr>
+        <w:tab/>
+      </w:r>
+    </w:p>
+    <w:p>
+      <w:pPr>
+        <w:pStyle w:val="ZBoxBody"/>
+        <w:tabs>
+          <w:tab w:val="left" w:pos="940"/>
+          <w:tab w:val="left" w:pos="1160"/>
+          <w:tab w:val="left" w:pos="1380"/>
+          <w:tab w:val="left" w:pos="1600"/>
+          <w:tab w:val="left" w:pos="1820"/>
+          <w:tab w:val="left" w:pos="2040"/>
+          <w:tab w:val="left" w:pos="2260"/>
+          <w:tab w:val="left" w:pos="2480"/>
+          <w:tab w:val="left" w:pos="2700"/>
+          <w:tab w:val="left" w:pos="2920"/>
+          <w:tab w:val="left" w:pos="3140"/>
+          <w:tab w:val="left" w:pos="3360"/>
+          <w:tab w:val="left" w:pos="3580"/>
+          <w:tab w:val="left" w:pos="3800"/>
+          <w:tab w:val="left" w:pos="4020"/>
+          <w:tab w:val="left" w:pos="4240"/>
+        </w:tabs>
+        <w:ind w:left="720"/>
+        <w:rPr>
+          <w:rFonts w:ascii="Cambria" w:hAnsi="Cambria"/>
+        </w:rPr>
+      </w:pPr>
+      <w:r>
+        <w:rPr>
+          <w:rFonts w:ascii="ZSym" w:hAnsi="ZSym"/>
+        </w:rPr>
+        <w:t>Δ</w:t>
+      </w:r>
+      <w:r>
+        <w:rPr>
+          <w:i/>
+        </w:rPr>
+        <w:t>Nodo</w:t>
+      </w:r>
+    </w:p>
+    <w:p>
+      <w:pPr>
+        <w:pStyle w:val="ZMid"/>
+        <w:ind w:left="720" w:right="2520"/>
+      </w:pPr>
+    </w:p>
+    <w:p>
+      <w:pPr>
+        <w:pStyle w:val="ZBoxBody"/>
+        <w:tabs>
+          <w:tab w:val="left" w:pos="940"/>
+          <w:tab w:val="left" w:pos="1160"/>
+          <w:tab w:val="left" w:pos="1380"/>
+          <w:tab w:val="left" w:pos="1600"/>
+          <w:tab w:val="left" w:pos="1820"/>
+          <w:tab w:val="left" w:pos="2040"/>
+          <w:tab w:val="left" w:pos="2260"/>
+          <w:tab w:val="left" w:pos="2480"/>
+          <w:tab w:val="left" w:pos="2700"/>
+          <w:tab w:val="left" w:pos="2920"/>
+          <w:tab w:val="left" w:pos="3140"/>
+          <w:tab w:val="left" w:pos="3360"/>
+          <w:tab w:val="left" w:pos="3580"/>
+          <w:tab w:val="left" w:pos="3800"/>
+          <w:tab w:val="left" w:pos="4020"/>
+          <w:tab w:val="left" w:pos="4240"/>
+        </w:tabs>
+        <w:ind w:left="720"/>
+        <w:rPr>
+          <w:i/>
+        </w:rPr>
+      </w:pPr>
+      <w:r>
+        <w:rPr>
+          <w:i/>
+        </w:rPr>
+        <w:t>IP</w:t>
+      </w:r>
+      <w:r>
+        <w:rPr>
+          <w:rFonts w:ascii="ZSym" w:hAnsi="ZSym"/>
+        </w:rPr>
+        <w:t>′</w:t>
+      </w:r>
+      <w:r>
+        <w:rPr>
+          <w:i/>
+        </w:rPr>
+        <w:t xml:space="preserve"> </w:t>
+      </w:r>
+      <w:r>
+        <w:t xml:space="preserve">= </w:t>
+      </w:r>
+      <w:r>
+        <w:rPr>
+          <w:i/>
+        </w:rPr>
+        <w:t>getIP</w:t>
+      </w:r>
+      <w:r>
+        <w:t>(</w:t>
+      </w:r>
+      <w:r>
+        <w:rPr>
+          <w:i/>
+        </w:rPr>
+        <w:t>Nodo</w:t>
+      </w:r>
+      <w:r>
+        <w:t>)</w:t>
+      </w:r>
+    </w:p>
+    <w:p>
+      <w:pPr>
+        <w:pStyle w:val="ZBoxBody"/>
+        <w:tabs>
+          <w:tab w:val="left" w:pos="940"/>
+          <w:tab w:val="left" w:pos="1160"/>
+          <w:tab w:val="left" w:pos="1380"/>
+          <w:tab w:val="left" w:pos="1600"/>
+          <w:tab w:val="left" w:pos="1820"/>
+          <w:tab w:val="left" w:pos="2040"/>
+          <w:tab w:val="left" w:pos="2260"/>
+          <w:tab w:val="left" w:pos="2480"/>
+          <w:tab w:val="left" w:pos="2700"/>
+          <w:tab w:val="left" w:pos="2920"/>
+          <w:tab w:val="left" w:pos="3140"/>
+          <w:tab w:val="left" w:pos="3360"/>
+          <w:tab w:val="left" w:pos="3580"/>
+          <w:tab w:val="left" w:pos="3800"/>
+          <w:tab w:val="left" w:pos="4020"/>
+          <w:tab w:val="left" w:pos="4240"/>
+        </w:tabs>
+        <w:ind w:left="720"/>
+        <w:rPr>
+          <w:i/>
+        </w:rPr>
+      </w:pPr>
+      <w:r>
+        <w:rPr>
+          <w:i/>
+        </w:rPr>
+        <w:t>E</w:t>
+      </w:r>
+      <w:r>
+        <w:rPr>
+          <w:i/>
+        </w:rPr>
+        <w:t>stado</w:t>
+      </w:r>
+      <w:r>
+        <w:rPr>
+          <w:rFonts w:ascii="ZSym" w:hAnsi="ZSym"/>
+        </w:rPr>
+        <w:t>′</w:t>
+      </w:r>
+      <w:r>
+        <w:rPr>
+          <w:i/>
+        </w:rPr>
+        <w:t xml:space="preserve"> </w:t>
+      </w:r>
+      <w:r>
+        <w:t>=</w:t>
+      </w:r>
+      <w:r>
+        <w:t xml:space="preserve"> </w:t>
+      </w:r>
+      <w:r>
+        <w:rPr>
+          <w:i/>
+        </w:rPr>
+        <w:t>A</w:t>
+      </w:r>
+      <w:r>
+        <w:rPr>
+          <w:i/>
+        </w:rPr>
+        <w:t>ctivo</w:t>
+      </w:r>
+    </w:p>
+    <w:p>
+      <w:pPr>
+        <w:pStyle w:val="ZBoxBody"/>
+        <w:tabs>
+          <w:tab w:val="left" w:pos="940"/>
+          <w:tab w:val="left" w:pos="1160"/>
+          <w:tab w:val="left" w:pos="1380"/>
+          <w:tab w:val="left" w:pos="1600"/>
+          <w:tab w:val="left" w:pos="1820"/>
+          <w:tab w:val="left" w:pos="2040"/>
+          <w:tab w:val="left" w:pos="2260"/>
+          <w:tab w:val="left" w:pos="2480"/>
+          <w:tab w:val="left" w:pos="2700"/>
+          <w:tab w:val="left" w:pos="2920"/>
+          <w:tab w:val="left" w:pos="3140"/>
+          <w:tab w:val="left" w:pos="3360"/>
+          <w:tab w:val="left" w:pos="3580"/>
+          <w:tab w:val="left" w:pos="3800"/>
+          <w:tab w:val="left" w:pos="4020"/>
+          <w:tab w:val="left" w:pos="4240"/>
+        </w:tabs>
+        <w:ind w:left="720"/>
+        <w:rPr>
+          <w:rFonts w:ascii="ZSym" w:hAnsi="ZSym"/>
+        </w:rPr>
+      </w:pPr>
+      <w:r>
+        <w:rPr>
+          <w:i/>
+        </w:rPr>
+        <w:t>cadena</w:t>
+      </w:r>
+      <w:r>
+        <w:rPr>
+          <w:rFonts w:ascii="ZSym" w:hAnsi="ZSym"/>
+        </w:rPr>
+        <w:t>′</w:t>
+      </w:r>
+      <w:r>
+        <w:rPr>
+          <w:i/>
+        </w:rPr>
+        <w:t xml:space="preserve"> </w:t>
+      </w:r>
+      <w:r>
+        <w:t>=</w:t>
+      </w:r>
+      <w:r>
+        <w:t xml:space="preserve"> </w:t>
+      </w:r>
+      <w:r>
+        <w:rPr>
+          <w:rFonts w:ascii="ZSym" w:hAnsi="ZSym"/>
+        </w:rPr>
+        <w:t>⟨</w:t>
+      </w:r>
+      <w:r>
+        <w:rPr>
+          <w:i/>
+        </w:rPr>
+        <w:t xml:space="preserve"> </w:t>
+      </w:r>
+      <w:r>
+        <w:rPr>
+          <w:i/>
+        </w:rPr>
+        <w:t>bloqueGenesis</w:t>
+      </w:r>
+      <w:r>
+        <w:rPr>
+          <w:rFonts w:ascii="ZSym" w:hAnsi="ZSym"/>
+        </w:rPr>
+        <w:t xml:space="preserve"> </w:t>
+      </w:r>
+      <w:r>
+        <w:rPr>
+          <w:rFonts w:ascii="ZSym" w:hAnsi="ZSym"/>
+        </w:rPr>
+        <w:t>⟩</w:t>
+      </w:r>
+    </w:p>
+    <w:p>
+      <w:pPr>
+        <w:pStyle w:val="ZBoxBody"/>
+        <w:tabs>
+          <w:tab w:val="left" w:pos="940"/>
+          <w:tab w:val="left" w:pos="1160"/>
+          <w:tab w:val="left" w:pos="1380"/>
+          <w:tab w:val="left" w:pos="1600"/>
+          <w:tab w:val="left" w:pos="1820"/>
+          <w:tab w:val="left" w:pos="2040"/>
+          <w:tab w:val="left" w:pos="2260"/>
+          <w:tab w:val="left" w:pos="2480"/>
+          <w:tab w:val="left" w:pos="2700"/>
+          <w:tab w:val="left" w:pos="2920"/>
+          <w:tab w:val="left" w:pos="3140"/>
+          <w:tab w:val="left" w:pos="3360"/>
+          <w:tab w:val="left" w:pos="3580"/>
+          <w:tab w:val="left" w:pos="3800"/>
+          <w:tab w:val="left" w:pos="4020"/>
+          <w:tab w:val="left" w:pos="4240"/>
+        </w:tabs>
+        <w:ind w:left="720"/>
+        <w:rPr>
+          <w:i/>
+        </w:rPr>
+      </w:pPr>
+      <w:r>
+        <w:rPr>
+          <w:i/>
+        </w:rPr>
+        <w:t>peers</w:t>
+      </w:r>
+      <w:r>
+        <w:rPr>
+          <w:rFonts w:ascii="ZSym" w:hAnsi="ZSym"/>
+        </w:rPr>
+        <w:t>′</w:t>
+      </w:r>
+      <w:r>
+        <w:rPr>
+          <w:i/>
+        </w:rPr>
+        <w:t xml:space="preserve"> </w:t>
+      </w:r>
+      <w:r>
+        <w:t>=</w:t>
+      </w:r>
+      <w:r>
+        <w:t xml:space="preserve"> </w:t>
+      </w:r>
+      <w:r>
+        <w:rPr>
+          <w:rFonts w:ascii="ZSym" w:hAnsi="ZSym"/>
+        </w:rPr>
+        <w:t>∅</w:t>
+      </w:r>
+    </w:p>
+    <w:p>
+      <w:pPr>
+        <w:pStyle w:val="ZSchBottom"/>
+        <w:ind w:left="720"/>
+      </w:pPr>
+    </w:p>
+    <w:p>
+      <w:pPr>
+        <w:rPr>
+          <w:lang w:val="es-CR"/>
+        </w:rPr>
+      </w:pPr>
+    </w:p>
+    <w:p>
+      <w:pPr>
+        <w:pStyle w:val="Heading1"/>
+        <w:rPr>
+          <w:lang w:val="es-CR"/>
+        </w:rPr>
+      </w:pPr>
+      <w:r>
+        <w:rPr>
+          <w:lang w:val="es-CR"/>
+        </w:rPr>
+        <w:t xml:space="preserve">Transacciones de </w:t>
+      </w:r>
+      <w:proofErr w:type="spellStart"/>
+      <w:r>
+        <w:rPr>
+          <w:lang w:val="es-CR"/>
+        </w:rPr>
+        <w:t>Blockchain</w:t>
+      </w:r>
+      <w:proofErr w:type="spellEnd"/>
+    </w:p>
+    <w:p>
+      <w:pPr>
+        <w:rPr>
+          <w:lang w:val="es-CR"/>
+        </w:rPr>
+      </w:pPr>
+      <w:r>
+        <w:rPr>
+          <w:lang w:val="es-CR"/>
+        </w:rPr>
+        <w:t xml:space="preserve">Una de las principales aplicaciones de </w:t>
+      </w:r>
+      <w:proofErr w:type="spellStart"/>
+      <w:r>
+        <w:rPr>
+          <w:lang w:val="es-CR"/>
+        </w:rPr>
+        <w:t>blockchain</w:t>
+      </w:r>
+      <w:proofErr w:type="spellEnd"/>
+      <w:r>
+        <w:rPr>
+          <w:lang w:val="es-CR"/>
+        </w:rPr>
+        <w:t xml:space="preserve"> en la actualidad es </w:t>
+      </w:r>
+      <w:r>
+        <w:rPr>
+          <w:lang w:val="es-CR"/>
+        </w:rPr>
+        <w:t xml:space="preserve">el manejo de transacciones en criptomonedas donde las más famosas son </w:t>
+      </w:r>
+      <w:proofErr w:type="spellStart"/>
+      <w:proofErr w:type="gramStart"/>
+      <w:r>
+        <w:rPr>
+          <w:lang w:val="es-CR"/>
+        </w:rPr>
+        <w:t>BitCoin</w:t>
+      </w:r>
+      <w:proofErr w:type="spellEnd"/>
+      <w:r>
+        <w:rPr>
+          <w:lang w:val="es-CR"/>
+        </w:rPr>
+        <w:t>[</w:t>
+      </w:r>
+      <w:proofErr w:type="gramEnd"/>
+      <w:r>
+        <w:rPr>
+          <w:lang w:val="es-CR"/>
+        </w:rPr>
+        <w:t xml:space="preserve">4] y Ethereum [5]. Para especificar las operaciones de manejo de transacciones en nuestro sistema de </w:t>
+      </w:r>
+      <w:proofErr w:type="spellStart"/>
+      <w:r>
+        <w:rPr>
+          <w:lang w:val="es-CR"/>
+        </w:rPr>
+        <w:t>blockchain</w:t>
+      </w:r>
+      <w:proofErr w:type="spellEnd"/>
+      <w:r>
+        <w:rPr>
+          <w:lang w:val="es-CR"/>
+        </w:rPr>
+        <w:t xml:space="preserve"> tenemos que definir </w:t>
+      </w:r>
+      <w:r>
+        <w:rPr>
+          <w:lang w:val="es-CR"/>
+        </w:rPr>
+        <w:t xml:space="preserve">el esquema </w:t>
+      </w:r>
+      <w:r>
+        <w:rPr>
+          <w:i/>
+          <w:lang w:val="es-CR"/>
+        </w:rPr>
+        <w:t xml:space="preserve">transacción </w:t>
+      </w:r>
+      <w:r>
+        <w:rPr>
+          <w:lang w:val="es-CR"/>
+        </w:rPr>
+        <w:t>y</w:t>
+      </w:r>
+      <w:r>
+        <w:rPr>
+          <w:lang w:val="es-CR"/>
+        </w:rPr>
+        <w:t xml:space="preserve"> las operaciones asociadas.</w:t>
+      </w:r>
+    </w:p>
+    <w:p>
+      <w:pPr>
+        <w:rPr>
+          <w:lang w:val="es-CR"/>
+        </w:rPr>
+      </w:pPr>
+    </w:p>
+    <w:p>
+      <w:pPr>
+        <w:pStyle w:val="Heading2"/>
+        <w:rPr>
+          <w:lang w:val="es-CR"/>
+        </w:rPr>
+      </w:pPr>
+      <w:r>
+        <w:rPr>
+          <w:lang w:val="es-CR"/>
+        </w:rPr>
+        <w:t>Transacción</w:t>
+      </w:r>
+    </w:p>
+    <w:p>
+      <w:pPr>
+        <w:rPr>
+          <w:lang w:val="es-CR"/>
+        </w:rPr>
+      </w:pPr>
+      <w:r>
+        <w:rPr>
+          <w:lang w:val="es-CR"/>
+        </w:rPr>
+        <w:t xml:space="preserve">En el modelo de </w:t>
+      </w:r>
+      <w:proofErr w:type="spellStart"/>
+      <w:r>
+        <w:rPr>
+          <w:lang w:val="es-CR"/>
+        </w:rPr>
+        <w:t>blockchain</w:t>
+      </w:r>
+      <w:proofErr w:type="spellEnd"/>
+      <w:r>
+        <w:rPr>
+          <w:lang w:val="es-CR"/>
+        </w:rPr>
+        <w:t xml:space="preserve"> se utiliza el esquema de cifrado de llaves públicas y privadas para encriptar las transferencias que al final resultan ser simples mensajes entre un emisor y un receptor unidos al sistema de </w:t>
+      </w:r>
+      <w:proofErr w:type="spellStart"/>
+      <w:r>
+        <w:rPr>
+          <w:lang w:val="es-CR"/>
+        </w:rPr>
+        <w:t>blockchain</w:t>
+      </w:r>
+      <w:proofErr w:type="spellEnd"/>
+      <w:r>
+        <w:rPr>
+          <w:lang w:val="es-CR"/>
+        </w:rPr>
+        <w:t>.</w:t>
+      </w:r>
+    </w:p>
+    <w:p>
+      <w:pPr>
+        <w:rPr>
+          <w:lang w:val="es-CR"/>
+        </w:rPr>
+      </w:pPr>
+      <w:r>
+        <w:rPr>
+          <w:lang w:val="es-CR"/>
+        </w:rPr>
+        <w:t xml:space="preserve">Al utilizar el esquema de cifrado es necesario especificar dos conceptos de específicos de transacción por lo que vamos a tener </w:t>
+      </w:r>
+    </w:p>
+    <w:p>
+      <w:pPr>
+        <w:rPr>
+          <w:i/>
+          <w:lang w:val="es-CR"/>
+        </w:rPr>
+      </w:pPr>
+      <w:r>
+        <w:rPr>
+          <w:i/>
+          <w:lang w:val="es-CR"/>
+        </w:rPr>
+        <w:t>transacciones de salida y transacciones de entrada.</w:t>
+      </w:r>
+    </w:p>
+    <w:p>
+      <w:pPr>
+        <w:rPr>
+          <w:i/>
+          <w:lang w:val="es-CR"/>
+        </w:rPr>
+      </w:pPr>
+    </w:p>
+    <w:p>
+      <w:pPr>
+        <w:pStyle w:val="Heading3"/>
+        <w:rPr>
+          <w:lang w:val="es-CR"/>
+        </w:rPr>
+      </w:pPr>
+      <w:r>
+        <w:rPr>
+          <w:lang w:val="es-CR"/>
+        </w:rPr>
+        <w:tab/>
+        <w:t>Transacción de Salida</w:t>
+      </w:r>
+    </w:p>
+    <w:p>
+      <w:pPr>
+        <w:rPr>
+          <w:lang w:val="es-CR"/>
+        </w:rPr>
+      </w:pPr>
+      <w:r>
+        <w:rPr>
+          <w:lang w:val="es-CR"/>
+        </w:rPr>
+        <w:t xml:space="preserve">Una transacción de salida consiste en una dirección y una cantidad específica de tokens o monedas, la dirección corresponde a una llave pública. Lo que permite </w:t>
+      </w:r>
+      <w:r>
+        <w:rPr>
+          <w:lang w:val="es-CR"/>
+        </w:rPr>
+        <w:t>que el usuario poseedor de la llave privada asociada a la llave pública referenciada en la transacción, a acceder a las monedas de la transferencia.</w:t>
+      </w:r>
+    </w:p>
+    <w:p>
+      <w:pPr>
+        <w:rPr>
+          <w:lang w:val="es-CR"/>
+        </w:rPr>
+      </w:pPr>
+    </w:p>
+    <w:p>
+      <w:pPr>
+        <w:pStyle w:val="ZSchTop"/>
+        <w:tabs>
+          <w:tab w:val="left" w:pos="720"/>
+          <w:tab w:val="left" w:pos="9648"/>
+        </w:tabs>
+        <w:ind w:left="604"/>
+        <w:rPr>
+          <w:u w:val="single"/>
+        </w:rPr>
+      </w:pPr>
+      <w:r>
+        <w:rPr>
+          <w:u w:val="single"/>
+        </w:rPr>
+        <w:tab/>
+      </w:r>
+      <w:r>
+        <w:rPr>
+          <w:i/>
+        </w:rPr>
+        <w:t>TSalida</w:t>
+      </w:r>
+      <w:r>
+        <w:rPr>
+          <w:u w:val="single"/>
+        </w:rPr>
+        <w:tab/>
+      </w:r>
+    </w:p>
+    <w:p>
+      <w:pPr>
+        <w:pStyle w:val="ZBoxBody"/>
         <w:tabs>
           <w:tab w:val="left" w:pos="940"/>
           <w:tab w:val="left" w:pos="1160"/>
@@ -4693,116 +5615,40 @@
           <w:tab w:val="left" w:pos="7760"/>
           <w:tab w:val="left" w:pos="7980"/>
           <w:tab w:val="left" w:pos="8200"/>
+          <w:tab w:val="left" w:pos="8420"/>
+          <w:tab w:val="left" w:pos="8640"/>
+          <w:tab w:val="left" w:pos="8860"/>
+          <w:tab w:val="left" w:pos="9080"/>
+          <w:tab w:val="left" w:pos="9300"/>
+          <w:tab w:val="left" w:pos="9520"/>
+          <w:tab w:val="left" w:pos="9740"/>
         </w:tabs>
         <w:ind w:left="720"/>
         <w:rPr>
-          <w:szCs w:val="22"/>
-        </w:rPr>
-      </w:pPr>
-      <w:r>
-        <w:rPr>
-          <w:szCs w:val="22"/>
-        </w:rPr>
-        <w:t xml:space="preserve">  </w:t>
-      </w:r>
-      <w:r>
-        <w:rPr>
-          <w:i/>
-          <w:szCs w:val="22"/>
-        </w:rPr>
-        <w:t>b</w:t>
-      </w:r>
-      <w:r>
-        <w:rPr>
-          <w:szCs w:val="22"/>
-        </w:rPr>
-        <w:t>:</w:t>
-      </w:r>
-      <w:r>
-        <w:rPr>
-          <w:i/>
-          <w:szCs w:val="22"/>
-        </w:rPr>
-        <w:t xml:space="preserve"> seq Bloque </w:t>
-      </w:r>
-      <w:r>
-        <w:rPr>
-          <w:rFonts w:ascii="ZSym" w:hAnsi="ZSym"/>
-          <w:szCs w:val="22"/>
-        </w:rPr>
-        <w:t>⦁</w:t>
-      </w:r>
-      <w:r>
-        <w:rPr>
-          <w:i/>
-          <w:szCs w:val="22"/>
-        </w:rPr>
-        <w:t xml:space="preserve"> cadena</w:t>
-      </w:r>
-      <w:r>
-        <w:rPr>
-          <w:szCs w:val="22"/>
-        </w:rPr>
-        <w:t>)</w:t>
-      </w:r>
-    </w:p>
-    <w:p>
-      <w:pPr>
-        <w:pStyle w:val="ZParBottom"/>
-        <w:ind w:left="720"/>
-      </w:pPr>
-    </w:p>
-    <w:p>
-      <w:pPr>
-        <w:rPr>
-          <w:lang w:val="es-CR"/>
-        </w:rPr>
-      </w:pPr>
-    </w:p>
-    <w:p>
-      <w:pPr>
-        <w:pStyle w:val="Heading2"/>
-        <w:rPr>
-          <w:lang w:val="es-CR"/>
-        </w:rPr>
-      </w:pPr>
-      <w:r>
-        <w:rPr>
-          <w:lang w:val="es-CR"/>
-        </w:rPr>
-        <w:t>Iniciar Sistema</w:t>
-      </w:r>
-    </w:p>
-    <w:p>
-      <w:pPr>
-        <w:rPr>
-          <w:lang w:val="es-CR"/>
-        </w:rPr>
-      </w:pPr>
-      <w:r>
-        <w:rPr>
-          <w:lang w:val="es-CR"/>
-        </w:rPr>
-        <w:t>Al arrancar el sistema iniciamos creando un nuevo nodo con un bloque génesis. Dicho bloque contiene un estado inicial y</w:t>
-      </w:r>
-      <w:r>
-        <w:rPr>
-          <w:lang w:val="es-CR"/>
-        </w:rPr>
-        <w:t xml:space="preserve"> solamente sirve como marcador del inicio de la cadena.</w:t>
-      </w:r>
-    </w:p>
-    <w:p>
-      <w:pPr>
-        <w:rPr>
-          <w:lang w:val="es-CR"/>
-        </w:rPr>
-      </w:pPr>
-    </w:p>
-    <w:p>
-      <w:pPr>
-        <w:pStyle w:val="ZAxTop"/>
-      </w:pPr>
+          <w:i/>
+        </w:rPr>
+      </w:pPr>
+      <w:r>
+        <w:rPr>
+          <w:i/>
+        </w:rPr>
+        <w:t>ID</w:t>
+      </w:r>
+      <w:r>
+        <w:t xml:space="preserve">: </w:t>
+      </w:r>
+      <w:r>
+        <w:rPr>
+          <w:i/>
+        </w:rPr>
+        <w:t>F</w:t>
+      </w:r>
+      <w:r>
+        <w:rPr>
+          <w:i/>
+        </w:rPr>
+        <w:t>INGERPRINT</w:t>
+      </w:r>
     </w:p>
     <w:p>
       <w:pPr>
@@ -4824,6 +5670,31 @@
           <w:tab w:val="left" w:pos="3800"/>
           <w:tab w:val="left" w:pos="4020"/>
           <w:tab w:val="left" w:pos="4240"/>
+          <w:tab w:val="left" w:pos="4460"/>
+          <w:tab w:val="left" w:pos="4680"/>
+          <w:tab w:val="left" w:pos="4900"/>
+          <w:tab w:val="left" w:pos="5120"/>
+          <w:tab w:val="left" w:pos="5340"/>
+          <w:tab w:val="left" w:pos="5560"/>
+          <w:tab w:val="left" w:pos="5780"/>
+          <w:tab w:val="left" w:pos="6000"/>
+          <w:tab w:val="left" w:pos="6220"/>
+          <w:tab w:val="left" w:pos="6440"/>
+          <w:tab w:val="left" w:pos="6660"/>
+          <w:tab w:val="left" w:pos="6880"/>
+          <w:tab w:val="left" w:pos="7100"/>
+          <w:tab w:val="left" w:pos="7320"/>
+          <w:tab w:val="left" w:pos="7540"/>
+          <w:tab w:val="left" w:pos="7760"/>
+          <w:tab w:val="left" w:pos="7980"/>
+          <w:tab w:val="left" w:pos="8200"/>
+          <w:tab w:val="left" w:pos="8420"/>
+          <w:tab w:val="left" w:pos="8640"/>
+          <w:tab w:val="left" w:pos="8860"/>
+          <w:tab w:val="left" w:pos="9080"/>
+          <w:tab w:val="left" w:pos="9300"/>
+          <w:tab w:val="left" w:pos="9520"/>
+          <w:tab w:val="left" w:pos="9740"/>
         </w:tabs>
         <w:ind w:left="720"/>
         <w:rPr>
@@ -4834,13 +5705,7 @@
         <w:rPr>
           <w:i/>
         </w:rPr>
-        <w:t>g</w:t>
-      </w:r>
-      <w:r>
-        <w:rPr>
-          <w:i/>
-        </w:rPr>
-        <w:t>etIP</w:t>
+        <w:t>Timestamp</w:t>
       </w:r>
       <w:r>
         <w:t>:</w:t>
@@ -4850,108 +5715,10 @@
       </w:r>
       <w:r>
         <w:rPr>
-          <w:rFonts w:ascii="ZSym" w:hAnsi="ZSym"/>
-        </w:rPr>
-        <w:t>ℙ</w:t>
-      </w:r>
-      <w:r>
-        <w:t xml:space="preserve"> </w:t>
-      </w:r>
-      <w:r>
-        <w:rPr>
-          <w:i/>
-        </w:rPr>
-        <w:t>N</w:t>
-      </w:r>
-      <w:r>
-        <w:rPr>
-          <w:i/>
-        </w:rPr>
-        <w:t>odo</w:t>
-      </w:r>
-      <w:r>
-        <w:rPr>
-          <w:rFonts w:ascii="ZSym" w:hAnsi="ZSym"/>
-        </w:rPr>
-        <w:t>→</w:t>
-      </w:r>
-      <w:r>
-        <w:rPr>
-          <w:i/>
-        </w:rPr>
-        <w:t>IPADDRESS</w:t>
-      </w:r>
-    </w:p>
-    <w:p>
-      <w:pPr>
-        <w:pStyle w:val="ZAxBottom"/>
-        <w:ind w:left="720"/>
-      </w:pPr>
-    </w:p>
-    <w:p>
-      <w:pPr>
-        <w:rPr>
-          <w:lang w:val="es-CR"/>
-        </w:rPr>
-      </w:pPr>
-    </w:p>
-    <w:p>
-      <w:pPr>
-        <w:rPr>
-          <w:lang w:val="es-CR"/>
-        </w:rPr>
-      </w:pPr>
-    </w:p>
-    <w:p>
-      <w:pPr>
-        <w:rPr>
-          <w:lang w:val="es-CR"/>
-        </w:rPr>
-      </w:pPr>
-    </w:p>
-    <w:p>
-      <w:pPr>
-        <w:rPr>
-          <w:lang w:val="es-CR"/>
-        </w:rPr>
-      </w:pPr>
-    </w:p>
-    <w:p>
-      <w:pPr>
-        <w:rPr>
-          <w:lang w:val="es-CR"/>
-        </w:rPr>
-      </w:pPr>
-    </w:p>
-    <w:p>
-      <w:pPr>
-        <w:pStyle w:val="ZSchTop"/>
-        <w:tabs>
-          <w:tab w:val="left" w:pos="720"/>
-          <w:tab w:val="left" w:pos="4320"/>
-        </w:tabs>
-        <w:ind w:left="604"/>
-        <w:rPr>
-          <w:u w:val="single"/>
-        </w:rPr>
-      </w:pPr>
-      <w:r>
-        <w:rPr>
-          <w:u w:val="single"/>
-        </w:rPr>
-        <w:tab/>
-      </w:r>
-      <w:r>
-        <w:rPr>
-          <w:i/>
-        </w:rPr>
-        <w:t>InitBlockchain</w:t>
-      </w:r>
-      <w:r>
-        <w:rPr>
-          <w:u w:val="single"/>
-        </w:rPr>
-        <w:tab/>
+          <w:i/>
+          <w:lang w:val="en-US"/>
+        </w:rPr>
+        <w:t>TIMESTAMP</w:t>
       </w:r>
     </w:p>
     <w:p>
@@ -4974,30 +5741,61 @@
           <w:tab w:val="left" w:pos="3800"/>
           <w:tab w:val="left" w:pos="4020"/>
           <w:tab w:val="left" w:pos="4240"/>
+          <w:tab w:val="left" w:pos="4460"/>
+          <w:tab w:val="left" w:pos="4680"/>
+          <w:tab w:val="left" w:pos="4900"/>
+          <w:tab w:val="left" w:pos="5120"/>
+          <w:tab w:val="left" w:pos="5340"/>
+          <w:tab w:val="left" w:pos="5560"/>
+          <w:tab w:val="left" w:pos="5780"/>
+          <w:tab w:val="left" w:pos="6000"/>
+          <w:tab w:val="left" w:pos="6220"/>
+          <w:tab w:val="left" w:pos="6440"/>
+          <w:tab w:val="left" w:pos="6660"/>
+          <w:tab w:val="left" w:pos="6880"/>
+          <w:tab w:val="left" w:pos="7100"/>
+          <w:tab w:val="left" w:pos="7320"/>
+          <w:tab w:val="left" w:pos="7540"/>
+          <w:tab w:val="left" w:pos="7760"/>
+          <w:tab w:val="left" w:pos="7980"/>
+          <w:tab w:val="left" w:pos="8200"/>
+          <w:tab w:val="left" w:pos="8420"/>
+          <w:tab w:val="left" w:pos="8640"/>
+          <w:tab w:val="left" w:pos="8860"/>
+          <w:tab w:val="left" w:pos="9080"/>
+          <w:tab w:val="left" w:pos="9300"/>
+          <w:tab w:val="left" w:pos="9520"/>
+          <w:tab w:val="left" w:pos="9740"/>
         </w:tabs>
         <w:ind w:left="720"/>
         <w:rPr>
-          <w:rFonts w:ascii="Cambria" w:hAnsi="Cambria"/>
-        </w:rPr>
-      </w:pPr>
-      <w:r>
-        <w:rPr>
-          <w:rFonts w:ascii="ZSym" w:hAnsi="ZSym"/>
-        </w:rPr>
-        <w:t>Δ</w:t>
-      </w:r>
-      <w:r>
-        <w:rPr>
-          <w:i/>
-        </w:rPr>
-        <w:t>Nodo</w:t>
-      </w:r>
-    </w:p>
-    <w:p>
-      <w:pPr>
-        <w:pStyle w:val="ZMid"/>
-        <w:ind w:left="720" w:right="2520"/>
-      </w:pPr>
+          <w:i/>
+        </w:rPr>
+      </w:pPr>
+      <w:r>
+        <w:rPr>
+          <w:i/>
+        </w:rPr>
+        <w:t>D</w:t>
+      </w:r>
+      <w:r>
+        <w:rPr>
+          <w:i/>
+        </w:rPr>
+        <w:t>ireccion</w:t>
+      </w:r>
+      <w:r>
+        <w:t>:</w:t>
+      </w:r>
+      <w:r>
+        <w:t xml:space="preserve"> </w:t>
+      </w:r>
+      <w:r>
+        <w:rPr>
+          <w:i/>
+        </w:rPr>
+        <w:t>FINGERPRINT</w:t>
+      </w:r>
     </w:p>
     <w:p>
       <w:pPr>
@@ -5019,50 +5817,159 @@
           <w:tab w:val="left" w:pos="3800"/>
           <w:tab w:val="left" w:pos="4020"/>
           <w:tab w:val="left" w:pos="4240"/>
+          <w:tab w:val="left" w:pos="4460"/>
+          <w:tab w:val="left" w:pos="4680"/>
+          <w:tab w:val="left" w:pos="4900"/>
+          <w:tab w:val="left" w:pos="5120"/>
+          <w:tab w:val="left" w:pos="5340"/>
+          <w:tab w:val="left" w:pos="5560"/>
+          <w:tab w:val="left" w:pos="5780"/>
+          <w:tab w:val="left" w:pos="6000"/>
+          <w:tab w:val="left" w:pos="6220"/>
+          <w:tab w:val="left" w:pos="6440"/>
+          <w:tab w:val="left" w:pos="6660"/>
+          <w:tab w:val="left" w:pos="6880"/>
+          <w:tab w:val="left" w:pos="7100"/>
+          <w:tab w:val="left" w:pos="7320"/>
+          <w:tab w:val="left" w:pos="7540"/>
+          <w:tab w:val="left" w:pos="7760"/>
+          <w:tab w:val="left" w:pos="7980"/>
+          <w:tab w:val="left" w:pos="8200"/>
+          <w:tab w:val="left" w:pos="8420"/>
+          <w:tab w:val="left" w:pos="8640"/>
+          <w:tab w:val="left" w:pos="8860"/>
+          <w:tab w:val="left" w:pos="9080"/>
+          <w:tab w:val="left" w:pos="9300"/>
+          <w:tab w:val="left" w:pos="9520"/>
+          <w:tab w:val="left" w:pos="9740"/>
         </w:tabs>
         <w:ind w:left="720"/>
-        <w:rPr>
-          <w:i/>
-        </w:rPr>
-      </w:pPr>
-      <w:r>
-        <w:rPr>
-          <w:i/>
-        </w:rPr>
-        <w:t>IP</w:t>
+      </w:pPr>
+      <w:r>
+        <w:rPr>
+          <w:i/>
+        </w:rPr>
+        <w:t>Cantidad</w:t>
+      </w:r>
+      <w:r>
+        <w:t>:</w:t>
+      </w:r>
+      <w:r>
+        <w:t xml:space="preserve"> </w:t>
       </w:r>
       <w:r>
         <w:rPr>
           <w:rFonts w:ascii="ZSym" w:hAnsi="ZSym"/>
         </w:rPr>
-        <w:t>′</w:t>
-      </w:r>
-      <w:r>
-        <w:rPr>
-          <w:i/>
-        </w:rPr>
-        <w:t xml:space="preserve"> </w:t>
-      </w:r>
-      <w:r>
-        <w:t xml:space="preserve">= </w:t>
-      </w:r>
-      <w:r>
-        <w:rPr>
-          <w:i/>
-        </w:rPr>
-        <w:t>getIP</w:t>
-      </w:r>
-      <w:r>
-        <w:t>(</w:t>
-      </w:r>
-      <w:r>
-        <w:rPr>
-          <w:i/>
-        </w:rPr>
-        <w:t>Nodo</w:t>
-      </w:r>
-      <w:r>
-        <w:t>)</w:t>
+        <w:t>ℕ</w:t>
+      </w:r>
+      <w:r>
+        <w:rPr>
+          <w:vertAlign w:val="subscript"/>
+        </w:rPr>
+        <w:t>1</w:t>
+      </w:r>
+    </w:p>
+    <w:p>
+      <w:pPr>
+        <w:pStyle w:val="ZSchBottom"/>
+        <w:ind w:left="720"/>
+      </w:pPr>
+    </w:p>
+    <w:p>
+      <w:pPr>
+        <w:pStyle w:val="Heading3"/>
+        <w:rPr>
+          <w:lang w:val="es-CR"/>
+        </w:rPr>
+      </w:pPr>
+      <w:r>
+        <w:rPr>
+          <w:lang w:val="es-CR"/>
+        </w:rPr>
+        <w:t>Transacción de Entrada</w:t>
+      </w:r>
+    </w:p>
+    <w:p>
+      <w:pPr>
+        <w:rPr>
+          <w:lang w:val="es-CR"/>
+        </w:rPr>
+      </w:pPr>
+      <w:r>
+        <w:rPr>
+          <w:lang w:val="es-CR"/>
+        </w:rPr>
+        <w:t xml:space="preserve">Las transacciones de entrada tienen la información de donde vienen las </w:t>
+      </w:r>
+      <w:r>
+        <w:rPr>
+          <w:lang w:val="es-CR"/>
+        </w:rPr>
+        <w:t>‘monedas’</w:t>
+      </w:r>
+      <w:r>
+        <w:rPr>
+          <w:lang w:val="es-CR"/>
+        </w:rPr>
+        <w:t xml:space="preserve">. Cada una de las transacciones de entrada hace referencia a una </w:t>
+      </w:r>
+      <w:r>
+        <w:rPr>
+          <w:i/>
+          <w:lang w:val="es-CR"/>
+        </w:rPr>
+        <w:t xml:space="preserve">transacción de salida </w:t>
+      </w:r>
+      <w:r>
+        <w:rPr>
+          <w:lang w:val="es-CR"/>
+        </w:rPr>
+        <w:t>anterior donde dich</w:t>
+      </w:r>
+      <w:r>
+        <w:rPr>
+          <w:lang w:val="es-CR"/>
+        </w:rPr>
+        <w:t>as ‘monedas’. Después de desbloquearse quedan disponibles para ser utilizadas en otras transacciones de salida. La firma prueba que únicamente el usuario con la llave privada referenciada en la transacción de salida.</w:t>
+      </w:r>
+    </w:p>
+    <w:p>
+      <w:pPr>
+        <w:rPr>
+          <w:lang w:val="es-CR"/>
+        </w:rPr>
+      </w:pPr>
+    </w:p>
+    <w:p>
+      <w:pPr>
+        <w:pStyle w:val="ZSchTop"/>
+        <w:tabs>
+          <w:tab w:val="left" w:pos="720"/>
+          <w:tab w:val="left" w:pos="9648"/>
+        </w:tabs>
+        <w:ind w:left="604"/>
+        <w:rPr>
+          <w:u w:val="single"/>
+        </w:rPr>
+      </w:pPr>
+      <w:r>
+        <w:rPr>
+          <w:u w:val="single"/>
+        </w:rPr>
+        <w:tab/>
+      </w:r>
+      <w:r>
+        <w:rPr>
+          <w:i/>
+        </w:rPr>
+        <w:t>TEntrada</w:t>
+      </w:r>
+      <w:r>
+        <w:rPr>
+          <w:u w:val="single"/>
+        </w:rPr>
+        <w:tab/>
       </w:r>
     </w:p>
     <w:p>
@@ -5085,6 +5992,31 @@
           <w:tab w:val="left" w:pos="3800"/>
           <w:tab w:val="left" w:pos="4020"/>
           <w:tab w:val="left" w:pos="4240"/>
+          <w:tab w:val="left" w:pos="4460"/>
+          <w:tab w:val="left" w:pos="4680"/>
+          <w:tab w:val="left" w:pos="4900"/>
+          <w:tab w:val="left" w:pos="5120"/>
+          <w:tab w:val="left" w:pos="5340"/>
+          <w:tab w:val="left" w:pos="5560"/>
+          <w:tab w:val="left" w:pos="5780"/>
+          <w:tab w:val="left" w:pos="6000"/>
+          <w:tab w:val="left" w:pos="6220"/>
+          <w:tab w:val="left" w:pos="6440"/>
+          <w:tab w:val="left" w:pos="6660"/>
+          <w:tab w:val="left" w:pos="6880"/>
+          <w:tab w:val="left" w:pos="7100"/>
+          <w:tab w:val="left" w:pos="7320"/>
+          <w:tab w:val="left" w:pos="7540"/>
+          <w:tab w:val="left" w:pos="7760"/>
+          <w:tab w:val="left" w:pos="7980"/>
+          <w:tab w:val="left" w:pos="8200"/>
+          <w:tab w:val="left" w:pos="8420"/>
+          <w:tab w:val="left" w:pos="8640"/>
+          <w:tab w:val="left" w:pos="8860"/>
+          <w:tab w:val="left" w:pos="9080"/>
+          <w:tab w:val="left" w:pos="9300"/>
+          <w:tab w:val="left" w:pos="9520"/>
+          <w:tab w:val="left" w:pos="9740"/>
         </w:tabs>
         <w:ind w:left="720"/>
         <w:rPr>
@@ -5095,43 +6027,25 @@
         <w:rPr>
           <w:i/>
         </w:rPr>
-        <w:t>E</w:t>
-      </w:r>
-      <w:r>
-        <w:rPr>
-          <w:i/>
-        </w:rPr>
-        <w:t>stado</w:t>
-      </w:r>
-      <w:r>
-        <w:rPr>
-          <w:rFonts w:ascii="ZSym" w:hAnsi="ZSym"/>
-        </w:rPr>
-        <w:t>′</w:t>
-      </w:r>
-      <w:r>
-        <w:rPr>
-          <w:i/>
-        </w:rPr>
+        <w:t>IDOut</w:t>
+      </w:r>
+      <w:r>
+        <w:t>:</w:t>
+      </w:r>
+      <w:r>
         <w:t xml:space="preserve"> </w:t>
       </w:r>
       <w:r>
-        <w:t>=</w:t>
-      </w:r>
-      <w:r>
-        <w:t xml:space="preserve"> </w:t>
-      </w:r>
-      <w:r>
-        <w:rPr>
-          <w:i/>
-        </w:rPr>
-        <w:t>A</w:t>
-      </w:r>
-      <w:r>
-        <w:rPr>
-          <w:i/>
-        </w:rPr>
-        <w:t>ctivo</w:t>
+        <w:rPr>
+          <w:i/>
+        </w:rPr>
+        <w:t>F</w:t>
+      </w:r>
+      <w:r>
+        <w:rPr>
+          <w:i/>
+        </w:rPr>
+        <w:t>INGERPRINT</w:t>
       </w:r>
     </w:p>
     <w:p>
@@ -5154,41 +6068,134 @@
           <w:tab w:val="left" w:pos="3800"/>
           <w:tab w:val="left" w:pos="4020"/>
           <w:tab w:val="left" w:pos="4240"/>
+          <w:tab w:val="left" w:pos="4460"/>
+          <w:tab w:val="left" w:pos="4680"/>
+          <w:tab w:val="left" w:pos="4900"/>
+          <w:tab w:val="left" w:pos="5120"/>
+          <w:tab w:val="left" w:pos="5340"/>
+          <w:tab w:val="left" w:pos="5560"/>
+          <w:tab w:val="left" w:pos="5780"/>
+          <w:tab w:val="left" w:pos="6000"/>
+          <w:tab w:val="left" w:pos="6220"/>
+          <w:tab w:val="left" w:pos="6440"/>
+          <w:tab w:val="left" w:pos="6660"/>
+          <w:tab w:val="left" w:pos="6880"/>
+          <w:tab w:val="left" w:pos="7100"/>
+          <w:tab w:val="left" w:pos="7320"/>
+          <w:tab w:val="left" w:pos="7540"/>
+          <w:tab w:val="left" w:pos="7760"/>
+          <w:tab w:val="left" w:pos="7980"/>
+          <w:tab w:val="left" w:pos="8200"/>
+          <w:tab w:val="left" w:pos="8420"/>
+          <w:tab w:val="left" w:pos="8640"/>
+          <w:tab w:val="left" w:pos="8860"/>
+          <w:tab w:val="left" w:pos="9080"/>
+          <w:tab w:val="left" w:pos="9300"/>
+          <w:tab w:val="left" w:pos="9520"/>
+          <w:tab w:val="left" w:pos="9740"/>
         </w:tabs>
         <w:ind w:left="720"/>
-        <w:rPr>
-          <w:rFonts w:ascii="ZSym" w:hAnsi="ZSym"/>
-        </w:rPr>
-      </w:pPr>
-      <w:r>
-        <w:rPr>
-          <w:i/>
-        </w:rPr>
-        <w:t>cadena</w:t>
-      </w:r>
-      <w:r>
-        <w:rPr>
-          <w:rFonts w:ascii="ZSym" w:hAnsi="ZSym"/>
-        </w:rPr>
-        <w:t>′</w:t>
-      </w:r>
-      <w:r>
-        <w:rPr>
-          <w:i/>
-        </w:rPr>
+      </w:pPr>
+      <w:r>
+        <w:rPr>
+          <w:i/>
+        </w:rPr>
+        <w:t>F</w:t>
+      </w:r>
+      <w:r>
+        <w:rPr>
+          <w:i/>
+        </w:rPr>
+        <w:t>irma</w:t>
+      </w:r>
+      <w:r>
+        <w:t>:</w:t>
+      </w:r>
+      <w:r>
         <w:t xml:space="preserve"> </w:t>
       </w:r>
       <w:r>
-        <w:t>=</w:t>
-      </w:r>
-      <w:r>
-        <w:t xml:space="preserve"> </w:t>
-      </w:r>
-      <w:r>
-        <w:rPr>
-          <w:rFonts w:ascii="ZSym" w:hAnsi="ZSym"/>
-        </w:rPr>
-        <w:t>⟨⟩</w:t>
+        <w:rPr>
+          <w:i/>
+        </w:rPr>
+        <w:t>F</w:t>
+      </w:r>
+      <w:r>
+        <w:rPr>
+          <w:i/>
+        </w:rPr>
+        <w:t>INGERPRINT</w:t>
+      </w:r>
+    </w:p>
+    <w:p>
+      <w:pPr>
+        <w:pStyle w:val="ZSchBottom"/>
+        <w:ind w:left="720"/>
+      </w:pPr>
+    </w:p>
+    <w:p>
+      <w:pPr>
+        <w:pStyle w:val="Heading3"/>
+        <w:rPr>
+          <w:lang w:val="es-CR"/>
+        </w:rPr>
+      </w:pPr>
+      <w:r>
+        <w:rPr>
+          <w:lang w:val="es-CR"/>
+        </w:rPr>
+        <w:t>Transacción General</w:t>
+      </w:r>
+    </w:p>
+    <w:p>
+      <w:pPr>
+        <w:rPr>
+          <w:lang w:val="es-CR"/>
+        </w:rPr>
+      </w:pPr>
+      <w:r>
+        <w:rPr>
+          <w:lang w:val="es-CR"/>
+        </w:rPr>
+        <w:t>Definimos una transacción como un esquema que contiene un arreglo de transacciones de entrada y de transacciones de salida.</w:t>
+      </w:r>
+    </w:p>
+    <w:p>
+      <w:pPr>
+        <w:rPr>
+          <w:lang w:val="es-CR"/>
+        </w:rPr>
+      </w:pPr>
+    </w:p>
+    <w:p>
+      <w:pPr>
+        <w:pStyle w:val="ZSchTop"/>
+        <w:tabs>
+          <w:tab w:val="left" w:pos="720"/>
+          <w:tab w:val="left" w:pos="9648"/>
+        </w:tabs>
+        <w:ind w:left="604"/>
+        <w:rPr>
+          <w:u w:val="single"/>
+        </w:rPr>
+      </w:pPr>
+      <w:r>
+        <w:rPr>
+          <w:u w:val="single"/>
+        </w:rPr>
+        <w:tab/>
+      </w:r>
+      <w:r>
+        <w:rPr>
+          <w:i/>
+        </w:rPr>
+        <w:t>Transaccion</w:t>
+      </w:r>
+      <w:r>
+        <w:rPr>
+          <w:u w:val="single"/>
+        </w:rPr>
+        <w:tab/>
       </w:r>
     </w:p>
     <w:p>
@@ -5211,6 +6218,31 @@
           <w:tab w:val="left" w:pos="3800"/>
           <w:tab w:val="left" w:pos="4020"/>
           <w:tab w:val="left" w:pos="4240"/>
+          <w:tab w:val="left" w:pos="4460"/>
+          <w:tab w:val="left" w:pos="4680"/>
+          <w:tab w:val="left" w:pos="4900"/>
+          <w:tab w:val="left" w:pos="5120"/>
+          <w:tab w:val="left" w:pos="5340"/>
+          <w:tab w:val="left" w:pos="5560"/>
+          <w:tab w:val="left" w:pos="5780"/>
+          <w:tab w:val="left" w:pos="6000"/>
+          <w:tab w:val="left" w:pos="6220"/>
+          <w:tab w:val="left" w:pos="6440"/>
+          <w:tab w:val="left" w:pos="6660"/>
+          <w:tab w:val="left" w:pos="6880"/>
+          <w:tab w:val="left" w:pos="7100"/>
+          <w:tab w:val="left" w:pos="7320"/>
+          <w:tab w:val="left" w:pos="7540"/>
+          <w:tab w:val="left" w:pos="7760"/>
+          <w:tab w:val="left" w:pos="7980"/>
+          <w:tab w:val="left" w:pos="8200"/>
+          <w:tab w:val="left" w:pos="8420"/>
+          <w:tab w:val="left" w:pos="8640"/>
+          <w:tab w:val="left" w:pos="8860"/>
+          <w:tab w:val="left" w:pos="9080"/>
+          <w:tab w:val="left" w:pos="9300"/>
+          <w:tab w:val="left" w:pos="9520"/>
+          <w:tab w:val="left" w:pos="9740"/>
         </w:tabs>
         <w:ind w:left="720"/>
         <w:rPr>
@@ -5221,31 +6253,180 @@
         <w:rPr>
           <w:i/>
         </w:rPr>
-        <w:t>peers</w:t>
+        <w:t>I</w:t>
+      </w:r>
+      <w:r>
+        <w:rPr>
+          <w:i/>
+        </w:rPr>
+        <w:t>D</w:t>
+      </w:r>
+      <w:r>
+        <w:t>:</w:t>
+      </w:r>
+      <w:r>
+        <w:t xml:space="preserve"> </w:t>
+      </w:r>
+      <w:r>
+        <w:rPr>
+          <w:i/>
+        </w:rPr>
+        <w:t>FINGERPRINT</w:t>
+      </w:r>
+    </w:p>
+    <w:p>
+      <w:pPr>
+        <w:pStyle w:val="ZBoxBody"/>
+        <w:tabs>
+          <w:tab w:val="left" w:pos="940"/>
+          <w:tab w:val="left" w:pos="1160"/>
+          <w:tab w:val="left" w:pos="1380"/>
+          <w:tab w:val="left" w:pos="1600"/>
+          <w:tab w:val="left" w:pos="1820"/>
+          <w:tab w:val="left" w:pos="2040"/>
+          <w:tab w:val="left" w:pos="2260"/>
+          <w:tab w:val="left" w:pos="2480"/>
+          <w:tab w:val="left" w:pos="2700"/>
+          <w:tab w:val="left" w:pos="2920"/>
+          <w:tab w:val="left" w:pos="3140"/>
+          <w:tab w:val="left" w:pos="3360"/>
+          <w:tab w:val="left" w:pos="3580"/>
+          <w:tab w:val="left" w:pos="3800"/>
+          <w:tab w:val="left" w:pos="4020"/>
+          <w:tab w:val="left" w:pos="4240"/>
+          <w:tab w:val="left" w:pos="4460"/>
+          <w:tab w:val="left" w:pos="4680"/>
+          <w:tab w:val="left" w:pos="4900"/>
+          <w:tab w:val="left" w:pos="5120"/>
+          <w:tab w:val="left" w:pos="5340"/>
+          <w:tab w:val="left" w:pos="5560"/>
+          <w:tab w:val="left" w:pos="5780"/>
+          <w:tab w:val="left" w:pos="6000"/>
+          <w:tab w:val="left" w:pos="6220"/>
+          <w:tab w:val="left" w:pos="6440"/>
+          <w:tab w:val="left" w:pos="6660"/>
+          <w:tab w:val="left" w:pos="6880"/>
+          <w:tab w:val="left" w:pos="7100"/>
+          <w:tab w:val="left" w:pos="7320"/>
+          <w:tab w:val="left" w:pos="7540"/>
+          <w:tab w:val="left" w:pos="7760"/>
+          <w:tab w:val="left" w:pos="7980"/>
+          <w:tab w:val="left" w:pos="8200"/>
+          <w:tab w:val="left" w:pos="8420"/>
+          <w:tab w:val="left" w:pos="8640"/>
+          <w:tab w:val="left" w:pos="8860"/>
+          <w:tab w:val="left" w:pos="9080"/>
+          <w:tab w:val="left" w:pos="9300"/>
+          <w:tab w:val="left" w:pos="9520"/>
+          <w:tab w:val="left" w:pos="9740"/>
+        </w:tabs>
+        <w:ind w:left="720"/>
+        <w:rPr>
+          <w:i/>
+        </w:rPr>
+      </w:pPr>
+      <w:r>
+        <w:rPr>
+          <w:i/>
+        </w:rPr>
+        <w:t>Salidas</w:t>
+      </w:r>
+      <w:r>
+        <w:t>:</w:t>
+      </w:r>
+      <w:r>
+        <w:t xml:space="preserve"> </w:t>
       </w:r>
       <w:r>
         <w:rPr>
           <w:rFonts w:ascii="ZSym" w:hAnsi="ZSym"/>
         </w:rPr>
-        <w:t>′</w:t>
-      </w:r>
-      <w:r>
-        <w:rPr>
-          <w:i/>
-        </w:rPr>
+        <w:t>ℙ</w:t>
+      </w:r>
+      <w:r>
+        <w:rPr>
+          <w:i/>
+        </w:rPr>
+        <w:t xml:space="preserve"> TSalida</w:t>
+      </w:r>
+    </w:p>
+    <w:p>
+      <w:pPr>
+        <w:pStyle w:val="ZBoxBody"/>
+        <w:tabs>
+          <w:tab w:val="left" w:pos="940"/>
+          <w:tab w:val="left" w:pos="1160"/>
+          <w:tab w:val="left" w:pos="1380"/>
+          <w:tab w:val="left" w:pos="1600"/>
+          <w:tab w:val="left" w:pos="1820"/>
+          <w:tab w:val="left" w:pos="2040"/>
+          <w:tab w:val="left" w:pos="2260"/>
+          <w:tab w:val="left" w:pos="2480"/>
+          <w:tab w:val="left" w:pos="2700"/>
+          <w:tab w:val="left" w:pos="2920"/>
+          <w:tab w:val="left" w:pos="3140"/>
+          <w:tab w:val="left" w:pos="3360"/>
+          <w:tab w:val="left" w:pos="3580"/>
+          <w:tab w:val="left" w:pos="3800"/>
+          <w:tab w:val="left" w:pos="4020"/>
+          <w:tab w:val="left" w:pos="4240"/>
+          <w:tab w:val="left" w:pos="4460"/>
+          <w:tab w:val="left" w:pos="4680"/>
+          <w:tab w:val="left" w:pos="4900"/>
+          <w:tab w:val="left" w:pos="5120"/>
+          <w:tab w:val="left" w:pos="5340"/>
+          <w:tab w:val="left" w:pos="5560"/>
+          <w:tab w:val="left" w:pos="5780"/>
+          <w:tab w:val="left" w:pos="6000"/>
+          <w:tab w:val="left" w:pos="6220"/>
+          <w:tab w:val="left" w:pos="6440"/>
+          <w:tab w:val="left" w:pos="6660"/>
+          <w:tab w:val="left" w:pos="6880"/>
+          <w:tab w:val="left" w:pos="7100"/>
+          <w:tab w:val="left" w:pos="7320"/>
+          <w:tab w:val="left" w:pos="7540"/>
+          <w:tab w:val="left" w:pos="7760"/>
+          <w:tab w:val="left" w:pos="7980"/>
+          <w:tab w:val="left" w:pos="8200"/>
+          <w:tab w:val="left" w:pos="8420"/>
+          <w:tab w:val="left" w:pos="8640"/>
+          <w:tab w:val="left" w:pos="8860"/>
+          <w:tab w:val="left" w:pos="9080"/>
+          <w:tab w:val="left" w:pos="9300"/>
+          <w:tab w:val="left" w:pos="9520"/>
+          <w:tab w:val="left" w:pos="9740"/>
+        </w:tabs>
+        <w:ind w:left="720"/>
+      </w:pPr>
+      <w:r>
+        <w:rPr>
+          <w:i/>
+        </w:rPr>
+        <w:t>Entradas</w:t>
+      </w:r>
+      <w:r>
+        <w:t>:</w:t>
+      </w:r>
+      <w:r>
         <w:t xml:space="preserve"> </w:t>
       </w:r>
       <w:r>
-        <w:t>=</w:t>
-      </w:r>
-      <w:r>
-        <w:t xml:space="preserve"> </w:t>
-      </w:r>
-      <w:r>
         <w:rPr>
           <w:rFonts w:ascii="ZSym" w:hAnsi="ZSym"/>
         </w:rPr>
-        <w:t>∅</w:t>
+        <w:t>ℙ</w:t>
+      </w:r>
+      <w:r>
+        <w:rPr>
+          <w:i/>
+        </w:rPr>
+        <w:t>T</w:t>
+      </w:r>
+      <w:r>
+        <w:rPr>
+          <w:i/>
+        </w:rPr>
+        <w:t>Entrada</w:t>
       </w:r>
     </w:p>
     <w:p>
@@ -5256,257 +6437,67 @@
     </w:p>
     <w:p>
       <w:pPr>
-        <w:rPr>
-          <w:lang w:val="es-CR"/>
-        </w:rPr>
-      </w:pPr>
-    </w:p>
-    <w:p>
-      <w:pPr>
-        <w:rPr>
-          <w:lang w:val="es-CR"/>
-        </w:rPr>
-      </w:pPr>
-      <w:r>
-        <w:rPr>
-          <w:lang w:val="es-CR"/>
-        </w:rPr>
-        <w:t>TODO:</w:t>
-      </w:r>
-    </w:p>
-    <w:p>
-      <w:pPr>
-        <w:pStyle w:val="ListParagraph"/>
-        <w:numPr>
-          <w:ilvl w:val="0"/>
-          <w:numId w:val="42"/>
-        </w:numPr>
-        <w:rPr>
-          <w:lang w:val="es-CR"/>
-        </w:rPr>
-      </w:pPr>
-      <w:proofErr w:type="spellStart"/>
-      <w:r>
-        <w:rPr>
-          <w:lang w:val="es-CR"/>
-        </w:rPr>
-        <w:t>RechazarNodo</w:t>
-      </w:r>
-      <w:proofErr w:type="spellEnd"/>
-    </w:p>
-    <w:p>
-      <w:pPr>
-        <w:pStyle w:val="ListParagraph"/>
-        <w:numPr>
-          <w:ilvl w:val="0"/>
-          <w:numId w:val="42"/>
-        </w:numPr>
-        <w:rPr>
-          <w:lang w:val="es-CR"/>
-        </w:rPr>
-      </w:pPr>
-      <w:proofErr w:type="spellStart"/>
-      <w:r>
-        <w:rPr>
-          <w:lang w:val="es-CR"/>
-        </w:rPr>
-        <w:t>IniciarNodo</w:t>
-      </w:r>
-      <w:proofErr w:type="spellEnd"/>
-    </w:p>
-    <w:p>
-      <w:pPr>
-        <w:pStyle w:val="ListParagraph"/>
-        <w:numPr>
-          <w:ilvl w:val="0"/>
-          <w:numId w:val="42"/>
-        </w:numPr>
-        <w:rPr>
-          <w:lang w:val="es-CR"/>
-        </w:rPr>
-      </w:pPr>
-      <w:proofErr w:type="spellStart"/>
-      <w:r>
-        <w:rPr>
-          <w:lang w:val="es-CR"/>
-        </w:rPr>
-        <w:t>IniciarBloque</w:t>
-      </w:r>
-      <w:proofErr w:type="spellEnd"/>
-    </w:p>
-    <w:p>
-      <w:pPr>
-        <w:pStyle w:val="ListParagraph"/>
-        <w:numPr>
-          <w:ilvl w:val="0"/>
-          <w:numId w:val="42"/>
-        </w:numPr>
-        <w:rPr>
-          <w:lang w:val="es-CR"/>
-        </w:rPr>
-      </w:pPr>
-      <w:proofErr w:type="spellStart"/>
-      <w:r>
-        <w:rPr>
-          <w:lang w:val="es-CR"/>
-        </w:rPr>
-        <w:t>AgregarNuevoNodo</w:t>
-      </w:r>
-      <w:proofErr w:type="spellEnd"/>
-    </w:p>
-    <w:p>
-      <w:pPr>
-        <w:pStyle w:val="ListParagraph"/>
-        <w:numPr>
-          <w:ilvl w:val="0"/>
-          <w:numId w:val="42"/>
-        </w:numPr>
-        <w:rPr>
-          <w:lang w:val="es-CR"/>
-        </w:rPr>
-      </w:pPr>
-      <w:proofErr w:type="spellStart"/>
-      <w:r>
-        <w:rPr>
-          <w:lang w:val="es-CR"/>
-        </w:rPr>
-        <w:t>LeerCadena</w:t>
-      </w:r>
-      <w:proofErr w:type="spellEnd"/>
-    </w:p>
-    <w:p>
-      <w:pPr>
-        <w:pStyle w:val="ListParagraph"/>
-        <w:numPr>
-          <w:ilvl w:val="0"/>
-          <w:numId w:val="42"/>
-        </w:numPr>
-        <w:rPr>
-          <w:lang w:val="es-CR"/>
-        </w:rPr>
-      </w:pPr>
-      <w:proofErr w:type="spellStart"/>
-      <w:r>
-        <w:rPr>
-          <w:lang w:val="es-CR"/>
-        </w:rPr>
-        <w:t>BuscarTransacción</w:t>
-      </w:r>
-      <w:proofErr w:type="spellEnd"/>
-    </w:p>
-    <w:p>
-      <w:pPr>
-        <w:pStyle w:val="ListParagraph"/>
-        <w:numPr>
-          <w:ilvl w:val="0"/>
-          <w:numId w:val="42"/>
-        </w:numPr>
-        <w:rPr>
-          <w:lang w:val="es-CR"/>
-        </w:rPr>
-      </w:pPr>
-      <w:proofErr w:type="spellStart"/>
-      <w:r>
-        <w:rPr>
-          <w:lang w:val="es-CR"/>
-        </w:rPr>
-        <w:t>GenerarBloque</w:t>
-      </w:r>
-      <w:proofErr w:type="spellEnd"/>
-    </w:p>
-    <w:p>
-      <w:pPr>
-        <w:pStyle w:val="ListParagraph"/>
-        <w:numPr>
-          <w:ilvl w:val="0"/>
-          <w:numId w:val="42"/>
-        </w:numPr>
-        <w:rPr>
-          <w:lang w:val="es-CR"/>
-        </w:rPr>
-      </w:pPr>
-      <w:proofErr w:type="spellStart"/>
-      <w:r>
-        <w:rPr>
-          <w:lang w:val="es-CR"/>
-        </w:rPr>
-        <w:t>IniciarCadena</w:t>
-      </w:r>
-      <w:proofErr w:type="spellEnd"/>
-    </w:p>
-    <w:p>
-      <w:pPr>
-        <w:pStyle w:val="ListParagraph"/>
-        <w:numPr>
-          <w:ilvl w:val="0"/>
-          <w:numId w:val="42"/>
-        </w:numPr>
-        <w:rPr>
-          <w:lang w:val="es-CR"/>
-        </w:rPr>
-      </w:pPr>
-      <w:proofErr w:type="spellStart"/>
-      <w:r>
-        <w:rPr>
-          <w:lang w:val="es-CR"/>
-        </w:rPr>
-        <w:t>LeerBloque</w:t>
-      </w:r>
-      <w:proofErr w:type="spellEnd"/>
-    </w:p>
-    <w:p>
-      <w:pPr>
-        <w:pStyle w:val="ListParagraph"/>
-        <w:numPr>
-          <w:ilvl w:val="0"/>
-          <w:numId w:val="42"/>
-        </w:numPr>
-        <w:rPr>
-          <w:lang w:val="es-CR"/>
-        </w:rPr>
-      </w:pPr>
-      <w:proofErr w:type="spellStart"/>
-      <w:proofErr w:type="gramStart"/>
-      <w:r>
-        <w:rPr>
-          <w:lang w:val="es-CR"/>
-        </w:rPr>
-        <w:t>Agregar,Saldo</w:t>
-      </w:r>
-      <w:proofErr w:type="spellEnd"/>
-      <w:proofErr w:type="gramEnd"/>
-      <w:r>
-        <w:rPr>
-          <w:lang w:val="es-CR"/>
-        </w:rPr>
-        <w:t xml:space="preserve">, Revisar </w:t>
-      </w:r>
-    </w:p>
-    <w:p>
-      <w:pPr>
-        <w:pStyle w:val="ListParagraph"/>
-        <w:numPr>
-          <w:ilvl w:val="0"/>
-          <w:numId w:val="42"/>
-        </w:numPr>
-        <w:rPr>
-          <w:lang w:val="es-CR"/>
-        </w:rPr>
-      </w:pPr>
-      <w:proofErr w:type="spellStart"/>
-      <w:r>
-        <w:rPr>
-          <w:lang w:val="es-CR"/>
-        </w:rPr>
-        <w:t>Wallet</w:t>
-      </w:r>
-      <w:proofErr w:type="spellEnd"/>
-      <w:r>
-        <w:rPr>
-          <w:lang w:val="es-CR"/>
-        </w:rPr>
-        <w:t>, Transferencias</w:t>
-      </w:r>
+        <w:pStyle w:val="Heading2"/>
+        <w:rPr>
+          <w:lang w:val="es-CR"/>
+        </w:rPr>
+      </w:pPr>
+      <w:r>
+        <w:rPr>
+          <w:lang w:val="es-CR"/>
+        </w:rPr>
+        <w:lastRenderedPageBreak/>
+        <w:t>Billetera Electrónica</w:t>
+      </w:r>
+    </w:p>
+    <w:p>
+      <w:pPr>
+        <w:rPr>
+          <w:lang w:val="es-CR"/>
+        </w:rPr>
+      </w:pPr>
+    </w:p>
+    <w:p>
+      <w:pPr>
+        <w:pStyle w:val="Heading2"/>
+        <w:rPr>
+          <w:lang w:val="es-CR"/>
+        </w:rPr>
+      </w:pPr>
+      <w:r>
+        <w:rPr>
+          <w:lang w:val="es-CR"/>
+        </w:rPr>
+        <w:t>Operaciones con transacciones.</w:t>
+      </w:r>
+    </w:p>
+    <w:p>
+      <w:pPr>
+        <w:rPr>
+          <w:lang w:val="es-CR"/>
+        </w:rPr>
+      </w:pPr>
+    </w:p>
+    <w:p>
+      <w:pPr>
+        <w:rPr>
+          <w:lang w:val="es-CR"/>
+        </w:rPr>
+      </w:pPr>
+    </w:p>
+    <w:p>
+      <w:pPr>
+        <w:rPr>
+          <w:lang w:val="es-CR"/>
+        </w:rPr>
+      </w:pPr>
+    </w:p>
+    <w:p>
+      <w:pPr>
+        <w:rPr>
+          <w:lang w:val="es-CR"/>
+        </w:rPr>
+      </w:pPr>
     </w:p>
     <w:p>
       <w:pPr>
@@ -5578,7 +6569,7 @@
       <w:pPr>
         <w:pStyle w:val="References"/>
       </w:pPr>
-      <w:hyperlink r:id="rId11" w:history="1">
+      <w:hyperlink r:id="rId12" w:history="1">
         <w:r>
           <w:rPr>
             <w:rStyle w:val="Hyperlink"/>
@@ -5605,6 +6596,59 @@
     </w:p>
     <w:p>
       <w:pPr>
+        <w:pStyle w:val="References"/>
+      </w:pPr>
+      <w:r>
+        <w:t xml:space="preserve">Nakamoto, Satoshi. (2009). Bitcoin: A Peer-to-Peer Electronic Cash System. Cryptography Mailing list at </w:t>
+      </w:r>
+      <w:hyperlink r:id="rId13" w:history="1">
+        <w:r>
+          <w:rPr>
+            <w:rStyle w:val="Hyperlink"/>
+          </w:rPr>
+          <w:t>https://metzdowd.com</w:t>
+        </w:r>
+      </w:hyperlink>
+      <w:r>
+        <w:t>.</w:t>
+      </w:r>
+    </w:p>
+    <w:p>
+      <w:pPr>
+        <w:pStyle w:val="References"/>
+      </w:pPr>
+      <w:r>
+        <w:t xml:space="preserve">Gavin Wood. Ethereum: A secure </w:t>
+      </w:r>
+      <w:proofErr w:type="spellStart"/>
+      <w:r>
+        <w:t>decentralised</w:t>
+      </w:r>
+      <w:proofErr w:type="spellEnd"/>
+      <w:r>
+        <w:t xml:space="preserve"> </w:t>
+      </w:r>
+      <w:proofErr w:type="spellStart"/>
+      <w:r>
+        <w:t>generalised</w:t>
+      </w:r>
+      <w:proofErr w:type="spellEnd"/>
+      <w:r>
+        <w:t xml:space="preserve"> transaction ledger. http://gavwood.com/paper.pdf, 2014.</w:t>
+      </w:r>
+    </w:p>
+    <w:p>
+      <w:pPr>
+        <w:pStyle w:val="References"/>
+        <w:numPr>
+          <w:ilvl w:val="0"/>
+          <w:numId w:val="0"/>
+        </w:numPr>
+        <w:ind w:left="1170" w:hanging="360"/>
+      </w:pPr>
+    </w:p>
+    <w:p>
+      <w:pPr>
         <w:pStyle w:val="ReferenceHead"/>
       </w:pPr>
     </w:p>
@@ -5617,6 +6661,23 @@
           <w:sz w:val="16"/>
           <w:szCs w:val="16"/>
         </w:rPr>
+        <w:sectPr>
+          <w:type w:val="continuous"/>
+          <w:pgSz w:w="12240" w:h="15840" w:code="1"/>
+          <w:pgMar w:top="1008" w:right="936" w:bottom="1008" w:left="936" w:header="432" w:footer="432" w:gutter="0"/>
+          <w:cols w:space="288"/>
+        </w:sectPr>
+      </w:pPr>
+    </w:p>
+    <w:p>
+      <w:pPr>
+        <w:shd w:val="clear" w:color="auto" w:fill="FFFFFF"/>
+        <w:spacing w:line="276" w:lineRule="auto"/>
+        <w:rPr>
+          <w:color w:val="222222"/>
+          <w:sz w:val="16"/>
+          <w:szCs w:val="16"/>
+        </w:rPr>
       </w:pPr>
     </w:p>
     <w:p>
@@ -5629,7 +6690,6 @@
       </w:pPr>
     </w:p>
     <w:sectPr>
-      <w:headerReference w:type="default" r:id="rId12"/>
       <w:type w:val="continuous"/>
       <w:pgSz w:w="12240" w:h="15840" w:code="1"/>
       <w:pgMar w:top="1008" w:right="936" w:bottom="1008" w:left="936" w:header="432" w:footer="432" w:gutter="0"/>
@@ -5709,21 +6769,6 @@
       <w:r>
         <w:continuationSeparator/>
       </w:r>
-    </w:p>
-  </w:footnote>
-  <w:footnote w:id="1">
-    <w:p>
-      <w:pPr>
-        <w:pStyle w:val="FootnoteText"/>
-      </w:pPr>
-      <w:r>
-        <w:t xml:space="preserve"> </w:t>
-      </w:r>
-    </w:p>
-    <w:p>
-      <w:pPr>
-        <w:pStyle w:val="FootnoteText"/>
-      </w:pPr>
     </w:p>
   </w:footnote>
 </w:footnotes>
@@ -5798,6 +6843,26 @@
         <w:lang w:val="es-CR"/>
       </w:rPr>
       <w:t>II Semestre 2019</w:t>
+    </w:r>
+    <w:r>
+      <w:rPr>
+        <w:lang w:val="es-CR"/>
+      </w:rPr>
+      <w:t xml:space="preserve"> </w:t>
+    </w:r>
+    <w:proofErr w:type="spellStart"/>
+    <w:r>
+      <w:rPr>
+        <w:lang w:val="es-CR"/>
+      </w:rPr>
+      <w:t>Prof</w:t>
+    </w:r>
+    <w:proofErr w:type="spellEnd"/>
+    <w:r>
+      <w:rPr>
+        <w:lang w:val="es-CR"/>
+      </w:rPr>
+      <w:t>: Ignacio Trejos Z.</w:t>
     </w:r>
     <w:r>
       <w:rPr>
@@ -9081,6 +10146,18 @@
       <w:bCs/>
     </w:rPr>
   </w:style>
+  <w:style w:type="character" w:styleId="UnresolvedMention">
+    <w:name w:val="Unresolved Mention"/>
+    <w:basedOn w:val="DefaultParagraphFont"/>
+    <w:uiPriority w:val="99"/>
+    <w:semiHidden/>
+    <w:unhideWhenUsed/>
+    <w:rsid w:val="005228DF"/>
+    <w:rPr>
+      <w:color w:val="605E5C"/>
+      <w:shd w:val="clear" w:color="auto" w:fill="E1DFDD"/>
+    </w:rPr>
+  </w:style>
 </w:styles>
 </file>
 
@@ -9350,7 +10427,7 @@
 </file>
 
 <file path=customXml/itemProps1.xml><?xml version="1.0" encoding="utf-8"?>
-<ds:datastoreItem xmlns:ds="http://schemas.openxmlformats.org/officeDocument/2006/customXml" ds:itemID="{E1369544-C9AC-4DED-A8AE-FF194E7508AC}">
+<ds:datastoreItem xmlns:ds="http://schemas.openxmlformats.org/officeDocument/2006/customXml" ds:itemID="{F5184537-9085-49E6-B4F7-9D49D64ABA62}">
   <ds:schemaRefs>
     <ds:schemaRef ds:uri="http://schemas.openxmlformats.org/officeDocument/2006/bibliography"/>
   </ds:schemaRefs>

</xml_diff>

<commit_message>
Added walllet description ++
</commit_message>
<xml_diff>
--- a/EspecificacionBlockchain.doc.docx
+++ b/EspecificacionBlockchain.doc.docx
@@ -329,7 +329,14 @@
           <w:sz w:val="16"/>
           <w:szCs w:val="16"/>
         </w:rPr>
-        <w:t>NTRODUCTION</w:t>
+        <w:t>NTRODUC</w:t>
+      </w:r>
+      <w:r>
+        <w:rPr>
+          <w:sz w:val="16"/>
+          <w:szCs w:val="16"/>
+        </w:rPr>
+        <w:t>CIÓN</w:t>
       </w:r>
     </w:p>
     <w:p>
@@ -1545,38 +1552,41 @@
           <w:lang w:val="es-CR"/>
         </w:rPr>
       </w:pPr>
-    </w:p>
-    <w:p>
-      <w:pPr>
-        <w:rPr>
-          <w:lang w:val="es-CR"/>
-        </w:rPr>
-      </w:pPr>
-      <w:r>
-        <w:rPr>
-          <w:lang w:val="es-CR"/>
-        </w:rPr>
-        <w:t>Vamos a definir como arreglos dados para los nodos</w:t>
-      </w:r>
-    </w:p>
-    <w:p>
-      <w:pPr>
-        <w:rPr>
-          <w:lang w:val="es-CR"/>
-        </w:rPr>
-      </w:pPr>
-    </w:p>
-    <w:p>
-      <w:pPr>
-        <w:rPr>
-          <w:lang w:val="es-CR"/>
-        </w:rPr>
-      </w:pPr>
-      <w:r>
-        <w:rPr>
-          <w:lang w:val="es-CR"/>
-        </w:rPr>
-        <w:t>La dirección IP va a servir de identificador único para el nodo</w:t>
+      <w:r>
+        <w:rPr>
+          <w:lang w:val="es-CR"/>
+        </w:rPr>
+        <w:t xml:space="preserve">Vamos a definir como arreglos dados </w:t>
+      </w:r>
+      <w:r>
+        <w:rPr>
+          <w:lang w:val="es-CR"/>
+        </w:rPr>
+        <w:t>l</w:t>
+      </w:r>
+      <w:r>
+        <w:rPr>
+          <w:lang w:val="es-CR"/>
+        </w:rPr>
+        <w:t xml:space="preserve">a dirección IP </w:t>
+      </w:r>
+      <w:r>
+        <w:rPr>
+          <w:lang w:val="es-CR"/>
+        </w:rPr>
+        <w:t xml:space="preserve">que </w:t>
+      </w:r>
+      <w:r>
+        <w:rPr>
+          <w:lang w:val="es-CR"/>
+        </w:rPr>
+        <w:t>va a servir de identificador único para el nodo</w:t>
+      </w:r>
+      <w:r>
+        <w:rPr>
+          <w:lang w:val="es-CR"/>
+        </w:rPr>
+        <w:t>.</w:t>
       </w:r>
     </w:p>
     <w:p>
@@ -6534,6 +6544,70 @@
         </w:rPr>
         <w:t>Para generar la llave privada requerimos de una función especial que nos genera la llave privada.</w:t>
       </w:r>
+      <w:r>
+        <w:rPr>
+          <w:lang w:val="es-CR"/>
+        </w:rPr>
+        <w:t xml:space="preserve"> </w:t>
+      </w:r>
+      <w:proofErr w:type="gramStart"/>
+      <w:r>
+        <w:rPr>
+          <w:lang w:val="es-CR"/>
+        </w:rPr>
+        <w:t>Además</w:t>
+      </w:r>
+      <w:proofErr w:type="gramEnd"/>
+      <w:r>
+        <w:rPr>
+          <w:lang w:val="es-CR"/>
+        </w:rPr>
+        <w:t xml:space="preserve"> a partir del </w:t>
+      </w:r>
+      <w:proofErr w:type="spellStart"/>
+      <w:r>
+        <w:rPr>
+          <w:lang w:val="es-CR"/>
+        </w:rPr>
+        <w:t>Wallet</w:t>
+      </w:r>
+      <w:proofErr w:type="spellEnd"/>
+      <w:r>
+        <w:rPr>
+          <w:lang w:val="es-CR"/>
+        </w:rPr>
+        <w:t xml:space="preserve"> generado podemos calcular el </w:t>
+      </w:r>
+      <w:proofErr w:type="spellStart"/>
+      <w:r>
+        <w:rPr>
+          <w:i/>
+          <w:lang w:val="es-CR"/>
+        </w:rPr>
+        <w:t>public_key</w:t>
+      </w:r>
+      <w:proofErr w:type="spellEnd"/>
+      <w:r>
+        <w:rPr>
+          <w:lang w:val="es-CR"/>
+        </w:rPr>
+        <w:t xml:space="preserve"> utilizando la función </w:t>
+      </w:r>
+      <w:proofErr w:type="spellStart"/>
+      <w:r>
+        <w:rPr>
+          <w:i/>
+          <w:lang w:val="es-CR"/>
+        </w:rPr>
+        <w:t>getPublicFromWallet</w:t>
+      </w:r>
+      <w:proofErr w:type="spellEnd"/>
+      <w:r>
+        <w:rPr>
+          <w:lang w:val="es-CR"/>
+        </w:rPr>
+        <w:t>.</w:t>
+      </w:r>
     </w:p>
     <w:p>
       <w:pPr>
@@ -6570,6 +6644,60 @@
         </w:tabs>
         <w:ind w:left="720"/>
         <w:rPr>
+          <w:i/>
+        </w:rPr>
+      </w:pPr>
+      <w:r>
+        <w:rPr>
+          <w:i/>
+        </w:rPr>
+        <w:t>get</w:t>
+      </w:r>
+      <w:r>
+        <w:rPr>
+          <w:i/>
+        </w:rPr>
+        <w:t>PrivateKey</w:t>
+      </w:r>
+      <w:r>
+        <w:t xml:space="preserve">: </w:t>
+      </w:r>
+      <w:r>
+        <w:rPr>
+          <w:i/>
+        </w:rPr>
+        <w:t>F</w:t>
+      </w:r>
+      <w:r>
+        <w:rPr>
+          <w:i/>
+        </w:rPr>
+        <w:t>INGERPRINT</w:t>
+      </w:r>
+    </w:p>
+    <w:p>
+      <w:pPr>
+        <w:pStyle w:val="ZBoxBody"/>
+        <w:tabs>
+          <w:tab w:val="left" w:pos="940"/>
+          <w:tab w:val="left" w:pos="1160"/>
+          <w:tab w:val="left" w:pos="1380"/>
+          <w:tab w:val="left" w:pos="1600"/>
+          <w:tab w:val="left" w:pos="1820"/>
+          <w:tab w:val="left" w:pos="2040"/>
+          <w:tab w:val="left" w:pos="2260"/>
+          <w:tab w:val="left" w:pos="2480"/>
+          <w:tab w:val="left" w:pos="2700"/>
+          <w:tab w:val="left" w:pos="2920"/>
+          <w:tab w:val="left" w:pos="3140"/>
+          <w:tab w:val="left" w:pos="3360"/>
+          <w:tab w:val="left" w:pos="3580"/>
+          <w:tab w:val="left" w:pos="3800"/>
+          <w:tab w:val="left" w:pos="4020"/>
+          <w:tab w:val="left" w:pos="4240"/>
+        </w:tabs>
+        <w:ind w:left="720"/>
+        <w:rPr>
           <w:rFonts w:ascii="Cambria" w:hAnsi="Cambria"/>
           <w:i/>
         </w:rPr>
@@ -6578,16 +6706,13 @@
         <w:rPr>
           <w:i/>
         </w:rPr>
-        <w:t>get</w:t>
-      </w:r>
-      <w:r>
-        <w:rPr>
-          <w:i/>
-        </w:rPr>
-        <w:t>PrivateKey</w:t>
-      </w:r>
-      <w:r>
-        <w:t xml:space="preserve">: </w:t>
+        <w:t>getPublicFromWallet</w:t>
+      </w:r>
+      <w:r>
+        <w:t>:</w:t>
+      </w:r>
+      <w:r>
+        <w:t xml:space="preserve"> </w:t>
       </w:r>
       <w:r>
         <w:rPr>
@@ -6600,72 +6725,237 @@
           <w:i/>
         </w:rPr>
         <w:t>INGERPRINT</w:t>
+      </w:r>
+    </w:p>
+    <w:p>
+      <w:pPr>
+        <w:pStyle w:val="ZAxBottom"/>
+        <w:ind w:left="720"/>
+      </w:pPr>
+    </w:p>
+    <w:p>
+      <w:pPr>
+        <w:rPr>
+          <w:lang w:val="es-CR"/>
+        </w:rPr>
+      </w:pPr>
+    </w:p>
+    <w:p>
+      <w:pPr>
+        <w:pStyle w:val="Heading2"/>
+        <w:rPr>
+          <w:lang w:val="es-CR"/>
+        </w:rPr>
+      </w:pPr>
+      <w:r>
+        <w:rPr>
+          <w:lang w:val="es-CR"/>
+        </w:rPr>
+        <w:t>Operaciones con transacciones.</w:t>
+      </w:r>
+    </w:p>
+    <w:p>
+      <w:pPr>
+        <w:pStyle w:val="Heading3"/>
+        <w:rPr>
+          <w:lang w:val="es-CR"/>
+        </w:rPr>
+      </w:pPr>
+      <w:r>
+        <w:rPr>
+          <w:lang w:val="es-CR"/>
+        </w:rPr>
+        <w:t>Obtener el balance de una billetera Electrónica</w:t>
+      </w:r>
+    </w:p>
+    <w:p>
+      <w:pPr>
+        <w:rPr>
+          <w:lang w:val="es-CR"/>
+        </w:rPr>
+      </w:pPr>
+      <w:r>
+        <w:rPr>
+          <w:lang w:val="es-CR"/>
+        </w:rPr>
+        <w:t>Una operación común es intentar obtener el balance actual de un</w:t>
+      </w:r>
+      <w:r>
+        <w:rPr>
+          <w:lang w:val="es-CR"/>
+        </w:rPr>
+        <w:t>a billetera electrónica. Como se describió anteriormente el concepto de posesión de las ‘monedas’ es en realidad el tener una o más transacciones de salida sin gastar asociadas a la llave pública del usuario. Entonces de la lista general de transacciones sin gastar en el sistema, simplemente sumamos aquellas en las que la llave coincide con la de la billetera.</w:t>
+      </w:r>
+    </w:p>
+    <w:p>
+      <w:pPr>
+        <w:pStyle w:val="ZAxTop"/>
+      </w:pPr>
+    </w:p>
+    <w:p>
+      <w:pPr>
+        <w:pStyle w:val="ZBoxBody"/>
+        <w:tabs>
+          <w:tab w:val="left" w:pos="940"/>
+          <w:tab w:val="left" w:pos="1160"/>
+          <w:tab w:val="left" w:pos="1380"/>
+          <w:tab w:val="left" w:pos="1600"/>
+          <w:tab w:val="left" w:pos="1820"/>
+          <w:tab w:val="left" w:pos="2040"/>
+          <w:tab w:val="left" w:pos="2260"/>
+          <w:tab w:val="left" w:pos="2480"/>
+          <w:tab w:val="left" w:pos="2700"/>
+          <w:tab w:val="left" w:pos="2920"/>
+          <w:tab w:val="left" w:pos="3140"/>
+          <w:tab w:val="left" w:pos="3360"/>
+          <w:tab w:val="left" w:pos="3580"/>
+          <w:tab w:val="left" w:pos="3800"/>
+          <w:tab w:val="left" w:pos="4020"/>
+          <w:tab w:val="left" w:pos="4240"/>
+          <w:tab w:val="left" w:pos="4460"/>
+          <w:tab w:val="left" w:pos="4680"/>
+          <w:tab w:val="left" w:pos="4900"/>
+          <w:tab w:val="left" w:pos="5120"/>
+          <w:tab w:val="left" w:pos="5340"/>
+          <w:tab w:val="left" w:pos="5560"/>
+          <w:tab w:val="left" w:pos="5780"/>
+          <w:tab w:val="left" w:pos="6000"/>
+          <w:tab w:val="left" w:pos="6220"/>
+          <w:tab w:val="left" w:pos="6440"/>
+          <w:tab w:val="left" w:pos="6660"/>
+          <w:tab w:val="left" w:pos="6880"/>
+          <w:tab w:val="left" w:pos="7100"/>
+          <w:tab w:val="left" w:pos="7320"/>
+          <w:tab w:val="left" w:pos="7540"/>
+          <w:tab w:val="left" w:pos="7760"/>
+          <w:tab w:val="left" w:pos="7980"/>
+          <w:tab w:val="left" w:pos="8200"/>
+          <w:tab w:val="left" w:pos="8420"/>
+          <w:tab w:val="left" w:pos="8640"/>
+          <w:tab w:val="left" w:pos="8860"/>
+          <w:tab w:val="left" w:pos="9080"/>
+          <w:tab w:val="left" w:pos="9300"/>
+          <w:tab w:val="left" w:pos="9520"/>
+          <w:tab w:val="left" w:pos="9740"/>
+        </w:tabs>
+        <w:ind w:left="720"/>
+        <w:rPr>
+          <w:rFonts w:ascii="ZSym" w:hAnsi="ZSym"/>
+        </w:rPr>
+      </w:pPr>
+      <w:r>
+        <w:rPr>
+          <w:i/>
+        </w:rPr>
+        <w:t>g</w:t>
+      </w:r>
+      <w:r>
+        <w:rPr>
+          <w:i/>
+        </w:rPr>
+        <w:t>etWalletBalance</w:t>
+      </w:r>
+      <w:r>
+        <w:t>:</w:t>
+      </w:r>
+      <w:r>
+        <w:t xml:space="preserve"> </w:t>
+      </w:r>
+      <w:r>
+        <w:rPr>
+          <w:i/>
+        </w:rPr>
+        <w:t>F</w:t>
+      </w:r>
+      <w:r>
+        <w:rPr>
+          <w:i/>
+        </w:rPr>
+        <w:t xml:space="preserve">INGERPRINT </w:t>
+      </w:r>
+      <w:r>
+        <w:rPr>
+          <w:rFonts w:ascii="ZSym" w:hAnsi="ZSym"/>
+        </w:rPr>
+        <w:t>→</w:t>
+      </w:r>
+      <w:r>
+        <w:rPr>
+          <w:i/>
+        </w:rPr>
+        <w:t xml:space="preserve"> </w:t>
+      </w:r>
+      <w:r>
+        <w:rPr>
+          <w:rFonts w:ascii="ZSym" w:hAnsi="ZSym"/>
+        </w:rPr>
+        <w:t>ℤ</w:t>
+      </w:r>
+    </w:p>
+    <w:p>
+      <w:pPr>
+        <w:pStyle w:val="ZAxBottom"/>
+        <w:ind w:left="720"/>
+      </w:pPr>
+    </w:p>
+    <w:p>
+      <w:pPr>
+        <w:pStyle w:val="Heading3"/>
+      </w:pPr>
+      <w:proofErr w:type="spellStart"/>
+      <w:r>
+        <w:t>Enviar</w:t>
+      </w:r>
+      <w:proofErr w:type="spellEnd"/>
+      <w:r>
+        <w:t xml:space="preserve"> </w:t>
+      </w:r>
+      <w:proofErr w:type="spellStart"/>
+      <w:r>
+        <w:t>Transacción</w:t>
+      </w:r>
+      <w:proofErr w:type="spellEnd"/>
+    </w:p>
+    <w:p/>
+    <w:p>
+      <w:pPr>
+        <w:pStyle w:val="Heading3"/>
+      </w:pPr>
+      <w:proofErr w:type="spellStart"/>
+      <w:r>
+        <w:t>Recibir</w:t>
+      </w:r>
+      <w:proofErr w:type="spellEnd"/>
+      <w:r>
+        <w:t xml:space="preserve"> </w:t>
+      </w:r>
+      <w:proofErr w:type="spellStart"/>
+      <w:r>
+        <w:t>Transaccion</w:t>
+      </w:r>
+      <w:proofErr w:type="spellEnd"/>
+    </w:p>
+    <w:p/>
+    <w:p>
+      <w:pPr>
+        <w:pStyle w:val="Heading3"/>
+      </w:pPr>
+      <w:proofErr w:type="spellStart"/>
+      <w:r>
+        <w:t>Casos</w:t>
+      </w:r>
+      <w:proofErr w:type="spellEnd"/>
+      <w:r>
+        <w:t xml:space="preserve"> de Error</w:t>
       </w:r>
       <w:bookmarkStart w:id="2" w:name="_GoBack"/>
       <w:bookmarkEnd w:id="2"/>
     </w:p>
-    <w:p>
-      <w:pPr>
-        <w:pStyle w:val="ZAxBottom"/>
-        <w:ind w:left="720"/>
-      </w:pPr>
-    </w:p>
-    <w:p>
-      <w:pPr>
-        <w:rPr>
-          <w:lang w:val="es-CR"/>
-        </w:rPr>
-      </w:pPr>
-    </w:p>
-    <w:p>
-      <w:pPr>
-        <w:pStyle w:val="Heading2"/>
-        <w:rPr>
-          <w:lang w:val="es-CR"/>
-        </w:rPr>
-      </w:pPr>
-      <w:r>
-        <w:rPr>
-          <w:lang w:val="es-CR"/>
-        </w:rPr>
-        <w:t>Operaciones con transacciones.</w:t>
-      </w:r>
-    </w:p>
-    <w:p>
-      <w:pPr>
-        <w:rPr>
-          <w:lang w:val="es-CR"/>
-        </w:rPr>
-      </w:pPr>
-    </w:p>
-    <w:p>
-      <w:pPr>
-        <w:rPr>
-          <w:lang w:val="es-CR"/>
-        </w:rPr>
-      </w:pPr>
-    </w:p>
-    <w:p>
-      <w:pPr>
-        <w:rPr>
-          <w:lang w:val="es-CR"/>
-        </w:rPr>
-      </w:pPr>
-    </w:p>
-    <w:p>
-      <w:pPr>
-        <w:rPr>
-          <w:lang w:val="es-CR"/>
-        </w:rPr>
-      </w:pPr>
-    </w:p>
-    <w:p>
-      <w:pPr>
-        <w:rPr>
-          <w:lang w:val="es-CR"/>
-        </w:rPr>
-      </w:pPr>
-    </w:p>
+    <w:p/>
+    <w:p/>
+    <w:p/>
+    <w:p/>
+    <w:p/>
     <w:p>
       <w:pPr>
         <w:pStyle w:val="ReferenceHead"/>
@@ -10585,7 +10875,7 @@
 </file>
 
 <file path=customXml/itemProps1.xml><?xml version="1.0" encoding="utf-8"?>
-<ds:datastoreItem xmlns:ds="http://schemas.openxmlformats.org/officeDocument/2006/customXml" ds:itemID="{A7AFE1D4-612E-47BF-AF63-E7F5289BEA3F}">
+<ds:datastoreItem xmlns:ds="http://schemas.openxmlformats.org/officeDocument/2006/customXml" ds:itemID="{61435B5B-D746-4F05-A45A-19D5F2A990C9}">
   <ds:schemaRefs>
     <ds:schemaRef ds:uri="http://schemas.openxmlformats.org/officeDocument/2006/bibliography"/>
   </ds:schemaRefs>

</xml_diff>